<commit_message>
Added a bit to the report about productivity, and about statistical significance.
</commit_message>
<xml_diff>
--- a/Fuels Treatment Longevity Report.docx
+++ b/Fuels Treatment Longevity Report.docx
@@ -945,7 +945,7 @@
           <w:sz w:val="24"/>
           <w:szCs w:val="24"/>
         </w:rPr>
-        <w:t xml:space="preserve"> what scientists know about treatment longevity, and the research gaps that remain.  </w:t>
+        <w:t xml:space="preserve"> what scientists know about treatment longevity, and the research gaps that remain. </w:t>
       </w:r>
     </w:p>
     <w:p>
@@ -995,686 +995,12 @@
         <w:spacing w:after="0" w:line="360" w:lineRule="auto"/>
         <w:rPr>
           <w:rFonts w:ascii="Times New Roman" w:hAnsi="Times New Roman" w:cs="Times New Roman"/>
-          <w:sz w:val="24"/>
-          <w:szCs w:val="24"/>
-        </w:rPr>
-      </w:pPr>
-      <w:r>
-        <w:rPr>
-          <w:rFonts w:ascii="Times New Roman" w:hAnsi="Times New Roman" w:cs="Times New Roman"/>
-          <w:sz w:val="24"/>
-          <w:szCs w:val="24"/>
-        </w:rPr>
-        <w:t xml:space="preserve">The first hurdle in determining treatment longevity is defining it.  There is </w:t>
-      </w:r>
-      <w:r>
-        <w:rPr>
-          <w:rFonts w:ascii="Times New Roman" w:hAnsi="Times New Roman" w:cs="Times New Roman"/>
-          <w:sz w:val="24"/>
-          <w:szCs w:val="24"/>
-        </w:rPr>
-        <w:t>likely</w:t>
-      </w:r>
-      <w:r>
-        <w:rPr>
-          <w:rFonts w:ascii="Times New Roman" w:hAnsi="Times New Roman" w:cs="Times New Roman"/>
-          <w:sz w:val="24"/>
-          <w:szCs w:val="24"/>
-        </w:rPr>
-        <w:t xml:space="preserve"> no magic number of years past which a particular </w:t>
-      </w:r>
-      <w:r>
-        <w:rPr>
-          <w:rFonts w:ascii="Times New Roman" w:hAnsi="Times New Roman" w:cs="Times New Roman"/>
-          <w:sz w:val="24"/>
-          <w:szCs w:val="24"/>
-        </w:rPr>
-        <w:t xml:space="preserve">treated stand serves its purpose, even though it will be necessary in many cases to decide on an exact treatment rotation for planning purposes.  Instead, changes to forest structure, fuels, and potential fire behavior happen gradually, which also causes a gradual change in the risk of a damaging wildfire.  Therefore, the fuels treatment rotation must be based on </w:t>
-      </w:r>
-      <w:r>
-        <w:rPr>
-          <w:rFonts w:ascii="Times New Roman" w:hAnsi="Times New Roman" w:cs="Times New Roman"/>
-          <w:sz w:val="24"/>
-          <w:szCs w:val="24"/>
-        </w:rPr>
-        <w:t>judgement</w:t>
-      </w:r>
-      <w:r>
-        <w:rPr>
-          <w:rFonts w:ascii="Times New Roman" w:hAnsi="Times New Roman" w:cs="Times New Roman"/>
-          <w:sz w:val="24"/>
-          <w:szCs w:val="24"/>
-        </w:rPr>
-        <w:t xml:space="preserve"> of acceptable risk within the treated stand and any values in its proximit</w:t>
-      </w:r>
-      <w:r>
-        <w:rPr>
-          <w:rFonts w:ascii="Times New Roman" w:hAnsi="Times New Roman" w:cs="Times New Roman"/>
-          <w:sz w:val="24"/>
-          <w:szCs w:val="24"/>
-        </w:rPr>
-        <w:t xml:space="preserve">y, in addition to scientific information on likely forest structure, fuels, and fire behavior patterns with time. </w:t>
-      </w:r>
-    </w:p>
-    <w:p>
-      <w:pPr>
-        <w:spacing w:after="0" w:line="360" w:lineRule="auto"/>
-        <w:rPr>
-          <w:rFonts w:ascii="Times New Roman" w:hAnsi="Times New Roman" w:cs="Times New Roman"/>
-          <w:sz w:val="24"/>
-          <w:szCs w:val="24"/>
-        </w:rPr>
-      </w:pPr>
-    </w:p>
-    <w:p>
-      <w:pPr>
-        <w:spacing w:after="0" w:line="360" w:lineRule="auto"/>
-        <w:rPr>
-          <w:rFonts w:ascii="Times New Roman" w:hAnsi="Times New Roman" w:cs="Times New Roman"/>
-          <w:sz w:val="24"/>
-          <w:szCs w:val="24"/>
-        </w:rPr>
-      </w:pPr>
-      <w:r>
-        <w:rPr>
-          <w:rFonts w:ascii="Times New Roman" w:hAnsi="Times New Roman" w:cs="Times New Roman"/>
-          <w:sz w:val="24"/>
-          <w:szCs w:val="24"/>
-        </w:rPr>
-        <w:t xml:space="preserve">One way to judge fuels treatment longevity is by looking at what the fuels themselves do over time, and comparing that to the pretreatment values.  Longevity could be thought of as the time it takes for fuels to get back to pretreatment values.  This approach is complicated, however, by the wide variety of live and dead vegetation forms that contribute to </w:t>
-      </w:r>
-      <w:r>
-        <w:rPr>
-          <w:rFonts w:ascii="Times New Roman" w:hAnsi="Times New Roman" w:cs="Times New Roman"/>
-          <w:sz w:val="24"/>
-          <w:szCs w:val="24"/>
-        </w:rPr>
-        <w:t>‘</w:t>
-      </w:r>
-      <w:r>
-        <w:rPr>
-          <w:rFonts w:ascii="Times New Roman" w:hAnsi="Times New Roman" w:cs="Times New Roman"/>
-          <w:sz w:val="24"/>
-          <w:szCs w:val="24"/>
-        </w:rPr>
-        <w:t>fuels</w:t>
-      </w:r>
-      <w:r>
-        <w:rPr>
-          <w:rFonts w:ascii="Times New Roman" w:hAnsi="Times New Roman" w:cs="Times New Roman"/>
-          <w:sz w:val="24"/>
-          <w:szCs w:val="24"/>
-        </w:rPr>
-        <w:t>’</w:t>
-      </w:r>
-      <w:r>
-        <w:rPr>
-          <w:rFonts w:ascii="Times New Roman" w:hAnsi="Times New Roman" w:cs="Times New Roman"/>
-          <w:sz w:val="24"/>
-          <w:szCs w:val="24"/>
-        </w:rPr>
-        <w:t xml:space="preserve">.  These include litter, duff, </w:t>
-      </w:r>
-      <w:r>
-        <w:rPr>
-          <w:rFonts w:ascii="Times New Roman" w:hAnsi="Times New Roman" w:cs="Times New Roman"/>
-          <w:sz w:val="24"/>
-          <w:szCs w:val="24"/>
-        </w:rPr>
-        <w:t xml:space="preserve">downed </w:t>
-      </w:r>
-      <w:r>
-        <w:rPr>
-          <w:rFonts w:ascii="Times New Roman" w:hAnsi="Times New Roman" w:cs="Times New Roman"/>
-          <w:sz w:val="24"/>
-          <w:szCs w:val="24"/>
-        </w:rPr>
-        <w:t>sticks and logs of different sizes, grasses, forbs, shrubs, tree seedlings, tree saplings, and mature tree canopies.  Each of these fuel components can response differently to treatment</w:t>
-      </w:r>
-      <w:r>
-        <w:rPr>
-          <w:rFonts w:ascii="Times New Roman" w:hAnsi="Times New Roman" w:cs="Times New Roman"/>
-          <w:sz w:val="24"/>
-          <w:szCs w:val="24"/>
-        </w:rPr>
-        <w:t xml:space="preserve"> over time and potentially cause different types of fire behavior.  Therefore, assessment of fuels treatment longevity based on fuels patterns should be accompanied with as assessment of </w:t>
-      </w:r>
-      <w:r>
-        <w:rPr>
-          <w:rFonts w:ascii="Times New Roman" w:hAnsi="Times New Roman" w:cs="Times New Roman"/>
-          <w:sz w:val="24"/>
-          <w:szCs w:val="24"/>
-        </w:rPr>
-        <w:lastRenderedPageBreak/>
-        <w:t>expected fire behaviors from different relative levels of different fuel components.  This ‘fuels-based’ approach</w:t>
-      </w:r>
-      <w:r>
-        <w:rPr>
-          <w:rFonts w:ascii="Times New Roman" w:hAnsi="Times New Roman" w:cs="Times New Roman"/>
-          <w:sz w:val="24"/>
-          <w:szCs w:val="24"/>
-        </w:rPr>
-        <w:t xml:space="preserve"> allows for assessment of relative benefits of treating different stands</w:t>
-      </w:r>
-      <w:r>
-        <w:rPr>
-          <w:rFonts w:ascii="Times New Roman" w:hAnsi="Times New Roman" w:cs="Times New Roman"/>
-          <w:sz w:val="24"/>
-          <w:szCs w:val="24"/>
-        </w:rPr>
-        <w:t>.  I</w:t>
-      </w:r>
-      <w:r>
-        <w:rPr>
-          <w:rFonts w:ascii="Times New Roman" w:hAnsi="Times New Roman" w:cs="Times New Roman"/>
-          <w:sz w:val="24"/>
-          <w:szCs w:val="24"/>
-        </w:rPr>
-        <w:t>t is not very precise for forecasting expected fire behavior in any given stand</w:t>
-      </w:r>
-      <w:r>
-        <w:rPr>
-          <w:rFonts w:ascii="Times New Roman" w:hAnsi="Times New Roman" w:cs="Times New Roman"/>
-          <w:sz w:val="24"/>
-          <w:szCs w:val="24"/>
-        </w:rPr>
-        <w:t>, as some differences in amounts of fuel may not result in ecologically meaningful differences in fire behavior</w:t>
-      </w:r>
-      <w:r>
-        <w:rPr>
-          <w:rFonts w:ascii="Times New Roman" w:hAnsi="Times New Roman" w:cs="Times New Roman"/>
-          <w:sz w:val="24"/>
-          <w:szCs w:val="24"/>
-        </w:rPr>
-        <w:t>.  Therefore, it</w:t>
-      </w:r>
-      <w:r>
-        <w:rPr>
-          <w:rFonts w:ascii="Times New Roman" w:hAnsi="Times New Roman" w:cs="Times New Roman"/>
-          <w:sz w:val="24"/>
-          <w:szCs w:val="24"/>
-        </w:rPr>
-        <w:t xml:space="preserve"> </w:t>
-      </w:r>
-      <w:r>
-        <w:rPr>
-          <w:rFonts w:ascii="Times New Roman" w:hAnsi="Times New Roman" w:cs="Times New Roman"/>
-          <w:sz w:val="24"/>
-          <w:szCs w:val="24"/>
-        </w:rPr>
-        <w:t xml:space="preserve">is probably best used in situations where maximizing forest resilience to wildfire across a large landscape is a primary management goal, but where no single stand is crucial to protect. </w:t>
-      </w:r>
-    </w:p>
-    <w:p>
-      <w:pPr>
-        <w:spacing w:after="0" w:line="360" w:lineRule="auto"/>
-        <w:rPr>
-          <w:rFonts w:ascii="Times New Roman" w:hAnsi="Times New Roman" w:cs="Times New Roman"/>
-          <w:sz w:val="24"/>
-          <w:szCs w:val="24"/>
-        </w:rPr>
-      </w:pPr>
-    </w:p>
-    <w:p>
-      <w:pPr>
-        <w:spacing w:after="0" w:line="360" w:lineRule="auto"/>
-        <w:rPr>
-          <w:rFonts w:ascii="Times New Roman" w:hAnsi="Times New Roman" w:cs="Times New Roman"/>
-          <w:sz w:val="24"/>
-          <w:szCs w:val="24"/>
-        </w:rPr>
-      </w:pPr>
-      <w:r>
-        <w:rPr>
-          <w:rFonts w:ascii="Times New Roman" w:hAnsi="Times New Roman" w:cs="Times New Roman"/>
-          <w:sz w:val="24"/>
-          <w:szCs w:val="24"/>
-        </w:rPr>
-        <w:t>The issues caused by analyzing multiple fuels components can be somewhat simplified by instead looking at changes over time of modelled fire behavior, such as flame length, rate of spread, torching index, and crowning index.   This method may be more meaningful for many managers and scientists because potential wildfire behavior is often a central focus of treatment.  It should be used with caution, however, because fire is a notoriously complicated process, an</w:t>
-      </w:r>
-      <w:r>
-        <w:rPr>
-          <w:rFonts w:ascii="Times New Roman" w:hAnsi="Times New Roman" w:cs="Times New Roman"/>
-          <w:sz w:val="24"/>
-          <w:szCs w:val="24"/>
-        </w:rPr>
-        <w:t>d the most commonly</w:t>
-      </w:r>
-      <w:r>
-        <w:rPr>
-          <w:rFonts w:ascii="Times New Roman" w:hAnsi="Times New Roman" w:cs="Times New Roman"/>
-          <w:sz w:val="24"/>
-          <w:szCs w:val="24"/>
-        </w:rPr>
-        <w:t>-used</w:t>
-      </w:r>
-      <w:r>
-        <w:rPr>
-          <w:rFonts w:ascii="Times New Roman" w:hAnsi="Times New Roman" w:cs="Times New Roman"/>
-          <w:sz w:val="24"/>
-          <w:szCs w:val="24"/>
-        </w:rPr>
-        <w:t xml:space="preserve"> family of fire models (Rothermel-based) </w:t>
-      </w:r>
-      <w:r>
-        <w:rPr>
-          <w:rFonts w:ascii="Times New Roman" w:hAnsi="Times New Roman" w:cs="Times New Roman"/>
-          <w:sz w:val="24"/>
-          <w:szCs w:val="24"/>
-        </w:rPr>
-        <w:t>is</w:t>
-      </w:r>
-      <w:r>
-        <w:rPr>
-          <w:rFonts w:ascii="Times New Roman" w:hAnsi="Times New Roman" w:cs="Times New Roman"/>
-          <w:sz w:val="24"/>
-          <w:szCs w:val="24"/>
-        </w:rPr>
-        <w:t xml:space="preserve"> not good at incorporating fuels variability, linking surface and crown fire behavior, </w:t>
-      </w:r>
-      <w:r>
-        <w:rPr>
-          <w:rFonts w:ascii="Times New Roman" w:hAnsi="Times New Roman" w:cs="Times New Roman"/>
-          <w:sz w:val="24"/>
-          <w:szCs w:val="24"/>
-        </w:rPr>
-        <w:t>or</w:t>
-      </w:r>
-      <w:r>
-        <w:rPr>
-          <w:rFonts w:ascii="Times New Roman" w:hAnsi="Times New Roman" w:cs="Times New Roman"/>
-          <w:sz w:val="24"/>
-          <w:szCs w:val="24"/>
-        </w:rPr>
-        <w:t xml:space="preserve"> incorporating spot fires.  </w:t>
-      </w:r>
-      <w:r>
-        <w:rPr>
-          <w:rFonts w:ascii="Times New Roman" w:hAnsi="Times New Roman" w:cs="Times New Roman"/>
-          <w:sz w:val="24"/>
-          <w:szCs w:val="24"/>
-        </w:rPr>
-        <w:t>R</w:t>
-      </w:r>
-      <w:r>
-        <w:rPr>
-          <w:rFonts w:ascii="Times New Roman" w:hAnsi="Times New Roman" w:cs="Times New Roman"/>
-          <w:sz w:val="24"/>
-          <w:szCs w:val="24"/>
-        </w:rPr>
-        <w:t>esults can be sensitive to the ‘fuel-model’ chosen by the user.</w:t>
-      </w:r>
-      <w:r>
-        <w:rPr>
-          <w:rFonts w:ascii="Times New Roman" w:hAnsi="Times New Roman" w:cs="Times New Roman"/>
-          <w:sz w:val="24"/>
-          <w:szCs w:val="24"/>
-        </w:rPr>
-        <w:t xml:space="preserve">  </w:t>
-      </w:r>
-      <w:r>
-        <w:rPr>
-          <w:rFonts w:ascii="Times New Roman" w:hAnsi="Times New Roman" w:cs="Times New Roman"/>
-          <w:sz w:val="24"/>
-          <w:szCs w:val="24"/>
-        </w:rPr>
-        <w:t>Furthermore</w:t>
-      </w:r>
-      <w:r>
-        <w:rPr>
-          <w:rFonts w:ascii="Times New Roman" w:hAnsi="Times New Roman" w:cs="Times New Roman"/>
-          <w:sz w:val="24"/>
-          <w:szCs w:val="24"/>
-        </w:rPr>
-        <w:t>, wildf</w:t>
-      </w:r>
-      <w:r>
-        <w:rPr>
-          <w:rFonts w:ascii="Times New Roman" w:hAnsi="Times New Roman" w:cs="Times New Roman"/>
-          <w:sz w:val="24"/>
-          <w:szCs w:val="24"/>
-        </w:rPr>
-        <w:t>ire behavior is largely contingent on fire weather</w:t>
-      </w:r>
-      <w:r>
-        <w:rPr>
-          <w:rFonts w:ascii="Times New Roman" w:hAnsi="Times New Roman" w:cs="Times New Roman"/>
-          <w:sz w:val="24"/>
-          <w:szCs w:val="24"/>
-        </w:rPr>
-        <w:t xml:space="preserve">, so interpretations of fire models will vary with user-inputted weather parameters, which should be chosen based on expected local weather behavior during wildfire season.  </w:t>
-      </w:r>
-      <w:r>
-        <w:rPr>
-          <w:rFonts w:ascii="Times New Roman" w:hAnsi="Times New Roman" w:cs="Times New Roman"/>
-          <w:sz w:val="24"/>
-          <w:szCs w:val="24"/>
-        </w:rPr>
-        <w:t xml:space="preserve">Fire models are often effective at comparing relative differences in fire behavior even when they are inaccurate at predicting absolute behavior, so they are useful for comparing pretreatment and posttreatment values, or differences between different stands.  Use of fire models alone may obscure deeper understanding of long-term fuels patterns, so data on fuels and forest structure patterns should be paired with fire model data when feasible, both as a ‘gut-check’ on model outputs and as a measure of other ecosystem values. </w:t>
-      </w:r>
-    </w:p>
-    <w:p>
-      <w:pPr>
-        <w:spacing w:after="0" w:line="360" w:lineRule="auto"/>
-        <w:rPr>
-          <w:rFonts w:ascii="Times New Roman" w:hAnsi="Times New Roman" w:cs="Times New Roman"/>
-          <w:sz w:val="24"/>
-          <w:szCs w:val="24"/>
-        </w:rPr>
-      </w:pPr>
-    </w:p>
-    <w:p>
-      <w:pPr>
-        <w:spacing w:after="0" w:line="360" w:lineRule="auto"/>
-        <w:rPr>
-          <w:rFonts w:ascii="Times New Roman" w:hAnsi="Times New Roman" w:cs="Times New Roman"/>
-          <w:sz w:val="24"/>
-          <w:szCs w:val="24"/>
-        </w:rPr>
-      </w:pPr>
-      <w:r>
-        <w:rPr>
-          <w:rFonts w:ascii="Times New Roman" w:hAnsi="Times New Roman" w:cs="Times New Roman"/>
-          <w:sz w:val="24"/>
-          <w:szCs w:val="24"/>
-        </w:rPr>
-        <w:t>Alternatively, the definition of treatment</w:t>
-      </w:r>
-      <w:r>
-        <w:rPr>
-          <w:rFonts w:ascii="Times New Roman" w:hAnsi="Times New Roman" w:cs="Times New Roman"/>
-          <w:sz w:val="24"/>
-          <w:szCs w:val="24"/>
-        </w:rPr>
-        <w:t xml:space="preserve"> longevity </w:t>
-      </w:r>
-      <w:r>
-        <w:rPr>
-          <w:rFonts w:ascii="Times New Roman" w:hAnsi="Times New Roman" w:cs="Times New Roman"/>
-          <w:sz w:val="24"/>
-          <w:szCs w:val="24"/>
-        </w:rPr>
-        <w:t>could be based</w:t>
-      </w:r>
-      <w:r>
-        <w:rPr>
-          <w:rFonts w:ascii="Times New Roman" w:hAnsi="Times New Roman" w:cs="Times New Roman"/>
-          <w:sz w:val="24"/>
-          <w:szCs w:val="24"/>
-        </w:rPr>
-        <w:t xml:space="preserve"> on meaningful thresholds of expected fire behavior or effects, such as the acceptable crown fire risk or expected tree mortality.</w:t>
-      </w:r>
-      <w:r>
-        <w:rPr>
-          <w:rFonts w:ascii="Times New Roman" w:hAnsi="Times New Roman" w:cs="Times New Roman"/>
-          <w:sz w:val="24"/>
-          <w:szCs w:val="24"/>
-        </w:rPr>
-        <w:t xml:space="preserve">  This approach is </w:t>
-      </w:r>
-      <w:r>
-        <w:rPr>
-          <w:rFonts w:ascii="Times New Roman" w:hAnsi="Times New Roman" w:cs="Times New Roman"/>
-          <w:sz w:val="24"/>
-          <w:szCs w:val="24"/>
-        </w:rPr>
-        <w:t>best</w:t>
-      </w:r>
-      <w:r>
-        <w:rPr>
-          <w:rFonts w:ascii="Times New Roman" w:hAnsi="Times New Roman" w:cs="Times New Roman"/>
-          <w:sz w:val="24"/>
-          <w:szCs w:val="24"/>
-        </w:rPr>
-        <w:t>-suited for situations where high value assets need to be protected</w:t>
-      </w:r>
-      <w:r>
-        <w:rPr>
-          <w:rFonts w:ascii="Times New Roman" w:hAnsi="Times New Roman" w:cs="Times New Roman"/>
-          <w:sz w:val="24"/>
-          <w:szCs w:val="24"/>
-        </w:rPr>
-        <w:t xml:space="preserve"> in particular location, and is not as good for comparing relative benefits of treating different stands.  Fire models </w:t>
-      </w:r>
-      <w:r>
-        <w:rPr>
-          <w:rFonts w:ascii="Times New Roman" w:hAnsi="Times New Roman" w:cs="Times New Roman"/>
-          <w:sz w:val="24"/>
-          <w:szCs w:val="24"/>
-        </w:rPr>
-        <w:t>should be used with caution for all the reasons highlighted in the previous paragraph</w:t>
-      </w:r>
-      <w:r>
-        <w:rPr>
-          <w:rFonts w:ascii="Times New Roman" w:hAnsi="Times New Roman" w:cs="Times New Roman"/>
-          <w:sz w:val="24"/>
-          <w:szCs w:val="24"/>
-        </w:rPr>
-        <w:t>.  Because they are not always accurate at predicting absolute fire behavior</w:t>
-      </w:r>
-      <w:r>
-        <w:rPr>
-          <w:rFonts w:ascii="Times New Roman" w:hAnsi="Times New Roman" w:cs="Times New Roman"/>
-          <w:sz w:val="24"/>
-          <w:szCs w:val="24"/>
-        </w:rPr>
-        <w:t xml:space="preserve">, </w:t>
-      </w:r>
-      <w:r>
-        <w:rPr>
-          <w:rFonts w:ascii="Times New Roman" w:hAnsi="Times New Roman" w:cs="Times New Roman"/>
-          <w:sz w:val="24"/>
-          <w:szCs w:val="24"/>
-        </w:rPr>
-        <w:lastRenderedPageBreak/>
-        <w:t>they</w:t>
-      </w:r>
-      <w:r>
-        <w:rPr>
-          <w:rFonts w:ascii="Times New Roman" w:hAnsi="Times New Roman" w:cs="Times New Roman"/>
-          <w:sz w:val="24"/>
-          <w:szCs w:val="24"/>
-        </w:rPr>
-        <w:t xml:space="preserve"> are best paired with local knowledge of how modelled wildfire behavior compare</w:t>
-      </w:r>
-      <w:r>
-        <w:rPr>
-          <w:rFonts w:ascii="Times New Roman" w:hAnsi="Times New Roman" w:cs="Times New Roman"/>
-          <w:sz w:val="24"/>
-          <w:szCs w:val="24"/>
-        </w:rPr>
-        <w:t>s</w:t>
-      </w:r>
-      <w:r>
-        <w:rPr>
-          <w:rFonts w:ascii="Times New Roman" w:hAnsi="Times New Roman" w:cs="Times New Roman"/>
-          <w:sz w:val="24"/>
-          <w:szCs w:val="24"/>
-        </w:rPr>
-        <w:t xml:space="preserve"> with real wildfire behavior</w:t>
-      </w:r>
-      <w:r>
-        <w:rPr>
-          <w:rFonts w:ascii="Times New Roman" w:hAnsi="Times New Roman" w:cs="Times New Roman"/>
-          <w:sz w:val="24"/>
-          <w:szCs w:val="24"/>
-        </w:rPr>
-        <w:t>, when high-value assets are at stake</w:t>
-      </w:r>
-      <w:r>
-        <w:rPr>
-          <w:rFonts w:ascii="Times New Roman" w:hAnsi="Times New Roman" w:cs="Times New Roman"/>
-          <w:sz w:val="24"/>
-          <w:szCs w:val="24"/>
-        </w:rPr>
-        <w:t xml:space="preserve">.  Additionally, the </w:t>
-      </w:r>
-      <w:r>
-        <w:rPr>
-          <w:rFonts w:ascii="Times New Roman" w:hAnsi="Times New Roman" w:cs="Times New Roman"/>
-          <w:sz w:val="24"/>
-          <w:szCs w:val="24"/>
-        </w:rPr>
-        <w:t xml:space="preserve">weather factor </w:t>
-      </w:r>
-      <w:r>
-        <w:rPr>
-          <w:rFonts w:ascii="Times New Roman" w:hAnsi="Times New Roman" w:cs="Times New Roman"/>
-          <w:sz w:val="24"/>
-          <w:szCs w:val="24"/>
-        </w:rPr>
-        <w:t>adds another aspect to the risk assessment process, as a manager using th</w:t>
-      </w:r>
-      <w:r>
-        <w:rPr>
-          <w:rFonts w:ascii="Times New Roman" w:hAnsi="Times New Roman" w:cs="Times New Roman"/>
-          <w:sz w:val="24"/>
-          <w:szCs w:val="24"/>
-        </w:rPr>
-        <w:t>e threshold</w:t>
-      </w:r>
-      <w:r>
-        <w:rPr>
-          <w:rFonts w:ascii="Times New Roman" w:hAnsi="Times New Roman" w:cs="Times New Roman"/>
-          <w:sz w:val="24"/>
-          <w:szCs w:val="24"/>
-        </w:rPr>
-        <w:t xml:space="preserve"> approach must decide what weather conditions to design treatment</w:t>
-      </w:r>
-      <w:r>
-        <w:rPr>
-          <w:rFonts w:ascii="Times New Roman" w:hAnsi="Times New Roman" w:cs="Times New Roman"/>
-          <w:sz w:val="24"/>
-          <w:szCs w:val="24"/>
-        </w:rPr>
-        <w:t xml:space="preserve"> rotations</w:t>
-      </w:r>
-      <w:r>
-        <w:rPr>
-          <w:rFonts w:ascii="Times New Roman" w:hAnsi="Times New Roman" w:cs="Times New Roman"/>
-          <w:sz w:val="24"/>
-          <w:szCs w:val="24"/>
-        </w:rPr>
-        <w:t xml:space="preserve"> for.  Even good treatments are often not effective at preventing tree mortality or stopping flame spread during very extreme fire weather conditions</w:t>
-      </w:r>
-      <w:r>
-        <w:rPr>
-          <w:rFonts w:ascii="Times New Roman" w:hAnsi="Times New Roman" w:cs="Times New Roman"/>
-          <w:sz w:val="24"/>
-          <w:szCs w:val="24"/>
-        </w:rPr>
-        <w:t>, at least when untreated area</w:t>
-      </w:r>
-      <w:r>
-        <w:rPr>
-          <w:rFonts w:ascii="Times New Roman" w:hAnsi="Times New Roman" w:cs="Times New Roman"/>
-          <w:sz w:val="24"/>
-          <w:szCs w:val="24"/>
-        </w:rPr>
-        <w:t xml:space="preserve"> exceeds treated area</w:t>
-      </w:r>
-      <w:r>
-        <w:rPr>
-          <w:rFonts w:ascii="Times New Roman" w:hAnsi="Times New Roman" w:cs="Times New Roman"/>
-          <w:sz w:val="24"/>
-          <w:szCs w:val="24"/>
-        </w:rPr>
-        <w:t xml:space="preserve">.  These very extreme conditions are </w:t>
-      </w:r>
-      <w:r>
-        <w:rPr>
-          <w:rFonts w:ascii="Times New Roman" w:hAnsi="Times New Roman" w:cs="Times New Roman"/>
-          <w:sz w:val="24"/>
-          <w:szCs w:val="24"/>
-        </w:rPr>
-        <w:t>becoming more common with climate change</w:t>
-      </w:r>
-      <w:r>
-        <w:rPr>
-          <w:rFonts w:ascii="Times New Roman" w:hAnsi="Times New Roman" w:cs="Times New Roman"/>
-          <w:sz w:val="24"/>
-          <w:szCs w:val="24"/>
-        </w:rPr>
-        <w:t xml:space="preserve">, so it is probably unreasonable and/or inefficient to plan fuels treatments to control fire behavior in the most extreme possible conditions. </w:t>
-      </w:r>
-    </w:p>
-    <w:p>
-      <w:pPr>
-        <w:spacing w:after="0" w:line="360" w:lineRule="auto"/>
-        <w:rPr>
-          <w:rFonts w:ascii="Times New Roman" w:hAnsi="Times New Roman" w:cs="Times New Roman"/>
-          <w:sz w:val="24"/>
-          <w:szCs w:val="24"/>
-        </w:rPr>
-      </w:pPr>
-    </w:p>
-    <w:p>
-      <w:pPr>
-        <w:spacing w:after="0" w:line="360" w:lineRule="auto"/>
-        <w:rPr>
-          <w:rFonts w:ascii="Times New Roman" w:hAnsi="Times New Roman" w:cs="Times New Roman"/>
-          <w:sz w:val="24"/>
-          <w:szCs w:val="24"/>
-        </w:rPr>
-      </w:pPr>
-      <w:r>
-        <w:rPr>
-          <w:rFonts w:ascii="Times New Roman" w:hAnsi="Times New Roman" w:cs="Times New Roman"/>
-          <w:sz w:val="24"/>
-          <w:szCs w:val="24"/>
-        </w:rPr>
-        <w:t xml:space="preserve">Treatment </w:t>
-      </w:r>
-      <w:r>
-        <w:rPr>
-          <w:rFonts w:ascii="Times New Roman" w:hAnsi="Times New Roman" w:cs="Times New Roman"/>
-          <w:sz w:val="24"/>
-          <w:szCs w:val="24"/>
-        </w:rPr>
-        <w:t xml:space="preserve">rotation age can also be based on non-fuels </w:t>
-      </w:r>
-      <w:r>
-        <w:rPr>
-          <w:rFonts w:ascii="Times New Roman" w:hAnsi="Times New Roman" w:cs="Times New Roman"/>
-          <w:sz w:val="24"/>
-          <w:szCs w:val="24"/>
-        </w:rPr>
-        <w:t>resources</w:t>
-      </w:r>
-      <w:r>
-        <w:rPr>
-          <w:rFonts w:ascii="Times New Roman" w:hAnsi="Times New Roman" w:cs="Times New Roman"/>
-          <w:sz w:val="24"/>
-          <w:szCs w:val="24"/>
-        </w:rPr>
-        <w:t xml:space="preserve"> while still being effective at managing fuels, provided the </w:t>
-      </w:r>
-      <w:r>
-        <w:rPr>
-          <w:rFonts w:ascii="Times New Roman" w:hAnsi="Times New Roman" w:cs="Times New Roman"/>
-          <w:sz w:val="24"/>
-          <w:szCs w:val="24"/>
-        </w:rPr>
-        <w:t>rotation is shorter than longevity.  The literature on traditional knowledge of fire use has many examples of pre-colonial tribes deciding cultural burning frequency based on non-fuels resources, such as stimulating huckleberry growth or quality of hazelnut shoots, in ways that likely kept the wildfire hazard low.  Examples from western management include endangered species management, like red-cockaded woodpecker habitat in the longleaf pine (</w:t>
-      </w:r>
-      <w:r>
-        <w:rPr>
-          <w:rFonts w:ascii="Times New Roman" w:hAnsi="Times New Roman" w:cs="Times New Roman"/>
           <w:i/>
           <w:iCs/>
           <w:sz w:val="24"/>
           <w:szCs w:val="24"/>
         </w:rPr>
-        <w:t>Pinus palustris</w:t>
-      </w:r>
-      <w:r>
-        <w:rPr>
-          <w:rFonts w:ascii="Times New Roman" w:hAnsi="Times New Roman" w:cs="Times New Roman"/>
-          <w:sz w:val="24"/>
-          <w:szCs w:val="24"/>
-        </w:rPr>
-        <w:t>) stands of the southeast and Kirtland’s warbler habitat in jack pine (</w:t>
-      </w:r>
+      </w:pPr>
       <w:r>
         <w:rPr>
           <w:rFonts w:ascii="Times New Roman" w:hAnsi="Times New Roman" w:cs="Times New Roman"/>
@@ -1683,6 +1009,752 @@
           <w:sz w:val="24"/>
           <w:szCs w:val="24"/>
         </w:rPr>
+        <w:t>Definitions</w:t>
+      </w:r>
+    </w:p>
+    <w:p>
+      <w:pPr>
+        <w:spacing w:after="0" w:line="360" w:lineRule="auto"/>
+        <w:rPr>
+          <w:rFonts w:ascii="Times New Roman" w:hAnsi="Times New Roman" w:cs="Times New Roman"/>
+          <w:sz w:val="24"/>
+          <w:szCs w:val="24"/>
+        </w:rPr>
+      </w:pPr>
+    </w:p>
+    <w:p>
+      <w:pPr>
+        <w:spacing w:after="0" w:line="360" w:lineRule="auto"/>
+        <w:rPr>
+          <w:rFonts w:ascii="Times New Roman" w:hAnsi="Times New Roman" w:cs="Times New Roman"/>
+          <w:sz w:val="24"/>
+          <w:szCs w:val="24"/>
+        </w:rPr>
+      </w:pPr>
+      <w:r>
+        <w:rPr>
+          <w:rFonts w:ascii="Times New Roman" w:hAnsi="Times New Roman" w:cs="Times New Roman"/>
+          <w:sz w:val="24"/>
+          <w:szCs w:val="24"/>
+        </w:rPr>
+        <w:t xml:space="preserve">The first hurdle in determining treatment longevity is defining it.  There is </w:t>
+      </w:r>
+      <w:r>
+        <w:rPr>
+          <w:rFonts w:ascii="Times New Roman" w:hAnsi="Times New Roman" w:cs="Times New Roman"/>
+          <w:sz w:val="24"/>
+          <w:szCs w:val="24"/>
+        </w:rPr>
+        <w:t>likely</w:t>
+      </w:r>
+      <w:r>
+        <w:rPr>
+          <w:rFonts w:ascii="Times New Roman" w:hAnsi="Times New Roman" w:cs="Times New Roman"/>
+          <w:sz w:val="24"/>
+          <w:szCs w:val="24"/>
+        </w:rPr>
+        <w:t xml:space="preserve"> no magic number of years past which a particular </w:t>
+      </w:r>
+      <w:r>
+        <w:rPr>
+          <w:rFonts w:ascii="Times New Roman" w:hAnsi="Times New Roman" w:cs="Times New Roman"/>
+          <w:sz w:val="24"/>
+          <w:szCs w:val="24"/>
+        </w:rPr>
+        <w:t xml:space="preserve">treated stand serves its purpose, even though it will be necessary in many cases to decide on an exact treatment rotation for planning purposes.  Instead, changes to forest structure, fuels, and potential fire behavior happen gradually, which also causes a gradual change in the risk of a damaging wildfire.  Therefore, the fuels treatment rotation must be based on </w:t>
+      </w:r>
+      <w:r>
+        <w:rPr>
+          <w:rFonts w:ascii="Times New Roman" w:hAnsi="Times New Roman" w:cs="Times New Roman"/>
+          <w:sz w:val="24"/>
+          <w:szCs w:val="24"/>
+        </w:rPr>
+        <w:t>judgement</w:t>
+      </w:r>
+      <w:r>
+        <w:rPr>
+          <w:rFonts w:ascii="Times New Roman" w:hAnsi="Times New Roman" w:cs="Times New Roman"/>
+          <w:sz w:val="24"/>
+          <w:szCs w:val="24"/>
+        </w:rPr>
+        <w:t xml:space="preserve"> of acceptable risk within the treated stand and any values in its proximit</w:t>
+      </w:r>
+      <w:r>
+        <w:rPr>
+          <w:rFonts w:ascii="Times New Roman" w:hAnsi="Times New Roman" w:cs="Times New Roman"/>
+          <w:sz w:val="24"/>
+          <w:szCs w:val="24"/>
+        </w:rPr>
+        <w:t xml:space="preserve">y, in addition to scientific information on likely forest structure, fuels, and fire behavior patterns with time. </w:t>
+      </w:r>
+    </w:p>
+    <w:p>
+      <w:pPr>
+        <w:spacing w:after="0" w:line="360" w:lineRule="auto"/>
+        <w:rPr>
+          <w:rFonts w:ascii="Times New Roman" w:hAnsi="Times New Roman" w:cs="Times New Roman"/>
+          <w:sz w:val="24"/>
+          <w:szCs w:val="24"/>
+        </w:rPr>
+      </w:pPr>
+    </w:p>
+    <w:p>
+      <w:pPr>
+        <w:spacing w:after="0" w:line="360" w:lineRule="auto"/>
+        <w:rPr>
+          <w:rFonts w:ascii="Times New Roman" w:hAnsi="Times New Roman" w:cs="Times New Roman"/>
+          <w:sz w:val="24"/>
+          <w:szCs w:val="24"/>
+        </w:rPr>
+      </w:pPr>
+      <w:r>
+        <w:rPr>
+          <w:rFonts w:ascii="Times New Roman" w:hAnsi="Times New Roman" w:cs="Times New Roman"/>
+          <w:sz w:val="24"/>
+          <w:szCs w:val="24"/>
+        </w:rPr>
+        <w:t xml:space="preserve">One way to judge fuels treatment longevity is by looking at what the fuels themselves do over </w:t>
+      </w:r>
+      <w:proofErr w:type="gramStart"/>
+      <w:r>
+        <w:rPr>
+          <w:rFonts w:ascii="Times New Roman" w:hAnsi="Times New Roman" w:cs="Times New Roman"/>
+          <w:sz w:val="24"/>
+          <w:szCs w:val="24"/>
+        </w:rPr>
+        <w:t>time, and</w:t>
+      </w:r>
+      <w:proofErr w:type="gramEnd"/>
+      <w:r>
+        <w:rPr>
+          <w:rFonts w:ascii="Times New Roman" w:hAnsi="Times New Roman" w:cs="Times New Roman"/>
+          <w:sz w:val="24"/>
+          <w:szCs w:val="24"/>
+        </w:rPr>
+        <w:t xml:space="preserve"> comparing that to the pretreatment values.  Longevity could be thought of as the time it takes for fuels to get back to pretreatment values.  This approach is complicated, however, by the wide variety of live and dead vegetation forms that contribute to </w:t>
+      </w:r>
+      <w:r>
+        <w:rPr>
+          <w:rFonts w:ascii="Times New Roman" w:hAnsi="Times New Roman" w:cs="Times New Roman"/>
+          <w:sz w:val="24"/>
+          <w:szCs w:val="24"/>
+        </w:rPr>
+        <w:t>‘</w:t>
+      </w:r>
+      <w:proofErr w:type="gramStart"/>
+      <w:r>
+        <w:rPr>
+          <w:rFonts w:ascii="Times New Roman" w:hAnsi="Times New Roman" w:cs="Times New Roman"/>
+          <w:sz w:val="24"/>
+          <w:szCs w:val="24"/>
+        </w:rPr>
+        <w:t>fuels</w:t>
+      </w:r>
+      <w:r>
+        <w:rPr>
+          <w:rFonts w:ascii="Times New Roman" w:hAnsi="Times New Roman" w:cs="Times New Roman"/>
+          <w:sz w:val="24"/>
+          <w:szCs w:val="24"/>
+        </w:rPr>
+        <w:t>’</w:t>
+      </w:r>
+      <w:proofErr w:type="gramEnd"/>
+      <w:r>
+        <w:rPr>
+          <w:rFonts w:ascii="Times New Roman" w:hAnsi="Times New Roman" w:cs="Times New Roman"/>
+          <w:sz w:val="24"/>
+          <w:szCs w:val="24"/>
+        </w:rPr>
+        <w:t xml:space="preserve">.  These include litter, duff, </w:t>
+      </w:r>
+      <w:r>
+        <w:rPr>
+          <w:rFonts w:ascii="Times New Roman" w:hAnsi="Times New Roman" w:cs="Times New Roman"/>
+          <w:sz w:val="24"/>
+          <w:szCs w:val="24"/>
+        </w:rPr>
+        <w:t xml:space="preserve">downed </w:t>
+      </w:r>
+      <w:r>
+        <w:rPr>
+          <w:rFonts w:ascii="Times New Roman" w:hAnsi="Times New Roman" w:cs="Times New Roman"/>
+          <w:sz w:val="24"/>
+          <w:szCs w:val="24"/>
+        </w:rPr>
+        <w:t xml:space="preserve">sticks and logs of different sizes, grasses, forbs, shrubs, tree seedlings, tree saplings, and mature tree canopies.  Each of these fuel components can response differently to </w:t>
+      </w:r>
+      <w:r>
+        <w:rPr>
+          <w:rFonts w:ascii="Times New Roman" w:hAnsi="Times New Roman" w:cs="Times New Roman"/>
+          <w:sz w:val="24"/>
+          <w:szCs w:val="24"/>
+        </w:rPr>
+        <w:lastRenderedPageBreak/>
+        <w:t>treatment</w:t>
+      </w:r>
+      <w:r>
+        <w:rPr>
+          <w:rFonts w:ascii="Times New Roman" w:hAnsi="Times New Roman" w:cs="Times New Roman"/>
+          <w:sz w:val="24"/>
+          <w:szCs w:val="24"/>
+        </w:rPr>
+        <w:t xml:space="preserve"> over time and potentially cause different types of fire behavior.  Therefore, assessment of fuels treatment longevity based on fuels patterns should be accompanied with as assessment of expected fire behaviors from different relative levels of different fuel components.  This ‘fuels-based’ approach</w:t>
+      </w:r>
+      <w:r>
+        <w:rPr>
+          <w:rFonts w:ascii="Times New Roman" w:hAnsi="Times New Roman" w:cs="Times New Roman"/>
+          <w:sz w:val="24"/>
+          <w:szCs w:val="24"/>
+        </w:rPr>
+        <w:t xml:space="preserve"> allows for assessment of relative benefits of treating different stands</w:t>
+      </w:r>
+      <w:r>
+        <w:rPr>
+          <w:rFonts w:ascii="Times New Roman" w:hAnsi="Times New Roman" w:cs="Times New Roman"/>
+          <w:sz w:val="24"/>
+          <w:szCs w:val="24"/>
+        </w:rPr>
+        <w:t>.  I</w:t>
+      </w:r>
+      <w:r>
+        <w:rPr>
+          <w:rFonts w:ascii="Times New Roman" w:hAnsi="Times New Roman" w:cs="Times New Roman"/>
+          <w:sz w:val="24"/>
+          <w:szCs w:val="24"/>
+        </w:rPr>
+        <w:t>t is not very precise for forecasting expected fire behavior in any given stand</w:t>
+      </w:r>
+      <w:r>
+        <w:rPr>
+          <w:rFonts w:ascii="Times New Roman" w:hAnsi="Times New Roman" w:cs="Times New Roman"/>
+          <w:sz w:val="24"/>
+          <w:szCs w:val="24"/>
+        </w:rPr>
+        <w:t>, as some differences in amounts of fuel may not result in ecologically meaningful differences in fire behavior</w:t>
+      </w:r>
+      <w:r>
+        <w:rPr>
+          <w:rFonts w:ascii="Times New Roman" w:hAnsi="Times New Roman" w:cs="Times New Roman"/>
+          <w:sz w:val="24"/>
+          <w:szCs w:val="24"/>
+        </w:rPr>
+        <w:t>.  Therefore, it</w:t>
+      </w:r>
+      <w:r>
+        <w:rPr>
+          <w:rFonts w:ascii="Times New Roman" w:hAnsi="Times New Roman" w:cs="Times New Roman"/>
+          <w:sz w:val="24"/>
+          <w:szCs w:val="24"/>
+        </w:rPr>
+        <w:t xml:space="preserve"> </w:t>
+      </w:r>
+      <w:r>
+        <w:rPr>
+          <w:rFonts w:ascii="Times New Roman" w:hAnsi="Times New Roman" w:cs="Times New Roman"/>
+          <w:sz w:val="24"/>
+          <w:szCs w:val="24"/>
+        </w:rPr>
+        <w:t xml:space="preserve">is probably best used in situations where maximizing forest resilience to wildfire across a large landscape is a primary management goal, but where no single stand is crucial to protect. </w:t>
+      </w:r>
+    </w:p>
+    <w:p>
+      <w:pPr>
+        <w:spacing w:after="0" w:line="360" w:lineRule="auto"/>
+        <w:rPr>
+          <w:rFonts w:ascii="Times New Roman" w:hAnsi="Times New Roman" w:cs="Times New Roman"/>
+          <w:sz w:val="24"/>
+          <w:szCs w:val="24"/>
+        </w:rPr>
+      </w:pPr>
+    </w:p>
+    <w:p>
+      <w:pPr>
+        <w:spacing w:after="0" w:line="360" w:lineRule="auto"/>
+        <w:rPr>
+          <w:rFonts w:ascii="Times New Roman" w:hAnsi="Times New Roman" w:cs="Times New Roman"/>
+          <w:sz w:val="24"/>
+          <w:szCs w:val="24"/>
+        </w:rPr>
+      </w:pPr>
+      <w:r>
+        <w:rPr>
+          <w:rFonts w:ascii="Times New Roman" w:hAnsi="Times New Roman" w:cs="Times New Roman"/>
+          <w:sz w:val="24"/>
+          <w:szCs w:val="24"/>
+        </w:rPr>
+        <w:t>The issues caused by analyzing multiple fuels components can be somewhat simplified by instead looking at changes over time of modelled fire behavior, such as flame length, rate of spread, torching index, and crowning index.   This method may be more meaningful for many managers and scientists because potential wildfire behavior is often a central focus of treatment.  It should be used with caution, however, because fire is a notoriously complicated process, an</w:t>
+      </w:r>
+      <w:r>
+        <w:rPr>
+          <w:rFonts w:ascii="Times New Roman" w:hAnsi="Times New Roman" w:cs="Times New Roman"/>
+          <w:sz w:val="24"/>
+          <w:szCs w:val="24"/>
+        </w:rPr>
+        <w:t xml:space="preserve">d the most </w:t>
+      </w:r>
+      <w:proofErr w:type="gramStart"/>
+      <w:r>
+        <w:rPr>
+          <w:rFonts w:ascii="Times New Roman" w:hAnsi="Times New Roman" w:cs="Times New Roman"/>
+          <w:sz w:val="24"/>
+          <w:szCs w:val="24"/>
+        </w:rPr>
+        <w:t>commonly</w:t>
+      </w:r>
+      <w:r>
+        <w:rPr>
+          <w:rFonts w:ascii="Times New Roman" w:hAnsi="Times New Roman" w:cs="Times New Roman"/>
+          <w:sz w:val="24"/>
+          <w:szCs w:val="24"/>
+        </w:rPr>
+        <w:t>-used</w:t>
+      </w:r>
+      <w:proofErr w:type="gramEnd"/>
+      <w:r>
+        <w:rPr>
+          <w:rFonts w:ascii="Times New Roman" w:hAnsi="Times New Roman" w:cs="Times New Roman"/>
+          <w:sz w:val="24"/>
+          <w:szCs w:val="24"/>
+        </w:rPr>
+        <w:t xml:space="preserve"> family of fire models (Rothermel-based) </w:t>
+      </w:r>
+      <w:r>
+        <w:rPr>
+          <w:rFonts w:ascii="Times New Roman" w:hAnsi="Times New Roman" w:cs="Times New Roman"/>
+          <w:sz w:val="24"/>
+          <w:szCs w:val="24"/>
+        </w:rPr>
+        <w:t>is</w:t>
+      </w:r>
+      <w:r>
+        <w:rPr>
+          <w:rFonts w:ascii="Times New Roman" w:hAnsi="Times New Roman" w:cs="Times New Roman"/>
+          <w:sz w:val="24"/>
+          <w:szCs w:val="24"/>
+        </w:rPr>
+        <w:t xml:space="preserve"> not good at incorporating fuels variability, linking surface and crown fire behavior, </w:t>
+      </w:r>
+      <w:r>
+        <w:rPr>
+          <w:rFonts w:ascii="Times New Roman" w:hAnsi="Times New Roman" w:cs="Times New Roman"/>
+          <w:sz w:val="24"/>
+          <w:szCs w:val="24"/>
+        </w:rPr>
+        <w:t>or</w:t>
+      </w:r>
+      <w:r>
+        <w:rPr>
+          <w:rFonts w:ascii="Times New Roman" w:hAnsi="Times New Roman" w:cs="Times New Roman"/>
+          <w:sz w:val="24"/>
+          <w:szCs w:val="24"/>
+        </w:rPr>
+        <w:t xml:space="preserve"> incorporating spot fires.  </w:t>
+      </w:r>
+      <w:r>
+        <w:rPr>
+          <w:rFonts w:ascii="Times New Roman" w:hAnsi="Times New Roman" w:cs="Times New Roman"/>
+          <w:sz w:val="24"/>
+          <w:szCs w:val="24"/>
+        </w:rPr>
+        <w:t>R</w:t>
+      </w:r>
+      <w:r>
+        <w:rPr>
+          <w:rFonts w:ascii="Times New Roman" w:hAnsi="Times New Roman" w:cs="Times New Roman"/>
+          <w:sz w:val="24"/>
+          <w:szCs w:val="24"/>
+        </w:rPr>
+        <w:t>esults can be sensitive to the ‘fuel-model’ chosen by the user.</w:t>
+      </w:r>
+      <w:r>
+        <w:rPr>
+          <w:rFonts w:ascii="Times New Roman" w:hAnsi="Times New Roman" w:cs="Times New Roman"/>
+          <w:sz w:val="24"/>
+          <w:szCs w:val="24"/>
+        </w:rPr>
+        <w:t xml:space="preserve">  </w:t>
+      </w:r>
+      <w:r>
+        <w:rPr>
+          <w:rFonts w:ascii="Times New Roman" w:hAnsi="Times New Roman" w:cs="Times New Roman"/>
+          <w:sz w:val="24"/>
+          <w:szCs w:val="24"/>
+        </w:rPr>
+        <w:t>Furthermore</w:t>
+      </w:r>
+      <w:r>
+        <w:rPr>
+          <w:rFonts w:ascii="Times New Roman" w:hAnsi="Times New Roman" w:cs="Times New Roman"/>
+          <w:sz w:val="24"/>
+          <w:szCs w:val="24"/>
+        </w:rPr>
+        <w:t>, wildf</w:t>
+      </w:r>
+      <w:r>
+        <w:rPr>
+          <w:rFonts w:ascii="Times New Roman" w:hAnsi="Times New Roman" w:cs="Times New Roman"/>
+          <w:sz w:val="24"/>
+          <w:szCs w:val="24"/>
+        </w:rPr>
+        <w:t>ire behavior is largely contingent on fire weather</w:t>
+      </w:r>
+      <w:r>
+        <w:rPr>
+          <w:rFonts w:ascii="Times New Roman" w:hAnsi="Times New Roman" w:cs="Times New Roman"/>
+          <w:sz w:val="24"/>
+          <w:szCs w:val="24"/>
+        </w:rPr>
+        <w:t xml:space="preserve">, so interpretations of fire models will vary with user-inputted weather parameters, which should be chosen based on expected local weather behavior during wildfire season.  </w:t>
+      </w:r>
+      <w:r>
+        <w:rPr>
+          <w:rFonts w:ascii="Times New Roman" w:hAnsi="Times New Roman" w:cs="Times New Roman"/>
+          <w:sz w:val="24"/>
+          <w:szCs w:val="24"/>
+        </w:rPr>
+        <w:t xml:space="preserve">Fire models are often effective at comparing relative differences in fire behavior even when they are inaccurate at predicting absolute behavior, so they are useful for comparing pretreatment and posttreatment values, or differences between different stands.  Use of fire models alone may obscure deeper understanding of long-term fuels patterns, so data on fuels and forest structure patterns should be paired with fire model data when feasible, both as a ‘gut-check’ on model outputs and as a measure of other ecosystem values. </w:t>
+      </w:r>
+    </w:p>
+    <w:p>
+      <w:pPr>
+        <w:spacing w:after="0" w:line="360" w:lineRule="auto"/>
+        <w:rPr>
+          <w:rFonts w:ascii="Times New Roman" w:hAnsi="Times New Roman" w:cs="Times New Roman"/>
+          <w:sz w:val="24"/>
+          <w:szCs w:val="24"/>
+        </w:rPr>
+      </w:pPr>
+    </w:p>
+    <w:p>
+      <w:pPr>
+        <w:spacing w:after="0" w:line="360" w:lineRule="auto"/>
+        <w:rPr>
+          <w:rFonts w:ascii="Times New Roman" w:hAnsi="Times New Roman" w:cs="Times New Roman"/>
+          <w:sz w:val="24"/>
+          <w:szCs w:val="24"/>
+        </w:rPr>
+      </w:pPr>
+      <w:r>
+        <w:rPr>
+          <w:rFonts w:ascii="Times New Roman" w:hAnsi="Times New Roman" w:cs="Times New Roman"/>
+          <w:sz w:val="24"/>
+          <w:szCs w:val="24"/>
+        </w:rPr>
+        <w:t>Alternatively, the definition of treatment</w:t>
+      </w:r>
+      <w:r>
+        <w:rPr>
+          <w:rFonts w:ascii="Times New Roman" w:hAnsi="Times New Roman" w:cs="Times New Roman"/>
+          <w:sz w:val="24"/>
+          <w:szCs w:val="24"/>
+        </w:rPr>
+        <w:t xml:space="preserve"> longevity </w:t>
+      </w:r>
+      <w:r>
+        <w:rPr>
+          <w:rFonts w:ascii="Times New Roman" w:hAnsi="Times New Roman" w:cs="Times New Roman"/>
+          <w:sz w:val="24"/>
+          <w:szCs w:val="24"/>
+        </w:rPr>
+        <w:t>could be based</w:t>
+      </w:r>
+      <w:r>
+        <w:rPr>
+          <w:rFonts w:ascii="Times New Roman" w:hAnsi="Times New Roman" w:cs="Times New Roman"/>
+          <w:sz w:val="24"/>
+          <w:szCs w:val="24"/>
+        </w:rPr>
+        <w:t xml:space="preserve"> on meaningful thresholds of expected fire behavior or effects, such as the acceptable crown fire risk or expected tree mortality.</w:t>
+      </w:r>
+      <w:r>
+        <w:rPr>
+          <w:rFonts w:ascii="Times New Roman" w:hAnsi="Times New Roman" w:cs="Times New Roman"/>
+          <w:sz w:val="24"/>
+          <w:szCs w:val="24"/>
+        </w:rPr>
+        <w:t xml:space="preserve">  This approach is </w:t>
+      </w:r>
+      <w:proofErr w:type="gramStart"/>
+      <w:r>
+        <w:rPr>
+          <w:rFonts w:ascii="Times New Roman" w:hAnsi="Times New Roman" w:cs="Times New Roman"/>
+          <w:sz w:val="24"/>
+          <w:szCs w:val="24"/>
+        </w:rPr>
+        <w:t>best</w:t>
+      </w:r>
+      <w:r>
+        <w:rPr>
+          <w:rFonts w:ascii="Times New Roman" w:hAnsi="Times New Roman" w:cs="Times New Roman"/>
+          <w:sz w:val="24"/>
+          <w:szCs w:val="24"/>
+        </w:rPr>
+        <w:t>-suited</w:t>
+      </w:r>
+      <w:proofErr w:type="gramEnd"/>
+      <w:r>
+        <w:rPr>
+          <w:rFonts w:ascii="Times New Roman" w:hAnsi="Times New Roman" w:cs="Times New Roman"/>
+          <w:sz w:val="24"/>
+          <w:szCs w:val="24"/>
+        </w:rPr>
+        <w:t xml:space="preserve"> for situations where high value assets need to be protected</w:t>
+      </w:r>
+      <w:r>
+        <w:rPr>
+          <w:rFonts w:ascii="Times New Roman" w:hAnsi="Times New Roman" w:cs="Times New Roman"/>
+          <w:sz w:val="24"/>
+          <w:szCs w:val="24"/>
+        </w:rPr>
+        <w:t xml:space="preserve"> in particular location, and is not as good for comparing relative benefits of treating </w:t>
+      </w:r>
+      <w:r>
+        <w:rPr>
+          <w:rFonts w:ascii="Times New Roman" w:hAnsi="Times New Roman" w:cs="Times New Roman"/>
+          <w:sz w:val="24"/>
+          <w:szCs w:val="24"/>
+        </w:rPr>
+        <w:lastRenderedPageBreak/>
+        <w:t xml:space="preserve">different stands.  Fire models </w:t>
+      </w:r>
+      <w:r>
+        <w:rPr>
+          <w:rFonts w:ascii="Times New Roman" w:hAnsi="Times New Roman" w:cs="Times New Roman"/>
+          <w:sz w:val="24"/>
+          <w:szCs w:val="24"/>
+        </w:rPr>
+        <w:t>should be used with caution for all the reasons highlighted in the previous paragraph</w:t>
+      </w:r>
+      <w:r>
+        <w:rPr>
+          <w:rFonts w:ascii="Times New Roman" w:hAnsi="Times New Roman" w:cs="Times New Roman"/>
+          <w:sz w:val="24"/>
+          <w:szCs w:val="24"/>
+        </w:rPr>
+        <w:t>.  Because they are not always accurate at predicting absolute fire behavior</w:t>
+      </w:r>
+      <w:r>
+        <w:rPr>
+          <w:rFonts w:ascii="Times New Roman" w:hAnsi="Times New Roman" w:cs="Times New Roman"/>
+          <w:sz w:val="24"/>
+          <w:szCs w:val="24"/>
+        </w:rPr>
+        <w:t>, they</w:t>
+      </w:r>
+      <w:r>
+        <w:rPr>
+          <w:rFonts w:ascii="Times New Roman" w:hAnsi="Times New Roman" w:cs="Times New Roman"/>
+          <w:sz w:val="24"/>
+          <w:szCs w:val="24"/>
+        </w:rPr>
+        <w:t xml:space="preserve"> are best paired with local knowledge of how modelled wildfire behavior compare</w:t>
+      </w:r>
+      <w:r>
+        <w:rPr>
+          <w:rFonts w:ascii="Times New Roman" w:hAnsi="Times New Roman" w:cs="Times New Roman"/>
+          <w:sz w:val="24"/>
+          <w:szCs w:val="24"/>
+        </w:rPr>
+        <w:t>s</w:t>
+      </w:r>
+      <w:r>
+        <w:rPr>
+          <w:rFonts w:ascii="Times New Roman" w:hAnsi="Times New Roman" w:cs="Times New Roman"/>
+          <w:sz w:val="24"/>
+          <w:szCs w:val="24"/>
+        </w:rPr>
+        <w:t xml:space="preserve"> with real wildfire behavior</w:t>
+      </w:r>
+      <w:r>
+        <w:rPr>
+          <w:rFonts w:ascii="Times New Roman" w:hAnsi="Times New Roman" w:cs="Times New Roman"/>
+          <w:sz w:val="24"/>
+          <w:szCs w:val="24"/>
+        </w:rPr>
+        <w:t>, when high-value assets are at stake</w:t>
+      </w:r>
+      <w:r>
+        <w:rPr>
+          <w:rFonts w:ascii="Times New Roman" w:hAnsi="Times New Roman" w:cs="Times New Roman"/>
+          <w:sz w:val="24"/>
+          <w:szCs w:val="24"/>
+        </w:rPr>
+        <w:t xml:space="preserve">.  Additionally, the </w:t>
+      </w:r>
+      <w:r>
+        <w:rPr>
+          <w:rFonts w:ascii="Times New Roman" w:hAnsi="Times New Roman" w:cs="Times New Roman"/>
+          <w:sz w:val="24"/>
+          <w:szCs w:val="24"/>
+        </w:rPr>
+        <w:t xml:space="preserve">weather factor </w:t>
+      </w:r>
+      <w:r>
+        <w:rPr>
+          <w:rFonts w:ascii="Times New Roman" w:hAnsi="Times New Roman" w:cs="Times New Roman"/>
+          <w:sz w:val="24"/>
+          <w:szCs w:val="24"/>
+        </w:rPr>
+        <w:t>adds another aspect to the risk assessment process, as a manager using th</w:t>
+      </w:r>
+      <w:r>
+        <w:rPr>
+          <w:rFonts w:ascii="Times New Roman" w:hAnsi="Times New Roman" w:cs="Times New Roman"/>
+          <w:sz w:val="24"/>
+          <w:szCs w:val="24"/>
+        </w:rPr>
+        <w:t>e threshold</w:t>
+      </w:r>
+      <w:r>
+        <w:rPr>
+          <w:rFonts w:ascii="Times New Roman" w:hAnsi="Times New Roman" w:cs="Times New Roman"/>
+          <w:sz w:val="24"/>
+          <w:szCs w:val="24"/>
+        </w:rPr>
+        <w:t xml:space="preserve"> approach must decide what weather conditions to design treatment</w:t>
+      </w:r>
+      <w:r>
+        <w:rPr>
+          <w:rFonts w:ascii="Times New Roman" w:hAnsi="Times New Roman" w:cs="Times New Roman"/>
+          <w:sz w:val="24"/>
+          <w:szCs w:val="24"/>
+        </w:rPr>
+        <w:t xml:space="preserve"> rotations</w:t>
+      </w:r>
+      <w:r>
+        <w:rPr>
+          <w:rFonts w:ascii="Times New Roman" w:hAnsi="Times New Roman" w:cs="Times New Roman"/>
+          <w:sz w:val="24"/>
+          <w:szCs w:val="24"/>
+        </w:rPr>
+        <w:t xml:space="preserve"> for.  Even good treatments are often not effective at preventing tree mortality or stopping flame spread during very extreme fire weather conditions</w:t>
+      </w:r>
+      <w:r>
+        <w:rPr>
+          <w:rFonts w:ascii="Times New Roman" w:hAnsi="Times New Roman" w:cs="Times New Roman"/>
+          <w:sz w:val="24"/>
+          <w:szCs w:val="24"/>
+        </w:rPr>
+        <w:t>, at least when untreated area</w:t>
+      </w:r>
+      <w:r>
+        <w:rPr>
+          <w:rFonts w:ascii="Times New Roman" w:hAnsi="Times New Roman" w:cs="Times New Roman"/>
+          <w:sz w:val="24"/>
+          <w:szCs w:val="24"/>
+        </w:rPr>
+        <w:t xml:space="preserve"> exceeds treated area</w:t>
+      </w:r>
+      <w:r>
+        <w:rPr>
+          <w:rFonts w:ascii="Times New Roman" w:hAnsi="Times New Roman" w:cs="Times New Roman"/>
+          <w:sz w:val="24"/>
+          <w:szCs w:val="24"/>
+        </w:rPr>
+        <w:t xml:space="preserve">.  These very extreme conditions are </w:t>
+      </w:r>
+      <w:r>
+        <w:rPr>
+          <w:rFonts w:ascii="Times New Roman" w:hAnsi="Times New Roman" w:cs="Times New Roman"/>
+          <w:sz w:val="24"/>
+          <w:szCs w:val="24"/>
+        </w:rPr>
+        <w:t>becoming more common with climate change</w:t>
+      </w:r>
+      <w:r>
+        <w:rPr>
+          <w:rFonts w:ascii="Times New Roman" w:hAnsi="Times New Roman" w:cs="Times New Roman"/>
+          <w:sz w:val="24"/>
+          <w:szCs w:val="24"/>
+        </w:rPr>
+        <w:t xml:space="preserve">, so it is probably unreasonable and/or inefficient to plan fuels treatments to control fire behavior in the most extreme possible conditions. </w:t>
+      </w:r>
+    </w:p>
+    <w:p>
+      <w:pPr>
+        <w:spacing w:after="0" w:line="360" w:lineRule="auto"/>
+        <w:rPr>
+          <w:rFonts w:ascii="Times New Roman" w:hAnsi="Times New Roman" w:cs="Times New Roman"/>
+          <w:sz w:val="24"/>
+          <w:szCs w:val="24"/>
+        </w:rPr>
+      </w:pPr>
+    </w:p>
+    <w:p>
+      <w:pPr>
+        <w:spacing w:after="0" w:line="360" w:lineRule="auto"/>
+        <w:rPr>
+          <w:rFonts w:ascii="Times New Roman" w:hAnsi="Times New Roman" w:cs="Times New Roman"/>
+          <w:sz w:val="24"/>
+          <w:szCs w:val="24"/>
+        </w:rPr>
+      </w:pPr>
+      <w:r>
+        <w:rPr>
+          <w:rFonts w:ascii="Times New Roman" w:hAnsi="Times New Roman" w:cs="Times New Roman"/>
+          <w:sz w:val="24"/>
+          <w:szCs w:val="24"/>
+        </w:rPr>
+        <w:t xml:space="preserve">Treatment </w:t>
+      </w:r>
+      <w:r>
+        <w:rPr>
+          <w:rFonts w:ascii="Times New Roman" w:hAnsi="Times New Roman" w:cs="Times New Roman"/>
+          <w:sz w:val="24"/>
+          <w:szCs w:val="24"/>
+        </w:rPr>
+        <w:t xml:space="preserve">rotation age can also be based on non-fuels </w:t>
+      </w:r>
+      <w:r>
+        <w:rPr>
+          <w:rFonts w:ascii="Times New Roman" w:hAnsi="Times New Roman" w:cs="Times New Roman"/>
+          <w:sz w:val="24"/>
+          <w:szCs w:val="24"/>
+        </w:rPr>
+        <w:t>resources</w:t>
+      </w:r>
+      <w:r>
+        <w:rPr>
+          <w:rFonts w:ascii="Times New Roman" w:hAnsi="Times New Roman" w:cs="Times New Roman"/>
+          <w:sz w:val="24"/>
+          <w:szCs w:val="24"/>
+        </w:rPr>
+        <w:t xml:space="preserve"> while still being effective at managing fuels, provided the </w:t>
+      </w:r>
+      <w:r>
+        <w:rPr>
+          <w:rFonts w:ascii="Times New Roman" w:hAnsi="Times New Roman" w:cs="Times New Roman"/>
+          <w:sz w:val="24"/>
+          <w:szCs w:val="24"/>
+        </w:rPr>
+        <w:t>rotation is shorter than longevity.  The literature on traditional knowledge of fire use has many examples of pre-colonial tribes deciding cultural burning frequency based on non-fuels resources, such as stimulating huckleberry growth or quality of hazelnut shoots, in ways that likely kept the wildfire hazard low.  Examples from western management include endangered species management, like red-cockaded woodpecker habitat in the longleaf pine (</w:t>
+      </w:r>
+      <w:r>
+        <w:rPr>
+          <w:rFonts w:ascii="Times New Roman" w:hAnsi="Times New Roman" w:cs="Times New Roman"/>
+          <w:i/>
+          <w:iCs/>
+          <w:sz w:val="24"/>
+          <w:szCs w:val="24"/>
+        </w:rPr>
+        <w:t>Pinus palustris</w:t>
+      </w:r>
+      <w:r>
+        <w:rPr>
+          <w:rFonts w:ascii="Times New Roman" w:hAnsi="Times New Roman" w:cs="Times New Roman"/>
+          <w:sz w:val="24"/>
+          <w:szCs w:val="24"/>
+        </w:rPr>
+        <w:t>) stands of the southeast and Kirtland’s warbler habitat in jack pine (</w:t>
+      </w:r>
+      <w:r>
+        <w:rPr>
+          <w:rFonts w:ascii="Times New Roman" w:hAnsi="Times New Roman" w:cs="Times New Roman"/>
+          <w:i/>
+          <w:iCs/>
+          <w:sz w:val="24"/>
+          <w:szCs w:val="24"/>
+        </w:rPr>
         <w:t>Pinus banksiana</w:t>
       </w:r>
       <w:r>
@@ -1707,7 +1779,25 @@
           <w:sz w:val="24"/>
           <w:szCs w:val="24"/>
         </w:rPr>
-        <w:t>One traditional knowledge based critique of western fire management and fire science is that it does not consider broader ecosystem values even when relatively minor changes in fire management, such as seasonality of burning, may have relatively large benefits.  Our report focuses on efficient management of fuels, which often needs to be the primary consideration in</w:t>
+        <w:t xml:space="preserve">One traditional </w:t>
+      </w:r>
+      <w:proofErr w:type="gramStart"/>
+      <w:r>
+        <w:rPr>
+          <w:rFonts w:ascii="Times New Roman" w:hAnsi="Times New Roman" w:cs="Times New Roman"/>
+          <w:sz w:val="24"/>
+          <w:szCs w:val="24"/>
+        </w:rPr>
+        <w:t>knowledge based</w:t>
+      </w:r>
+      <w:proofErr w:type="gramEnd"/>
+      <w:r>
+        <w:rPr>
+          <w:rFonts w:ascii="Times New Roman" w:hAnsi="Times New Roman" w:cs="Times New Roman"/>
+          <w:sz w:val="24"/>
+          <w:szCs w:val="24"/>
+        </w:rPr>
+        <w:t xml:space="preserve"> critique of western fire management and fire science is that it does not consider broader ecosystem values even when relatively minor changes in fire management, such as seasonality of burning, may have relatively large benefits.  Our report focuses on efficient management of fuels, which often needs to be the primary consideration in</w:t>
       </w:r>
       <w:r>
         <w:rPr>
@@ -1732,6 +1822,173 @@
           <w:szCs w:val="24"/>
         </w:rPr>
         <w:t xml:space="preserve">dry forest management because of the legacy of fire suppression.  However, we want to emphasize here that fuels management is not the only consideration in planning thinning and/or prescribed burning rotations, and that in some cases other ecosystem management goals can be fundamentally compatible with fuel management. </w:t>
+      </w:r>
+    </w:p>
+    <w:p>
+      <w:pPr>
+        <w:spacing w:after="0" w:line="360" w:lineRule="auto"/>
+        <w:rPr>
+          <w:rFonts w:ascii="Times New Roman" w:hAnsi="Times New Roman" w:cs="Times New Roman"/>
+          <w:sz w:val="24"/>
+          <w:szCs w:val="24"/>
+        </w:rPr>
+      </w:pPr>
+    </w:p>
+    <w:p>
+      <w:pPr>
+        <w:spacing w:after="0" w:line="360" w:lineRule="auto"/>
+        <w:rPr>
+          <w:rFonts w:ascii="Times New Roman" w:hAnsi="Times New Roman" w:cs="Times New Roman"/>
+          <w:i/>
+          <w:iCs/>
+          <w:sz w:val="24"/>
+          <w:szCs w:val="24"/>
+        </w:rPr>
+      </w:pPr>
+      <w:r>
+        <w:rPr>
+          <w:rFonts w:ascii="Times New Roman" w:hAnsi="Times New Roman" w:cs="Times New Roman"/>
+          <w:i/>
+          <w:iCs/>
+          <w:sz w:val="24"/>
+          <w:szCs w:val="24"/>
+        </w:rPr>
+        <w:t>Statistical significance</w:t>
+      </w:r>
+    </w:p>
+    <w:p>
+      <w:pPr>
+        <w:spacing w:after="0" w:line="360" w:lineRule="auto"/>
+        <w:rPr>
+          <w:rFonts w:ascii="Times New Roman" w:hAnsi="Times New Roman" w:cs="Times New Roman"/>
+          <w:i/>
+          <w:iCs/>
+          <w:sz w:val="24"/>
+          <w:szCs w:val="24"/>
+        </w:rPr>
+      </w:pPr>
+    </w:p>
+    <w:p>
+      <w:pPr>
+        <w:spacing w:after="0" w:line="360" w:lineRule="auto"/>
+        <w:rPr>
+          <w:rFonts w:ascii="Times New Roman" w:hAnsi="Times New Roman" w:cs="Times New Roman"/>
+          <w:sz w:val="24"/>
+          <w:szCs w:val="24"/>
+        </w:rPr>
+      </w:pPr>
+      <w:r>
+        <w:rPr>
+          <w:rFonts w:ascii="Times New Roman" w:hAnsi="Times New Roman" w:cs="Times New Roman"/>
+          <w:sz w:val="24"/>
+          <w:szCs w:val="24"/>
+        </w:rPr>
+        <w:lastRenderedPageBreak/>
+        <w:t xml:space="preserve">Most studies of fuels treatment longevity fail to find statistically significant differences between different types of treatments or between pretreatment and </w:t>
+      </w:r>
+      <w:proofErr w:type="spellStart"/>
+      <w:r>
+        <w:rPr>
+          <w:rFonts w:ascii="Times New Roman" w:hAnsi="Times New Roman" w:cs="Times New Roman"/>
+          <w:sz w:val="24"/>
+          <w:szCs w:val="24"/>
+        </w:rPr>
+        <w:t>longterm</w:t>
+      </w:r>
+      <w:proofErr w:type="spellEnd"/>
+      <w:r>
+        <w:rPr>
+          <w:rFonts w:ascii="Times New Roman" w:hAnsi="Times New Roman" w:cs="Times New Roman"/>
+          <w:sz w:val="24"/>
+          <w:szCs w:val="24"/>
+        </w:rPr>
+        <w:t xml:space="preserve"> sample periods for most </w:t>
+      </w:r>
+      <w:proofErr w:type="gramStart"/>
+      <w:r>
+        <w:rPr>
+          <w:rFonts w:ascii="Times New Roman" w:hAnsi="Times New Roman" w:cs="Times New Roman"/>
+          <w:sz w:val="24"/>
+          <w:szCs w:val="24"/>
+        </w:rPr>
+        <w:t>fuels</w:t>
+      </w:r>
+      <w:proofErr w:type="gramEnd"/>
+      <w:r>
+        <w:rPr>
+          <w:rFonts w:ascii="Times New Roman" w:hAnsi="Times New Roman" w:cs="Times New Roman"/>
+          <w:sz w:val="24"/>
+          <w:szCs w:val="24"/>
+        </w:rPr>
+        <w:t xml:space="preserve"> metrics, but this does not necessarily mean there is no effect of treatment.  </w:t>
+      </w:r>
+      <w:r>
+        <w:rPr>
+          <w:rFonts w:ascii="Times New Roman" w:hAnsi="Times New Roman" w:cs="Times New Roman"/>
+          <w:sz w:val="24"/>
+          <w:szCs w:val="24"/>
+        </w:rPr>
+        <w:t>Statistical significance is a tool used to account for the uncertainty caused by having data from only a portion of the area of interest.  When only a fraction of a stand is sampled, managers and researchers produce a range of values they think of as the ‘truth’; for example, a manager may conduct a timber cruise and find a basal area of 90 feet squared per hectare, but treat the actual mean basal area as lying somewhere between 80 and 100.  The width of this ‘confidence interval’ depends on the variability in basal area from plot to plot, and the number of plots.  This is important to keep in mind for fuels surveys because many fuels metrics have high variability</w:t>
+      </w:r>
+      <w:r>
+        <w:rPr>
+          <w:rFonts w:ascii="Times New Roman" w:hAnsi="Times New Roman" w:cs="Times New Roman"/>
+          <w:sz w:val="24"/>
+          <w:szCs w:val="24"/>
+        </w:rPr>
+        <w:t xml:space="preserve">, and fuels surveys are intensive so there often </w:t>
+      </w:r>
+      <w:proofErr w:type="gramStart"/>
+      <w:r>
+        <w:rPr>
+          <w:rFonts w:ascii="Times New Roman" w:hAnsi="Times New Roman" w:cs="Times New Roman"/>
+          <w:sz w:val="24"/>
+          <w:szCs w:val="24"/>
+        </w:rPr>
+        <w:t>isn’t</w:t>
+      </w:r>
+      <w:proofErr w:type="gramEnd"/>
+      <w:r>
+        <w:rPr>
+          <w:rFonts w:ascii="Times New Roman" w:hAnsi="Times New Roman" w:cs="Times New Roman"/>
+          <w:sz w:val="24"/>
+          <w:szCs w:val="24"/>
+        </w:rPr>
+        <w:t xml:space="preserve"> money to sample a huge number of plots.  There are often </w:t>
+      </w:r>
+      <w:r>
+        <w:rPr>
+          <w:rFonts w:ascii="Times New Roman" w:hAnsi="Times New Roman" w:cs="Times New Roman"/>
+          <w:sz w:val="24"/>
+          <w:szCs w:val="24"/>
+        </w:rPr>
+        <w:t xml:space="preserve">localized </w:t>
+      </w:r>
+      <w:r>
+        <w:rPr>
+          <w:rFonts w:ascii="Times New Roman" w:hAnsi="Times New Roman" w:cs="Times New Roman"/>
+          <w:sz w:val="24"/>
+          <w:szCs w:val="24"/>
+        </w:rPr>
+        <w:t xml:space="preserve">areas of very high surface and/or canopy fuel loads that make the confidence intervals much wider.  </w:t>
+      </w:r>
+    </w:p>
+    <w:p>
+      <w:pPr>
+        <w:spacing w:after="0" w:line="360" w:lineRule="auto"/>
+        <w:rPr>
+          <w:rFonts w:ascii="Times New Roman" w:hAnsi="Times New Roman" w:cs="Times New Roman"/>
+          <w:sz w:val="24"/>
+          <w:szCs w:val="24"/>
+        </w:rPr>
+      </w:pPr>
+      <w:r>
+        <w:rPr>
+          <w:rFonts w:ascii="Times New Roman" w:hAnsi="Times New Roman" w:cs="Times New Roman"/>
+          <w:sz w:val="24"/>
+          <w:szCs w:val="24"/>
+        </w:rPr>
+        <w:t xml:space="preserve">Statistical significance is inherently conservative in that it tries to minimize the chance of declaring a difference between two tested entities, such as different types of fuels treatments.  The result </w:t>
       </w:r>
     </w:p>
     <w:p>
@@ -1777,6 +2034,295 @@
           <w:szCs w:val="24"/>
         </w:rPr>
       </w:pPr>
+    </w:p>
+    <w:p>
+      <w:pPr>
+        <w:spacing w:after="0" w:line="360" w:lineRule="auto"/>
+        <w:rPr>
+          <w:rFonts w:ascii="Times New Roman" w:hAnsi="Times New Roman" w:cs="Times New Roman"/>
+          <w:i/>
+          <w:iCs/>
+          <w:sz w:val="24"/>
+          <w:szCs w:val="24"/>
+        </w:rPr>
+      </w:pPr>
+      <w:r>
+        <w:rPr>
+          <w:rFonts w:ascii="Times New Roman" w:hAnsi="Times New Roman" w:cs="Times New Roman"/>
+          <w:i/>
+          <w:iCs/>
+          <w:sz w:val="24"/>
+          <w:szCs w:val="24"/>
+        </w:rPr>
+        <w:t>Site productivity</w:t>
+      </w:r>
+    </w:p>
+    <w:p>
+      <w:pPr>
+        <w:spacing w:after="0" w:line="360" w:lineRule="auto"/>
+        <w:rPr>
+          <w:rFonts w:ascii="Times New Roman" w:hAnsi="Times New Roman" w:cs="Times New Roman"/>
+          <w:sz w:val="24"/>
+          <w:szCs w:val="24"/>
+        </w:rPr>
+      </w:pPr>
+      <w:r>
+        <w:rPr>
+          <w:rFonts w:ascii="Times New Roman" w:hAnsi="Times New Roman" w:cs="Times New Roman"/>
+          <w:sz w:val="24"/>
+          <w:szCs w:val="24"/>
+        </w:rPr>
+        <w:t xml:space="preserve">Fuel treatment longevity is integrally linked to site productivity, which heavily influences vegetation growth and decay rates </w:t>
+      </w:r>
+      <w:r>
+        <w:rPr>
+          <w:rFonts w:ascii="Times New Roman" w:hAnsi="Times New Roman" w:cs="Times New Roman"/>
+          <w:sz w:val="24"/>
+          <w:szCs w:val="24"/>
+        </w:rPr>
+        <w:fldChar w:fldCharType="begin" w:fldLock="1"/>
+      </w:r>
+      <w:r>
+        <w:rPr>
+          <w:rFonts w:ascii="Times New Roman" w:hAnsi="Times New Roman" w:cs="Times New Roman"/>
+          <w:sz w:val="24"/>
+          <w:szCs w:val="24"/>
+        </w:rPr>
+        <w:instrText>ADDIN CSL_CITATION {"citationItems":[{"id":"ITEM-1","itemData":{"author":[{"dropping-particle":"","family":"Jain","given":"Theresa","non-dropping-particle":"","parse-names":false,"suffix":""},{"dropping-particle":"","family":"Battaglia","given":"Mike","non-dropping-particle":"","parse-names":false,"suffix":""},{"dropping-particle":"","family":"Han","given":"Han-Sup","non-dropping-particle":"","parse-names":false,"suffix":""},{"dropping-particle":"","family":"Graham","given":"Russell","non-dropping-particle":"","parse-names":false,"suffix":""},{"dropping-particle":"","family":"Keyes","given":"Christopher","non-dropping-particle":"","parse-names":false,"suffix":""},{"dropping-particle":"","family":"Fried","given":"Jeremy","non-dropping-particle":"","parse-names":false,"suffix":""},{"dropping-particle":"","family":"Sandquist","given":"Johnathan","non-dropping-particle":"","parse-names":false,"suffix":""}],"container-title":"JFSP Synthesis Reports","id":"ITEM-1","issued":{"date-parts":[["2012","1","1"]]},"note":"Chapter 1: Preamble \n·       Analysis of fia data found nearly 80% of these forests hazardous by at least one measure and 20-30 by multiple \n·       Dry mixed con forests challenge ecological classification systems because of the diversity and complexity of the landscapes where they occur \no   Many have a mix of species unlike SW PPine monocultures \no   Highly productive at some \no   Grade into drier and wetter forest types, creating complexity \no   So ‘one size does not fit all’ in fuels treatments \n·       This guide is not a cookbook \nChapter 2: Potential veg and biophysical setting \n·       Used biophysical setting model to define communities (within LANDFIRE) \n·       Speceis seral status can vary by site \n·       East Cascades mesic montane mixed con forest and wooland \no   Maritime influences sites in east cascades of WA and OR \n§  Mostly south in WA, north in OR \no   Historically there was a lot more WWP and WL \n·       Dry mesic mixed-con \no   Mission Creek, North Washington, Blues, Oregon \no   Grand Fir less common in north portion \n§  They specifically single out Wenatchee \nChapter 3 \n·       Makes it sound like beetles are fire dangerous \n·       PPine, WL, DF more wind resistant than others \n·       Western pine beetle was a primary insect associated with historical fire regomes \no   Large, old pondos in drought \n·       MPB more severe now than historical \n·       Thinning may increase root rot \no   More so in spring?? \n·       Mistletoe may increase susceptibiligy to crown fire of indy trees \n·       Active vs passive crown fire \n·       Independent crown fire – no ground \n·       Talk about clumpiness \n·       Gives a good table of fire history studies \n·       ‘in most dry mixed forest, a mixed sev fire regime tends to be present’ \no   Nor cal s Oregon \n·       FRI and intensitys in PNW have been highly variable \n·       La Nina has 1 to 3 year cycles but occurs half as freq as El nion \n·       PDO cycles last 20-30 years \no   Have been week in last 20 years \no   It’s a mass of surface temp water in pacific \n·       Positive PDO may be related with fire in north \n·       ENSO is more strongly related to fire in SW than NW \no   Stronger enso there \no   More climate responsive fire regimes \n·       Nearly all the growth of the Hayman Fire CO 2002 was in one day \n·       Dillon et al 2011 found that topgraphicy more important than climate or weather in predicting fuel amoung \n·       Autoecology is the study of how evn. Factors influence particular plant species \no   Includes disturbance \n·       Say longevity can be increased with more canopy cover \no   Ladder fuels \n·       Early seral trees tend to have more insect adaptation \n·       Ppine less susceptible to beetels when less dense \nChapter 4: Actions and Impacts of Past Management \n·       Hunter gatherer societies the world over rarely extinguished their campfires \n·       Fire to maintain open transit paths across landcapes \n·       Fire as a tool of war \n·       Lewis and Clark documented native americans torching fir trees for fun \n·       Grazing by sheep has declined more or less steadyily since the end of WW2 as demand for mutton declined and synthetic fabric replaced wool \n·       Cattle numbers on decline since 1970 because of decreased demand for beef, increasing env. Reg, and drought \n·       Blister rust gets sugar pine \n·       Early blister rust management efforts involved clearing, burning ribes and planted wwp in middle of cut \no   Once they gave up on that there was a huge salvage effort \n·       Initially many western settlers continued burning landscape for the same reasons that natives did \n·       Other fires arose from primitive logging practices and drought, lightning, railroad sparks, human carelessness \n·       Fires often started as retaliation, or to create work \n·       Big fire year in SW 2000 \n·       More nutrients in vegetation of late seral forests \no   More opportunity for loss \n·       Pine engraver beetle more abundant and destructive today, can kill pondo \n·       Organic material and soil have built up \no   Can lead to more smoldering \n·       Argue that myco communities in ppine lived deeper down in mineral soil, and have migrated up in more DF and abies dominated litter types \nChapter 5 Inventory modelling of current fire hazard conditions \n·       Draw on FIA and FVS FFE \n·       Looked at prob of torching, torching index, surrace flame length, and mort volume \no   High surface flames may preclude direct attack \n·       Reserved land is relatively little 8.5 – 14.3% \n·       Proportion of area with steep slope ranges from 0.2 in PNW interior to 0.5 in nw cal and klmath \n·       Torching index is the laeast frequent hazard \n·       Four hazards is most common condition \n·       Takeaway: most the area would benefit from fuel treatment \n  \nKalies et al. 2016. Tamm review: are fuel treatments effective at achieving ecological and social objectives? A systematic review. For. Ecol. Manag.375, 84–95. \n  \n·       56 empirical studies of wildfire burning through a treatment \n·       Thin and burn generally more effective than either alone \n·       Less carbon loss in a wildfire and fewer carbon emission aafter, although do not necessarily atore more carbon after fire \n·       Understory response can be mexed across treatments \n·       Response of other attributes represents an important data gap \n·       Rx fire review in Australia found fires are effective, particularly at less than 5 years \n·       Treatments more limited in Europe due to socioeconomic constrainst \n·       Is strictly a systematic review, so did not include effect size \n·       At least two cases of thinning increasing fire sefverity \n·       List three studies where time since treatment decreased the positive effect on wildfire outcomes \n·       Treatment size associated with positive effects in one study \n·       A meta-analysis from Martinson and Omi 2013 summarized canopy volume scorch and scorch height in treated vs untreated sites burned in wildfire in 19 studies \no   Reduction in canopy volume scorch from 100-40% \no   Scorch height reduction 30-16m \n·       Effect is greater with gearter thinning intensity \n·       Treatment age important, treatmets less than 10 years old more effective \n·       Three studies found regen after fire \n·       Wildlife data are a major gap \n·       Mixed results in understory \n·       Carbon results mixed \n·       Three of the wildlife studies on NSO and one on Pacific Fisher \n·       One high quality and a few low quality studies show increased firefighter safety, effectiveness \no   Less smoke, better vis, safe access, quick repel of spot fires, greater retardant pentration \n·       Body of lit fairly robust for overstory structure, fire behavior, weaker on other stuffs \nPart 2: Fuel treatment planning and implementation \n  \nChapter 6: Integrating wildlife habitat \n  \n·       Wildlife often described as a challenging factor to deal with \no   Improved comm needed \no   Connectivity? \n·       Creating het can be mutually beneficial to both wildlife habitat needs and fuels management objectives \n·       Inherent (natural) vs induced edges \n·       Long lived snags like PP and WL are getting rarer \n·       Oka-Wen NF restoration strategy did a big landscape eval \no   Reynolds and Hessburg 2005 \no   Beaverhead Deerlodge NF did something similar \n·       Read Pilliod 2006 – Report on wildlife effects from fuels treatment \nChapter 7: Planning and Integrating fuels treatments \n·       First setp is in defining the short and long term objectives \n·       Need for holistic planning, collab, compromise \n·       A manager comment advocates meeting multiple objectives with het treatment on stand scale, thinning some areas and leaving others \no   Reinhardt et al 2008, Larson and Chrchill 2012, Perry et al 2011 \n·       A maanger comment said theat Finney’s herringbone pattern was interesting but not necessarily realistic to implement \n·       Manager comment: NEPA, WUI, and CWPP often have more to do with choosing treatment locations than strategic consideration \n·       Manager comment on too much focus on short term fuels benefits \n·       ‘Fuels treatment planning requires a great deal of experiential learning’ \n·       There are more than 20 decision support tools for fuels treatment, too many for many managers \n·       DL Peterson et al 2007 is a guide to many decision support tools \n  \nChapter 8: Mechanical, Chemical, Biological Fuel Treatment Methods \n  \n·       Argue all silviculture treatment can be considered \n·       Present mastication as a viable alt to use when there are few options \no   Objective is to favor rapid decomp \n·       Too small of masticated pieces can dry too much \no   And can also produce firebrands when burned \no   They argue for larger piece creation \n·       If masticate, leave large areas with no pieces.  Target het in soil.  Not every square foot needs treat.  Make bigger pieces to prevent drying. \n·       Lop and scatter \no   Sometimes used in areas where slopes are too steep for masticators \no   Pieces should be in contact with ground, site of most active decomp \n·       Chemical \no   Marshall et al 2008 – talk herbicides for fuels management in loblolly \n·       Herbicides may be practical when \no   Overstory trees can fill gaps made by spraying \no   Faster growing or sprouting vegetation should be controlled \no   Herbicides are the only way to effectively remove incasives \n·       More impractical with tall veg, steep slopes \n·       Biological control \no   Need appropriate livestock for species of fuel \no   Skilled personnel \no   Correct phenological timing \n·       Cattle and horses grass \n·       Sheep forbes \n·       Goats browse \no   Also prefer seeding stems – may reduce invasive spread \nChapter 9 \n·       Many believe fire is the best option \n·       Its use is never straightforward, always contains complexity and uncertainty \n·       It can be used for a huge range of objectives \n·       No two sites are the same \n·       Good fire practicioners combine science, decision support tools and monitoring with their own instinctive knowledge (art) when applying fire \n·       Manager comments: we have rx fires I call ‘1 in 5 year burns, meaing the window comes 1 in 5 years.  Budgeting for that is difficult’. \n·       Managers say smaller units have greater propensity for escape \n·       Common oversights \no   Smoke management, weakness in contingency planning, simplifying complexity, not thoroughly identifying management action points \n§  Lack of familiarity with new fuel types \n·       Difficulty in keep snags and rotting logs from burning \n·       Some wind usually desired, to keep heat out of crowns and to provide the fire with direction \n·       Two issues that can lead to fire escape \no   Lack of mindful communication \no   Snowball effect \n·       Haines index – a measurement that helps determine potential for fire growth \no   Based on atmospheric stability and air dryness \n·       Fire types \no   Backing fires \n§  Transfer less heat to canopy, consume fuels better, works well in continuous fuel \n§  But a greater risk of smoldering and it takes time \no   Strip head firing \n§  Progressively move upwind in strips \n§  Number of lines and strip width is based on desired flame length \no   Spot firing \n§  Grid of spot ignitions – more intensity than backing, less than strip head \n§  Can be good for removing pockets of heavy fuels when moistures are high \no   Center ring – encircles perimeter of an area \no   Chevron \n§  Best for unique terrain \n·       Duff is usually composed of two distinct layers \no   Upper fermentation layer \no   Lower humus layer in late stages of decomp \n·       Lower duff primarly burnes through smoldering controlled by moisture \n·       Moisture also interacts with mineral content \no   Higher mineral content needs drier conditions \n·       Seasonality \no   They argue that spring and fall burns today are comparable to historic summer burns in intensity, because of fuel load \n·       Depth that heat penetrates is largely dependent on soil moisture content \no   It affects roots, N, microbial activity \n·       Some concern that spring burning leaves baby animals vulnerable \no   Outside historical limits \n·       More than 100 models developed for mortality of western tree species \n·       Mastication ‘popular within last decade’ \n·       Masticated fuels not as predictable, vary from site to site \n·       Some preliminary generalities \no   Burn with shorter flame length and low ros \no   Longer duration of heating \no   Soil moisture has big influence \no   Scorch height substantially greater \n·       Old trees are mainly vulnerable to the initial entry \no   Duff mound \no   If roots are in the duff you have to burn in dormant season \n·       Managed wildfire given legal backing in 2009 \no   And could be divided up into sections with different objectives \nChapter 10: Monitoring \n·       Often a strong connection between activeness of fuels monitoring and the fuels treatment program \n·       Two phases of fuels management: one short term, one long term \no   Short term \n§  Did we achevie the goals in reduction of specific elements \no   Medium term \n§  Will large fires be less common and will the WUI be safer \n·       5 to 10 year career of fuel manager \n·       Talk shit about nonstatistical samping and windshield surveys \n·       Say that photoseries has more power than browns \n·       FFE FVS may have issues with overall accuracy, but it is robust to assessing differences in treatments \no   And it can accept data from a number of different plots \nSection 3: Reality Check \n  \nChapter 11: Inventory and Model-based Economic Analyses of Mechanical Fuel Treatments \n  \n·       There are many stands where no fuel treatment is likely to be effective and many more where an effective treatment is likely more costly than it’s worth \n·       FIA BioSum model \n·       MyFuelTreatment Planner \no   Mostly an economic analysis \n·       BioSum Analysis Framework \no   Systematic forest inventories data \no   Silv treatment implementation model FVS \no   Fuel treatment effectiveness model FFE FVS \no   Fuel treatment coast model \no   Raw material haul cost model \no   Wood produ ct allo ation model \n·       They did a big analysis with this modelling \n·       Found that in net, you’d need to subsidize \no   Some by a lot, some would pay their own way \n·       Means are much less useful than distributions in this kind of economic analysis \n·       Except in Utah, lack of transportation infrastructure and energy wood markets were not the limiting factor \n·       Many of their decision points were subjective \nChapter 12: Fuel dynamics and treatment longevity \n·       Fuel longevity often overlooked \n·       ‘The degree to which longevity is accurately estimated will affect suppression opportunity and firefighter safety, the determination of whether points or areas can be successfully protected, and whether areas of special concern possess the resilience to survive a wildfire’ \n·       Incorporating longevity into fuels treatments economics can decrease annual cost estimates \n·       The initial entry may take most the available merchantable material off the site \n·       Main elements of longevity \no   Fuel decay, fuel growth, fuel recruitment \no   Also interrelated disturbances but that subject avoided here \n·       Florida study shows a slower response of herbicide treatment but greater longevity than thinning or rx \n·       Read brose and wade 2002 Potential fire behavior in pine flatwood forests following three different fuel reduction techniques \n·       Super helpful brief article \no   Fuels treatments and fire models: errors and corrections \no   Fire management today 2009 \no   Fuel moisture estimation, wind adjustment factor, fuel model assignment, foloair moisture content, time since treatment fuelbed patchiness are all things that are often misestimated by models \n·       Read Carleton and Pickford 1982 Fuelbed changes with aging of slash from ponderosa pine thinnings \n·       Thinning intensity can be a tradeoff between short and long term effectiveness, and between crowning and torching potential \n·       It appears there has been no long term study of fuels treatment effects on crown fuel characteristics in the long term \n·       Recruitment of ladder fuel quickly reduces longevity \n·       Reducing ground disturbance can reduce ladder fuels recruitment \n·       ‘Moisture of extinction’ – Point at which a fire will not spread \n·       Intricacies of crown moisture not well studied \n·       Treatment longevity and productivity – Weatherspoon and skinner Landscape-level strategies for forest fuel management. In: Sierra Nevada Ecosystem Project: Final report to Congress. Vol II: assessments and scientific basis for management options. Davis, CA: University of California, Centers for Water and Wildland Resources: 1471-1492 \n·       Intricacies of crown moisture not well studied \n·       Height is relatively independent of density \n·       FFE-FVS projects growth reasonably well, but poorly predicts natural regen that leads to ladder fuel development \n·       Specifically called out FFS study for being excellent for testing fuels treatment longevity","title":"A Comprehensive Guide to Fuel Management Practices for Dry Mixed ConiferForests in the Northwestern United States","type":"report"},"uris":["http://www.mendeley.com/documents/?uuid=20e1517c-5fd6-3383-bdcc-41a8f4ebc25e"]}],"mendeley":{"formattedCitation":"(Jain et al. 2012)","plainTextFormattedCitation":"(Jain et al. 2012)","previouslyFormattedCitation":"(Jain et al. 2012)"},"properties":{"noteIndex":0},"schema":"https://github.com/citation-style-language/schema/raw/master/csl-citation.json"}</w:instrText>
+      </w:r>
+      <w:r>
+        <w:rPr>
+          <w:rFonts w:ascii="Times New Roman" w:hAnsi="Times New Roman" w:cs="Times New Roman"/>
+          <w:sz w:val="24"/>
+          <w:szCs w:val="24"/>
+        </w:rPr>
+        <w:fldChar w:fldCharType="separate"/>
+      </w:r>
+      <w:r>
+        <w:rPr>
+          <w:rFonts w:ascii="Times New Roman" w:hAnsi="Times New Roman" w:cs="Times New Roman"/>
+          <w:noProof/>
+          <w:sz w:val="24"/>
+          <w:szCs w:val="24"/>
+        </w:rPr>
+        <w:t>(Jain et al. 2012)</w:t>
+      </w:r>
+      <w:r>
+        <w:rPr>
+          <w:rFonts w:ascii="Times New Roman" w:hAnsi="Times New Roman" w:cs="Times New Roman"/>
+          <w:sz w:val="24"/>
+          <w:szCs w:val="24"/>
+        </w:rPr>
+        <w:fldChar w:fldCharType="end"/>
+      </w:r>
+      <w:r>
+        <w:rPr>
+          <w:rFonts w:ascii="Times New Roman" w:hAnsi="Times New Roman" w:cs="Times New Roman"/>
+          <w:sz w:val="24"/>
+          <w:szCs w:val="24"/>
+        </w:rPr>
+        <w:t xml:space="preserve">, as well as twig and litterfall rates </w:t>
+      </w:r>
+      <w:r>
+        <w:rPr>
+          <w:rFonts w:ascii="Times New Roman" w:hAnsi="Times New Roman" w:cs="Times New Roman"/>
+          <w:sz w:val="24"/>
+          <w:szCs w:val="24"/>
+        </w:rPr>
+        <w:fldChar w:fldCharType="begin" w:fldLock="1"/>
+      </w:r>
+      <w:r>
+        <w:rPr>
+          <w:rFonts w:ascii="Times New Roman" w:hAnsi="Times New Roman" w:cs="Times New Roman"/>
+          <w:sz w:val="24"/>
+          <w:szCs w:val="24"/>
+        </w:rPr>
+        <w:instrText>ADDIN CSL_CITATION {"citationItems":[{"id":"ITEM-1","itemData":{"DOI":"10.1007/s10980-012-9773-9","ISSN":"09212973","abstract":"Wildland fuels are important to fire managers because they can be manipulated to achieve management goals, such as restoring ecosystems, decreasing fire intensity, minimizing plant mortality, and reducing erosion. However, it is difficult to accurately measure, describe, and map wildland fuels because of the great variability of wildland fuelbed properties over space and time. Few have quantified the scale of this variability across space to understand its effect on fire spread, burning intensity, and ecological effects. This study investigated the spatial variability of loading (biomass) across major surface and canopy fuel components in low elevation northern Rocky Mountain forest and rangeland ecosystems to determine the inherent scale of surface fuel and canopy fuel distributions. Biomass loadings (kg m -2) were measured for seven surface fuel components-four downed dead woody fuel size classes (0-6 mm, 6-25 mm, 25-75 mm, and 75 + mm), duff plus litter, shrub, and herb-using a spatially nested plot sampling design within a 1 km 2 square sampling grid installed at six sites in the northern US Rocky Mountains. Bulk density, biomass, and cover of the forest canopy were also measured for each plot in the grid. Surface fuel loadings were estimated using a combination of photoload and destructive collection methods at many distances within the grid. We quantified spatial variability of fuel component loading using spatial variograms, and found that each fuel component had its own inherent scale with fine fuels varying at scales of 1-5 m, coarse fuels at 10-150 m, and canopy fuels from 100 to 500 m. Using regression analyses, we computed a scaling factor of 4.6 m for fuel particle diameter (4.6 m increase in scale with each cm increase in particle diameter). Findings from this study can be used to design fuel sampling projects, classify fuelbeds, and map fuel characteristics, such as loading, to account for the inherent scale of fuel distributions to get more accurate fuel loading estimations. © 2012 Springer Science+Business Media B.V. (outside the USA).","author":[{"dropping-particle":"","family":"Keane","given":"Robert E.","non-dropping-particle":"","parse-names":false,"suffix":""},{"dropping-particle":"","family":"Gray","given":"Kathy","non-dropping-particle":"","parse-names":false,"suffix":""},{"dropping-particle":"","family":"Bacciu","given":"Valentina","non-dropping-particle":"","parse-names":false,"suffix":""},{"dropping-particle":"","family":"Leirfallom","given":"Signe","non-dropping-particle":"","parse-names":false,"suffix":""}],"container-title":"Landscape Ecology","id":"ITEM-1","issue":"8","issued":{"date-parts":[["2012","9","11"]]},"note":"Spatially nested plot sampling design\n\nEach fuel component had its own inherent scale\n-fine fuels vary 1-5m, course 10-150, canopy 100-500\n-scaling factor of 4.6m per cm of particle\n- strong site to site variation\n\n~\n\nThaxton and Platt 2006 - manipulation of het in grassland fuels\nRocca 2009 ditto\n\nVan Mantgem and Schwik 2009 found insignificant SA but 50m sampling grid prolly too coarse\n\n'canopy and surface fuels were sampled differently in this stuent because of meth, logsitcial and scale issues\n\n1000 100 1 m squared plot nested\n\nPhotoload method for fine woody fuels \n\nDuff and litter loading much higher than other fuel compoonents at all 6 sits\n\nJenkins et al 2008 - bark beetles and fuel\n\nPage and Jenkins 2007\n\nThe pj stand in utah showed that all particle classes varied at smae scale\n\nNeither range nor loading of fuel correlated with canopy charactersitcs\n\nIt took over a month to sample any one of these sites","page":"1213-1234","publisher":"Springer","title":"Spatial scaling of wildland fuels for six forest and rangeland ecosystems of the northern Rocky Mountains, USA","type":"article-journal","volume":"27"},"uris":["http://www.mendeley.com/documents/?uuid=2618256a-4ba1-33f5-89a8-b5fc6d2d9f47"]}],"mendeley":{"formattedCitation":"(Keane et al. 2012)","plainTextFormattedCitation":"(Keane et al. 2012)"},"properties":{"noteIndex":0},"schema":"https://github.com/citation-style-language/schema/raw/master/csl-citation.json"}</w:instrText>
+      </w:r>
+      <w:r>
+        <w:rPr>
+          <w:rFonts w:ascii="Times New Roman" w:hAnsi="Times New Roman" w:cs="Times New Roman"/>
+          <w:sz w:val="24"/>
+          <w:szCs w:val="24"/>
+        </w:rPr>
+        <w:fldChar w:fldCharType="separate"/>
+      </w:r>
+      <w:r>
+        <w:rPr>
+          <w:rFonts w:ascii="Times New Roman" w:hAnsi="Times New Roman" w:cs="Times New Roman"/>
+          <w:noProof/>
+          <w:sz w:val="24"/>
+          <w:szCs w:val="24"/>
+        </w:rPr>
+        <w:t>(Keane et al. 2012)</w:t>
+      </w:r>
+      <w:r>
+        <w:rPr>
+          <w:rFonts w:ascii="Times New Roman" w:hAnsi="Times New Roman" w:cs="Times New Roman"/>
+          <w:sz w:val="24"/>
+          <w:szCs w:val="24"/>
+        </w:rPr>
+        <w:fldChar w:fldCharType="end"/>
+      </w:r>
+      <w:r>
+        <w:rPr>
+          <w:rFonts w:ascii="Times New Roman" w:hAnsi="Times New Roman" w:cs="Times New Roman"/>
+          <w:sz w:val="24"/>
+          <w:szCs w:val="24"/>
+        </w:rPr>
+        <w:t xml:space="preserve">.  </w:t>
+      </w:r>
+      <w:r>
+        <w:rPr>
+          <w:rFonts w:ascii="Times New Roman" w:hAnsi="Times New Roman" w:cs="Times New Roman"/>
+          <w:sz w:val="24"/>
+          <w:szCs w:val="24"/>
+        </w:rPr>
+        <w:t>In general, m</w:t>
+      </w:r>
+      <w:r>
+        <w:rPr>
+          <w:rFonts w:ascii="Times New Roman" w:hAnsi="Times New Roman" w:cs="Times New Roman"/>
+          <w:sz w:val="24"/>
+          <w:szCs w:val="24"/>
+        </w:rPr>
+        <w:t xml:space="preserve">ore productive sites will tend to have faster decay rates of dead woody fuel, </w:t>
+      </w:r>
+      <w:r>
+        <w:rPr>
+          <w:rFonts w:ascii="Times New Roman" w:hAnsi="Times New Roman" w:cs="Times New Roman"/>
+          <w:sz w:val="24"/>
+          <w:szCs w:val="24"/>
+        </w:rPr>
+        <w:t xml:space="preserve">but </w:t>
+      </w:r>
+      <w:r>
+        <w:rPr>
+          <w:rFonts w:ascii="Times New Roman" w:hAnsi="Times New Roman" w:cs="Times New Roman"/>
+          <w:sz w:val="24"/>
+          <w:szCs w:val="24"/>
+        </w:rPr>
+        <w:t>also greater rates of litterfall, greater recruitment of ladder fuels, and faster canopy response to openings.  Therefore, longevity is likely to be greater on drier sites, shallower soils, and nutrient-poor soils, as well as cooler or drier regions.  Managers can take advantage of this knowledge, by preferentially treating stands with relatively low productivity to increase average longevity over a landscape, when overall landscape resiliency to fire is the primary goal.  Topography was a major driver of</w:t>
+      </w:r>
+      <w:r>
+        <w:rPr>
+          <w:rFonts w:ascii="Times New Roman" w:hAnsi="Times New Roman" w:cs="Times New Roman"/>
+          <w:sz w:val="24"/>
+          <w:szCs w:val="24"/>
+        </w:rPr>
+        <w:t xml:space="preserve"> local-scale</w:t>
+      </w:r>
+      <w:r>
+        <w:rPr>
+          <w:rFonts w:ascii="Times New Roman" w:hAnsi="Times New Roman" w:cs="Times New Roman"/>
+          <w:sz w:val="24"/>
+          <w:szCs w:val="24"/>
+        </w:rPr>
+        <w:t xml:space="preserve"> vegetation and fuel</w:t>
+      </w:r>
+      <w:r>
+        <w:rPr>
+          <w:rFonts w:ascii="Times New Roman" w:hAnsi="Times New Roman" w:cs="Times New Roman"/>
+          <w:sz w:val="24"/>
+          <w:szCs w:val="24"/>
+        </w:rPr>
+        <w:t xml:space="preserve"> variability</w:t>
+      </w:r>
+      <w:r>
+        <w:rPr>
+          <w:rFonts w:ascii="Times New Roman" w:hAnsi="Times New Roman" w:cs="Times New Roman"/>
+          <w:sz w:val="24"/>
+          <w:szCs w:val="24"/>
+        </w:rPr>
+        <w:t xml:space="preserve"> in precolonial forests</w:t>
+      </w:r>
+      <w:r>
+        <w:rPr>
+          <w:rFonts w:ascii="Times New Roman" w:hAnsi="Times New Roman" w:cs="Times New Roman"/>
+          <w:sz w:val="24"/>
+          <w:szCs w:val="24"/>
+        </w:rPr>
+        <w:t xml:space="preserve">, with ridgetops and drier south/west facing mountainsides sustaining lower fuel loads, so topography is good starting point for local/landscape scale planning.  In areas where high value </w:t>
+      </w:r>
+      <w:r>
+        <w:rPr>
+          <w:rFonts w:ascii="Times New Roman" w:hAnsi="Times New Roman" w:cs="Times New Roman"/>
+          <w:sz w:val="24"/>
+          <w:szCs w:val="24"/>
+        </w:rPr>
+        <w:lastRenderedPageBreak/>
+        <w:t xml:space="preserve">assets coincide with productive sites, managers will likely need to treat stands often to maintain low fire hazard.  </w:t>
+      </w:r>
+    </w:p>
+    <w:p>
+      <w:pPr>
+        <w:spacing w:after="0" w:line="360" w:lineRule="auto"/>
+        <w:rPr>
+          <w:rFonts w:ascii="Times New Roman" w:hAnsi="Times New Roman" w:cs="Times New Roman"/>
+          <w:i/>
+          <w:iCs/>
+          <w:sz w:val="24"/>
+          <w:szCs w:val="24"/>
+        </w:rPr>
+      </w:pPr>
+    </w:p>
+    <w:p>
+      <w:pPr>
+        <w:spacing w:after="0" w:line="360" w:lineRule="auto"/>
+        <w:rPr>
+          <w:rFonts w:ascii="Times New Roman" w:hAnsi="Times New Roman" w:cs="Times New Roman"/>
+          <w:i/>
+          <w:iCs/>
+          <w:sz w:val="24"/>
+          <w:szCs w:val="24"/>
+        </w:rPr>
+      </w:pPr>
+      <w:r>
+        <w:rPr>
+          <w:rFonts w:ascii="Times New Roman" w:hAnsi="Times New Roman" w:cs="Times New Roman"/>
+          <w:i/>
+          <w:iCs/>
+          <w:sz w:val="24"/>
+          <w:szCs w:val="24"/>
+        </w:rPr>
+        <w:t>Treatment type</w:t>
+      </w:r>
+    </w:p>
+    <w:p>
+      <w:pPr>
+        <w:spacing w:after="0" w:line="360" w:lineRule="auto"/>
+        <w:rPr>
+          <w:rFonts w:ascii="Times New Roman" w:hAnsi="Times New Roman" w:cs="Times New Roman"/>
+          <w:sz w:val="24"/>
+          <w:szCs w:val="24"/>
+        </w:rPr>
+      </w:pPr>
+      <w:r>
+        <w:rPr>
+          <w:rFonts w:ascii="Times New Roman" w:hAnsi="Times New Roman" w:cs="Times New Roman"/>
+          <w:sz w:val="24"/>
+          <w:szCs w:val="24"/>
+        </w:rPr>
+        <w:t xml:space="preserve">Existing studies show </w:t>
+      </w:r>
+      <w:proofErr w:type="gramStart"/>
+      <w:r>
+        <w:rPr>
+          <w:rFonts w:ascii="Times New Roman" w:hAnsi="Times New Roman" w:cs="Times New Roman"/>
+          <w:sz w:val="24"/>
+          <w:szCs w:val="24"/>
+        </w:rPr>
+        <w:t>that</w:t>
+      </w:r>
+      <w:proofErr w:type="gramEnd"/>
+      <w:r>
+        <w:rPr>
+          <w:rFonts w:ascii="Times New Roman" w:hAnsi="Times New Roman" w:cs="Times New Roman"/>
+          <w:sz w:val="24"/>
+          <w:szCs w:val="24"/>
+        </w:rPr>
+        <w:t xml:space="preserve"> </w:t>
+      </w:r>
     </w:p>
     <w:p>
       <w:pPr>
@@ -2186,6 +2732,7 @@
     <w:lsdException w:name="HTML Sample" w:semiHidden="1" w:unhideWhenUsed="1"/>
     <w:lsdException w:name="HTML Typewriter" w:semiHidden="1" w:unhideWhenUsed="1"/>
     <w:lsdException w:name="HTML Variable" w:semiHidden="1" w:unhideWhenUsed="1"/>
+    <w:lsdException w:name="Normal Table" w:semiHidden="1" w:unhideWhenUsed="1"/>
     <w:lsdException w:name="annotation subject" w:semiHidden="1" w:unhideWhenUsed="1"/>
     <w:lsdException w:name="No List" w:semiHidden="1" w:unhideWhenUsed="1"/>
     <w:lsdException w:name="Outline List 1" w:semiHidden="1" w:unhideWhenUsed="1"/>
@@ -2232,8 +2779,10 @@
     <w:lsdException w:name="Table Subtle 2" w:semiHidden="1" w:unhideWhenUsed="1"/>
     <w:lsdException w:name="Table Web 1" w:semiHidden="1" w:unhideWhenUsed="1"/>
     <w:lsdException w:name="Table Web 2" w:semiHidden="1" w:unhideWhenUsed="1"/>
+    <w:lsdException w:name="Table Web 3" w:semiHidden="1" w:unhideWhenUsed="1"/>
     <w:lsdException w:name="Balloon Text" w:semiHidden="1" w:unhideWhenUsed="1"/>
     <w:lsdException w:name="Table Grid" w:uiPriority="39"/>
+    <w:lsdException w:name="Table Theme" w:semiHidden="1" w:unhideWhenUsed="1"/>
     <w:lsdException w:name="Placeholder Text" w:semiHidden="1"/>
     <w:lsdException w:name="No Spacing" w:uiPriority="1" w:qFormat="1"/>
     <w:lsdException w:name="Light Shading" w:uiPriority="60"/>
@@ -2793,4 +3342,16 @@
     </a:ext>
   </a:extLst>
 </a:theme>
+</file>
+
+<file path=customXml/item1.xml><?xml version="1.0" encoding="utf-8"?>
+<b:Sources xmlns:b="http://schemas.openxmlformats.org/officeDocument/2006/bibliography" xmlns="http://schemas.openxmlformats.org/officeDocument/2006/bibliography" SelectedStyle="\CHICAGO.XSL" StyleName="Chicago" Version="16"/>
+</file>
+
+<file path=customXml/itemProps1.xml><?xml version="1.0" encoding="utf-8"?>
+<ds:datastoreItem xmlns:ds="http://schemas.openxmlformats.org/officeDocument/2006/customXml" ds:itemID="{3B2559D7-7FF7-47B2-A149-11D1E447EDD8}">
+  <ds:schemaRefs>
+    <ds:schemaRef ds:uri="http://schemas.openxmlformats.org/officeDocument/2006/bibliography"/>
+  </ds:schemaRefs>
+</ds:datastoreItem>
 </file>
</xml_diff>

<commit_message>
Added sections on different kinds of treatments, expanded statistical significance section
</commit_message>
<xml_diff>
--- a/Fuels Treatment Longevity Report.docx
+++ b/Fuels Treatment Longevity Report.docx
@@ -1928,7 +1928,40 @@
           <w:sz w:val="24"/>
           <w:szCs w:val="24"/>
         </w:rPr>
-        <w:t>Statistical significance is a tool used to account for the uncertainty caused by having data from only a portion of the area of interest.  When only a fraction of a stand is sampled, managers and researchers produce a range of values they think of as the ‘truth’; for example, a manager may conduct a timber cruise and find a basal area of 90 feet squared per hectare, but treat the actual mean basal area as lying somewhere between 80 and 100.  The width of this ‘confidence interval’ depends on the variability in basal area from plot to plot, and the number of plots.  This is important to keep in mind for fuels surveys because many fuels metrics have high variability</w:t>
+        <w:t>Statistical significance is a tool used to account for the uncertainty caused by having data from only a portion of the area of interest.  When only a fraction of a stand is sampled, managers and researchers produce a range of values they think of as the ‘truth’; for example, a manager may conduct a timber cruise and find a basal area of 90 feet squared per hectare, but treat the actual mean basal area as lying somewhere between 80 and 100</w:t>
+      </w:r>
+      <w:r>
+        <w:rPr>
+          <w:rFonts w:ascii="Times New Roman" w:hAnsi="Times New Roman" w:cs="Times New Roman"/>
+          <w:sz w:val="24"/>
+          <w:szCs w:val="24"/>
+        </w:rPr>
+        <w:t>, because they only sampled 1/20</w:t>
+      </w:r>
+      <w:r>
+        <w:rPr>
+          <w:rFonts w:ascii="Times New Roman" w:hAnsi="Times New Roman" w:cs="Times New Roman"/>
+          <w:sz w:val="24"/>
+          <w:szCs w:val="24"/>
+          <w:vertAlign w:val="superscript"/>
+        </w:rPr>
+        <w:t>th</w:t>
+      </w:r>
+      <w:r>
+        <w:rPr>
+          <w:rFonts w:ascii="Times New Roman" w:hAnsi="Times New Roman" w:cs="Times New Roman"/>
+          <w:sz w:val="24"/>
+          <w:szCs w:val="24"/>
+        </w:rPr>
+        <w:t xml:space="preserve"> of the area of the stand</w:t>
+      </w:r>
+      <w:r>
+        <w:rPr>
+          <w:rFonts w:ascii="Times New Roman" w:hAnsi="Times New Roman" w:cs="Times New Roman"/>
+          <w:sz w:val="24"/>
+          <w:szCs w:val="24"/>
+        </w:rPr>
+        <w:t>.  The width of this ‘confidence interval’ depends on the variability in basal area from plot to plot, and the number of plots.  This is important to keep in mind for fuels surveys because many fuels metrics have high variability</w:t>
       </w:r>
       <w:r>
         <w:rPr>
@@ -1970,26 +2003,106 @@
           <w:sz w:val="24"/>
           <w:szCs w:val="24"/>
         </w:rPr>
-        <w:t xml:space="preserve">areas of very high surface and/or canopy fuel loads that make the confidence intervals much wider.  </w:t>
-      </w:r>
-    </w:p>
-    <w:p>
-      <w:pPr>
-        <w:spacing w:after="0" w:line="360" w:lineRule="auto"/>
-        <w:rPr>
-          <w:rFonts w:ascii="Times New Roman" w:hAnsi="Times New Roman" w:cs="Times New Roman"/>
-          <w:sz w:val="24"/>
-          <w:szCs w:val="24"/>
-        </w:rPr>
-      </w:pPr>
-      <w:r>
-        <w:rPr>
-          <w:rFonts w:ascii="Times New Roman" w:hAnsi="Times New Roman" w:cs="Times New Roman"/>
-          <w:sz w:val="24"/>
-          <w:szCs w:val="24"/>
-        </w:rPr>
-        <w:t xml:space="preserve">Statistical significance is inherently conservative in that it tries to minimize the chance of declaring a difference between two tested entities, such as different types of fuels treatments.  The result </w:t>
-      </w:r>
+        <w:t xml:space="preserve">areas of very high surface and/or canopy fuel loads that make the confidence intervals wider.  </w:t>
+      </w:r>
+    </w:p>
+    <w:p>
+      <w:pPr>
+        <w:spacing w:after="0" w:line="360" w:lineRule="auto"/>
+        <w:rPr>
+          <w:rFonts w:ascii="Times New Roman" w:hAnsi="Times New Roman" w:cs="Times New Roman"/>
+          <w:sz w:val="24"/>
+          <w:szCs w:val="24"/>
+        </w:rPr>
+      </w:pPr>
+    </w:p>
+    <w:p>
+      <w:pPr>
+        <w:spacing w:after="0" w:line="360" w:lineRule="auto"/>
+        <w:rPr>
+          <w:rFonts w:ascii="Times New Roman" w:hAnsi="Times New Roman" w:cs="Times New Roman"/>
+          <w:sz w:val="24"/>
+          <w:szCs w:val="24"/>
+        </w:rPr>
+      </w:pPr>
+      <w:r>
+        <w:rPr>
+          <w:rFonts w:ascii="Times New Roman" w:hAnsi="Times New Roman" w:cs="Times New Roman"/>
+          <w:sz w:val="24"/>
+          <w:szCs w:val="24"/>
+        </w:rPr>
+        <w:t xml:space="preserve">Statistical significance is inherently conservative in that it tries to minimize the chance of </w:t>
+      </w:r>
+      <w:r>
+        <w:rPr>
+          <w:rFonts w:ascii="Times New Roman" w:hAnsi="Times New Roman" w:cs="Times New Roman"/>
+          <w:sz w:val="24"/>
+          <w:szCs w:val="24"/>
+        </w:rPr>
+        <w:t xml:space="preserve">falsely </w:t>
+      </w:r>
+      <w:r>
+        <w:rPr>
+          <w:rFonts w:ascii="Times New Roman" w:hAnsi="Times New Roman" w:cs="Times New Roman"/>
+          <w:sz w:val="24"/>
+          <w:szCs w:val="24"/>
+        </w:rPr>
+        <w:t xml:space="preserve">declaring a difference between two tested entities, such as different types of fuels treatments.  </w:t>
+      </w:r>
+      <w:r>
+        <w:rPr>
+          <w:rFonts w:ascii="Times New Roman" w:hAnsi="Times New Roman" w:cs="Times New Roman"/>
+          <w:sz w:val="24"/>
+          <w:szCs w:val="24"/>
+        </w:rPr>
+        <w:t>In a fuels treatment longevity context, the conservative of statistical tests may result in underestimation of longevity</w:t>
+      </w:r>
+      <w:r>
+        <w:rPr>
+          <w:rFonts w:ascii="Times New Roman" w:hAnsi="Times New Roman" w:cs="Times New Roman"/>
+          <w:sz w:val="24"/>
+          <w:szCs w:val="24"/>
+        </w:rPr>
+        <w:t xml:space="preserve">, particularly when studies produce wide confidence intervals.  For a visual example, see Figure xx.  Underestimating treatment longevity could lead to inefficient use of limited resources, such as treating some stands more often than necessary while leaving other stands untreated.  </w:t>
+      </w:r>
+      <w:r>
+        <w:rPr>
+          <w:rFonts w:ascii="Times New Roman" w:hAnsi="Times New Roman" w:cs="Times New Roman"/>
+          <w:sz w:val="24"/>
+          <w:szCs w:val="24"/>
+        </w:rPr>
+        <w:t xml:space="preserve">Statistical significance is an important tool that helps managers and researchers account for uncertainty in sampling, but in the context of fuels treatment longevity it needs to be used with caution and as one piece in a holistic strategy for thinking about the problem. </w:t>
+      </w:r>
+    </w:p>
+    <w:p>
+      <w:pPr>
+        <w:spacing w:after="0" w:line="360" w:lineRule="auto"/>
+        <w:rPr>
+          <w:rFonts w:ascii="Times New Roman" w:hAnsi="Times New Roman" w:cs="Times New Roman"/>
+          <w:sz w:val="24"/>
+          <w:szCs w:val="24"/>
+        </w:rPr>
+      </w:pPr>
+    </w:p>
+    <w:p>
+      <w:pPr>
+        <w:spacing w:after="0" w:line="360" w:lineRule="auto"/>
+        <w:rPr>
+          <w:rFonts w:ascii="Times New Roman" w:hAnsi="Times New Roman" w:cs="Times New Roman"/>
+          <w:sz w:val="24"/>
+          <w:szCs w:val="24"/>
+        </w:rPr>
+      </w:pPr>
+    </w:p>
+    <w:p>
+      <w:pPr>
+        <w:spacing w:after="0" w:line="360" w:lineRule="auto"/>
+        <w:rPr>
+          <w:rFonts w:ascii="Times New Roman" w:hAnsi="Times New Roman" w:cs="Times New Roman"/>
+          <w:sz w:val="24"/>
+          <w:szCs w:val="24"/>
+        </w:rPr>
+      </w:pPr>
     </w:p>
     <w:p>
       <w:pPr>
@@ -2068,6 +2181,245 @@
       </w:pPr>
       <w:r>
         <w:rPr>
+          <w:noProof/>
+        </w:rPr>
+        <w:lastRenderedPageBreak/>
+        <mc:AlternateContent>
+          <mc:Choice Requires="wps">
+            <w:drawing>
+              <wp:anchor distT="0" distB="0" distL="114300" distR="114300" simplePos="0" relativeHeight="251658240" behindDoc="0" locked="0" layoutInCell="1" allowOverlap="1" wp14:anchorId="39C78AF4" wp14:editId="4BAC2022">
+                <wp:simplePos x="0" y="0"/>
+                <wp:positionH relativeFrom="margin">
+                  <wp:align>right</wp:align>
+                </wp:positionH>
+                <wp:positionV relativeFrom="paragraph">
+                  <wp:posOffset>3337560</wp:posOffset>
+                </wp:positionV>
+                <wp:extent cx="5928360" cy="2240280"/>
+                <wp:effectExtent l="0" t="0" r="0" b="7620"/>
+                <wp:wrapSquare wrapText="bothSides"/>
+                <wp:docPr id="2" name="Text Box 2"/>
+                <wp:cNvGraphicFramePr/>
+                <a:graphic xmlns:a="http://schemas.openxmlformats.org/drawingml/2006/main">
+                  <a:graphicData uri="http://schemas.microsoft.com/office/word/2010/wordprocessingShape">
+                    <wps:wsp>
+                      <wps:cNvSpPr txBox="1"/>
+                      <wps:spPr>
+                        <a:xfrm>
+                          <a:off x="0" y="0"/>
+                          <a:ext cx="5928360" cy="2240280"/>
+                        </a:xfrm>
+                        <a:prstGeom prst="rect">
+                          <a:avLst/>
+                        </a:prstGeom>
+                        <a:solidFill>
+                          <a:schemeClr val="lt1"/>
+                        </a:solidFill>
+                        <a:ln w="6350">
+                          <a:noFill/>
+                        </a:ln>
+                      </wps:spPr>
+                      <wps:txbx>
+                        <w:txbxContent>
+                          <w:p>
+                            <w:pPr>
+                              <w:rPr>
+                                <w:rFonts w:ascii="Times New Roman" w:hAnsi="Times New Roman" w:cs="Times New Roman"/>
+                              </w:rPr>
+                            </w:pPr>
+                            <w:r>
+                              <w:rPr>
+                                <w:rFonts w:ascii="Times New Roman" w:hAnsi="Times New Roman" w:cs="Times New Roman"/>
+                              </w:rPr>
+                              <w:t xml:space="preserve">Figure xx: </w:t>
+                            </w:r>
+                            <w:r>
+                              <w:rPr>
+                                <w:rFonts w:ascii="Times New Roman" w:hAnsi="Times New Roman" w:cs="Times New Roman"/>
+                              </w:rPr>
+                              <w:t xml:space="preserve">A simplified, hypothetical example of how statistical significance could lead to underestimating treatment longevity.  Dots represent the true mean fuel value of the stands, and the bars around them represent the confidence intervals, which account for uncertainty </w:t>
+                            </w:r>
+                            <w:r>
+                              <w:rPr>
+                                <w:rFonts w:ascii="Times New Roman" w:hAnsi="Times New Roman" w:cs="Times New Roman"/>
+                              </w:rPr>
+                              <w:t xml:space="preserve">about the true mean, </w:t>
+                            </w:r>
+                            <w:r>
+                              <w:rPr>
+                                <w:rFonts w:ascii="Times New Roman" w:hAnsi="Times New Roman" w:cs="Times New Roman"/>
+                              </w:rPr>
+                              <w:t>caused by sampling a limited area.  In this example, treatment reduced fuel loads relative to untreated stands for 25 years.  However, the confidence intervals begin to overlap at 10 years, which would cause researchers to declare no difference between treatments.  This kind of underestimation could lead to inefficient use of resources.  Confidence interval widths are affected by three factors: variability from plot to plot, sample size, and the desired ‘confidence level’.</w:t>
+                            </w:r>
+                            <w:r>
+                              <w:rPr>
+                                <w:rFonts w:ascii="Times New Roman" w:hAnsi="Times New Roman" w:cs="Times New Roman"/>
+                              </w:rPr>
+                              <w:t xml:space="preserve">  The latter two factors are related to funding and researcher preferences, and not necessarily linked to biological processes.  The upshot is that statistical significance tests are an important tool of research, but they should be used with some caution and not taken as the only measure of a treated stand’s difference from its pretreatment value or from an untreated </w:t>
+                            </w:r>
+                            <w:proofErr w:type="gramStart"/>
+                            <w:r>
+                              <w:rPr>
+                                <w:rFonts w:ascii="Times New Roman" w:hAnsi="Times New Roman" w:cs="Times New Roman"/>
+                              </w:rPr>
+                              <w:t>stand</w:t>
+                            </w:r>
+                            <w:proofErr w:type="gramEnd"/>
+                          </w:p>
+                        </w:txbxContent>
+                      </wps:txbx>
+                      <wps:bodyPr rot="0" spcFirstLastPara="0" vertOverflow="overflow" horzOverflow="overflow" vert="horz" wrap="square" lIns="91440" tIns="45720" rIns="91440" bIns="45720" numCol="1" spcCol="0" rtlCol="0" fromWordArt="0" anchor="t" anchorCtr="0" forceAA="0" compatLnSpc="1">
+                        <a:prstTxWarp prst="textNoShape">
+                          <a:avLst/>
+                        </a:prstTxWarp>
+                        <a:noAutofit/>
+                      </wps:bodyPr>
+                    </wps:wsp>
+                  </a:graphicData>
+                </a:graphic>
+                <wp14:sizeRelH relativeFrom="margin">
+                  <wp14:pctWidth>0</wp14:pctWidth>
+                </wp14:sizeRelH>
+              </wp:anchor>
+            </w:drawing>
+          </mc:Choice>
+          <mc:Fallback>
+            <w:pict>
+              <v:shapetype w14:anchorId="39C78AF4" id="_x0000_t202" coordsize="21600,21600" o:spt="202" path="m,l,21600r21600,l21600,xe">
+                <v:stroke joinstyle="miter"/>
+                <v:path gradientshapeok="t" o:connecttype="rect"/>
+              </v:shapetype>
+              <v:shape id="Text Box 2" o:spid="_x0000_s1026" type="#_x0000_t202" style="position:absolute;margin-left:415.6pt;margin-top:262.8pt;width:466.8pt;height:176.4pt;z-index:251658240;visibility:visible;mso-wrap-style:square;mso-width-percent:0;mso-wrap-distance-left:9pt;mso-wrap-distance-top:0;mso-wrap-distance-right:9pt;mso-wrap-distance-bottom:0;mso-position-horizontal:right;mso-position-horizontal-relative:margin;mso-position-vertical:absolute;mso-position-vertical-relative:text;mso-width-percent:0;mso-width-relative:margin;v-text-anchor:top" o:gfxdata="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" fillcolor="white [3201]" stroked="f" strokeweight=".5pt">
+                <v:textbox>
+                  <w:txbxContent>
+                    <w:p>
+                      <w:pPr>
+                        <w:rPr>
+                          <w:rFonts w:ascii="Times New Roman" w:hAnsi="Times New Roman" w:cs="Times New Roman"/>
+                        </w:rPr>
+                      </w:pPr>
+                      <w:r>
+                        <w:rPr>
+                          <w:rFonts w:ascii="Times New Roman" w:hAnsi="Times New Roman" w:cs="Times New Roman"/>
+                        </w:rPr>
+                        <w:t xml:space="preserve">Figure xx: </w:t>
+                      </w:r>
+                      <w:r>
+                        <w:rPr>
+                          <w:rFonts w:ascii="Times New Roman" w:hAnsi="Times New Roman" w:cs="Times New Roman"/>
+                        </w:rPr>
+                        <w:t xml:space="preserve">A simplified, hypothetical example of how statistical significance could lead to underestimating treatment longevity.  Dots represent the true mean fuel value of the stands, and the bars around them represent the confidence intervals, which account for uncertainty </w:t>
+                      </w:r>
+                      <w:r>
+                        <w:rPr>
+                          <w:rFonts w:ascii="Times New Roman" w:hAnsi="Times New Roman" w:cs="Times New Roman"/>
+                        </w:rPr>
+                        <w:t xml:space="preserve">about the true mean, </w:t>
+                      </w:r>
+                      <w:r>
+                        <w:rPr>
+                          <w:rFonts w:ascii="Times New Roman" w:hAnsi="Times New Roman" w:cs="Times New Roman"/>
+                        </w:rPr>
+                        <w:t>caused by sampling a limited area.  In this example, treatment reduced fuel loads relative to untreated stands for 25 years.  However, the confidence intervals begin to overlap at 10 years, which would cause researchers to declare no difference between treatments.  This kind of underestimation could lead to inefficient use of resources.  Confidence interval widths are affected by three factors: variability from plot to plot, sample size, and the desired ‘confidence level’.</w:t>
+                      </w:r>
+                      <w:r>
+                        <w:rPr>
+                          <w:rFonts w:ascii="Times New Roman" w:hAnsi="Times New Roman" w:cs="Times New Roman"/>
+                        </w:rPr>
+                        <w:t xml:space="preserve">  The latter two factors are related to funding and researcher preferences, and not necessarily linked to biological processes.  The upshot is that statistical significance tests are an important tool of research, but they should be used with some caution and not taken as the only measure of a treated stand’s difference from its pretreatment value or from an untreated </w:t>
+                      </w:r>
+                      <w:proofErr w:type="gramStart"/>
+                      <w:r>
+                        <w:rPr>
+                          <w:rFonts w:ascii="Times New Roman" w:hAnsi="Times New Roman" w:cs="Times New Roman"/>
+                        </w:rPr>
+                        <w:t>stand</w:t>
+                      </w:r>
+                      <w:proofErr w:type="gramEnd"/>
+                    </w:p>
+                  </w:txbxContent>
+                </v:textbox>
+                <w10:wrap type="square" anchorx="margin"/>
+              </v:shape>
+            </w:pict>
+          </mc:Fallback>
+        </mc:AlternateContent>
+      </w:r>
+      <w:r>
+        <w:rPr>
+          <w:noProof/>
+        </w:rPr>
+        <w:drawing>
+          <wp:inline distT="0" distB="0" distL="0" distR="0" wp14:anchorId="269AA7EC" wp14:editId="327045A9">
+            <wp:extent cx="5943600" cy="3302000"/>
+            <wp:effectExtent l="0" t="0" r="0" b="0"/>
+            <wp:docPr id="1" name="Picture 1"/>
+            <wp:cNvGraphicFramePr>
+              <a:graphicFrameLocks xmlns:a="http://schemas.openxmlformats.org/drawingml/2006/main" noChangeAspect="1"/>
+            </wp:cNvGraphicFramePr>
+            <a:graphic xmlns:a="http://schemas.openxmlformats.org/drawingml/2006/main">
+              <a:graphicData uri="http://schemas.openxmlformats.org/drawingml/2006/picture">
+                <pic:pic xmlns:pic="http://schemas.openxmlformats.org/drawingml/2006/picture">
+                  <pic:nvPicPr>
+                    <pic:cNvPr id="0" name="Picture 1"/>
+                    <pic:cNvPicPr>
+                      <a:picLocks noChangeAspect="1" noChangeArrowheads="1"/>
+                    </pic:cNvPicPr>
+                  </pic:nvPicPr>
+                  <pic:blipFill>
+                    <a:blip r:embed="rId6" cstate="print">
+                      <a:extLst>
+                        <a:ext uri="{28A0092B-C50C-407E-A947-70E740481C1C}">
+                          <a14:useLocalDpi xmlns:a14="http://schemas.microsoft.com/office/drawing/2010/main" val="0"/>
+                        </a:ext>
+                      </a:extLst>
+                    </a:blip>
+                    <a:srcRect/>
+                    <a:stretch>
+                      <a:fillRect/>
+                    </a:stretch>
+                  </pic:blipFill>
+                  <pic:spPr bwMode="auto">
+                    <a:xfrm>
+                      <a:off x="0" y="0"/>
+                      <a:ext cx="5943600" cy="3302000"/>
+                    </a:xfrm>
+                    <a:prstGeom prst="rect">
+                      <a:avLst/>
+                    </a:prstGeom>
+                    <a:noFill/>
+                    <a:ln>
+                      <a:noFill/>
+                    </a:ln>
+                  </pic:spPr>
+                </pic:pic>
+              </a:graphicData>
+            </a:graphic>
+          </wp:inline>
+        </w:drawing>
+      </w:r>
+    </w:p>
+    <w:p>
+      <w:pPr>
+        <w:spacing w:after="0" w:line="360" w:lineRule="auto"/>
+        <w:rPr>
+          <w:rFonts w:ascii="Times New Roman" w:hAnsi="Times New Roman" w:cs="Times New Roman"/>
+          <w:sz w:val="24"/>
+          <w:szCs w:val="24"/>
+        </w:rPr>
+      </w:pPr>
+    </w:p>
+    <w:p>
+      <w:pPr>
+        <w:spacing w:after="0" w:line="360" w:lineRule="auto"/>
+        <w:rPr>
+          <w:rFonts w:ascii="Times New Roman" w:hAnsi="Times New Roman" w:cs="Times New Roman"/>
+          <w:sz w:val="24"/>
+          <w:szCs w:val="24"/>
+        </w:rPr>
+      </w:pPr>
+      <w:r>
+        <w:rPr>
           <w:rFonts w:ascii="Times New Roman" w:hAnsi="Times New Roman" w:cs="Times New Roman"/>
           <w:sz w:val="24"/>
           <w:szCs w:val="24"/>
@@ -2121,56 +2473,7 @@
           <w:sz w:val="24"/>
           <w:szCs w:val="24"/>
         </w:rPr>
-        <w:t xml:space="preserve">, as well as twig and litterfall rates </w:t>
-      </w:r>
-      <w:r>
-        <w:rPr>
-          <w:rFonts w:ascii="Times New Roman" w:hAnsi="Times New Roman" w:cs="Times New Roman"/>
-          <w:sz w:val="24"/>
-          <w:szCs w:val="24"/>
-        </w:rPr>
-        <w:fldChar w:fldCharType="begin" w:fldLock="1"/>
-      </w:r>
-      <w:r>
-        <w:rPr>
-          <w:rFonts w:ascii="Times New Roman" w:hAnsi="Times New Roman" w:cs="Times New Roman"/>
-          <w:sz w:val="24"/>
-          <w:szCs w:val="24"/>
-        </w:rPr>
-        <w:instrText>ADDIN CSL_CITATION {"citationItems":[{"id":"ITEM-1","itemData":{"DOI":"10.1007/s10980-012-9773-9","ISSN":"09212973","abstract":"Wildland fuels are important to fire managers because they can be manipulated to achieve management goals, such as restoring ecosystems, decreasing fire intensity, minimizing plant mortality, and reducing erosion. However, it is difficult to accurately measure, describe, and map wildland fuels because of the great variability of wildland fuelbed properties over space and time. Few have quantified the scale of this variability across space to understand its effect on fire spread, burning intensity, and ecological effects. This study investigated the spatial variability of loading (biomass) across major surface and canopy fuel components in low elevation northern Rocky Mountain forest and rangeland ecosystems to determine the inherent scale of surface fuel and canopy fuel distributions. Biomass loadings (kg m -2) were measured for seven surface fuel components-four downed dead woody fuel size classes (0-6 mm, 6-25 mm, 25-75 mm, and 75 + mm), duff plus litter, shrub, and herb-using a spatially nested plot sampling design within a 1 km 2 square sampling grid installed at six sites in the northern US Rocky Mountains. Bulk density, biomass, and cover of the forest canopy were also measured for each plot in the grid. Surface fuel loadings were estimated using a combination of photoload and destructive collection methods at many distances within the grid. We quantified spatial variability of fuel component loading using spatial variograms, and found that each fuel component had its own inherent scale with fine fuels varying at scales of 1-5 m, coarse fuels at 10-150 m, and canopy fuels from 100 to 500 m. Using regression analyses, we computed a scaling factor of 4.6 m for fuel particle diameter (4.6 m increase in scale with each cm increase in particle diameter). Findings from this study can be used to design fuel sampling projects, classify fuelbeds, and map fuel characteristics, such as loading, to account for the inherent scale of fuel distributions to get more accurate fuel loading estimations. © 2012 Springer Science+Business Media B.V. (outside the USA).","author":[{"dropping-particle":"","family":"Keane","given":"Robert E.","non-dropping-particle":"","parse-names":false,"suffix":""},{"dropping-particle":"","family":"Gray","given":"Kathy","non-dropping-particle":"","parse-names":false,"suffix":""},{"dropping-particle":"","family":"Bacciu","given":"Valentina","non-dropping-particle":"","parse-names":false,"suffix":""},{"dropping-particle":"","family":"Leirfallom","given":"Signe","non-dropping-particle":"","parse-names":false,"suffix":""}],"container-title":"Landscape Ecology","id":"ITEM-1","issue":"8","issued":{"date-parts":[["2012","9","11"]]},"note":"Spatially nested plot sampling design\n\nEach fuel component had its own inherent scale\n-fine fuels vary 1-5m, course 10-150, canopy 100-500\n-scaling factor of 4.6m per cm of particle\n- strong site to site variation\n\n~\n\nThaxton and Platt 2006 - manipulation of het in grassland fuels\nRocca 2009 ditto\n\nVan Mantgem and Schwik 2009 found insignificant SA but 50m sampling grid prolly too coarse\n\n'canopy and surface fuels were sampled differently in this stuent because of meth, logsitcial and scale issues\n\n1000 100 1 m squared plot nested\n\nPhotoload method for fine woody fuels \n\nDuff and litter loading much higher than other fuel compoonents at all 6 sits\n\nJenkins et al 2008 - bark beetles and fuel\n\nPage and Jenkins 2007\n\nThe pj stand in utah showed that all particle classes varied at smae scale\n\nNeither range nor loading of fuel correlated with canopy charactersitcs\n\nIt took over a month to sample any one of these sites","page":"1213-1234","publisher":"Springer","title":"Spatial scaling of wildland fuels for six forest and rangeland ecosystems of the northern Rocky Mountains, USA","type":"article-journal","volume":"27"},"uris":["http://www.mendeley.com/documents/?uuid=2618256a-4ba1-33f5-89a8-b5fc6d2d9f47"]}],"mendeley":{"formattedCitation":"(Keane et al. 2012)","plainTextFormattedCitation":"(Keane et al. 2012)"},"properties":{"noteIndex":0},"schema":"https://github.com/citation-style-language/schema/raw/master/csl-citation.json"}</w:instrText>
-      </w:r>
-      <w:r>
-        <w:rPr>
-          <w:rFonts w:ascii="Times New Roman" w:hAnsi="Times New Roman" w:cs="Times New Roman"/>
-          <w:sz w:val="24"/>
-          <w:szCs w:val="24"/>
-        </w:rPr>
-        <w:fldChar w:fldCharType="separate"/>
-      </w:r>
-      <w:r>
-        <w:rPr>
-          <w:rFonts w:ascii="Times New Roman" w:hAnsi="Times New Roman" w:cs="Times New Roman"/>
-          <w:noProof/>
-          <w:sz w:val="24"/>
-          <w:szCs w:val="24"/>
-        </w:rPr>
-        <w:t>(Keane et al. 2012)</w:t>
-      </w:r>
-      <w:r>
-        <w:rPr>
-          <w:rFonts w:ascii="Times New Roman" w:hAnsi="Times New Roman" w:cs="Times New Roman"/>
-          <w:sz w:val="24"/>
-          <w:szCs w:val="24"/>
-        </w:rPr>
-        <w:fldChar w:fldCharType="end"/>
-      </w:r>
-      <w:r>
-        <w:rPr>
-          <w:rFonts w:ascii="Times New Roman" w:hAnsi="Times New Roman" w:cs="Times New Roman"/>
-          <w:sz w:val="24"/>
-          <w:szCs w:val="24"/>
-        </w:rPr>
-        <w:t xml:space="preserve">.  </w:t>
+        <w:t xml:space="preserve">, as well as twig and litterfall rates.  </w:t>
       </w:r>
       <w:r>
         <w:rPr>
@@ -2242,7 +2545,7 @@
           <w:sz w:val="24"/>
           <w:szCs w:val="24"/>
         </w:rPr>
-        <w:t xml:space="preserve">, with ridgetops and drier south/west facing mountainsides sustaining lower fuel loads, so topography is good starting point for local/landscape scale planning.  In areas where high value </w:t>
+        <w:t xml:space="preserve">, with ridgetops </w:t>
       </w:r>
       <w:r>
         <w:rPr>
@@ -2251,7 +2554,7 @@
           <w:szCs w:val="24"/>
         </w:rPr>
         <w:lastRenderedPageBreak/>
-        <w:t xml:space="preserve">assets coincide with productive sites, managers will likely need to treat stands often to maintain low fire hazard.  </w:t>
+        <w:t xml:space="preserve">and drier south/west facing mountainsides sustaining lower fuel loads, so topography is good starting point for local/landscape scale planning.  In areas where high value assets coincide with productive sites, managers will likely need to treat stands often to maintain low fire hazard.  </w:t>
       </w:r>
     </w:p>
     <w:p>
@@ -2285,25 +2588,105 @@
           <w:sz w:val="24"/>
           <w:szCs w:val="24"/>
         </w:rPr>
-        <w:t>Treatment type</w:t>
-      </w:r>
-    </w:p>
-    <w:p>
-      <w:pPr>
-        <w:spacing w:after="0" w:line="360" w:lineRule="auto"/>
-        <w:rPr>
-          <w:rFonts w:ascii="Times New Roman" w:hAnsi="Times New Roman" w:cs="Times New Roman"/>
-          <w:sz w:val="24"/>
-          <w:szCs w:val="24"/>
-        </w:rPr>
-      </w:pPr>
-      <w:r>
-        <w:rPr>
-          <w:rFonts w:ascii="Times New Roman" w:hAnsi="Times New Roman" w:cs="Times New Roman"/>
-          <w:sz w:val="24"/>
-          <w:szCs w:val="24"/>
-        </w:rPr>
-        <w:t xml:space="preserve">Existing studies show </w:t>
+        <w:t xml:space="preserve">Treatment </w:t>
+      </w:r>
+      <w:r>
+        <w:rPr>
+          <w:rFonts w:ascii="Times New Roman" w:hAnsi="Times New Roman" w:cs="Times New Roman"/>
+          <w:i/>
+          <w:iCs/>
+          <w:sz w:val="24"/>
+          <w:szCs w:val="24"/>
+        </w:rPr>
+        <w:t>implementation</w:t>
+      </w:r>
+    </w:p>
+    <w:p>
+      <w:pPr>
+        <w:spacing w:after="0" w:line="360" w:lineRule="auto"/>
+        <w:rPr>
+          <w:rFonts w:ascii="Times New Roman" w:hAnsi="Times New Roman" w:cs="Times New Roman"/>
+          <w:i/>
+          <w:iCs/>
+          <w:sz w:val="24"/>
+          <w:szCs w:val="24"/>
+        </w:rPr>
+      </w:pPr>
+    </w:p>
+    <w:p>
+      <w:pPr>
+        <w:spacing w:after="0" w:line="360" w:lineRule="auto"/>
+        <w:rPr>
+          <w:rFonts w:ascii="Times New Roman" w:hAnsi="Times New Roman" w:cs="Times New Roman"/>
+          <w:sz w:val="24"/>
+          <w:szCs w:val="24"/>
+        </w:rPr>
+      </w:pPr>
+      <w:r>
+        <w:rPr>
+          <w:rFonts w:ascii="Times New Roman" w:hAnsi="Times New Roman" w:cs="Times New Roman"/>
+          <w:sz w:val="24"/>
+          <w:szCs w:val="24"/>
+        </w:rPr>
+        <w:t>Most comparative studies of short</w:t>
+      </w:r>
+      <w:r>
+        <w:rPr>
+          <w:rFonts w:ascii="Times New Roman" w:hAnsi="Times New Roman" w:cs="Times New Roman"/>
+          <w:sz w:val="24"/>
+          <w:szCs w:val="24"/>
+        </w:rPr>
+        <w:t>-</w:t>
+      </w:r>
+      <w:r>
+        <w:rPr>
+          <w:rFonts w:ascii="Times New Roman" w:hAnsi="Times New Roman" w:cs="Times New Roman"/>
+          <w:sz w:val="24"/>
+          <w:szCs w:val="24"/>
+        </w:rPr>
+        <w:t>term responses to treatment support thinning followed by burning as the most effective treatment from a fuels</w:t>
+      </w:r>
+      <w:r>
+        <w:rPr>
+          <w:rFonts w:ascii="Times New Roman" w:hAnsi="Times New Roman" w:cs="Times New Roman"/>
+          <w:sz w:val="24"/>
+          <w:szCs w:val="24"/>
+        </w:rPr>
+        <w:t>-</w:t>
+      </w:r>
+      <w:r>
+        <w:rPr>
+          <w:rFonts w:ascii="Times New Roman" w:hAnsi="Times New Roman" w:cs="Times New Roman"/>
+          <w:sz w:val="24"/>
+          <w:szCs w:val="24"/>
+        </w:rPr>
+        <w:t xml:space="preserve">reduction standpoint, </w:t>
+      </w:r>
+      <w:r>
+        <w:rPr>
+          <w:rFonts w:ascii="Times New Roman" w:hAnsi="Times New Roman" w:cs="Times New Roman"/>
+          <w:sz w:val="24"/>
+          <w:szCs w:val="24"/>
+        </w:rPr>
+        <w:t xml:space="preserve">but robust studies comparing the </w:t>
+      </w:r>
+      <w:proofErr w:type="spellStart"/>
+      <w:r>
+        <w:rPr>
+          <w:rFonts w:ascii="Times New Roman" w:hAnsi="Times New Roman" w:cs="Times New Roman"/>
+          <w:sz w:val="24"/>
+          <w:szCs w:val="24"/>
+        </w:rPr>
+        <w:t>longterm</w:t>
+      </w:r>
+      <w:proofErr w:type="spellEnd"/>
+      <w:r>
+        <w:rPr>
+          <w:rFonts w:ascii="Times New Roman" w:hAnsi="Times New Roman" w:cs="Times New Roman"/>
+          <w:sz w:val="24"/>
+          <w:szCs w:val="24"/>
+        </w:rPr>
+        <w:t xml:space="preserve"> response of different treatments are </w:t>
       </w:r>
       <w:proofErr w:type="gramStart"/>
       <w:r>
@@ -2312,7 +2695,7 @@
           <w:sz w:val="24"/>
           <w:szCs w:val="24"/>
         </w:rPr>
-        <w:t>that</w:t>
+        <w:t>limited, and</w:t>
       </w:r>
       <w:proofErr w:type="gramEnd"/>
       <w:r>
@@ -2321,35 +2704,1506 @@
           <w:sz w:val="24"/>
           <w:szCs w:val="24"/>
         </w:rPr>
+        <w:t xml:space="preserve"> show little evidence of </w:t>
+      </w:r>
+      <w:proofErr w:type="spellStart"/>
+      <w:r>
+        <w:rPr>
+          <w:rFonts w:ascii="Times New Roman" w:hAnsi="Times New Roman" w:cs="Times New Roman"/>
+          <w:sz w:val="24"/>
+          <w:szCs w:val="24"/>
+        </w:rPr>
+        <w:t>longterm</w:t>
+      </w:r>
+      <w:proofErr w:type="spellEnd"/>
+      <w:r>
+        <w:rPr>
+          <w:rFonts w:ascii="Times New Roman" w:hAnsi="Times New Roman" w:cs="Times New Roman"/>
+          <w:sz w:val="24"/>
+          <w:szCs w:val="24"/>
+        </w:rPr>
+        <w:t xml:space="preserve"> differences caused by different treatments</w:t>
+      </w:r>
+      <w:r>
+        <w:rPr>
+          <w:rFonts w:ascii="Times New Roman" w:hAnsi="Times New Roman" w:cs="Times New Roman"/>
+          <w:sz w:val="24"/>
+          <w:szCs w:val="24"/>
+        </w:rPr>
+        <w:t>.</w:t>
+      </w:r>
+      <w:r>
+        <w:rPr>
+          <w:rFonts w:ascii="Times New Roman" w:hAnsi="Times New Roman" w:cs="Times New Roman"/>
+          <w:sz w:val="24"/>
+          <w:szCs w:val="24"/>
+        </w:rPr>
+        <w:t xml:space="preserve">  It is difficult to talk in generalities about treatment categories because they vary widely in intensity, implementation details, and site context, but some patterns have been established by researchers, particularly for short term responses. </w:t>
+      </w:r>
+      <w:r>
+        <w:rPr>
+          <w:rFonts w:ascii="Times New Roman" w:hAnsi="Times New Roman" w:cs="Times New Roman"/>
+          <w:sz w:val="24"/>
+          <w:szCs w:val="24"/>
+        </w:rPr>
+        <w:t xml:space="preserve">  Prescribed burning is generally good at reducing surface fuels in the short term, but often </w:t>
+      </w:r>
+      <w:proofErr w:type="gramStart"/>
+      <w:r>
+        <w:rPr>
+          <w:rFonts w:ascii="Times New Roman" w:hAnsi="Times New Roman" w:cs="Times New Roman"/>
+          <w:sz w:val="24"/>
+          <w:szCs w:val="24"/>
+        </w:rPr>
+        <w:t>doesn’t</w:t>
+      </w:r>
+      <w:proofErr w:type="gramEnd"/>
+      <w:r>
+        <w:rPr>
+          <w:rFonts w:ascii="Times New Roman" w:hAnsi="Times New Roman" w:cs="Times New Roman"/>
+          <w:sz w:val="24"/>
+          <w:szCs w:val="24"/>
+        </w:rPr>
+        <w:t xml:space="preserve"> change the canopy fuel layer much, besides removing some smaller ladder fuels.  Managers are often constrained to conducting prescribed burns in mild fire weather conditions, to minimize risk of escape.</w:t>
+      </w:r>
+      <w:r>
+        <w:rPr>
+          <w:rFonts w:ascii="Times New Roman" w:hAnsi="Times New Roman" w:cs="Times New Roman"/>
+          <w:sz w:val="24"/>
+          <w:szCs w:val="24"/>
+        </w:rPr>
+        <w:t xml:space="preserve">  More intense prescribed burning may produce more desirable changes in canopy fuels but will be infeasible in most cases.</w:t>
+      </w:r>
+      <w:r>
+        <w:rPr>
+          <w:rFonts w:ascii="Times New Roman" w:hAnsi="Times New Roman" w:cs="Times New Roman"/>
+          <w:sz w:val="24"/>
+          <w:szCs w:val="24"/>
+        </w:rPr>
+        <w:t xml:space="preserve">  Thinning alone is effective at reducing canopy </w:t>
+      </w:r>
+      <w:proofErr w:type="gramStart"/>
+      <w:r>
+        <w:rPr>
+          <w:rFonts w:ascii="Times New Roman" w:hAnsi="Times New Roman" w:cs="Times New Roman"/>
+          <w:sz w:val="24"/>
+          <w:szCs w:val="24"/>
+        </w:rPr>
+        <w:t>fuels, but</w:t>
+      </w:r>
+      <w:proofErr w:type="gramEnd"/>
+      <w:r>
+        <w:rPr>
+          <w:rFonts w:ascii="Times New Roman" w:hAnsi="Times New Roman" w:cs="Times New Roman"/>
+          <w:sz w:val="24"/>
+          <w:szCs w:val="24"/>
+        </w:rPr>
+        <w:t xml:space="preserve"> can increase short term fire hazard because it moves many twigs and branches </w:t>
+      </w:r>
+      <w:r>
+        <w:rPr>
+          <w:rFonts w:ascii="Times New Roman" w:hAnsi="Times New Roman" w:cs="Times New Roman"/>
+          <w:sz w:val="24"/>
+          <w:szCs w:val="24"/>
+        </w:rPr>
+        <w:t>to</w:t>
+      </w:r>
+      <w:r>
+        <w:rPr>
+          <w:rFonts w:ascii="Times New Roman" w:hAnsi="Times New Roman" w:cs="Times New Roman"/>
+          <w:sz w:val="24"/>
+          <w:szCs w:val="24"/>
+        </w:rPr>
+        <w:t xml:space="preserve"> the ground.</w:t>
+      </w:r>
+      <w:r>
+        <w:rPr>
+          <w:rFonts w:ascii="Times New Roman" w:hAnsi="Times New Roman" w:cs="Times New Roman"/>
+          <w:sz w:val="24"/>
+          <w:szCs w:val="24"/>
+        </w:rPr>
+        <w:t xml:space="preserve">  These excess fuels caused by harvesting are called ‘activity fuels.’  Activity fuels</w:t>
+      </w:r>
+      <w:r>
+        <w:rPr>
+          <w:rFonts w:ascii="Times New Roman" w:hAnsi="Times New Roman" w:cs="Times New Roman"/>
+          <w:sz w:val="24"/>
+          <w:szCs w:val="24"/>
+        </w:rPr>
+        <w:t xml:space="preserve"> can be addressed by additional measures such as whole tree harvest, mastication, or prescribed burning.   </w:t>
+      </w:r>
+      <w:r>
+        <w:rPr>
+          <w:rFonts w:ascii="Times New Roman" w:hAnsi="Times New Roman" w:cs="Times New Roman"/>
+          <w:sz w:val="24"/>
+          <w:szCs w:val="24"/>
+        </w:rPr>
+        <w:t>Whole tree harvest may be more economically viable than other options in areas with biomass markets.  However, it may cause problems for forest nutrient cycling and small animal habitat.  Mastication is primarily aimed at increasing decomposition rates of surface fuels, so it could be seen as a strategy for increasing longevity.  It is relatively new as a widespread practice, and research thus far suggests that it may create more erratic fire behavior because of relatively unpredictable variation in the sizes and patterns of wood fragments, and decay stages.</w:t>
+      </w:r>
+      <w:r>
+        <w:rPr>
+          <w:rFonts w:ascii="Times New Roman" w:hAnsi="Times New Roman" w:cs="Times New Roman"/>
+          <w:sz w:val="24"/>
+          <w:szCs w:val="24"/>
+        </w:rPr>
+        <w:t xml:space="preserve">  Burning after after thinning is often preferred where feasible, both because it most closely mimics natural processes for restoration purposes and because the fuels it consumes are those that would be most available to a wildfire.   Thinning followed by burning has the </w:t>
+      </w:r>
+      <w:r>
+        <w:rPr>
+          <w:rFonts w:ascii="Times New Roman" w:hAnsi="Times New Roman" w:cs="Times New Roman"/>
+          <w:sz w:val="24"/>
+          <w:szCs w:val="24"/>
+        </w:rPr>
+        <w:t>dual</w:t>
+      </w:r>
+      <w:r>
+        <w:rPr>
+          <w:rFonts w:ascii="Times New Roman" w:hAnsi="Times New Roman" w:cs="Times New Roman"/>
+          <w:sz w:val="24"/>
+          <w:szCs w:val="24"/>
+        </w:rPr>
+        <w:t xml:space="preserve"> benefit of </w:t>
+      </w:r>
+      <w:r>
+        <w:rPr>
+          <w:rFonts w:ascii="Times New Roman" w:hAnsi="Times New Roman" w:cs="Times New Roman"/>
+          <w:sz w:val="24"/>
+          <w:szCs w:val="24"/>
+        </w:rPr>
+        <w:t xml:space="preserve">large </w:t>
+      </w:r>
+      <w:r>
+        <w:rPr>
+          <w:rFonts w:ascii="Times New Roman" w:hAnsi="Times New Roman" w:cs="Times New Roman"/>
+          <w:sz w:val="24"/>
+          <w:szCs w:val="24"/>
+        </w:rPr>
+        <w:t>reduc</w:t>
+      </w:r>
+      <w:r>
+        <w:rPr>
+          <w:rFonts w:ascii="Times New Roman" w:hAnsi="Times New Roman" w:cs="Times New Roman"/>
+          <w:sz w:val="24"/>
+          <w:szCs w:val="24"/>
+        </w:rPr>
+        <w:t>tions in</w:t>
+      </w:r>
+      <w:r>
+        <w:rPr>
+          <w:rFonts w:ascii="Times New Roman" w:hAnsi="Times New Roman" w:cs="Times New Roman"/>
+          <w:sz w:val="24"/>
+          <w:szCs w:val="24"/>
+        </w:rPr>
+        <w:t xml:space="preserve"> canopy fuels and </w:t>
+      </w:r>
+      <w:r>
+        <w:rPr>
+          <w:rFonts w:ascii="Times New Roman" w:hAnsi="Times New Roman" w:cs="Times New Roman"/>
+          <w:sz w:val="24"/>
+          <w:szCs w:val="24"/>
+        </w:rPr>
+        <w:t>su</w:t>
+      </w:r>
+      <w:r>
+        <w:rPr>
+          <w:rFonts w:ascii="Times New Roman" w:hAnsi="Times New Roman" w:cs="Times New Roman"/>
+          <w:sz w:val="24"/>
+          <w:szCs w:val="24"/>
+        </w:rPr>
+        <w:t>rface fuels</w:t>
+      </w:r>
+      <w:r>
+        <w:rPr>
+          <w:rFonts w:ascii="Times New Roman" w:hAnsi="Times New Roman" w:cs="Times New Roman"/>
+          <w:sz w:val="24"/>
+          <w:szCs w:val="24"/>
+        </w:rPr>
+        <w:t xml:space="preserve">, including activity fuels.  </w:t>
+      </w:r>
+      <w:r>
+        <w:rPr>
+          <w:rFonts w:ascii="Times New Roman" w:hAnsi="Times New Roman" w:cs="Times New Roman"/>
+          <w:sz w:val="24"/>
+          <w:szCs w:val="24"/>
+        </w:rPr>
+        <w:t xml:space="preserve">Within a given set of fire weather parameters, prescribed fire is often more intense in recently thinned </w:t>
+      </w:r>
+      <w:r>
+        <w:rPr>
+          <w:rFonts w:ascii="Times New Roman" w:hAnsi="Times New Roman" w:cs="Times New Roman"/>
+          <w:sz w:val="24"/>
+          <w:szCs w:val="24"/>
+        </w:rPr>
+        <w:lastRenderedPageBreak/>
+        <w:t xml:space="preserve">units because of the recent influx of surface fuels, which may result in greater fuel consumption and ladder fuel </w:t>
+      </w:r>
+      <w:proofErr w:type="gramStart"/>
+      <w:r>
+        <w:rPr>
+          <w:rFonts w:ascii="Times New Roman" w:hAnsi="Times New Roman" w:cs="Times New Roman"/>
+          <w:sz w:val="24"/>
+          <w:szCs w:val="24"/>
+        </w:rPr>
+        <w:t>mortality, but</w:t>
+      </w:r>
+      <w:proofErr w:type="gramEnd"/>
+      <w:r>
+        <w:rPr>
+          <w:rFonts w:ascii="Times New Roman" w:hAnsi="Times New Roman" w:cs="Times New Roman"/>
+          <w:sz w:val="24"/>
+          <w:szCs w:val="24"/>
+        </w:rPr>
+        <w:t xml:space="preserve"> can also cause greater damage to timber value.  </w:t>
+      </w:r>
+    </w:p>
+    <w:p>
+      <w:pPr>
+        <w:spacing w:after="0" w:line="360" w:lineRule="auto"/>
+        <w:rPr>
+          <w:rFonts w:ascii="Times New Roman" w:hAnsi="Times New Roman" w:cs="Times New Roman"/>
+          <w:sz w:val="24"/>
+          <w:szCs w:val="24"/>
+        </w:rPr>
+      </w:pPr>
+    </w:p>
+    <w:p>
+      <w:pPr>
+        <w:spacing w:after="0" w:line="360" w:lineRule="auto"/>
+        <w:rPr>
+          <w:rFonts w:ascii="Times New Roman" w:hAnsi="Times New Roman" w:cs="Times New Roman"/>
+          <w:sz w:val="24"/>
+          <w:szCs w:val="24"/>
+        </w:rPr>
+      </w:pPr>
+      <w:r>
+        <w:rPr>
+          <w:rFonts w:ascii="Times New Roman" w:hAnsi="Times New Roman" w:cs="Times New Roman"/>
+          <w:sz w:val="24"/>
+          <w:szCs w:val="24"/>
+        </w:rPr>
+        <w:t xml:space="preserve">Long term responses to different treatment types are less clear, because a very limited number of empirical studies have compared different types of treatments more than five years after implementation.  </w:t>
+      </w:r>
+      <w:r>
+        <w:rPr>
+          <w:rFonts w:ascii="Times New Roman" w:hAnsi="Times New Roman" w:cs="Times New Roman"/>
+          <w:sz w:val="24"/>
+          <w:szCs w:val="24"/>
+        </w:rPr>
+        <w:t xml:space="preserve">In </w:t>
+      </w:r>
+      <w:r>
+        <w:rPr>
+          <w:rFonts w:ascii="Times New Roman" w:hAnsi="Times New Roman" w:cs="Times New Roman"/>
+          <w:sz w:val="24"/>
+          <w:szCs w:val="24"/>
+        </w:rPr>
+        <w:t xml:space="preserve">most cases, burning and thinning plus burning </w:t>
+      </w:r>
+      <w:r>
+        <w:rPr>
+          <w:rFonts w:ascii="Times New Roman" w:hAnsi="Times New Roman" w:cs="Times New Roman"/>
+          <w:sz w:val="24"/>
+          <w:szCs w:val="24"/>
+        </w:rPr>
+        <w:t xml:space="preserve">units </w:t>
+      </w:r>
+      <w:r>
+        <w:rPr>
+          <w:rFonts w:ascii="Times New Roman" w:hAnsi="Times New Roman" w:cs="Times New Roman"/>
+          <w:sz w:val="24"/>
+          <w:szCs w:val="24"/>
+        </w:rPr>
+        <w:t xml:space="preserve">appear to have sustained their fuels reduction benefits into the </w:t>
+      </w:r>
+      <w:proofErr w:type="spellStart"/>
+      <w:r>
+        <w:rPr>
+          <w:rFonts w:ascii="Times New Roman" w:hAnsi="Times New Roman" w:cs="Times New Roman"/>
+          <w:sz w:val="24"/>
+          <w:szCs w:val="24"/>
+        </w:rPr>
+        <w:t>longterm</w:t>
+      </w:r>
+      <w:proofErr w:type="spellEnd"/>
+      <w:r>
+        <w:rPr>
+          <w:rFonts w:ascii="Times New Roman" w:hAnsi="Times New Roman" w:cs="Times New Roman"/>
+          <w:sz w:val="24"/>
+          <w:szCs w:val="24"/>
+        </w:rPr>
+        <w:t xml:space="preserve"> period compared to pretreatment values</w:t>
+      </w:r>
+      <w:r>
+        <w:rPr>
+          <w:rFonts w:ascii="Times New Roman" w:hAnsi="Times New Roman" w:cs="Times New Roman"/>
+          <w:sz w:val="24"/>
+          <w:szCs w:val="24"/>
+        </w:rPr>
+        <w:t xml:space="preserve">, while thinning alone either shows less benefit or even a detriment to fuels management goals. </w:t>
+      </w:r>
+      <w:r>
+        <w:rPr>
+          <w:rFonts w:ascii="Times New Roman" w:hAnsi="Times New Roman" w:cs="Times New Roman"/>
+          <w:sz w:val="24"/>
+          <w:szCs w:val="24"/>
+        </w:rPr>
+        <w:t xml:space="preserve"> This has included sustained surface fuel reduction, ladder fuel/sapling density reduction, and modelled fire intensity and severity reductions.</w:t>
+      </w:r>
+      <w:r>
+        <w:rPr>
+          <w:rFonts w:ascii="Times New Roman" w:hAnsi="Times New Roman" w:cs="Times New Roman"/>
+          <w:sz w:val="24"/>
+          <w:szCs w:val="24"/>
+        </w:rPr>
+        <w:t xml:space="preserve"> The differences are not always statistically significant, but </w:t>
+      </w:r>
+      <w:r>
+        <w:rPr>
+          <w:rFonts w:ascii="Times New Roman" w:hAnsi="Times New Roman" w:cs="Times New Roman"/>
+          <w:sz w:val="24"/>
+          <w:szCs w:val="24"/>
+        </w:rPr>
+        <w:t>studies based on resampling permanent plots</w:t>
+      </w:r>
+      <w:r>
+        <w:rPr>
+          <w:rFonts w:ascii="Times New Roman" w:hAnsi="Times New Roman" w:cs="Times New Roman"/>
+          <w:sz w:val="24"/>
+          <w:szCs w:val="24"/>
+        </w:rPr>
+        <w:t xml:space="preserve"> support these relative trends</w:t>
+      </w:r>
+      <w:r>
+        <w:rPr>
+          <w:rFonts w:ascii="Times New Roman" w:hAnsi="Times New Roman" w:cs="Times New Roman"/>
+          <w:sz w:val="24"/>
+          <w:szCs w:val="24"/>
+        </w:rPr>
         <w:t xml:space="preserve"> </w:t>
       </w:r>
-    </w:p>
-    <w:p>
-      <w:pPr>
-        <w:spacing w:after="0" w:line="360" w:lineRule="auto"/>
-        <w:rPr>
-          <w:rFonts w:ascii="Times New Roman" w:hAnsi="Times New Roman" w:cs="Times New Roman"/>
-          <w:sz w:val="24"/>
-          <w:szCs w:val="24"/>
-        </w:rPr>
-      </w:pPr>
-    </w:p>
-    <w:p>
-      <w:pPr>
-        <w:spacing w:after="0" w:line="360" w:lineRule="auto"/>
-        <w:rPr>
-          <w:rFonts w:ascii="Times New Roman" w:hAnsi="Times New Roman" w:cs="Times New Roman"/>
-          <w:sz w:val="24"/>
-          <w:szCs w:val="24"/>
-        </w:rPr>
-      </w:pPr>
-      <w:r>
-        <w:rPr>
-          <w:rFonts w:ascii="Times New Roman" w:hAnsi="Times New Roman" w:cs="Times New Roman"/>
-          <w:sz w:val="24"/>
-          <w:szCs w:val="24"/>
-        </w:rPr>
-        <w:tab/>
+      <w:r>
+        <w:rPr>
+          <w:rFonts w:ascii="Times New Roman" w:hAnsi="Times New Roman" w:cs="Times New Roman"/>
+          <w:sz w:val="24"/>
+          <w:szCs w:val="24"/>
+        </w:rPr>
+        <w:fldChar w:fldCharType="begin" w:fldLock="1"/>
+      </w:r>
+      <w:r>
+        <w:rPr>
+          <w:rFonts w:ascii="Times New Roman" w:hAnsi="Times New Roman" w:cs="Times New Roman"/>
+          <w:sz w:val="24"/>
+          <w:szCs w:val="24"/>
+        </w:rPr>
+        <w:instrText>ADDIN CSL_CITATION {"citationItems":[{"id":"ITEM-1","itemData":{"author":[{"dropping-particle":"","family":"Morici","given":"Kat","non-dropping-particle":"","parse-names":false,"suffix":""}],"id":"ITEM-1","issued":{"date-parts":[["2017","2","2"]]},"publisher":"Oregon State University","publisher-place":"Corvallis, OR","title":"Fuel Treatment Longevity in the Blue Mountains of Oregon","type":"thesis"},"uris":["http://www.mendeley.com/documents/?uuid=f556b035-6cea-3be1-af17-fc32dfbe6717"]},{"id":"ITEM-2","itemData":{"DOI":"10.1016/j.foreco.2012.08.030","ISSN":"03781127","abstract":"Understanding the longevity of fuel treatments in terms of their ability to maintain fire behavior and effects within a desired range is an important question. The objective of this study was to determine how fuels, forest structure, and predicted fire behavior changed 7-years after initial treatments. Three different treatments: mechanical only, mechanical plus fire, and prescribed fire only, as well as untreated control, were each randomly applied to 3 of 12 experimental units. Many aspects of the initial fuel treatments changed in 7 years. The overall hazard of the control units increased significantly indicating continued passive management has further increased already high fire hazards. Mechanical only fire hazard decreased after 7 years and are now similar to the two fire treatments, which both maintained low hazards throughout the study. Tree density declined significantly 7 years after the initial fire only treatments, while basal area in both fire treatments was unchanged relative to immediate post-treatment conditions. Our findings indicating reduced fire hazard over time in mechanical only treatments might provide an opportunity for a staggered treatment schedule that included prescribed fire which could increase overall treatment longevity to approximately 20. years. Changes in our mixed conifer forests after fuel treatment were generally larger than those reported from ponderosa pine forests in the Rocky Mountains. © 2012 Elsevier B.V..","author":[{"dropping-particle":"","family":"Stephens","given":"Scott L.","non-dropping-particle":"","parse-names":false,"suffix":""},{"dropping-particle":"","family":"Collins","given":"Brandon M.","non-dropping-particle":"","parse-names":false,"suffix":""},{"dropping-particle":"","family":"Roller","given":"Gary","non-dropping-particle":"","parse-names":false,"suffix":""}],"container-title":"Forest Ecology and Management","id":"ITEM-2","issued":{"date-parts":[["2012","12","1"]]},"page":"204-212","publisher":"Elsevier","title":"Fuel treatment longevity in a Sierra Nevada mixed conifer forest","type":"article-journal","volume":"285"},"uris":["http://www.mendeley.com/documents/?uuid=bf1ee0d7-20c5-3e99-81ab-c9581d916d62"]},{"id":"ITEM-3","itemData":{"DOI":"10.3389/ffgc.2020.00078","ISSN":"2624893X","abstract":"Fuels reduction treatments to mitigate fire behavior are common in ponderosa pine ecosystems of the western United States. While initial impacts of fuel treatments have been reported, less is known about treatment longevity as live and dead fuels change with time. We analyzed fuel dynamics in ponderosa pine–Douglas-fir forests 21–23 years following experimental fuel reduction designed as two independent studies of cutting combined with burning: one tested a commercial thinning strategy, while a second tested a retention shelterwood strategy to reduce fuels while also restoring ponderosa pine forests. Treated units were harvested in 1992 and half of the units were prescribed burned 1 to 2 years later. After 22 to 23 years post-treatment, few differences in fuel load persist and all treatments have increased ladder fuels in the form of live saplings and seedlings. Canopy fuel loads were lower in treated units compared to untreated control units; however, no other canopy fuel metric differed between treatments. The only persistent difference in surface fuels was in the retention shelterwood, where 1 h fuels were lower in the treated units compared to control units. Crown fire hazard varied greatly, but means were similar between treatments. The increased hazard was driven by increases in live surface fuels from seedlings and saplings in the retention shelterwood, which increased canopy bulk density and reduced canopy base height. The overstory was still dominated by ponderosa pine 22–23 years later for all treatments, but the smaller size classes were primarily Douglas-fir, suggesting that without future disturbance, dominance will shift from pine to Douglas-fir dominated forests. The exception to this was the cut+fall burn treatment in the commercial thinning, where ponderosa pine outnumbered Douglas-fir trees across all size classes. The treatments that included a broadcast prescribed burn killed many existing seedlings and saplings. Our findings support other studies showing fuel reduction and restoration treatments are most successful with a combination of cutting and burning strategies, but also show that fuel treatments in low-elevation dry forests will likely not remain effective for much longer than historical mean fire return intervals.","author":[{"dropping-particle":"","family":"Hood","given":"Sharon M.","non-dropping-particle":"","parse-names":false,"suffix":""},{"dropping-particle":"","family":"Keyes","given":"Christopher R.","non-dropping-particle":"","parse-names":false,"suffix":""},{"dropping-particle":"","family":"Bowen","given":"Katelynn J.","non-dropping-particle":"","parse-names":false,"suffix":""},{"dropping-particle":"","family":"Lutes","given":"Duncan C.","non-dropping-particle":"","parse-names":false,"suffix":""},{"dropping-particle":"","family":"Seielstad","given":"Carl","non-dropping-particle":"","parse-names":false,"suffix":""}],"container-title":"Frontiers in Forests and Global Change","id":"ITEM-3","issued":{"date-parts":[["2020","7","2"]]},"page":"78","publisher":"Frontiers Media SA","title":"Fuel Treatment Longevity in Ponderosa Pine-Dominated Forest 24 Years After Cutting and Prescribed Burning","type":"article-journal","volume":"3"},"uris":["http://www.mendeley.com/documents/?uuid=ec57e04d-6642-384d-9db2-3a58945675c1"]}],"mendeley":{"formattedCitation":"(Stephens et al. 2012, Morici 2017, Hood et al. 2020)","plainTextFormattedCitation":"(Stephens et al. 2012, Morici 2017, Hood et al. 2020)","previouslyFormattedCitation":"(Stephens et al. 2012, Morici 2017, Hood et al. 2020)"},"properties":{"noteIndex":0},"schema":"https://github.com/citation-style-language/schema/raw/master/csl-citation.json"}</w:instrText>
+      </w:r>
+      <w:r>
+        <w:rPr>
+          <w:rFonts w:ascii="Times New Roman" w:hAnsi="Times New Roman" w:cs="Times New Roman"/>
+          <w:sz w:val="24"/>
+          <w:szCs w:val="24"/>
+        </w:rPr>
+        <w:fldChar w:fldCharType="separate"/>
+      </w:r>
+      <w:r>
+        <w:rPr>
+          <w:rFonts w:ascii="Times New Roman" w:hAnsi="Times New Roman" w:cs="Times New Roman"/>
+          <w:noProof/>
+          <w:sz w:val="24"/>
+          <w:szCs w:val="24"/>
+        </w:rPr>
+        <w:t>(Stephens et al. 2012, Morici 2017, Hood et al. 2020)</w:t>
+      </w:r>
+      <w:r>
+        <w:rPr>
+          <w:rFonts w:ascii="Times New Roman" w:hAnsi="Times New Roman" w:cs="Times New Roman"/>
+          <w:sz w:val="24"/>
+          <w:szCs w:val="24"/>
+        </w:rPr>
+        <w:fldChar w:fldCharType="end"/>
+      </w:r>
+      <w:r>
+        <w:rPr>
+          <w:rFonts w:ascii="Times New Roman" w:hAnsi="Times New Roman" w:cs="Times New Roman"/>
+          <w:sz w:val="24"/>
+          <w:szCs w:val="24"/>
+        </w:rPr>
+        <w:t>.</w:t>
+      </w:r>
+      <w:r>
+        <w:rPr>
+          <w:rFonts w:ascii="Times New Roman" w:hAnsi="Times New Roman" w:cs="Times New Roman"/>
+          <w:sz w:val="24"/>
+          <w:szCs w:val="24"/>
+        </w:rPr>
+        <w:t xml:space="preserve"> </w:t>
+      </w:r>
+      <w:r>
+        <w:rPr>
+          <w:rFonts w:ascii="Times New Roman" w:hAnsi="Times New Roman" w:cs="Times New Roman"/>
+          <w:sz w:val="24"/>
+          <w:szCs w:val="24"/>
+        </w:rPr>
+        <w:t xml:space="preserve"> </w:t>
+      </w:r>
+    </w:p>
+    <w:p>
+      <w:pPr>
+        <w:spacing w:after="0" w:line="360" w:lineRule="auto"/>
+        <w:rPr>
+          <w:rFonts w:ascii="Times New Roman" w:hAnsi="Times New Roman" w:cs="Times New Roman"/>
+          <w:sz w:val="24"/>
+          <w:szCs w:val="24"/>
+        </w:rPr>
+      </w:pPr>
+    </w:p>
+    <w:p>
+      <w:pPr>
+        <w:spacing w:after="0" w:line="360" w:lineRule="auto"/>
+        <w:rPr>
+          <w:rFonts w:ascii="Times New Roman" w:hAnsi="Times New Roman" w:cs="Times New Roman"/>
+          <w:sz w:val="24"/>
+          <w:szCs w:val="24"/>
+        </w:rPr>
+      </w:pPr>
+      <w:r>
+        <w:rPr>
+          <w:rFonts w:ascii="Times New Roman" w:hAnsi="Times New Roman" w:cs="Times New Roman"/>
+          <w:sz w:val="24"/>
+          <w:szCs w:val="24"/>
+        </w:rPr>
+        <w:t xml:space="preserve">However, </w:t>
+      </w:r>
+      <w:r>
+        <w:rPr>
+          <w:rFonts w:ascii="Times New Roman" w:hAnsi="Times New Roman" w:cs="Times New Roman"/>
+          <w:sz w:val="24"/>
+          <w:szCs w:val="24"/>
+        </w:rPr>
+        <w:t>thinning should not be written off</w:t>
+      </w:r>
+      <w:r>
+        <w:rPr>
+          <w:rFonts w:ascii="Times New Roman" w:hAnsi="Times New Roman" w:cs="Times New Roman"/>
+          <w:sz w:val="24"/>
+          <w:szCs w:val="24"/>
+        </w:rPr>
+        <w:t xml:space="preserve"> as a </w:t>
+      </w:r>
+      <w:proofErr w:type="gramStart"/>
+      <w:r>
+        <w:rPr>
+          <w:rFonts w:ascii="Times New Roman" w:hAnsi="Times New Roman" w:cs="Times New Roman"/>
+          <w:sz w:val="24"/>
+          <w:szCs w:val="24"/>
+        </w:rPr>
+        <w:t>fuels</w:t>
+      </w:r>
+      <w:proofErr w:type="gramEnd"/>
+      <w:r>
+        <w:rPr>
+          <w:rFonts w:ascii="Times New Roman" w:hAnsi="Times New Roman" w:cs="Times New Roman"/>
+          <w:sz w:val="24"/>
+          <w:szCs w:val="24"/>
+        </w:rPr>
+        <w:t xml:space="preserve"> reduction practice</w:t>
+      </w:r>
+      <w:r>
+        <w:rPr>
+          <w:rFonts w:ascii="Times New Roman" w:hAnsi="Times New Roman" w:cs="Times New Roman"/>
+          <w:sz w:val="24"/>
+          <w:szCs w:val="24"/>
+        </w:rPr>
+        <w:t xml:space="preserve">; </w:t>
+      </w:r>
+      <w:r>
+        <w:rPr>
+          <w:rFonts w:ascii="Times New Roman" w:hAnsi="Times New Roman" w:cs="Times New Roman"/>
+          <w:sz w:val="24"/>
+          <w:szCs w:val="24"/>
+        </w:rPr>
+        <w:t>it is possible that t</w:t>
+      </w:r>
+      <w:r>
+        <w:rPr>
+          <w:rFonts w:ascii="Times New Roman" w:hAnsi="Times New Roman" w:cs="Times New Roman"/>
+          <w:sz w:val="24"/>
+          <w:szCs w:val="24"/>
+        </w:rPr>
+        <w:t xml:space="preserve">hinning alone may produce greater fuels reduction benefits than burning alone in </w:t>
+      </w:r>
+      <w:r>
+        <w:rPr>
+          <w:rFonts w:ascii="Times New Roman" w:hAnsi="Times New Roman" w:cs="Times New Roman"/>
+          <w:sz w:val="24"/>
+          <w:szCs w:val="24"/>
+        </w:rPr>
+        <w:t xml:space="preserve">a longer term than most studies have been conducted.  Once the activity fuels decompose, units that are thinned at enough intensity likely maintain a lower canopy bulk density, and therefore there will likely be a lower rate of litterfall and </w:t>
+      </w:r>
+      <w:proofErr w:type="spellStart"/>
+      <w:r>
+        <w:rPr>
+          <w:rFonts w:ascii="Times New Roman" w:hAnsi="Times New Roman" w:cs="Times New Roman"/>
+          <w:sz w:val="24"/>
+          <w:szCs w:val="24"/>
+        </w:rPr>
+        <w:t>twigfall</w:t>
+      </w:r>
+      <w:proofErr w:type="spellEnd"/>
+      <w:r>
+        <w:rPr>
+          <w:rFonts w:ascii="Times New Roman" w:hAnsi="Times New Roman" w:cs="Times New Roman"/>
+          <w:sz w:val="24"/>
+          <w:szCs w:val="24"/>
+        </w:rPr>
+        <w:t xml:space="preserve"> to the surface accompanying lower crown fire hazard.  </w:t>
+      </w:r>
+      <w:r>
+        <w:rPr>
+          <w:rFonts w:ascii="Times New Roman" w:hAnsi="Times New Roman" w:cs="Times New Roman"/>
+          <w:sz w:val="24"/>
+          <w:szCs w:val="24"/>
+        </w:rPr>
+        <w:t>Downed t</w:t>
+      </w:r>
+      <w:r>
+        <w:rPr>
+          <w:rFonts w:ascii="Times New Roman" w:hAnsi="Times New Roman" w:cs="Times New Roman"/>
+          <w:sz w:val="24"/>
+          <w:szCs w:val="24"/>
+        </w:rPr>
+        <w:t xml:space="preserve">wig data from </w:t>
+      </w:r>
+      <w:r>
+        <w:rPr>
+          <w:rFonts w:ascii="Times New Roman" w:hAnsi="Times New Roman" w:cs="Times New Roman"/>
+          <w:sz w:val="24"/>
+          <w:szCs w:val="24"/>
+        </w:rPr>
+        <w:fldChar w:fldCharType="begin" w:fldLock="1"/>
+      </w:r>
+      <w:r>
+        <w:rPr>
+          <w:rFonts w:ascii="Times New Roman" w:hAnsi="Times New Roman" w:cs="Times New Roman"/>
+          <w:sz w:val="24"/>
+          <w:szCs w:val="24"/>
+        </w:rPr>
+        <w:instrText>ADDIN CSL_CITATION {"citationItems":[{"id":"ITEM-1","itemData":{"author":[{"dropping-particle":"","family":"Morici","given":"Kat","non-dropping-particle":"","parse-names":false,"suffix":""}],"id":"ITEM-1","issued":{"date-parts":[["2017","2","2"]]},"publisher":"Oregon State University","publisher-place":"Corvallis, OR","title":"Fuel Treatment Longevity in the Blue Mountains of Oregon","type":"thesis"},"uris":["http://www.mendeley.com/documents/?uuid=f556b035-6cea-3be1-af17-fc32dfbe6717"]}],"mendeley":{"formattedCitation":"(Morici 2017)","plainTextFormattedCitation":"(Morici 2017)","previouslyFormattedCitation":"(Morici 2017)"},"properties":{"noteIndex":0},"schema":"https://github.com/citation-style-language/schema/raw/master/csl-citation.json"}</w:instrText>
+      </w:r>
+      <w:r>
+        <w:rPr>
+          <w:rFonts w:ascii="Times New Roman" w:hAnsi="Times New Roman" w:cs="Times New Roman"/>
+          <w:sz w:val="24"/>
+          <w:szCs w:val="24"/>
+        </w:rPr>
+        <w:fldChar w:fldCharType="separate"/>
+      </w:r>
+      <w:r>
+        <w:rPr>
+          <w:rFonts w:ascii="Times New Roman" w:hAnsi="Times New Roman" w:cs="Times New Roman"/>
+          <w:noProof/>
+          <w:sz w:val="24"/>
+          <w:szCs w:val="24"/>
+        </w:rPr>
+        <w:t>(Morici 2017)</w:t>
+      </w:r>
+      <w:r>
+        <w:rPr>
+          <w:rFonts w:ascii="Times New Roman" w:hAnsi="Times New Roman" w:cs="Times New Roman"/>
+          <w:sz w:val="24"/>
+          <w:szCs w:val="24"/>
+        </w:rPr>
+        <w:fldChar w:fldCharType="end"/>
+      </w:r>
+      <w:r>
+        <w:rPr>
+          <w:rFonts w:ascii="Times New Roman" w:hAnsi="Times New Roman" w:cs="Times New Roman"/>
+          <w:sz w:val="24"/>
+          <w:szCs w:val="24"/>
+        </w:rPr>
+        <w:t xml:space="preserve"> and</w:t>
+      </w:r>
+      <w:r>
+        <w:rPr>
+          <w:rFonts w:ascii="Times New Roman" w:hAnsi="Times New Roman" w:cs="Times New Roman"/>
+          <w:sz w:val="24"/>
+          <w:szCs w:val="24"/>
+        </w:rPr>
+        <w:t xml:space="preserve"> downed</w:t>
+      </w:r>
+      <w:r>
+        <w:rPr>
+          <w:rFonts w:ascii="Times New Roman" w:hAnsi="Times New Roman" w:cs="Times New Roman"/>
+          <w:sz w:val="24"/>
+          <w:szCs w:val="24"/>
+        </w:rPr>
+        <w:t xml:space="preserve"> twig</w:t>
+      </w:r>
+      <w:r>
+        <w:rPr>
+          <w:rFonts w:ascii="Times New Roman" w:hAnsi="Times New Roman" w:cs="Times New Roman"/>
+          <w:sz w:val="24"/>
+          <w:szCs w:val="24"/>
+        </w:rPr>
+        <w:t xml:space="preserve"> and canopy bulk density data from </w:t>
+      </w:r>
+      <w:r>
+        <w:rPr>
+          <w:rFonts w:ascii="Times New Roman" w:hAnsi="Times New Roman" w:cs="Times New Roman"/>
+          <w:sz w:val="24"/>
+          <w:szCs w:val="24"/>
+        </w:rPr>
+        <w:fldChar w:fldCharType="begin" w:fldLock="1"/>
+      </w:r>
+      <w:r>
+        <w:rPr>
+          <w:rFonts w:ascii="Times New Roman" w:hAnsi="Times New Roman" w:cs="Times New Roman"/>
+          <w:sz w:val="24"/>
+          <w:szCs w:val="24"/>
+        </w:rPr>
+        <w:instrText>ADDIN CSL_CITATION {"citationItems":[{"id":"ITEM-1","itemData":{"DOI":"10.1016/j.foreco.2012.08.030","ISSN":"03781127","abstract":"Understanding the longevity of fuel treatments in terms of their ability to maintain fire behavior and effects within a desired range is an important question. The objective of this study was to determine how fuels, forest structure, and predicted fire behavior changed 7-years after initial treatments. Three different treatments: mechanical only, mechanical plus fire, and prescribed fire only, as well as untreated control, were each randomly applied to 3 of 12 experimental units. Many aspects of the initial fuel treatments changed in 7 years. The overall hazard of the control units increased significantly indicating continued passive management has further increased already high fire hazards. Mechanical only fire hazard decreased after 7 years and are now similar to the two fire treatments, which both maintained low hazards throughout the study. Tree density declined significantly 7 years after the initial fire only treatments, while basal area in both fire treatments was unchanged relative to immediate post-treatment conditions. Our findings indicating reduced fire hazard over time in mechanical only treatments might provide an opportunity for a staggered treatment schedule that included prescribed fire which could increase overall treatment longevity to approximately 20. years. Changes in our mixed conifer forests after fuel treatment were generally larger than those reported from ponderosa pine forests in the Rocky Mountains. © 2012 Elsevier B.V..","author":[{"dropping-particle":"","family":"Stephens","given":"Scott L.","non-dropping-particle":"","parse-names":false,"suffix":""},{"dropping-particle":"","family":"Collins","given":"Brandon M.","non-dropping-particle":"","parse-names":false,"suffix":""},{"dropping-particle":"","family":"Roller","given":"Gary","non-dropping-particle":"","parse-names":false,"suffix":""}],"container-title":"Forest Ecology and Management","id":"ITEM-1","issued":{"date-parts":[["2012","12","1"]]},"page":"204-212","publisher":"Elsevier","title":"Fuel treatment longevity in a Sierra Nevada mixed conifer forest","type":"article-journal","volume":"285"},"uris":["http://www.mendeley.com/documents/?uuid=bf1ee0d7-20c5-3e99-81ab-c9581d916d62"]}],"mendeley":{"formattedCitation":"(Stephens et al. 2012)","plainTextFormattedCitation":"(Stephens et al. 2012)","previouslyFormattedCitation":"(Stephens et al. 2012)"},"properties":{"noteIndex":0},"schema":"https://github.com/citation-style-language/schema/raw/master/csl-citation.json"}</w:instrText>
+      </w:r>
+      <w:r>
+        <w:rPr>
+          <w:rFonts w:ascii="Times New Roman" w:hAnsi="Times New Roman" w:cs="Times New Roman"/>
+          <w:sz w:val="24"/>
+          <w:szCs w:val="24"/>
+        </w:rPr>
+        <w:fldChar w:fldCharType="separate"/>
+      </w:r>
+      <w:r>
+        <w:rPr>
+          <w:rFonts w:ascii="Times New Roman" w:hAnsi="Times New Roman" w:cs="Times New Roman"/>
+          <w:noProof/>
+          <w:sz w:val="24"/>
+          <w:szCs w:val="24"/>
+        </w:rPr>
+        <w:t>(Stephens et al. 2012)</w:t>
+      </w:r>
+      <w:r>
+        <w:rPr>
+          <w:rFonts w:ascii="Times New Roman" w:hAnsi="Times New Roman" w:cs="Times New Roman"/>
+          <w:sz w:val="24"/>
+          <w:szCs w:val="24"/>
+        </w:rPr>
+        <w:fldChar w:fldCharType="end"/>
+      </w:r>
+      <w:r>
+        <w:rPr>
+          <w:rFonts w:ascii="Times New Roman" w:hAnsi="Times New Roman" w:cs="Times New Roman"/>
+          <w:sz w:val="24"/>
+          <w:szCs w:val="24"/>
+        </w:rPr>
+        <w:t xml:space="preserve"> support this pattern.  Furthermore, while Morici (2017) reports higher total woody fuel loads than pretreatment values in thin units 17 years after thinning, the pattern is driven by an increase in rotten logs, with an accompanying decrease in sound logs and twigs, which is consistent with the decomposition explanation. Additionally, w</w:t>
+      </w:r>
+      <w:r>
+        <w:rPr>
+          <w:rFonts w:ascii="Times New Roman" w:hAnsi="Times New Roman" w:cs="Times New Roman"/>
+          <w:sz w:val="24"/>
+          <w:szCs w:val="24"/>
+        </w:rPr>
+        <w:t xml:space="preserve">hen experimental treatments more than a decade old were sampled four years after a beetle outbreak, thinning and thinning plus burning units showed lower </w:t>
+      </w:r>
+      <w:r>
+        <w:rPr>
+          <w:rFonts w:ascii="Times New Roman" w:hAnsi="Times New Roman" w:cs="Times New Roman"/>
+          <w:sz w:val="24"/>
+          <w:szCs w:val="24"/>
+        </w:rPr>
+        <w:t xml:space="preserve">surface </w:t>
+      </w:r>
+      <w:r>
+        <w:rPr>
+          <w:rFonts w:ascii="Times New Roman" w:hAnsi="Times New Roman" w:cs="Times New Roman"/>
+          <w:sz w:val="24"/>
+          <w:szCs w:val="24"/>
+        </w:rPr>
+        <w:t xml:space="preserve">fuel loads than burning units </w:t>
+      </w:r>
+      <w:r>
+        <w:rPr>
+          <w:rFonts w:ascii="Times New Roman" w:hAnsi="Times New Roman" w:cs="Times New Roman"/>
+          <w:sz w:val="24"/>
+          <w:szCs w:val="24"/>
+        </w:rPr>
+        <w:fldChar w:fldCharType="begin" w:fldLock="1"/>
+      </w:r>
+      <w:r>
+        <w:rPr>
+          <w:rFonts w:ascii="Times New Roman" w:hAnsi="Times New Roman" w:cs="Times New Roman"/>
+          <w:sz w:val="24"/>
+          <w:szCs w:val="24"/>
+        </w:rPr>
+        <w:instrText>ADDIN CSL_CITATION {"citationItems":[{"id":"ITEM-1","itemData":{"DOI":"10.1186/s42408-018-0016-6","ISSN":"1933-9747","abstract":"Fuel reduction treatments have been widely implemented across the western US in recent decades for both fire protection and restoration. Although research has demonstrated that combined thinning and burning effectively reduces crown fire potential in the few years immediately following treatment, little research has identified effectiveness of thinning and burning treatments beyond a decade. Furthermore, it is unclear how post-treatment disturbances such as a bark beetle outbreak affect fuel treatment effectiveness. We evaluated differences in surface and canopy fuel characteristics and potential fire behavior metrics between fuel reduction treatments (no-action or control, burn-only, thin-only, thin+burn) implemented in ponderosa pine (Pinus ponderosa Lawson &amp; C. Lawson)−Douglas-fir (Pseudotsuga menziesii [Mirb.] Franco)-dominated forests that were subsequently affected by a mountain pine beetle (Dendroctonus ponderosae Hopkins) outbreak after treatment. Experimental units were measured in 2002 (immediately following fuel treatment) and in 2016 (14 years after treatment and at least 4 years following a beetle outbreak). We found that beetle-altered thinning treatments (thin-only and thin+burn combined) had less fuel (i.e., 34% and 83% lower fine and coarse woody debris loading, respectively) and lower crown fire potential (i.e., 47% lower probability of torching and 42% greater crowning index) than corresponding unthinned treatments (control and burn-only). There was no post-beetle-outbreak effect of burning treatments (burn-only and thin+burn combined) on surface fuel loading, but burning reduced crown fire potential (i.e., 37% greater crowning index) over unburned units (control and thin-only) 14 years after treatment. Additionally, we determined the relative impacts of fuel treatments and the bark beetle outbreak on fuel and crown fire potential differences and found that bark beetle-caused tree mortality inflated differences between controls and thinned treatments (thin-only and thin+burn) for surface fuel loading and probability of torching, but diminished differences between these treatments for canopy fuel loading, canopy bulk density, and crowning index. Despite the differential effects of bark beetle-caused tree mortality in the treatments, our study suggests that the effects of fuel treatments on mitigating crown fire potential persist even after a stand-transforming insect outbreak, especially when thinning and burning are combined.","author":[{"dropping-particle":"","family":"Crotteau","given":"Justin S.","non-dropping-particle":"","parse-names":false,"suffix":""},{"dropping-particle":"","family":"Keyes","given":"Christopher R.","non-dropping-particle":"","parse-names":false,"suffix":""},{"dropping-particle":"","family":"Hood","given":"Sharon M.","non-dropping-particle":"","parse-names":false,"suffix":""},{"dropping-particle":"","family":"Affleck","given":"David L. R.","non-dropping-particle":"","parse-names":false,"suffix":""},{"dropping-particle":"","family":"Sala","given":"Anna","non-dropping-particle":"","parse-names":false,"suffix":""}],"container-title":"Fire Ecology","id":"ITEM-1","issue":"2","issued":{"date-parts":[["2018","12"]]},"note":"14 years post treatment 4 years post beetle\n2002, 2016\n\nWe found that beetle altered thin units (t &amp;amp; tb) has less fuel and lower crown fire potential than corresponding unthinned treatments (b &amp;amp; c)\n34% less FWD, 83% less CWD\n47% lower probability of torching\n42% greater crown torching index\n\nBark beetle caused tree mortality inflated difference between control and thin units for surface fuel loading and probability of torching, but diminished differences for canopy fuel loading, canopy bulk density, and crowning index\n\n120 plots done\n10 plots randomly selected from 36\nAll plots done for surface fuels?\n\nPondo ba similar for all treatments post beetle\n\nTB most effective for longevity\n\n~\n\n'studies have identified that fuel treatments may be effective for a decade following treatment'\nfinney et al 2005\nfernandes 2009\njain et al 2012\nstephens et al 2012\n\nTreatment fully implemented 2002 at least four years before a widespread mpb outbreak\n\nFire and fuels extension to FVS\n\nUnits cut in 2001 burned 2002, creating 12 9 ha units\n\nlow sev burns with pockets of high sev in two thin+burn units\n\nthin only and thin burn unit surface fuels were destructively sampled instread of doing transects in initial measurement\nWHY????\n\nIn 2016 they did surface fuel transects on all 36 grid points in all units...\n\nthinning had 67% lower stand density in 2002, but similar values to other treatments post mpb outbreak\n\nThinning had a sig effect on CWD &amp;amp; FWD\n\nControl by far had the greatest propensity for crown fire\n\nProbability of torching in 2016 was only dependent on thinning\n\nOutbreak did not affect differences in loading between control and burn only units\n\nthin burn the lowest risk of crown fire after outbreak\n\nSix and Skov 2009 on these sites identified that in 2008 three bark beetle species increased in burning treatments, but not MPB\n\nNumber of overstory trees killed had a strong negetive association with thinning and slight positive with burning\n\n'natural thinning' by mpb has a smaller mag of crown fire reduction than active management\n\nNo fuel or crown fire potential differences between burn only and control\n\nRadical increase in surface fuel in unthinned units probably would not have happened without the outbreak","publisher":"Springer Nature","title":"Fuel dynamics after a bark beetle outbreak impacts experimental fuel treatments","type":"article-journal","volume":"14"},"uris":["http://www.mendeley.com/documents/?uuid=5ff5c1c8-6c76-3ac6-bec3-be5a4f2d66db"]}],"mendeley":{"formattedCitation":"(Crotteau et al. 2018)","plainTextFormattedCitation":"(Crotteau et al. 2018)","previouslyFormattedCitation":"(Crotteau et al. 2018)"},"properties":{"noteIndex":0},"schema":"https://github.com/citation-style-language/schema/raw/master/csl-citation.json"}</w:instrText>
+      </w:r>
+      <w:r>
+        <w:rPr>
+          <w:rFonts w:ascii="Times New Roman" w:hAnsi="Times New Roman" w:cs="Times New Roman"/>
+          <w:sz w:val="24"/>
+          <w:szCs w:val="24"/>
+        </w:rPr>
+        <w:fldChar w:fldCharType="separate"/>
+      </w:r>
+      <w:r>
+        <w:rPr>
+          <w:rFonts w:ascii="Times New Roman" w:hAnsi="Times New Roman" w:cs="Times New Roman"/>
+          <w:noProof/>
+          <w:sz w:val="24"/>
+          <w:szCs w:val="24"/>
+        </w:rPr>
+        <w:t>(Crotteau et al. 2018)</w:t>
+      </w:r>
+      <w:r>
+        <w:rPr>
+          <w:rFonts w:ascii="Times New Roman" w:hAnsi="Times New Roman" w:cs="Times New Roman"/>
+          <w:sz w:val="24"/>
+          <w:szCs w:val="24"/>
+        </w:rPr>
+        <w:fldChar w:fldCharType="end"/>
+      </w:r>
+      <w:r>
+        <w:rPr>
+          <w:rFonts w:ascii="Times New Roman" w:hAnsi="Times New Roman" w:cs="Times New Roman"/>
+          <w:sz w:val="24"/>
+          <w:szCs w:val="24"/>
+        </w:rPr>
+        <w:t>.  These thinned units likely had a lower canopy bulk density at the time of the beetle outbreak, and thus less fuel available to drop from the canopy to the ground.</w:t>
+      </w:r>
+      <w:r>
+        <w:rPr>
+          <w:rFonts w:ascii="Times New Roman" w:hAnsi="Times New Roman" w:cs="Times New Roman"/>
+          <w:sz w:val="24"/>
+          <w:szCs w:val="24"/>
+        </w:rPr>
+        <w:t xml:space="preserve">  </w:t>
+      </w:r>
+      <w:r>
+        <w:rPr>
+          <w:rFonts w:ascii="Times New Roman" w:hAnsi="Times New Roman" w:cs="Times New Roman"/>
+          <w:sz w:val="24"/>
+          <w:szCs w:val="24"/>
+        </w:rPr>
+        <w:t xml:space="preserve">In the </w:t>
+      </w:r>
+      <w:proofErr w:type="spellStart"/>
+      <w:r>
+        <w:rPr>
+          <w:rFonts w:ascii="Times New Roman" w:hAnsi="Times New Roman" w:cs="Times New Roman"/>
+          <w:sz w:val="24"/>
+          <w:szCs w:val="24"/>
+        </w:rPr>
+        <w:t>longterm</w:t>
+      </w:r>
+      <w:proofErr w:type="spellEnd"/>
+      <w:r>
+        <w:rPr>
+          <w:rFonts w:ascii="Times New Roman" w:hAnsi="Times New Roman" w:cs="Times New Roman"/>
+          <w:sz w:val="24"/>
+          <w:szCs w:val="24"/>
+        </w:rPr>
+        <w:t xml:space="preserve">, burn-only units may not sustain the same level of benefit as thin-only units.  Prescribed burns that leave more canopy fuels intact may leave a higher risk of crown fire in the long run, as well as leaving more litter and twig material to drop to the ground and become surface fuels, in the absence of repeat treatment.  </w:t>
+      </w:r>
+    </w:p>
+    <w:p>
+      <w:pPr>
+        <w:spacing w:after="0" w:line="360" w:lineRule="auto"/>
+        <w:rPr>
+          <w:rFonts w:ascii="Times New Roman" w:hAnsi="Times New Roman" w:cs="Times New Roman"/>
+          <w:sz w:val="24"/>
+          <w:szCs w:val="24"/>
+        </w:rPr>
+      </w:pPr>
+    </w:p>
+    <w:p>
+      <w:pPr>
+        <w:spacing w:after="0" w:line="360" w:lineRule="auto"/>
+        <w:rPr>
+          <w:rFonts w:ascii="Times New Roman" w:hAnsi="Times New Roman" w:cs="Times New Roman"/>
+          <w:sz w:val="24"/>
+          <w:szCs w:val="24"/>
+        </w:rPr>
+      </w:pPr>
+      <w:r>
+        <w:rPr>
+          <w:rFonts w:ascii="Times New Roman" w:hAnsi="Times New Roman" w:cs="Times New Roman"/>
+          <w:sz w:val="24"/>
+          <w:szCs w:val="24"/>
+        </w:rPr>
+        <w:t xml:space="preserve">It is important to consider the possibility of thinning alone as a viable </w:t>
+      </w:r>
+      <w:proofErr w:type="spellStart"/>
+      <w:r>
+        <w:rPr>
+          <w:rFonts w:ascii="Times New Roman" w:hAnsi="Times New Roman" w:cs="Times New Roman"/>
+          <w:sz w:val="24"/>
+          <w:szCs w:val="24"/>
+        </w:rPr>
+        <w:t>longterm</w:t>
+      </w:r>
+      <w:proofErr w:type="spellEnd"/>
+      <w:r>
+        <w:rPr>
+          <w:rFonts w:ascii="Times New Roman" w:hAnsi="Times New Roman" w:cs="Times New Roman"/>
+          <w:sz w:val="24"/>
+          <w:szCs w:val="24"/>
+        </w:rPr>
+        <w:t xml:space="preserve"> strategy</w:t>
+      </w:r>
+      <w:r>
+        <w:rPr>
+          <w:rFonts w:ascii="Times New Roman" w:hAnsi="Times New Roman" w:cs="Times New Roman"/>
+          <w:sz w:val="24"/>
+          <w:szCs w:val="24"/>
+        </w:rPr>
+        <w:t xml:space="preserve"> </w:t>
+      </w:r>
+      <w:r>
+        <w:rPr>
+          <w:rFonts w:ascii="Times New Roman" w:hAnsi="Times New Roman" w:cs="Times New Roman"/>
+          <w:sz w:val="24"/>
+          <w:szCs w:val="24"/>
+        </w:rPr>
+        <w:t>for fuels reduction</w:t>
+      </w:r>
+      <w:r>
+        <w:rPr>
+          <w:rFonts w:ascii="Times New Roman" w:hAnsi="Times New Roman" w:cs="Times New Roman"/>
+          <w:sz w:val="24"/>
+          <w:szCs w:val="24"/>
+        </w:rPr>
+        <w:t>, because it can produce revenue to help offset the costs of treatment</w:t>
+      </w:r>
+      <w:r>
+        <w:rPr>
+          <w:rFonts w:ascii="Times New Roman" w:hAnsi="Times New Roman" w:cs="Times New Roman"/>
+          <w:sz w:val="24"/>
+          <w:szCs w:val="24"/>
+        </w:rPr>
+        <w:t>, while additional measures such as prescribed burning, mastication, and whole tree harvest are often costly and logistically difficult.  Additionally, fire scars can cause damage to timber value of leave trees</w:t>
+      </w:r>
+      <w:r>
+        <w:rPr>
+          <w:rFonts w:ascii="Times New Roman" w:hAnsi="Times New Roman" w:cs="Times New Roman"/>
+          <w:sz w:val="24"/>
+          <w:szCs w:val="24"/>
+        </w:rPr>
+        <w:t xml:space="preserve">.  For all these reasons, burning and other surface fuels reduction methods may be difficult to incorporate on landownerships for which a steady revenue supply is a major goal.   </w:t>
+      </w:r>
+    </w:p>
+    <w:p>
+      <w:pPr>
+        <w:spacing w:after="0" w:line="360" w:lineRule="auto"/>
+        <w:rPr>
+          <w:rFonts w:ascii="Times New Roman" w:hAnsi="Times New Roman" w:cs="Times New Roman"/>
+          <w:sz w:val="24"/>
+          <w:szCs w:val="24"/>
+        </w:rPr>
+      </w:pPr>
+    </w:p>
+    <w:p>
+      <w:pPr>
+        <w:spacing w:after="0" w:line="360" w:lineRule="auto"/>
+        <w:rPr>
+          <w:rFonts w:ascii="Times New Roman" w:hAnsi="Times New Roman" w:cs="Times New Roman"/>
+          <w:sz w:val="24"/>
+          <w:szCs w:val="24"/>
+        </w:rPr>
+      </w:pPr>
+      <w:r>
+        <w:rPr>
+          <w:rFonts w:ascii="Times New Roman" w:hAnsi="Times New Roman" w:cs="Times New Roman"/>
+          <w:sz w:val="24"/>
+          <w:szCs w:val="24"/>
+        </w:rPr>
+        <w:t xml:space="preserve">In addition to surface and canopy fuel dynamics, the </w:t>
+      </w:r>
+      <w:proofErr w:type="spellStart"/>
+      <w:r>
+        <w:rPr>
+          <w:rFonts w:ascii="Times New Roman" w:hAnsi="Times New Roman" w:cs="Times New Roman"/>
+          <w:sz w:val="24"/>
+          <w:szCs w:val="24"/>
+        </w:rPr>
+        <w:t>l</w:t>
+      </w:r>
+      <w:r>
+        <w:rPr>
+          <w:rFonts w:ascii="Times New Roman" w:hAnsi="Times New Roman" w:cs="Times New Roman"/>
+          <w:sz w:val="24"/>
+          <w:szCs w:val="24"/>
+        </w:rPr>
+        <w:t>ongterm</w:t>
+      </w:r>
+      <w:proofErr w:type="spellEnd"/>
+      <w:r>
+        <w:rPr>
+          <w:rFonts w:ascii="Times New Roman" w:hAnsi="Times New Roman" w:cs="Times New Roman"/>
+          <w:sz w:val="24"/>
+          <w:szCs w:val="24"/>
+        </w:rPr>
+        <w:t xml:space="preserve"> effects of different treatment types </w:t>
+      </w:r>
+      <w:r>
+        <w:rPr>
+          <w:rFonts w:ascii="Times New Roman" w:hAnsi="Times New Roman" w:cs="Times New Roman"/>
+          <w:sz w:val="24"/>
+          <w:szCs w:val="24"/>
+        </w:rPr>
+        <w:t>are</w:t>
+      </w:r>
+      <w:r>
+        <w:rPr>
+          <w:rFonts w:ascii="Times New Roman" w:hAnsi="Times New Roman" w:cs="Times New Roman"/>
+          <w:sz w:val="24"/>
+          <w:szCs w:val="24"/>
+        </w:rPr>
+        <w:t xml:space="preserve"> dependent on the vegetative response to </w:t>
+      </w:r>
+      <w:r>
+        <w:rPr>
+          <w:rFonts w:ascii="Times New Roman" w:hAnsi="Times New Roman" w:cs="Times New Roman"/>
+          <w:sz w:val="24"/>
+          <w:szCs w:val="24"/>
+        </w:rPr>
+        <w:t xml:space="preserve">the </w:t>
+      </w:r>
+      <w:r>
+        <w:rPr>
+          <w:rFonts w:ascii="Times New Roman" w:hAnsi="Times New Roman" w:cs="Times New Roman"/>
+          <w:sz w:val="24"/>
+          <w:szCs w:val="24"/>
+        </w:rPr>
+        <w:t>treatment.</w:t>
+      </w:r>
+      <w:r>
+        <w:rPr>
+          <w:rFonts w:ascii="Times New Roman" w:hAnsi="Times New Roman" w:cs="Times New Roman"/>
+          <w:sz w:val="24"/>
+          <w:szCs w:val="24"/>
+        </w:rPr>
+        <w:t xml:space="preserve">  This may depend on treatment intensity as much or more than treatment type, and two crucial aspects of treatment implementation to consider are canopy cover </w:t>
+      </w:r>
+      <w:r>
+        <w:rPr>
+          <w:rFonts w:ascii="Times New Roman" w:hAnsi="Times New Roman" w:cs="Times New Roman"/>
+          <w:sz w:val="24"/>
+          <w:szCs w:val="24"/>
+        </w:rPr>
+        <w:t>and soil exposure.</w:t>
+      </w:r>
+      <w:r>
+        <w:rPr>
+          <w:rFonts w:ascii="Times New Roman" w:hAnsi="Times New Roman" w:cs="Times New Roman"/>
+          <w:sz w:val="24"/>
+          <w:szCs w:val="24"/>
+        </w:rPr>
+        <w:t xml:space="preserve">  For both surface fuel loads and canopy cover, there may be an inherent tradeoff between intensity of treatment and longevity of treatment, with a possible optimum somewhere along the intensity gradient </w:t>
+      </w:r>
+      <w:r>
+        <w:rPr>
+          <w:rFonts w:ascii="Times New Roman" w:hAnsi="Times New Roman" w:cs="Times New Roman"/>
+          <w:sz w:val="24"/>
+          <w:szCs w:val="24"/>
+        </w:rPr>
+        <w:fldChar w:fldCharType="begin" w:fldLock="1"/>
+      </w:r>
+      <w:r>
+        <w:rPr>
+          <w:rFonts w:ascii="Times New Roman" w:hAnsi="Times New Roman" w:cs="Times New Roman"/>
+          <w:sz w:val="24"/>
+          <w:szCs w:val="24"/>
+        </w:rPr>
+        <w:instrText>ADDIN CSL_CITATION {"citationItems":[{"id":"ITEM-1","itemData":{"author":[{"dropping-particle":"","family":"Jain","given":"Theresa","non-dropping-particle":"","parse-names":false,"suffix":""},{"dropping-particle":"","family":"Battaglia","given":"Mike","non-dropping-particle":"","parse-names":false,"suffix":""},{"dropping-particle":"","family":"Han","given":"Han-Sup","non-dropping-particle":"","parse-names":false,"suffix":""},{"dropping-particle":"","family":"Graham","given":"Russell","non-dropping-particle":"","parse-names":false,"suffix":""},{"dropping-particle":"","family":"Keyes","given":"Christopher","non-dropping-particle":"","parse-names":false,"suffix":""},{"dropping-particle":"","family":"Fried","given":"Jeremy","non-dropping-particle":"","parse-names":false,"suffix":""},{"dropping-particle":"","family":"Sandquist","given":"Johnathan","non-dropping-particle":"","parse-names":false,"suffix":""}],"container-title":"JFSP Synthesis Reports","id":"ITEM-1","issued":{"date-parts":[["2012","1","1"]]},"note":"Chapter 1: Preamble \n·       Analysis of fia data found nearly 80% of these forests hazardous by at least one measure and 20-30 by multiple \n·       Dry mixed con forests challenge ecological classification systems because of the diversity and complexity of the landscapes where they occur \no   Many have a mix of species unlike SW PPine monocultures \no   Highly productive at some \no   Grade into drier and wetter forest types, creating complexity \no   So ‘one size does not fit all’ in fuels treatments \n·       This guide is not a cookbook \nChapter 2: Potential veg and biophysical setting \n·       Used biophysical setting model to define communities (within LANDFIRE) \n·       Speceis seral status can vary by site \n·       East Cascades mesic montane mixed con forest and wooland \no   Maritime influences sites in east cascades of WA and OR \n§  Mostly south in WA, north in OR \no   Historically there was a lot more WWP and WL \n·       Dry mesic mixed-con \no   Mission Creek, North Washington, Blues, Oregon \no   Grand Fir less common in north portion \n§  They specifically single out Wenatchee \nChapter 3 \n·       Makes it sound like beetles are fire dangerous \n·       PPine, WL, DF more wind resistant than others \n·       Western pine beetle was a primary insect associated with historical fire regomes \no   Large, old pondos in drought \n·       MPB more severe now than historical \n·       Thinning may increase root rot \no   More so in spring?? \n·       Mistletoe may increase susceptibiligy to crown fire of indy trees \n·       Active vs passive crown fire \n·       Independent crown fire – no ground \n·       Talk about clumpiness \n·       Gives a good table of fire history studies \n·       ‘in most dry mixed forest, a mixed sev fire regime tends to be present’ \no   Nor cal s Oregon \n·       FRI and intensitys in PNW have been highly variable \n·       La Nina has 1 to 3 year cycles but occurs half as freq as El nion \n·       PDO cycles last 20-30 years \no   Have been week in last 20 years \no   It’s a mass of surface temp water in pacific \n·       Positive PDO may be related with fire in north \n·       ENSO is more strongly related to fire in SW than NW \no   Stronger enso there \no   More climate responsive fire regimes \n·       Nearly all the growth of the Hayman Fire CO 2002 was in one day \n·       Dillon et al 2011 found that topgraphicy more important than climate or weather in predicting fuel amoung \n·       Autoecology is the study of how evn. Factors influence particular plant species \no   Includes disturbance \n·       Say longevity can be increased with more canopy cover \no   Ladder fuels \n·       Early seral trees tend to have more insect adaptation \n·       Ppine less susceptible to beetels when less dense \nChapter 4: Actions and Impacts of Past Management \n·       Hunter gatherer societies the world over rarely extinguished their campfires \n·       Fire to maintain open transit paths across landcapes \n·       Fire as a tool of war \n·       Lewis and Clark documented native americans torching fir trees for fun \n·       Grazing by sheep has declined more or less steadyily since the end of WW2 as demand for mutton declined and synthetic fabric replaced wool \n·       Cattle numbers on decline since 1970 because of decreased demand for beef, increasing env. Reg, and drought \n·       Blister rust gets sugar pine \n·       Early blister rust management efforts involved clearing, burning ribes and planted wwp in middle of cut \no   Once they gave up on that there was a huge salvage effort \n·       Initially many western settlers continued burning landscape for the same reasons that natives did \n·       Other fires arose from primitive logging practices and drought, lightning, railroad sparks, human carelessness \n·       Fires often started as retaliation, or to create work \n·       Big fire year in SW 2000 \n·       More nutrients in vegetation of late seral forests \no   More opportunity for loss \n·       Pine engraver beetle more abundant and destructive today, can kill pondo \n·       Organic material and soil have built up \no   Can lead to more smoldering \n·       Argue that myco communities in ppine lived deeper down in mineral soil, and have migrated up in more DF and abies dominated litter types \nChapter 5 Inventory modelling of current fire hazard conditions \n·       Draw on FIA and FVS FFE \n·       Looked at prob of torching, torching index, surrace flame length, and mort volume \no   High surface flames may preclude direct attack \n·       Reserved land is relatively little 8.5 – 14.3% \n·       Proportion of area with steep slope ranges from 0.2 in PNW interior to 0.5 in nw cal and klmath \n·       Torching index is the laeast frequent hazard \n·       Four hazards is most common condition \n·       Takeaway: most the area would benefit from fuel treatment \n  \nKalies et al. 2016. Tamm review: are fuel treatments effective at achieving ecological and social objectives? A systematic review. For. Ecol. Manag.375, 84–95. \n  \n·       56 empirical studies of wildfire burning through a treatment \n·       Thin and burn generally more effective than either alone \n·       Less carbon loss in a wildfire and fewer carbon emission aafter, although do not necessarily atore more carbon after fire \n·       Understory response can be mexed across treatments \n·       Response of other attributes represents an important data gap \n·       Rx fire review in Australia found fires are effective, particularly at less than 5 years \n·       Treatments more limited in Europe due to socioeconomic constrainst \n·       Is strictly a systematic review, so did not include effect size \n·       At least two cases of thinning increasing fire sefverity \n·       List three studies where time since treatment decreased the positive effect on wildfire outcomes \n·       Treatment size associated with positive effects in one study \n·       A meta-analysis from Martinson and Omi 2013 summarized canopy volume scorch and scorch height in treated vs untreated sites burned in wildfire in 19 studies \no   Reduction in canopy volume scorch from 100-40% \no   Scorch height reduction 30-16m \n·       Effect is greater with gearter thinning intensity \n·       Treatment age important, treatmets less than 10 years old more effective \n·       Three studies found regen after fire \n·       Wildlife data are a major gap \n·       Mixed results in understory \n·       Carbon results mixed \n·       Three of the wildlife studies on NSO and one on Pacific Fisher \n·       One high quality and a few low quality studies show increased firefighter safety, effectiveness \no   Less smoke, better vis, safe access, quick repel of spot fires, greater retardant pentration \n·       Body of lit fairly robust for overstory structure, fire behavior, weaker on other stuffs \nPart 2: Fuel treatment planning and implementation \n  \nChapter 6: Integrating wildlife habitat \n  \n·       Wildlife often described as a challenging factor to deal with \no   Improved comm needed \no   Connectivity? \n·       Creating het can be mutually beneficial to both wildlife habitat needs and fuels management objectives \n·       Inherent (natural) vs induced edges \n·       Long lived snags like PP and WL are getting rarer \n·       Oka-Wen NF restoration strategy did a big landscape eval \no   Reynolds and Hessburg 2005 \no   Beaverhead Deerlodge NF did something similar \n·       Read Pilliod 2006 – Report on wildlife effects from fuels treatment \nChapter 7: Planning and Integrating fuels treatments \n·       First setp is in defining the short and long term objectives \n·       Need for holistic planning, collab, compromise \n·       A manager comment advocates meeting multiple objectives with het treatment on stand scale, thinning some areas and leaving others \no   Reinhardt et al 2008, Larson and Chrchill 2012, Perry et al 2011 \n·       A maanger comment said theat Finney’s herringbone pattern was interesting but not necessarily realistic to implement \n·       Manager comment: NEPA, WUI, and CWPP often have more to do with choosing treatment locations than strategic consideration \n·       Manager comment on too much focus on short term fuels benefits \n·       ‘Fuels treatment planning requires a great deal of experiential learning’ \n·       There are more than 20 decision support tools for fuels treatment, too many for many managers \n·       DL Peterson et al 2007 is a guide to many decision support tools \n  \nChapter 8: Mechanical, Chemical, Biological Fuel Treatment Methods \n  \n·       Argue all silviculture treatment can be considered \n·       Present mastication as a viable alt to use when there are few options \no   Objective is to favor rapid decomp \n·       Too small of masticated pieces can dry too much \no   And can also produce firebrands when burned \no   They argue for larger piece creation \n·       If masticate, leave large areas with no pieces.  Target het in soil.  Not every square foot needs treat.  Make bigger pieces to prevent drying. \n·       Lop and scatter \no   Sometimes used in areas where slopes are too steep for masticators \no   Pieces should be in contact with ground, site of most active decomp \n·       Chemical \no   Marshall et al 2008 – talk herbicides for fuels management in loblolly \n·       Herbicides may be practical when \no   Overstory trees can fill gaps made by spraying \no   Faster growing or sprouting vegetation should be controlled \no   Herbicides are the only way to effectively remove incasives \n·       More impractical with tall veg, steep slopes \n·       Biological control \no   Need appropriate livestock for species of fuel \no   Skilled personnel \no   Correct phenological timing \n·       Cattle and horses grass \n·       Sheep forbes \n·       Goats browse \no   Also prefer seeding stems – may reduce invasive spread \nChapter 9 \n·       Many believe fire is the best option \n·       Its use is never straightforward, always contains complexity and uncertainty \n·       It can be used for a huge range of objectives \n·       No two sites are the same \n·       Good fire practicioners combine science, decision support tools and monitoring with their own instinctive knowledge (art) when applying fire \n·       Manager comments: we have rx fires I call ‘1 in 5 year burns, meaing the window comes 1 in 5 years.  Budgeting for that is difficult’. \n·       Managers say smaller units have greater propensity for escape \n·       Common oversights \no   Smoke management, weakness in contingency planning, simplifying complexity, not thoroughly identifying management action points \n§  Lack of familiarity with new fuel types \n·       Difficulty in keep snags and rotting logs from burning \n·       Some wind usually desired, to keep heat out of crowns and to provide the fire with direction \n·       Two issues that can lead to fire escape \no   Lack of mindful communication \no   Snowball effect \n·       Haines index – a measurement that helps determine potential for fire growth \no   Based on atmospheric stability and air dryness \n·       Fire types \no   Backing fires \n§  Transfer less heat to canopy, consume fuels better, works well in continuous fuel \n§  But a greater risk of smoldering and it takes time \no   Strip head firing \n§  Progressively move upwind in strips \n§  Number of lines and strip width is based on desired flame length \no   Spot firing \n§  Grid of spot ignitions – more intensity than backing, less than strip head \n§  Can be good for removing pockets of heavy fuels when moistures are high \no   Center ring – encircles perimeter of an area \no   Chevron \n§  Best for unique terrain \n·       Duff is usually composed of two distinct layers \no   Upper fermentation layer \no   Lower humus layer in late stages of decomp \n·       Lower duff primarly burnes through smoldering controlled by moisture \n·       Moisture also interacts with mineral content \no   Higher mineral content needs drier conditions \n·       Seasonality \no   They argue that spring and fall burns today are comparable to historic summer burns in intensity, because of fuel load \n·       Depth that heat penetrates is largely dependent on soil moisture content \no   It affects roots, N, microbial activity \n·       Some concern that spring burning leaves baby animals vulnerable \no   Outside historical limits \n·       More than 100 models developed for mortality of western tree species \n·       Mastication ‘popular within last decade’ \n·       Masticated fuels not as predictable, vary from site to site \n·       Some preliminary generalities \no   Burn with shorter flame length and low ros \no   Longer duration of heating \no   Soil moisture has big influence \no   Scorch height substantially greater \n·       Old trees are mainly vulnerable to the initial entry \no   Duff mound \no   If roots are in the duff you have to burn in dormant season \n·       Managed wildfire given legal backing in 2009 \no   And could be divided up into sections with different objectives \nChapter 10: Monitoring \n·       Often a strong connection between activeness of fuels monitoring and the fuels treatment program \n·       Two phases of fuels management: one short term, one long term \no   Short term \n§  Did we achevie the goals in reduction of specific elements \no   Medium term \n§  Will large fires be less common and will the WUI be safer \n·       5 to 10 year career of fuel manager \n·       Talk shit about nonstatistical samping and windshield surveys \n·       Say that photoseries has more power than browns \n·       FFE FVS may have issues with overall accuracy, but it is robust to assessing differences in treatments \no   And it can accept data from a number of different plots \nSection 3: Reality Check \n  \nChapter 11: Inventory and Model-based Economic Analyses of Mechanical Fuel Treatments \n  \n·       There are many stands where no fuel treatment is likely to be effective and many more where an effective treatment is likely more costly than it’s worth \n·       FIA BioSum model \n·       MyFuelTreatment Planner \no   Mostly an economic analysis \n·       BioSum Analysis Framework \no   Systematic forest inventories data \no   Silv treatment implementation model FVS \no   Fuel treatment effectiveness model FFE FVS \no   Fuel treatment coast model \no   Raw material haul cost model \no   Wood produ ct allo ation model \n·       They did a big analysis with this modelling \n·       Found that in net, you’d need to subsidize \no   Some by a lot, some would pay their own way \n·       Means are much less useful than distributions in this kind of economic analysis \n·       Except in Utah, lack of transportation infrastructure and energy wood markets were not the limiting factor \n·       Many of their decision points were subjective \nChapter 12: Fuel dynamics and treatment longevity \n·       Fuel longevity often overlooked \n·       ‘The degree to which longevity is accurately estimated will affect suppression opportunity and firefighter safety, the determination of whether points or areas can be successfully protected, and whether areas of special concern possess the resilience to survive a wildfire’ \n·       Incorporating longevity into fuels treatments economics can decrease annual cost estimates \n·       The initial entry may take most the available merchantable material off the site \n·       Main elements of longevity \no   Fuel decay, fuel growth, fuel recruitment \no   Also interrelated disturbances but that subject avoided here \n·       Florida study shows a slower response of herbicide treatment but greater longevity than thinning or rx \n·       Read brose and wade 2002 Potential fire behavior in pine flatwood forests following three different fuel reduction techniques \n·       Super helpful brief article \no   Fuels treatments and fire models: errors and corrections \no   Fire management today 2009 \no   Fuel moisture estimation, wind adjustment factor, fuel model assignment, foloair moisture content, time since treatment fuelbed patchiness are all things that are often misestimated by models \n·       Read Carleton and Pickford 1982 Fuelbed changes with aging of slash from ponderosa pine thinnings \n·       Thinning intensity can be a tradeoff between short and long term effectiveness, and between crowning and torching potential \n·       It appears there has been no long term study of fuels treatment effects on crown fuel characteristics in the long term \n·       Recruitment of ladder fuel quickly reduces longevity \n·       Reducing ground disturbance can reduce ladder fuels recruitment \n·       ‘Moisture of extinction’ – Point at which a fire will not spread \n·       Intricacies of crown moisture not well studied \n·       Treatment longevity and productivity – Weatherspoon and skinner Landscape-level strategies for forest fuel management. In: Sierra Nevada Ecosystem Project: Final report to Congress. Vol II: assessments and scientific basis for management options. Davis, CA: University of California, Centers for Water and Wildland Resources: 1471-1492 \n·       Intricacies of crown moisture not well studied \n·       Height is relatively independent of density \n·       FFE-FVS projects growth reasonably well, but poorly predicts natural regen that leads to ladder fuel development \n·       Specifically called out FFS study for being excellent for testing fuels treatment longevity","title":"A Comprehensive Guide to Fuel Management Practices for Dry Mixed ConiferForests in the Northwestern United States","type":"report"},"uris":["http://www.mendeley.com/documents/?uuid=20e1517c-5fd6-3383-bdcc-41a8f4ebc25e"]}],"mendeley":{"formattedCitation":"(Jain et al. 2012)","plainTextFormattedCitation":"(Jain et al. 2012)"},"properties":{"noteIndex":0},"schema":"https://github.com/citation-style-language/schema/raw/master/csl-citation.json"}</w:instrText>
+      </w:r>
+      <w:r>
+        <w:rPr>
+          <w:rFonts w:ascii="Times New Roman" w:hAnsi="Times New Roman" w:cs="Times New Roman"/>
+          <w:sz w:val="24"/>
+          <w:szCs w:val="24"/>
+        </w:rPr>
+        <w:fldChar w:fldCharType="separate"/>
+      </w:r>
+      <w:r>
+        <w:rPr>
+          <w:rFonts w:ascii="Times New Roman" w:hAnsi="Times New Roman" w:cs="Times New Roman"/>
+          <w:noProof/>
+          <w:sz w:val="24"/>
+          <w:szCs w:val="24"/>
+        </w:rPr>
+        <w:t>(Jain et al. 2012)</w:t>
+      </w:r>
+      <w:r>
+        <w:rPr>
+          <w:rFonts w:ascii="Times New Roman" w:hAnsi="Times New Roman" w:cs="Times New Roman"/>
+          <w:sz w:val="24"/>
+          <w:szCs w:val="24"/>
+        </w:rPr>
+        <w:fldChar w:fldCharType="end"/>
+      </w:r>
+      <w:r>
+        <w:rPr>
+          <w:rFonts w:ascii="Times New Roman" w:hAnsi="Times New Roman" w:cs="Times New Roman"/>
+          <w:sz w:val="24"/>
+          <w:szCs w:val="24"/>
+        </w:rPr>
+        <w:t>.  If treatment is not intense enough, it will not change fire behavior.  If treatment is too intense, it may stimulate a strong vegetative understory capable of carrying severe fire.</w:t>
+      </w:r>
+      <w:r>
+        <w:rPr>
+          <w:rFonts w:ascii="Times New Roman" w:hAnsi="Times New Roman" w:cs="Times New Roman"/>
+          <w:sz w:val="24"/>
+          <w:szCs w:val="24"/>
+        </w:rPr>
+        <w:t xml:space="preserve">  Exposed soil is more favorable for recruitment</w:t>
+      </w:r>
+      <w:r>
+        <w:rPr>
+          <w:rFonts w:ascii="Times New Roman" w:hAnsi="Times New Roman" w:cs="Times New Roman"/>
+          <w:sz w:val="24"/>
+          <w:szCs w:val="24"/>
+        </w:rPr>
+        <w:t xml:space="preserve"> of many tree and shrub species</w:t>
+      </w:r>
+      <w:r>
+        <w:rPr>
+          <w:rFonts w:ascii="Times New Roman" w:hAnsi="Times New Roman" w:cs="Times New Roman"/>
+          <w:sz w:val="24"/>
+          <w:szCs w:val="24"/>
+        </w:rPr>
+        <w:t xml:space="preserve">, so </w:t>
+      </w:r>
+      <w:r>
+        <w:rPr>
+          <w:rFonts w:ascii="Times New Roman" w:hAnsi="Times New Roman" w:cs="Times New Roman"/>
+          <w:sz w:val="24"/>
+          <w:szCs w:val="24"/>
+        </w:rPr>
+        <w:t>exposing soil</w:t>
+      </w:r>
+      <w:r>
+        <w:rPr>
+          <w:rFonts w:ascii="Times New Roman" w:hAnsi="Times New Roman" w:cs="Times New Roman"/>
+          <w:sz w:val="24"/>
+          <w:szCs w:val="24"/>
+        </w:rPr>
+        <w:t xml:space="preserve"> may result in more ladder fuels and live surface fuels in the </w:t>
+      </w:r>
+      <w:proofErr w:type="spellStart"/>
+      <w:r>
+        <w:rPr>
+          <w:rFonts w:ascii="Times New Roman" w:hAnsi="Times New Roman" w:cs="Times New Roman"/>
+          <w:sz w:val="24"/>
+          <w:szCs w:val="24"/>
+        </w:rPr>
+        <w:t>long</w:t>
+      </w:r>
+      <w:r>
+        <w:rPr>
+          <w:rFonts w:ascii="Times New Roman" w:hAnsi="Times New Roman" w:cs="Times New Roman"/>
+          <w:sz w:val="24"/>
+          <w:szCs w:val="24"/>
+        </w:rPr>
+        <w:t>term</w:t>
+      </w:r>
+      <w:proofErr w:type="spellEnd"/>
+      <w:r>
+        <w:rPr>
+          <w:rFonts w:ascii="Times New Roman" w:hAnsi="Times New Roman" w:cs="Times New Roman"/>
+          <w:sz w:val="24"/>
+          <w:szCs w:val="24"/>
+        </w:rPr>
+        <w:t xml:space="preserve">.  Both thinning and burning </w:t>
+      </w:r>
+      <w:r>
+        <w:rPr>
+          <w:rFonts w:ascii="Times New Roman" w:hAnsi="Times New Roman" w:cs="Times New Roman"/>
+          <w:sz w:val="24"/>
+          <w:szCs w:val="24"/>
+        </w:rPr>
+        <w:t>often expose bare soil</w:t>
+      </w:r>
+      <w:r>
+        <w:rPr>
+          <w:rFonts w:ascii="Times New Roman" w:hAnsi="Times New Roman" w:cs="Times New Roman"/>
+          <w:sz w:val="24"/>
+          <w:szCs w:val="24"/>
+        </w:rPr>
+        <w:t xml:space="preserve">. </w:t>
+      </w:r>
+      <w:r>
+        <w:rPr>
+          <w:rFonts w:ascii="Times New Roman" w:hAnsi="Times New Roman" w:cs="Times New Roman"/>
+          <w:sz w:val="24"/>
+          <w:szCs w:val="24"/>
+        </w:rPr>
+        <w:t xml:space="preserve"> Logging equipment </w:t>
+      </w:r>
+      <w:r>
+        <w:rPr>
+          <w:rFonts w:ascii="Times New Roman" w:hAnsi="Times New Roman" w:cs="Times New Roman"/>
+          <w:sz w:val="24"/>
+          <w:szCs w:val="24"/>
+        </w:rPr>
+        <w:t xml:space="preserve">locally </w:t>
+      </w:r>
+      <w:r>
+        <w:rPr>
+          <w:rFonts w:ascii="Times New Roman" w:hAnsi="Times New Roman" w:cs="Times New Roman"/>
+          <w:sz w:val="24"/>
+          <w:szCs w:val="24"/>
+        </w:rPr>
+        <w:t>displaces and compacts litter and duff</w:t>
+      </w:r>
+      <w:r>
+        <w:rPr>
+          <w:rFonts w:ascii="Times New Roman" w:hAnsi="Times New Roman" w:cs="Times New Roman"/>
+          <w:sz w:val="24"/>
+          <w:szCs w:val="24"/>
+        </w:rPr>
+        <w:t xml:space="preserve"> with tracks and wheels, and by skidding logs. </w:t>
+      </w:r>
+      <w:r>
+        <w:rPr>
+          <w:rFonts w:ascii="Times New Roman" w:hAnsi="Times New Roman" w:cs="Times New Roman"/>
+          <w:sz w:val="24"/>
+          <w:szCs w:val="24"/>
+        </w:rPr>
+        <w:t xml:space="preserve"> </w:t>
+      </w:r>
+      <w:r>
+        <w:rPr>
+          <w:rFonts w:ascii="Times New Roman" w:hAnsi="Times New Roman" w:cs="Times New Roman"/>
+          <w:sz w:val="24"/>
+          <w:szCs w:val="24"/>
+        </w:rPr>
+        <w:t>Pr</w:t>
+      </w:r>
+      <w:r>
+        <w:rPr>
+          <w:rFonts w:ascii="Times New Roman" w:hAnsi="Times New Roman" w:cs="Times New Roman"/>
+          <w:sz w:val="24"/>
+          <w:szCs w:val="24"/>
+        </w:rPr>
+        <w:t xml:space="preserve">escribed burning </w:t>
+      </w:r>
+      <w:r>
+        <w:rPr>
+          <w:rFonts w:ascii="Times New Roman" w:hAnsi="Times New Roman" w:cs="Times New Roman"/>
+          <w:sz w:val="24"/>
+          <w:szCs w:val="24"/>
+        </w:rPr>
+        <w:t>can expose large areas of soil</w:t>
+      </w:r>
+      <w:r>
+        <w:rPr>
+          <w:rFonts w:ascii="Times New Roman" w:hAnsi="Times New Roman" w:cs="Times New Roman"/>
+          <w:sz w:val="24"/>
+          <w:szCs w:val="24"/>
+        </w:rPr>
+        <w:t xml:space="preserve"> by consuming surface fuels, although in many cases it will leave large areas of </w:t>
+      </w:r>
+      <w:r>
+        <w:rPr>
+          <w:rFonts w:ascii="Times New Roman" w:hAnsi="Times New Roman" w:cs="Times New Roman"/>
+          <w:sz w:val="24"/>
+          <w:szCs w:val="24"/>
+        </w:rPr>
+        <w:t xml:space="preserve"> </w:t>
+      </w:r>
+      <w:r>
+        <w:rPr>
+          <w:rFonts w:ascii="Times New Roman" w:hAnsi="Times New Roman" w:cs="Times New Roman"/>
+          <w:sz w:val="24"/>
+          <w:szCs w:val="24"/>
+        </w:rPr>
+        <w:t>duff intact</w:t>
+      </w:r>
+      <w:r>
+        <w:rPr>
+          <w:rFonts w:ascii="Times New Roman" w:hAnsi="Times New Roman" w:cs="Times New Roman"/>
+          <w:sz w:val="24"/>
+          <w:szCs w:val="24"/>
+        </w:rPr>
+        <w:t>, or litter in very mild burning conditions</w:t>
+      </w:r>
+      <w:r>
+        <w:rPr>
+          <w:rFonts w:ascii="Times New Roman" w:hAnsi="Times New Roman" w:cs="Times New Roman"/>
+          <w:sz w:val="24"/>
+          <w:szCs w:val="24"/>
+        </w:rPr>
+        <w:t xml:space="preserve">.  </w:t>
+      </w:r>
+      <w:r>
+        <w:rPr>
+          <w:rFonts w:ascii="Times New Roman" w:hAnsi="Times New Roman" w:cs="Times New Roman"/>
+          <w:sz w:val="24"/>
+          <w:szCs w:val="24"/>
+        </w:rPr>
+        <w:t xml:space="preserve">Fire has the potential </w:t>
+      </w:r>
+      <w:r>
+        <w:rPr>
+          <w:rFonts w:ascii="Times New Roman" w:hAnsi="Times New Roman" w:cs="Times New Roman"/>
+          <w:sz w:val="24"/>
+          <w:szCs w:val="24"/>
+        </w:rPr>
+        <w:t xml:space="preserve">additional </w:t>
+      </w:r>
+      <w:r>
+        <w:rPr>
+          <w:rFonts w:ascii="Times New Roman" w:hAnsi="Times New Roman" w:cs="Times New Roman"/>
+          <w:sz w:val="24"/>
+          <w:szCs w:val="24"/>
+        </w:rPr>
+        <w:t xml:space="preserve">drawback of stimulating germination for species with heat or smoke activated seeds.  These are often shrubs that are adapted to high severity fire and thus produce flammable resin in their leaves, such as several species of </w:t>
+      </w:r>
+      <w:r>
+        <w:rPr>
+          <w:rFonts w:ascii="Times New Roman" w:hAnsi="Times New Roman" w:cs="Times New Roman"/>
+          <w:i/>
+          <w:iCs/>
+          <w:sz w:val="24"/>
+          <w:szCs w:val="24"/>
+        </w:rPr>
+        <w:t>Ce</w:t>
+      </w:r>
+      <w:r>
+        <w:rPr>
+          <w:rFonts w:ascii="Times New Roman" w:hAnsi="Times New Roman" w:cs="Times New Roman"/>
+          <w:i/>
+          <w:iCs/>
+          <w:sz w:val="24"/>
+          <w:szCs w:val="24"/>
+        </w:rPr>
+        <w:t>a</w:t>
+      </w:r>
+      <w:r>
+        <w:rPr>
+          <w:rFonts w:ascii="Times New Roman" w:hAnsi="Times New Roman" w:cs="Times New Roman"/>
+          <w:i/>
+          <w:iCs/>
+          <w:sz w:val="24"/>
+          <w:szCs w:val="24"/>
+        </w:rPr>
+        <w:t>nothus</w:t>
+      </w:r>
+      <w:r>
+        <w:rPr>
+          <w:rFonts w:ascii="Times New Roman" w:hAnsi="Times New Roman" w:cs="Times New Roman"/>
+          <w:sz w:val="24"/>
+          <w:szCs w:val="24"/>
+        </w:rPr>
+        <w:t>.</w:t>
+      </w:r>
+      <w:r>
+        <w:rPr>
+          <w:rFonts w:ascii="Times New Roman" w:hAnsi="Times New Roman" w:cs="Times New Roman"/>
+          <w:sz w:val="24"/>
+          <w:szCs w:val="24"/>
+        </w:rPr>
+        <w:t xml:space="preserve">  Likewise, thinning and</w:t>
+      </w:r>
+      <w:r>
+        <w:rPr>
+          <w:rFonts w:ascii="Times New Roman" w:hAnsi="Times New Roman" w:cs="Times New Roman"/>
+          <w:sz w:val="24"/>
+          <w:szCs w:val="24"/>
+        </w:rPr>
+        <w:t>/or</w:t>
+      </w:r>
+      <w:r>
+        <w:rPr>
+          <w:rFonts w:ascii="Times New Roman" w:hAnsi="Times New Roman" w:cs="Times New Roman"/>
+          <w:sz w:val="24"/>
+          <w:szCs w:val="24"/>
+        </w:rPr>
+        <w:t xml:space="preserve"> burning project</w:t>
+      </w:r>
+      <w:r>
+        <w:rPr>
+          <w:rFonts w:ascii="Times New Roman" w:hAnsi="Times New Roman" w:cs="Times New Roman"/>
+          <w:sz w:val="24"/>
+          <w:szCs w:val="24"/>
+        </w:rPr>
+        <w:t xml:space="preserve">s that open large areas of canopy can stimulate heavy germination of trees and shrubs that can reduce fuels treatment effectiveness in the </w:t>
+      </w:r>
+      <w:proofErr w:type="spellStart"/>
+      <w:r>
+        <w:rPr>
+          <w:rFonts w:ascii="Times New Roman" w:hAnsi="Times New Roman" w:cs="Times New Roman"/>
+          <w:sz w:val="24"/>
+          <w:szCs w:val="24"/>
+        </w:rPr>
+        <w:t>longrun</w:t>
+      </w:r>
+      <w:proofErr w:type="spellEnd"/>
+      <w:r>
+        <w:rPr>
+          <w:rFonts w:ascii="Times New Roman" w:hAnsi="Times New Roman" w:cs="Times New Roman"/>
+          <w:sz w:val="24"/>
+          <w:szCs w:val="24"/>
+        </w:rPr>
+        <w:t xml:space="preserve">, in the absence of subsequent treatment.  </w:t>
+      </w:r>
+      <w:r>
+        <w:rPr>
+          <w:rFonts w:ascii="Times New Roman" w:hAnsi="Times New Roman" w:cs="Times New Roman"/>
+          <w:sz w:val="24"/>
+          <w:szCs w:val="24"/>
+        </w:rPr>
+        <w:t xml:space="preserve">The consequences of open soil and open canopy are likely greater on more productive sites, where there is enough moisture for a rapid and dense vegetative response.  It is easier to maintain lower biomass in open areas on drier sites.  Grass dominance is also easier to maintain on drier sites.  This is preferable from a </w:t>
+      </w:r>
+      <w:proofErr w:type="gramStart"/>
+      <w:r>
+        <w:rPr>
+          <w:rFonts w:ascii="Times New Roman" w:hAnsi="Times New Roman" w:cs="Times New Roman"/>
+          <w:sz w:val="24"/>
+          <w:szCs w:val="24"/>
+        </w:rPr>
+        <w:t>fuels</w:t>
+      </w:r>
+      <w:proofErr w:type="gramEnd"/>
+      <w:r>
+        <w:rPr>
+          <w:rFonts w:ascii="Times New Roman" w:hAnsi="Times New Roman" w:cs="Times New Roman"/>
+          <w:sz w:val="24"/>
+          <w:szCs w:val="24"/>
+        </w:rPr>
+        <w:t xml:space="preserve"> perspective. because grass fires are easier for fire crews to suppress.  They also have lower flame </w:t>
+      </w:r>
+      <w:r>
+        <w:rPr>
+          <w:rFonts w:ascii="Times New Roman" w:hAnsi="Times New Roman" w:cs="Times New Roman"/>
+          <w:sz w:val="24"/>
+          <w:szCs w:val="24"/>
+        </w:rPr>
+        <w:lastRenderedPageBreak/>
+        <w:t xml:space="preserve">lengths, so they are less likely to reach into the canopy.  Even on dry sites, several fires in short succession may be required to establish grass dominance.  But once grass dominance is established, woody plants have very low regeneration success.  </w:t>
+      </w:r>
+    </w:p>
+    <w:p>
+      <w:pPr>
+        <w:spacing w:after="0" w:line="360" w:lineRule="auto"/>
+        <w:rPr>
+          <w:rFonts w:ascii="Times New Roman" w:hAnsi="Times New Roman" w:cs="Times New Roman"/>
+          <w:sz w:val="24"/>
+          <w:szCs w:val="24"/>
+        </w:rPr>
+      </w:pPr>
+    </w:p>
+    <w:p>
+      <w:pPr>
+        <w:spacing w:after="0" w:line="360" w:lineRule="auto"/>
+        <w:rPr>
+          <w:rFonts w:ascii="Times New Roman" w:hAnsi="Times New Roman" w:cs="Times New Roman"/>
+          <w:sz w:val="24"/>
+          <w:szCs w:val="24"/>
+        </w:rPr>
+      </w:pPr>
+      <w:r>
+        <w:rPr>
+          <w:rFonts w:ascii="Times New Roman" w:hAnsi="Times New Roman" w:cs="Times New Roman"/>
+          <w:sz w:val="24"/>
+          <w:szCs w:val="24"/>
+        </w:rPr>
+        <w:t xml:space="preserve">The lesson for fuels rotation planning is that </w:t>
+      </w:r>
+      <w:r>
+        <w:rPr>
+          <w:rFonts w:ascii="Times New Roman" w:hAnsi="Times New Roman" w:cs="Times New Roman"/>
+          <w:sz w:val="24"/>
+          <w:szCs w:val="24"/>
+        </w:rPr>
+        <w:t>a stand should not receive a heavy fuels treatment without plans to re-treat</w:t>
+      </w:r>
+      <w:r>
+        <w:rPr>
+          <w:rFonts w:ascii="Times New Roman" w:hAnsi="Times New Roman" w:cs="Times New Roman"/>
+          <w:sz w:val="24"/>
+          <w:szCs w:val="24"/>
+        </w:rPr>
+        <w:t xml:space="preserve">, because </w:t>
+      </w:r>
+      <w:r>
+        <w:rPr>
+          <w:rFonts w:ascii="Times New Roman" w:hAnsi="Times New Roman" w:cs="Times New Roman"/>
+          <w:sz w:val="24"/>
+          <w:szCs w:val="24"/>
+        </w:rPr>
+        <w:t>initial treatment could</w:t>
+      </w:r>
+      <w:r>
+        <w:rPr>
+          <w:rFonts w:ascii="Times New Roman" w:hAnsi="Times New Roman" w:cs="Times New Roman"/>
+          <w:sz w:val="24"/>
+          <w:szCs w:val="24"/>
+        </w:rPr>
+        <w:t xml:space="preserve"> increase the fire hazard over no treatment, through </w:t>
+      </w:r>
+      <w:r>
+        <w:rPr>
+          <w:rFonts w:ascii="Times New Roman" w:hAnsi="Times New Roman" w:cs="Times New Roman"/>
+          <w:sz w:val="24"/>
+          <w:szCs w:val="24"/>
+        </w:rPr>
+        <w:t>dropping large amounts of canopy fuels to the forest floor and/or stimulating heavy tree and shrub regeneration.  It is</w:t>
+      </w:r>
+      <w:r>
+        <w:rPr>
+          <w:rFonts w:ascii="Times New Roman" w:hAnsi="Times New Roman" w:cs="Times New Roman"/>
+          <w:sz w:val="24"/>
+          <w:szCs w:val="24"/>
+        </w:rPr>
+        <w:t xml:space="preserve"> probably</w:t>
+      </w:r>
+      <w:r>
+        <w:rPr>
+          <w:rFonts w:ascii="Times New Roman" w:hAnsi="Times New Roman" w:cs="Times New Roman"/>
+          <w:sz w:val="24"/>
+          <w:szCs w:val="24"/>
+        </w:rPr>
+        <w:t xml:space="preserve"> infeasible to simultaneously maintain low surface, understory, and canopy fuels without frequent treatments.  This is particularly true on more productive sites where heavy vegetative responses to disturbance are likely.  Frequent treatment may be feasible in stands surrounding high value areas such as homes, or in limited areas designated for intensive restoration</w:t>
+      </w:r>
+      <w:r>
+        <w:rPr>
+          <w:rFonts w:ascii="Times New Roman" w:hAnsi="Times New Roman" w:cs="Times New Roman"/>
+          <w:sz w:val="24"/>
+          <w:szCs w:val="24"/>
+        </w:rPr>
+        <w:t>.  But unless all stakeholders come together to drastically increase the pace and scale of treatments, it will not be feasible to treat large areas of forest on a frequent rotation.</w:t>
+      </w:r>
+    </w:p>
+    <w:p>
+      <w:pPr>
+        <w:spacing w:after="0" w:line="360" w:lineRule="auto"/>
+        <w:rPr>
+          <w:rFonts w:ascii="Times New Roman" w:hAnsi="Times New Roman" w:cs="Times New Roman"/>
+          <w:sz w:val="24"/>
+          <w:szCs w:val="24"/>
+        </w:rPr>
+      </w:pPr>
+    </w:p>
+    <w:p>
+      <w:pPr>
+        <w:spacing w:after="0" w:line="360" w:lineRule="auto"/>
+        <w:rPr>
+          <w:rFonts w:ascii="Times New Roman" w:hAnsi="Times New Roman" w:cs="Times New Roman"/>
+          <w:i/>
+          <w:iCs/>
+          <w:sz w:val="24"/>
+          <w:szCs w:val="24"/>
+        </w:rPr>
+      </w:pPr>
+      <w:r>
+        <w:rPr>
+          <w:rFonts w:ascii="Times New Roman" w:hAnsi="Times New Roman" w:cs="Times New Roman"/>
+          <w:i/>
+          <w:iCs/>
+          <w:sz w:val="24"/>
+          <w:szCs w:val="24"/>
+        </w:rPr>
+        <w:t>Variability</w:t>
       </w:r>
     </w:p>
     <w:p>

</xml_diff>

<commit_message>
Added rough graphs to fuels treatment longevity report.
</commit_message>
<xml_diff>
--- a/Fuels Treatment Longevity Report.docx
+++ b/Fuels Treatment Longevity Report.docx
@@ -1225,25 +1225,7 @@
           <w:szCs w:val="24"/>
         </w:rPr>
         <w:lastRenderedPageBreak/>
-        <w:t xml:space="preserve">One way to judge fuels treatment longevity is by looking at what the fuels themselves do over </w:t>
-      </w:r>
-      <w:proofErr w:type="gramStart"/>
-      <w:r>
-        <w:rPr>
-          <w:rFonts w:ascii="Times New Roman" w:hAnsi="Times New Roman" w:cs="Times New Roman"/>
-          <w:sz w:val="24"/>
-          <w:szCs w:val="24"/>
-        </w:rPr>
-        <w:t>time, and</w:t>
-      </w:r>
-      <w:proofErr w:type="gramEnd"/>
-      <w:r>
-        <w:rPr>
-          <w:rFonts w:ascii="Times New Roman" w:hAnsi="Times New Roman" w:cs="Times New Roman"/>
-          <w:sz w:val="24"/>
-          <w:szCs w:val="24"/>
-        </w:rPr>
-        <w:t xml:space="preserve"> comparing that to the pretreatment values.  Longevity could be thought of as the time it takes for fuels to get back to pretreatment values.  This approach is complicated, however, by the wide variety of live and dead vegetation forms that contribute to </w:t>
+        <w:t xml:space="preserve">One way to judge fuels treatment longevity is by looking at what the fuels themselves do over time, and comparing that to the pretreatment values.  Longevity could be thought of as the time it takes for fuels to get back to pretreatment values.  This approach is complicated, however, by the wide variety of live and dead vegetation forms that contribute to </w:t>
       </w:r>
       <w:r>
         <w:rPr>
@@ -1253,7 +1235,6 @@
         </w:rPr>
         <w:t>‘</w:t>
       </w:r>
-      <w:proofErr w:type="gramStart"/>
       <w:r>
         <w:rPr>
           <w:rFonts w:ascii="Times New Roman" w:hAnsi="Times New Roman" w:cs="Times New Roman"/>
@@ -1270,7 +1251,6 @@
         </w:rPr>
         <w:t>’</w:t>
       </w:r>
-      <w:proofErr w:type="gramEnd"/>
       <w:r>
         <w:rPr>
           <w:rFonts w:ascii="Times New Roman" w:hAnsi="Times New Roman" w:cs="Times New Roman"/>
@@ -1409,16 +1389,7 @@
           <w:sz w:val="24"/>
           <w:szCs w:val="24"/>
         </w:rPr>
-        <w:t xml:space="preserve">d the most </w:t>
-      </w:r>
-      <w:proofErr w:type="gramStart"/>
-      <w:r>
-        <w:rPr>
-          <w:rFonts w:ascii="Times New Roman" w:hAnsi="Times New Roman" w:cs="Times New Roman"/>
-          <w:sz w:val="24"/>
-          <w:szCs w:val="24"/>
-        </w:rPr>
-        <w:t>commonly</w:t>
+        <w:t>d the most commonly</w:t>
       </w:r>
       <w:r>
         <w:rPr>
@@ -1428,7 +1399,6 @@
         </w:rPr>
         <w:t>-used</w:t>
       </w:r>
-      <w:proofErr w:type="gramEnd"/>
       <w:r>
         <w:rPr>
           <w:rFonts w:ascii="Times New Roman" w:hAnsi="Times New Roman" w:cs="Times New Roman"/>
@@ -1632,25 +1602,7 @@
           <w:sz w:val="24"/>
           <w:szCs w:val="24"/>
         </w:rPr>
-        <w:t xml:space="preserve"> in particular </w:t>
-      </w:r>
-      <w:proofErr w:type="gramStart"/>
-      <w:r>
-        <w:rPr>
-          <w:rFonts w:ascii="Times New Roman" w:hAnsi="Times New Roman" w:cs="Times New Roman"/>
-          <w:sz w:val="24"/>
-          <w:szCs w:val="24"/>
-        </w:rPr>
-        <w:t>location, and</w:t>
-      </w:r>
-      <w:proofErr w:type="gramEnd"/>
-      <w:r>
-        <w:rPr>
-          <w:rFonts w:ascii="Times New Roman" w:hAnsi="Times New Roman" w:cs="Times New Roman"/>
-          <w:sz w:val="24"/>
-          <w:szCs w:val="24"/>
-        </w:rPr>
-        <w:t xml:space="preserve"> is not as good for comparing relative benefits of treating different stands.  Fire models </w:t>
+        <w:t xml:space="preserve"> in particular location, and is not as good for comparing relative benefits of treating different stands.  Fire models </w:t>
       </w:r>
       <w:r>
         <w:rPr>
@@ -2025,43 +1977,7 @@
           <w:sz w:val="24"/>
           <w:szCs w:val="24"/>
         </w:rPr>
-        <w:t xml:space="preserve">Most studies of fuels treatment longevity fail to find statistically significant differences between different types of treatments or between pretreatment and </w:t>
-      </w:r>
-      <w:proofErr w:type="spellStart"/>
-      <w:r>
-        <w:rPr>
-          <w:rFonts w:ascii="Times New Roman" w:hAnsi="Times New Roman" w:cs="Times New Roman"/>
-          <w:sz w:val="24"/>
-          <w:szCs w:val="24"/>
-        </w:rPr>
-        <w:t>longterm</w:t>
-      </w:r>
-      <w:proofErr w:type="spellEnd"/>
-      <w:r>
-        <w:rPr>
-          <w:rFonts w:ascii="Times New Roman" w:hAnsi="Times New Roman" w:cs="Times New Roman"/>
-          <w:sz w:val="24"/>
-          <w:szCs w:val="24"/>
-        </w:rPr>
-        <w:t xml:space="preserve"> sample periods for most </w:t>
-      </w:r>
-      <w:proofErr w:type="gramStart"/>
-      <w:r>
-        <w:rPr>
-          <w:rFonts w:ascii="Times New Roman" w:hAnsi="Times New Roman" w:cs="Times New Roman"/>
-          <w:sz w:val="24"/>
-          <w:szCs w:val="24"/>
-        </w:rPr>
-        <w:t>fuels</w:t>
-      </w:r>
-      <w:proofErr w:type="gramEnd"/>
-      <w:r>
-        <w:rPr>
-          <w:rFonts w:ascii="Times New Roman" w:hAnsi="Times New Roman" w:cs="Times New Roman"/>
-          <w:sz w:val="24"/>
-          <w:szCs w:val="24"/>
-        </w:rPr>
-        <w:t xml:space="preserve"> metrics, but this does not necessarily mean t</w:t>
+        <w:t>Most studies of fuels treatment longevity fail to find statistically significant differences between different types of treatments or between pretreatment and longterm sample periods for most fuels metrics, but this does not necessarily mean t</w:t>
       </w:r>
       <w:r>
         <w:rPr>
@@ -2158,25 +2074,7 @@
           <w:sz w:val="24"/>
           <w:szCs w:val="24"/>
         </w:rPr>
-        <w:t xml:space="preserve">, and fuels surveys are intensive so there often </w:t>
-      </w:r>
-      <w:proofErr w:type="gramStart"/>
-      <w:r>
-        <w:rPr>
-          <w:rFonts w:ascii="Times New Roman" w:hAnsi="Times New Roman" w:cs="Times New Roman"/>
-          <w:sz w:val="24"/>
-          <w:szCs w:val="24"/>
-        </w:rPr>
-        <w:t>isn’t</w:t>
-      </w:r>
-      <w:proofErr w:type="gramEnd"/>
-      <w:r>
-        <w:rPr>
-          <w:rFonts w:ascii="Times New Roman" w:hAnsi="Times New Roman" w:cs="Times New Roman"/>
-          <w:sz w:val="24"/>
-          <w:szCs w:val="24"/>
-        </w:rPr>
-        <w:t xml:space="preserve"> money to sample a huge number of plots.  </w:t>
+        <w:t xml:space="preserve">, and fuels surveys are intensive so there often isn’t money to sample a huge number of plots.  </w:t>
       </w:r>
     </w:p>
     <w:p>
@@ -2916,61 +2814,7 @@
           <w:sz w:val="24"/>
           <w:szCs w:val="24"/>
         </w:rPr>
-        <w:t xml:space="preserve">but robust studies comparing the </w:t>
-      </w:r>
-      <w:proofErr w:type="spellStart"/>
-      <w:r>
-        <w:rPr>
-          <w:rFonts w:ascii="Times New Roman" w:hAnsi="Times New Roman" w:cs="Times New Roman"/>
-          <w:sz w:val="24"/>
-          <w:szCs w:val="24"/>
-        </w:rPr>
-        <w:t>longterm</w:t>
-      </w:r>
-      <w:proofErr w:type="spellEnd"/>
-      <w:r>
-        <w:rPr>
-          <w:rFonts w:ascii="Times New Roman" w:hAnsi="Times New Roman" w:cs="Times New Roman"/>
-          <w:sz w:val="24"/>
-          <w:szCs w:val="24"/>
-        </w:rPr>
-        <w:t xml:space="preserve"> response of different treatments are </w:t>
-      </w:r>
-      <w:proofErr w:type="gramStart"/>
-      <w:r>
-        <w:rPr>
-          <w:rFonts w:ascii="Times New Roman" w:hAnsi="Times New Roman" w:cs="Times New Roman"/>
-          <w:sz w:val="24"/>
-          <w:szCs w:val="24"/>
-        </w:rPr>
-        <w:t>limited, and</w:t>
-      </w:r>
-      <w:proofErr w:type="gramEnd"/>
-      <w:r>
-        <w:rPr>
-          <w:rFonts w:ascii="Times New Roman" w:hAnsi="Times New Roman" w:cs="Times New Roman"/>
-          <w:sz w:val="24"/>
-          <w:szCs w:val="24"/>
-        </w:rPr>
-        <w:t xml:space="preserve"> show little evidence of </w:t>
-      </w:r>
-      <w:proofErr w:type="spellStart"/>
-      <w:r>
-        <w:rPr>
-          <w:rFonts w:ascii="Times New Roman" w:hAnsi="Times New Roman" w:cs="Times New Roman"/>
-          <w:sz w:val="24"/>
-          <w:szCs w:val="24"/>
-        </w:rPr>
-        <w:t>longterm</w:t>
-      </w:r>
-      <w:proofErr w:type="spellEnd"/>
-      <w:r>
-        <w:rPr>
-          <w:rFonts w:ascii="Times New Roman" w:hAnsi="Times New Roman" w:cs="Times New Roman"/>
-          <w:sz w:val="24"/>
-          <w:szCs w:val="24"/>
-        </w:rPr>
-        <w:t xml:space="preserve"> differences caused by different treatments</w:t>
+        <w:t>but robust studies comparing the longterm response of different treatments are limited, and show little evidence of longterm differences caused by different treatments</w:t>
       </w:r>
       <w:r>
         <w:rPr>
@@ -2994,25 +2838,7 @@
           <w:sz w:val="24"/>
           <w:szCs w:val="24"/>
         </w:rPr>
-        <w:t xml:space="preserve">  Prescribed burning is generally good at reducing surface fuels in the short term, but often </w:t>
-      </w:r>
-      <w:proofErr w:type="gramStart"/>
-      <w:r>
-        <w:rPr>
-          <w:rFonts w:ascii="Times New Roman" w:hAnsi="Times New Roman" w:cs="Times New Roman"/>
-          <w:sz w:val="24"/>
-          <w:szCs w:val="24"/>
-        </w:rPr>
-        <w:t>doesn’t</w:t>
-      </w:r>
-      <w:proofErr w:type="gramEnd"/>
-      <w:r>
-        <w:rPr>
-          <w:rFonts w:ascii="Times New Roman" w:hAnsi="Times New Roman" w:cs="Times New Roman"/>
-          <w:sz w:val="24"/>
-          <w:szCs w:val="24"/>
-        </w:rPr>
-        <w:t xml:space="preserve"> change the canopy fuel layer much, besides removing some smaller ladder fuels.  Managers are often constrained to conducting prescribed burns in mild fire weather conditions, to minimize risk of escape.</w:t>
+        <w:t xml:space="preserve">  Prescribed burning is generally good at reducing surface fuels in the short term, but often doesn’t change the canopy fuel layer much, besides removing some smaller ladder fuels.  Managers are often constrained to conducting prescribed burns in mild fire weather conditions, to minimize risk of escape.</w:t>
       </w:r>
       <w:r>
         <w:rPr>
@@ -3028,25 +2854,7 @@
           <w:sz w:val="24"/>
           <w:szCs w:val="24"/>
         </w:rPr>
-        <w:t xml:space="preserve">  Thinning alone is effective at reducing canopy </w:t>
-      </w:r>
-      <w:proofErr w:type="gramStart"/>
-      <w:r>
-        <w:rPr>
-          <w:rFonts w:ascii="Times New Roman" w:hAnsi="Times New Roman" w:cs="Times New Roman"/>
-          <w:sz w:val="24"/>
-          <w:szCs w:val="24"/>
-        </w:rPr>
-        <w:t>fuels, but</w:t>
-      </w:r>
-      <w:proofErr w:type="gramEnd"/>
-      <w:r>
-        <w:rPr>
-          <w:rFonts w:ascii="Times New Roman" w:hAnsi="Times New Roman" w:cs="Times New Roman"/>
-          <w:sz w:val="24"/>
-          <w:szCs w:val="24"/>
-        </w:rPr>
-        <w:t xml:space="preserve"> can increase short term fire hazard because it moves many twigs and branches </w:t>
+        <w:t xml:space="preserve">  Thinning alone is effective at reducing canopy fuels, but can increase short term fire hazard because it moves many twigs and branches </w:t>
       </w:r>
       <w:r>
         <w:rPr>
@@ -3183,25 +2991,7 @@
           <w:sz w:val="24"/>
           <w:szCs w:val="24"/>
         </w:rPr>
-        <w:t xml:space="preserve">Within a given set of fire weather parameters, prescribed fire is often more intense in recently thinned units because of the recent influx of surface fuels, which may result in greater fuel consumption and ladder fuel </w:t>
-      </w:r>
-      <w:proofErr w:type="gramStart"/>
-      <w:r>
-        <w:rPr>
-          <w:rFonts w:ascii="Times New Roman" w:hAnsi="Times New Roman" w:cs="Times New Roman"/>
-          <w:sz w:val="24"/>
-          <w:szCs w:val="24"/>
-        </w:rPr>
-        <w:t>mortality, but</w:t>
-      </w:r>
-      <w:proofErr w:type="gramEnd"/>
-      <w:r>
-        <w:rPr>
-          <w:rFonts w:ascii="Times New Roman" w:hAnsi="Times New Roman" w:cs="Times New Roman"/>
-          <w:sz w:val="24"/>
-          <w:szCs w:val="24"/>
-        </w:rPr>
-        <w:t xml:space="preserve"> can also cause greater damage to timber value.  </w:t>
+        <w:t xml:space="preserve">Within a given set of fire weather parameters, prescribed fire is often more intense in recently thinned units because of the recent influx of surface fuels, which may result in greater fuel consumption and ladder fuel mortality, but can also cause greater damage to timber value.  </w:t>
       </w:r>
     </w:p>
     <w:p>
@@ -3261,25 +3051,7 @@
           <w:sz w:val="24"/>
           <w:szCs w:val="24"/>
         </w:rPr>
-        <w:t xml:space="preserve">appear to have sustained their fuels reduction benefits into the </w:t>
-      </w:r>
-      <w:proofErr w:type="spellStart"/>
-      <w:r>
-        <w:rPr>
-          <w:rFonts w:ascii="Times New Roman" w:hAnsi="Times New Roman" w:cs="Times New Roman"/>
-          <w:sz w:val="24"/>
-          <w:szCs w:val="24"/>
-        </w:rPr>
-        <w:t>longterm</w:t>
-      </w:r>
-      <w:proofErr w:type="spellEnd"/>
-      <w:r>
-        <w:rPr>
-          <w:rFonts w:ascii="Times New Roman" w:hAnsi="Times New Roman" w:cs="Times New Roman"/>
-          <w:sz w:val="24"/>
-          <w:szCs w:val="24"/>
-        </w:rPr>
-        <w:t xml:space="preserve"> period compared to pretreatment values</w:t>
+        <w:t>appear to have sustained their fuels reduction benefits into the longterm period compared to pretreatment values</w:t>
       </w:r>
       <w:r>
         <w:rPr>
@@ -3444,25 +3216,7 @@
           <w:sz w:val="24"/>
           <w:szCs w:val="24"/>
         </w:rPr>
-        <w:t xml:space="preserve"> as a </w:t>
-      </w:r>
-      <w:proofErr w:type="gramStart"/>
-      <w:r>
-        <w:rPr>
-          <w:rFonts w:ascii="Times New Roman" w:hAnsi="Times New Roman" w:cs="Times New Roman"/>
-          <w:sz w:val="24"/>
-          <w:szCs w:val="24"/>
-        </w:rPr>
-        <w:t>fuels</w:t>
-      </w:r>
-      <w:proofErr w:type="gramEnd"/>
-      <w:r>
-        <w:rPr>
-          <w:rFonts w:ascii="Times New Roman" w:hAnsi="Times New Roman" w:cs="Times New Roman"/>
-          <w:sz w:val="24"/>
-          <w:szCs w:val="24"/>
-        </w:rPr>
-        <w:t xml:space="preserve"> reduction practice</w:t>
+        <w:t xml:space="preserve"> as a fuels reduction practice</w:t>
       </w:r>
       <w:r>
         <w:rPr>
@@ -3510,69 +3264,15 @@
           <w:sz w:val="24"/>
           <w:szCs w:val="24"/>
         </w:rPr>
-        <w:t xml:space="preserve">.  </w:t>
-      </w:r>
-      <w:proofErr w:type="gramStart"/>
-      <w:r>
-        <w:rPr>
-          <w:rFonts w:ascii="Times New Roman" w:hAnsi="Times New Roman" w:cs="Times New Roman"/>
-          <w:sz w:val="24"/>
-          <w:szCs w:val="24"/>
-        </w:rPr>
-        <w:t>So</w:t>
-      </w:r>
-      <w:proofErr w:type="gramEnd"/>
-      <w:r>
-        <w:rPr>
-          <w:rFonts w:ascii="Times New Roman" w:hAnsi="Times New Roman" w:cs="Times New Roman"/>
-          <w:sz w:val="24"/>
-          <w:szCs w:val="24"/>
-        </w:rPr>
-        <w:t xml:space="preserve"> in the </w:t>
-      </w:r>
-      <w:proofErr w:type="spellStart"/>
-      <w:r>
-        <w:rPr>
-          <w:rFonts w:ascii="Times New Roman" w:hAnsi="Times New Roman" w:cs="Times New Roman"/>
-          <w:sz w:val="24"/>
-          <w:szCs w:val="24"/>
-        </w:rPr>
-        <w:t>longrun</w:t>
-      </w:r>
-      <w:proofErr w:type="spellEnd"/>
-      <w:r>
-        <w:rPr>
-          <w:rFonts w:ascii="Times New Roman" w:hAnsi="Times New Roman" w:cs="Times New Roman"/>
-          <w:sz w:val="24"/>
-          <w:szCs w:val="24"/>
-        </w:rPr>
-        <w:t>, thinning could likely cause a lowe</w:t>
-      </w:r>
-      <w:r>
-        <w:rPr>
-          <w:rFonts w:ascii="Times New Roman" w:hAnsi="Times New Roman" w:cs="Times New Roman"/>
-          <w:sz w:val="24"/>
-          <w:szCs w:val="24"/>
-        </w:rPr>
-        <w:t xml:space="preserve">r rate of litterfall and </w:t>
-      </w:r>
-      <w:proofErr w:type="spellStart"/>
-      <w:r>
-        <w:rPr>
-          <w:rFonts w:ascii="Times New Roman" w:hAnsi="Times New Roman" w:cs="Times New Roman"/>
-          <w:sz w:val="24"/>
-          <w:szCs w:val="24"/>
-        </w:rPr>
-        <w:t>twigfall</w:t>
-      </w:r>
-      <w:proofErr w:type="spellEnd"/>
-      <w:r>
-        <w:rPr>
-          <w:rFonts w:ascii="Times New Roman" w:hAnsi="Times New Roman" w:cs="Times New Roman"/>
-          <w:sz w:val="24"/>
-          <w:szCs w:val="24"/>
-        </w:rPr>
-        <w:t xml:space="preserve"> to the surface accompanying lower crown fire hazard.  </w:t>
+        <w:t>.  So in the longrun, thinning could likely cause a lowe</w:t>
+      </w:r>
+      <w:r>
+        <w:rPr>
+          <w:rFonts w:ascii="Times New Roman" w:hAnsi="Times New Roman" w:cs="Times New Roman"/>
+          <w:sz w:val="24"/>
+          <w:szCs w:val="24"/>
+        </w:rPr>
+        <w:t xml:space="preserve">r rate of litterfall and twigfall to the surface accompanying lower crown fire hazard.  </w:t>
       </w:r>
       <w:r>
         <w:rPr>
@@ -3832,71 +3532,35 @@
           <w:sz w:val="24"/>
           <w:szCs w:val="24"/>
         </w:rPr>
-        <w:t xml:space="preserve">In the </w:t>
-      </w:r>
-      <w:proofErr w:type="spellStart"/>
-      <w:r>
-        <w:rPr>
-          <w:rFonts w:ascii="Times New Roman" w:hAnsi="Times New Roman" w:cs="Times New Roman"/>
-          <w:sz w:val="24"/>
-          <w:szCs w:val="24"/>
-        </w:rPr>
-        <w:t>longterm</w:t>
-      </w:r>
-      <w:proofErr w:type="spellEnd"/>
-      <w:r>
-        <w:rPr>
-          <w:rFonts w:ascii="Times New Roman" w:hAnsi="Times New Roman" w:cs="Times New Roman"/>
-          <w:sz w:val="24"/>
-          <w:szCs w:val="24"/>
-        </w:rPr>
-        <w:t xml:space="preserve">, burn-only units may not sustain the same level of benefit as thin-only units.  Prescribed burns that leave more canopy fuels intact may leave a higher risk of crown fire in the long run, as well as leaving more litter and twig material to drop to the ground and become surface fuels, in the absence of repeat treatment.  </w:t>
-      </w:r>
-    </w:p>
-    <w:p>
-      <w:pPr>
-        <w:spacing w:after="0" w:line="360" w:lineRule="auto"/>
-        <w:rPr>
-          <w:rFonts w:ascii="Times New Roman" w:hAnsi="Times New Roman" w:cs="Times New Roman"/>
-          <w:sz w:val="24"/>
-          <w:szCs w:val="24"/>
-        </w:rPr>
-      </w:pPr>
-    </w:p>
-    <w:p>
-      <w:pPr>
-        <w:spacing w:after="0" w:line="360" w:lineRule="auto"/>
-        <w:rPr>
-          <w:rFonts w:ascii="Times New Roman" w:hAnsi="Times New Roman" w:cs="Times New Roman"/>
-          <w:sz w:val="24"/>
-          <w:szCs w:val="24"/>
-        </w:rPr>
-      </w:pPr>
-      <w:r>
-        <w:rPr>
-          <w:rFonts w:ascii="Times New Roman" w:hAnsi="Times New Roman" w:cs="Times New Roman"/>
-          <w:sz w:val="24"/>
-          <w:szCs w:val="24"/>
-        </w:rPr>
-        <w:t xml:space="preserve">It is important to consider the possibility of thinning alone as a viable </w:t>
-      </w:r>
-      <w:proofErr w:type="spellStart"/>
-      <w:r>
-        <w:rPr>
-          <w:rFonts w:ascii="Times New Roman" w:hAnsi="Times New Roman" w:cs="Times New Roman"/>
-          <w:sz w:val="24"/>
-          <w:szCs w:val="24"/>
-        </w:rPr>
-        <w:t>longterm</w:t>
-      </w:r>
-      <w:proofErr w:type="spellEnd"/>
-      <w:r>
-        <w:rPr>
-          <w:rFonts w:ascii="Times New Roman" w:hAnsi="Times New Roman" w:cs="Times New Roman"/>
-          <w:sz w:val="24"/>
-          <w:szCs w:val="24"/>
-        </w:rPr>
-        <w:t xml:space="preserve"> strategy</w:t>
+        <w:t xml:space="preserve">In the longterm, burn-only units may not sustain the same level of benefit as thin-only units.  Prescribed burns that leave more canopy fuels intact may leave a higher risk of crown fire in the long run, as well as leaving more litter and twig material to drop to the ground and become surface fuels, in the absence of repeat treatment.  </w:t>
+      </w:r>
+    </w:p>
+    <w:p>
+      <w:pPr>
+        <w:spacing w:after="0" w:line="360" w:lineRule="auto"/>
+        <w:rPr>
+          <w:rFonts w:ascii="Times New Roman" w:hAnsi="Times New Roman" w:cs="Times New Roman"/>
+          <w:sz w:val="24"/>
+          <w:szCs w:val="24"/>
+        </w:rPr>
+      </w:pPr>
+    </w:p>
+    <w:p>
+      <w:pPr>
+        <w:spacing w:after="0" w:line="360" w:lineRule="auto"/>
+        <w:rPr>
+          <w:rFonts w:ascii="Times New Roman" w:hAnsi="Times New Roman" w:cs="Times New Roman"/>
+          <w:sz w:val="24"/>
+          <w:szCs w:val="24"/>
+        </w:rPr>
+      </w:pPr>
+      <w:r>
+        <w:rPr>
+          <w:rFonts w:ascii="Times New Roman" w:hAnsi="Times New Roman" w:cs="Times New Roman"/>
+          <w:sz w:val="24"/>
+          <w:szCs w:val="24"/>
+        </w:rPr>
+        <w:t>It is important to consider the possibility of thinning alone as a viable longterm strategy</w:t>
       </w:r>
       <w:r>
         <w:rPr>
@@ -3964,33 +3628,15 @@
           <w:sz w:val="24"/>
           <w:szCs w:val="24"/>
         </w:rPr>
-        <w:t xml:space="preserve">In addition to surface and canopy fuel dynamics, the </w:t>
-      </w:r>
-      <w:proofErr w:type="spellStart"/>
-      <w:r>
-        <w:rPr>
-          <w:rFonts w:ascii="Times New Roman" w:hAnsi="Times New Roman" w:cs="Times New Roman"/>
-          <w:sz w:val="24"/>
-          <w:szCs w:val="24"/>
-        </w:rPr>
-        <w:t>l</w:t>
-      </w:r>
-      <w:r>
-        <w:rPr>
-          <w:rFonts w:ascii="Times New Roman" w:hAnsi="Times New Roman" w:cs="Times New Roman"/>
-          <w:sz w:val="24"/>
-          <w:szCs w:val="24"/>
-        </w:rPr>
-        <w:t>ongterm</w:t>
-      </w:r>
-      <w:proofErr w:type="spellEnd"/>
-      <w:r>
-        <w:rPr>
-          <w:rFonts w:ascii="Times New Roman" w:hAnsi="Times New Roman" w:cs="Times New Roman"/>
-          <w:sz w:val="24"/>
-          <w:szCs w:val="24"/>
-        </w:rPr>
-        <w:t xml:space="preserve"> effects of different treatment types </w:t>
+        <w:t>In addition to surface and canopy fuel dynamics, the l</w:t>
+      </w:r>
+      <w:r>
+        <w:rPr>
+          <w:rFonts w:ascii="Times New Roman" w:hAnsi="Times New Roman" w:cs="Times New Roman"/>
+          <w:sz w:val="24"/>
+          <w:szCs w:val="24"/>
+        </w:rPr>
+        <w:t xml:space="preserve">ongterm effects of different treatment types </w:t>
       </w:r>
       <w:r>
         <w:rPr>
@@ -4135,16 +3781,7 @@
           <w:sz w:val="24"/>
           <w:szCs w:val="24"/>
         </w:rPr>
-        <w:t xml:space="preserve"> may result in more ladder fuels and live surface fuels in the </w:t>
-      </w:r>
-      <w:proofErr w:type="spellStart"/>
-      <w:r>
-        <w:rPr>
-          <w:rFonts w:ascii="Times New Roman" w:hAnsi="Times New Roman" w:cs="Times New Roman"/>
-          <w:sz w:val="24"/>
-          <w:szCs w:val="24"/>
-        </w:rPr>
-        <w:t>long</w:t>
+        <w:t xml:space="preserve"> may result in more ladder fuels and live surface fuels in the long</w:t>
       </w:r>
       <w:r>
         <w:rPr>
@@ -4154,7 +3791,6 @@
         </w:rPr>
         <w:t>term</w:t>
       </w:r>
-      <w:proofErr w:type="spellEnd"/>
       <w:r>
         <w:rPr>
           <w:rFonts w:ascii="Times New Roman" w:hAnsi="Times New Roman" w:cs="Times New Roman"/>
@@ -4384,51 +4020,15 @@
           <w:szCs w:val="24"/>
         </w:rPr>
         <w:lastRenderedPageBreak/>
-        <w:t xml:space="preserve">stimulate heavy germination of trees and shrubs that can reduce fuels treatment effectiveness in the </w:t>
-      </w:r>
-      <w:proofErr w:type="spellStart"/>
-      <w:r>
-        <w:rPr>
-          <w:rFonts w:ascii="Times New Roman" w:hAnsi="Times New Roman" w:cs="Times New Roman"/>
-          <w:sz w:val="24"/>
-          <w:szCs w:val="24"/>
-        </w:rPr>
-        <w:t>longrun</w:t>
-      </w:r>
-      <w:proofErr w:type="spellEnd"/>
-      <w:r>
-        <w:rPr>
-          <w:rFonts w:ascii="Times New Roman" w:hAnsi="Times New Roman" w:cs="Times New Roman"/>
-          <w:sz w:val="24"/>
-          <w:szCs w:val="24"/>
-        </w:rPr>
-        <w:t xml:space="preserve">, in the absence of subsequent treatment.  </w:t>
-      </w:r>
-      <w:r>
-        <w:rPr>
-          <w:rFonts w:ascii="Times New Roman" w:hAnsi="Times New Roman" w:cs="Times New Roman"/>
-          <w:sz w:val="24"/>
-          <w:szCs w:val="24"/>
-        </w:rPr>
-        <w:t xml:space="preserve">The consequences of open soil and open canopy are likely greater on more productive sites, where there is enough moisture for a rapid and dense vegetative response.  It is easier to maintain lower biomass in open areas on drier sites.  Grass dominance is also easier to maintain on drier sites.  This is preferable from a </w:t>
-      </w:r>
-      <w:proofErr w:type="gramStart"/>
-      <w:r>
-        <w:rPr>
-          <w:rFonts w:ascii="Times New Roman" w:hAnsi="Times New Roman" w:cs="Times New Roman"/>
-          <w:sz w:val="24"/>
-          <w:szCs w:val="24"/>
-        </w:rPr>
-        <w:t>fuels</w:t>
-      </w:r>
-      <w:proofErr w:type="gramEnd"/>
-      <w:r>
-        <w:rPr>
-          <w:rFonts w:ascii="Times New Roman" w:hAnsi="Times New Roman" w:cs="Times New Roman"/>
-          <w:sz w:val="24"/>
-          <w:szCs w:val="24"/>
-        </w:rPr>
-        <w:t xml:space="preserve"> perspective</w:t>
+        <w:t xml:space="preserve">stimulate heavy germination of trees and shrubs that can reduce fuels treatment effectiveness in the longrun, in the absence of subsequent treatment.  </w:t>
+      </w:r>
+      <w:r>
+        <w:rPr>
+          <w:rFonts w:ascii="Times New Roman" w:hAnsi="Times New Roman" w:cs="Times New Roman"/>
+          <w:sz w:val="24"/>
+          <w:szCs w:val="24"/>
+        </w:rPr>
+        <w:t>The consequences of open soil and open canopy are likely greater on more productive sites, where there is enough moisture for a rapid and dense vegetative response.  It is easier to maintain lower biomass in open areas on drier sites.  Grass dominance is also easier to maintain on drier sites.  This is preferable from a fuels perspective</w:t>
       </w:r>
       <w:r>
         <w:rPr>
@@ -4636,25 +4236,7 @@
           <w:sz w:val="24"/>
           <w:szCs w:val="24"/>
         </w:rPr>
-        <w:t xml:space="preserve"> for the </w:t>
-      </w:r>
-      <w:proofErr w:type="spellStart"/>
-      <w:r>
-        <w:rPr>
-          <w:rFonts w:ascii="Times New Roman" w:hAnsi="Times New Roman" w:cs="Times New Roman"/>
-          <w:sz w:val="24"/>
-          <w:szCs w:val="24"/>
-        </w:rPr>
-        <w:t>longterm</w:t>
-      </w:r>
-      <w:proofErr w:type="spellEnd"/>
-      <w:r>
-        <w:rPr>
-          <w:rFonts w:ascii="Times New Roman" w:hAnsi="Times New Roman" w:cs="Times New Roman"/>
-          <w:sz w:val="24"/>
-          <w:szCs w:val="24"/>
-        </w:rPr>
-        <w:t xml:space="preserve"> across large landscapes, rather</w:t>
+        <w:t xml:space="preserve"> for the longterm across large landscapes, rather</w:t>
       </w:r>
       <w:r>
         <w:rPr>
@@ -4670,25 +4252,7 @@
           <w:sz w:val="24"/>
           <w:szCs w:val="24"/>
         </w:rPr>
-        <w:t xml:space="preserve">It is difficult to impossible to treat an area so that it will not have high loads of some fuel component within a relatively short </w:t>
-      </w:r>
-      <w:proofErr w:type="gramStart"/>
-      <w:r>
-        <w:rPr>
-          <w:rFonts w:ascii="Times New Roman" w:hAnsi="Times New Roman" w:cs="Times New Roman"/>
-          <w:sz w:val="24"/>
-          <w:szCs w:val="24"/>
-        </w:rPr>
-        <w:t>time period</w:t>
-      </w:r>
-      <w:proofErr w:type="gramEnd"/>
-      <w:r>
-        <w:rPr>
-          <w:rFonts w:ascii="Times New Roman" w:hAnsi="Times New Roman" w:cs="Times New Roman"/>
-          <w:sz w:val="24"/>
-          <w:szCs w:val="24"/>
-        </w:rPr>
-        <w:t>, because of the intensity/longevity tradeoffs discussed above.  However, fuel loads do not necessarily need to be low to make fire behavior more acceptable for forest manage</w:t>
+        <w:t>It is difficult to impossible to treat an area so that it will not have high loads of some fuel component within a relatively short time period, because of the intensity/longevity tradeoffs discussed above.  However, fuel loads do not necessarily need to be low to make fire behavior more acceptable for forest manage</w:t>
       </w:r>
       <w:r>
         <w:rPr>
@@ -4749,25 +4313,7 @@
           <w:sz w:val="24"/>
           <w:szCs w:val="24"/>
         </w:rPr>
-        <w:t xml:space="preserve">In a </w:t>
-      </w:r>
-      <w:proofErr w:type="gramStart"/>
-      <w:r>
-        <w:rPr>
-          <w:rFonts w:ascii="Times New Roman" w:hAnsi="Times New Roman" w:cs="Times New Roman"/>
-          <w:sz w:val="24"/>
-          <w:szCs w:val="24"/>
-        </w:rPr>
-        <w:t>fuels</w:t>
-      </w:r>
-      <w:proofErr w:type="gramEnd"/>
-      <w:r>
-        <w:rPr>
-          <w:rFonts w:ascii="Times New Roman" w:hAnsi="Times New Roman" w:cs="Times New Roman"/>
-          <w:sz w:val="24"/>
-          <w:szCs w:val="24"/>
-        </w:rPr>
-        <w:t xml:space="preserve"> treatment longevity context, forest managers and researchers could think about creating variability as a strategy for ‘setting the clock’ for different areas to have different levels</w:t>
+        <w:t>In a fuels treatment longevity context, forest managers and researchers could think about creating variability as a strategy for ‘setting the clock’ for different areas to have different levels</w:t>
       </w:r>
       <w:r>
         <w:rPr>
@@ -4807,61 +4353,7 @@
           <w:sz w:val="24"/>
           <w:szCs w:val="24"/>
         </w:rPr>
-        <w:t xml:space="preserve">times.  As a simplified example of creating variability at the stand level, some stands could be thinned with the expectation that thinning will increase surface fire risk in the short term while decreasing overall fire risk in the </w:t>
-      </w:r>
-      <w:proofErr w:type="spellStart"/>
-      <w:r>
-        <w:rPr>
-          <w:rFonts w:ascii="Times New Roman" w:hAnsi="Times New Roman" w:cs="Times New Roman"/>
-          <w:sz w:val="24"/>
-          <w:szCs w:val="24"/>
-        </w:rPr>
-        <w:t>longterm</w:t>
-      </w:r>
-      <w:proofErr w:type="spellEnd"/>
-      <w:r>
-        <w:rPr>
-          <w:rFonts w:ascii="Times New Roman" w:hAnsi="Times New Roman" w:cs="Times New Roman"/>
-          <w:sz w:val="24"/>
-          <w:szCs w:val="24"/>
-        </w:rPr>
-        <w:t xml:space="preserve">, and other stands could be more intensively thinned and burned at the same time to decrease fire risk in the </w:t>
-      </w:r>
-      <w:proofErr w:type="spellStart"/>
-      <w:r>
-        <w:rPr>
-          <w:rFonts w:ascii="Times New Roman" w:hAnsi="Times New Roman" w:cs="Times New Roman"/>
-          <w:sz w:val="24"/>
-          <w:szCs w:val="24"/>
-        </w:rPr>
-        <w:t>shortterm</w:t>
-      </w:r>
-      <w:proofErr w:type="spellEnd"/>
-      <w:r>
-        <w:rPr>
-          <w:rFonts w:ascii="Times New Roman" w:hAnsi="Times New Roman" w:cs="Times New Roman"/>
-          <w:sz w:val="24"/>
-          <w:szCs w:val="24"/>
-        </w:rPr>
-        <w:t xml:space="preserve"> but increase fire risk in the </w:t>
-      </w:r>
-      <w:proofErr w:type="spellStart"/>
-      <w:r>
-        <w:rPr>
-          <w:rFonts w:ascii="Times New Roman" w:hAnsi="Times New Roman" w:cs="Times New Roman"/>
-          <w:sz w:val="24"/>
-          <w:szCs w:val="24"/>
-        </w:rPr>
-        <w:t>longterm</w:t>
-      </w:r>
-      <w:proofErr w:type="spellEnd"/>
-      <w:r>
-        <w:rPr>
-          <w:rFonts w:ascii="Times New Roman" w:hAnsi="Times New Roman" w:cs="Times New Roman"/>
-          <w:sz w:val="24"/>
-          <w:szCs w:val="24"/>
-        </w:rPr>
-        <w:t>.  Whether</w:t>
+        <w:t>times.  As a simplified example of creating variability at the stand level, some stands could be thinned with the expectation that thinning will increase surface fire risk in the short term while decreasing overall fire risk in the longterm, and other stands could be more intensively thinned and burned at the same time to decrease fire risk in the shortterm but increase fire risk in the longterm.  Whether</w:t>
       </w:r>
       <w:r>
         <w:rPr>
@@ -4982,23 +4474,7 @@
           <w:sz w:val="24"/>
           <w:szCs w:val="24"/>
         </w:rPr>
-        <w:t xml:space="preserve">  </w:t>
-      </w:r>
-      <w:r>
-        <w:rPr>
-          <w:rFonts w:ascii="Times New Roman" w:hAnsi="Times New Roman" w:cs="Times New Roman"/>
-          <w:sz w:val="24"/>
-          <w:szCs w:val="24"/>
-        </w:rPr>
-        <w:t>For some high value areas, especially directly adjacent to homes and communities, it may be unacceptable to</w:t>
-      </w:r>
-      <w:r>
-        <w:rPr>
-          <w:rFonts w:ascii="Times New Roman" w:hAnsi="Times New Roman" w:cs="Times New Roman"/>
-          <w:sz w:val="24"/>
-          <w:szCs w:val="24"/>
-        </w:rPr>
-        <w:t xml:space="preserve"> have any localized areas of high fuel loads</w:t>
+        <w:t xml:space="preserve">  For some high value areas, especially directly adjacent to homes and communities, it may be unacceptable to have any localized areas of high fuel loads</w:t>
       </w:r>
       <w:r>
         <w:rPr>
@@ -5034,25 +4510,7 @@
           <w:sz w:val="24"/>
           <w:szCs w:val="24"/>
         </w:rPr>
-        <w:t xml:space="preserve">In a </w:t>
-      </w:r>
-      <w:proofErr w:type="gramStart"/>
-      <w:r>
-        <w:rPr>
-          <w:rFonts w:ascii="Times New Roman" w:hAnsi="Times New Roman" w:cs="Times New Roman"/>
-          <w:sz w:val="24"/>
-          <w:szCs w:val="24"/>
-        </w:rPr>
-        <w:t>fuels</w:t>
-      </w:r>
-      <w:proofErr w:type="gramEnd"/>
-      <w:r>
-        <w:rPr>
-          <w:rFonts w:ascii="Times New Roman" w:hAnsi="Times New Roman" w:cs="Times New Roman"/>
-          <w:sz w:val="24"/>
-          <w:szCs w:val="24"/>
-        </w:rPr>
-        <w:t xml:space="preserve"> treatment longevity context, </w:t>
+        <w:t xml:space="preserve">In a fuels treatment longevity context, </w:t>
       </w:r>
       <w:r>
         <w:rPr>
@@ -5109,43 +4567,7 @@
           <w:sz w:val="24"/>
           <w:szCs w:val="24"/>
         </w:rPr>
-        <w:t xml:space="preserve">From an ecological perspective, our literature review has indicated that there is not enough information about fuels treatment longevity to accurately anticipate the </w:t>
-      </w:r>
-      <w:proofErr w:type="spellStart"/>
-      <w:r>
-        <w:rPr>
-          <w:rFonts w:ascii="Times New Roman" w:hAnsi="Times New Roman" w:cs="Times New Roman"/>
-          <w:sz w:val="24"/>
-          <w:szCs w:val="24"/>
-        </w:rPr>
-        <w:t>longterm</w:t>
-      </w:r>
-      <w:proofErr w:type="spellEnd"/>
-      <w:r>
-        <w:rPr>
-          <w:rFonts w:ascii="Times New Roman" w:hAnsi="Times New Roman" w:cs="Times New Roman"/>
-          <w:sz w:val="24"/>
-          <w:szCs w:val="24"/>
-        </w:rPr>
-        <w:t xml:space="preserve"> effects of any given </w:t>
-      </w:r>
-      <w:proofErr w:type="gramStart"/>
-      <w:r>
-        <w:rPr>
-          <w:rFonts w:ascii="Times New Roman" w:hAnsi="Times New Roman" w:cs="Times New Roman"/>
-          <w:sz w:val="24"/>
-          <w:szCs w:val="24"/>
-        </w:rPr>
-        <w:t>fuels</w:t>
-      </w:r>
-      <w:proofErr w:type="gramEnd"/>
-      <w:r>
-        <w:rPr>
-          <w:rFonts w:ascii="Times New Roman" w:hAnsi="Times New Roman" w:cs="Times New Roman"/>
-          <w:sz w:val="24"/>
-          <w:szCs w:val="24"/>
-        </w:rPr>
-        <w:t xml:space="preserve"> treatment on potential wildfire risk.  Changing ecological </w:t>
+        <w:t xml:space="preserve">From an ecological perspective, our literature review has indicated that there is not enough information about fuels treatment longevity to accurately anticipate the longterm effects of any given fuels treatment on potential wildfire risk.  Changing ecological </w:t>
       </w:r>
       <w:r>
         <w:rPr>
@@ -5185,25 +4607,7 @@
           <w:sz w:val="24"/>
           <w:szCs w:val="24"/>
         </w:rPr>
-        <w:t xml:space="preserve">future budgets, markets, and administrative procedures, both for private landowners and public agencies.  Political or economic events could change the feasibility of implementing fuels treatments almost </w:t>
-      </w:r>
-      <w:proofErr w:type="gramStart"/>
-      <w:r>
-        <w:rPr>
-          <w:rFonts w:ascii="Times New Roman" w:hAnsi="Times New Roman" w:cs="Times New Roman"/>
-          <w:sz w:val="24"/>
-          <w:szCs w:val="24"/>
-        </w:rPr>
-        <w:t>overnight, or</w:t>
-      </w:r>
-      <w:proofErr w:type="gramEnd"/>
-      <w:r>
-        <w:rPr>
-          <w:rFonts w:ascii="Times New Roman" w:hAnsi="Times New Roman" w:cs="Times New Roman"/>
-          <w:sz w:val="24"/>
-          <w:szCs w:val="24"/>
-        </w:rPr>
-        <w:t xml:space="preserve"> change what types of treatments are feasible.  Therefore, it would be risky to treat a landscape with the assumption that it can be retreated in a certain way at the appropriate time. </w:t>
+        <w:t xml:space="preserve">future budgets, markets, and administrative procedures, both for private landowners and public agencies.  Political or economic events could change the feasibility of implementing fuels treatments almost overnight, or change what types of treatments are feasible.  Therefore, it would be risky to treat a landscape with the assumption that it can be retreated in a certain way at the appropriate time. </w:t>
       </w:r>
     </w:p>
     <w:p>
@@ -5255,25 +4659,7 @@
           <w:sz w:val="24"/>
           <w:szCs w:val="24"/>
         </w:rPr>
-        <w:t xml:space="preserve">section and the discussion below, we discuss the </w:t>
-      </w:r>
-      <w:proofErr w:type="spellStart"/>
-      <w:r>
-        <w:rPr>
-          <w:rFonts w:ascii="Times New Roman" w:hAnsi="Times New Roman" w:cs="Times New Roman"/>
-          <w:sz w:val="24"/>
-          <w:szCs w:val="24"/>
-        </w:rPr>
-        <w:t>longterm</w:t>
-      </w:r>
-      <w:proofErr w:type="spellEnd"/>
-      <w:r>
-        <w:rPr>
-          <w:rFonts w:ascii="Times New Roman" w:hAnsi="Times New Roman" w:cs="Times New Roman"/>
-          <w:sz w:val="24"/>
-          <w:szCs w:val="24"/>
-        </w:rPr>
-        <w:t xml:space="preserve"> outcomes we believe are most likely based on a range of factors.  But </w:t>
+        <w:t xml:space="preserve">section and the discussion below, we discuss the longterm outcomes we believe are most likely based on a range of factors.  But </w:t>
       </w:r>
       <w:r>
         <w:rPr>
@@ -5394,53 +4780,7 @@
           <w:sz w:val="24"/>
           <w:szCs w:val="24"/>
         </w:rPr>
-        <w:t xml:space="preserve">An example from our review is that that maximizing fuels treatment benefits in the short term may result in relatively continuous </w:t>
-      </w:r>
-      <w:proofErr w:type="spellStart"/>
-      <w:r>
-        <w:rPr>
-          <w:rFonts w:ascii="Times New Roman" w:hAnsi="Times New Roman" w:cs="Times New Roman"/>
-          <w:sz w:val="24"/>
-          <w:szCs w:val="24"/>
-        </w:rPr>
-        <w:t>fuelbeds</w:t>
-      </w:r>
-      <w:proofErr w:type="spellEnd"/>
-      <w:r>
-        <w:rPr>
-          <w:rFonts w:ascii="Times New Roman" w:hAnsi="Times New Roman" w:cs="Times New Roman"/>
-          <w:sz w:val="24"/>
-          <w:szCs w:val="24"/>
-        </w:rPr>
-        <w:t xml:space="preserve"> in the </w:t>
-      </w:r>
-      <w:proofErr w:type="spellStart"/>
-      <w:proofErr w:type="gramStart"/>
-      <w:r>
-        <w:rPr>
-          <w:rFonts w:ascii="Times New Roman" w:hAnsi="Times New Roman" w:cs="Times New Roman"/>
-          <w:sz w:val="24"/>
-          <w:szCs w:val="24"/>
-        </w:rPr>
-        <w:t>longterm</w:t>
-      </w:r>
-      <w:proofErr w:type="spellEnd"/>
-      <w:r>
-        <w:rPr>
-          <w:rFonts w:ascii="Times New Roman" w:hAnsi="Times New Roman" w:cs="Times New Roman"/>
-          <w:sz w:val="24"/>
-          <w:szCs w:val="24"/>
-        </w:rPr>
-        <w:t>, if</w:t>
-      </w:r>
-      <w:proofErr w:type="gramEnd"/>
-      <w:r>
-        <w:rPr>
-          <w:rFonts w:ascii="Times New Roman" w:hAnsi="Times New Roman" w:cs="Times New Roman"/>
-          <w:sz w:val="24"/>
-          <w:szCs w:val="24"/>
-        </w:rPr>
-        <w:t xml:space="preserve"> rate of retreatment is lower than expected</w:t>
+        <w:t>An example from our review is that that maximizing fuels treatment benefits in the short term may result in relatively continuous fuelbeds in the longterm, if rate of retreatment is lower than expected</w:t>
       </w:r>
       <w:r>
         <w:rPr>
@@ -5476,25 +4816,7 @@
           <w:sz w:val="24"/>
           <w:szCs w:val="24"/>
         </w:rPr>
-        <w:t xml:space="preserve">Variability could be thought in </w:t>
-      </w:r>
-      <w:proofErr w:type="gramStart"/>
-      <w:r>
-        <w:rPr>
-          <w:rFonts w:ascii="Times New Roman" w:hAnsi="Times New Roman" w:cs="Times New Roman"/>
-          <w:sz w:val="24"/>
-          <w:szCs w:val="24"/>
-        </w:rPr>
-        <w:t>fairly broad</w:t>
-      </w:r>
-      <w:proofErr w:type="gramEnd"/>
-      <w:r>
-        <w:rPr>
-          <w:rFonts w:ascii="Times New Roman" w:hAnsi="Times New Roman" w:cs="Times New Roman"/>
-          <w:sz w:val="24"/>
-          <w:szCs w:val="24"/>
-        </w:rPr>
-        <w:t xml:space="preserve"> terms not directly related to fuels, and still be useful to for wildfire risk mitigation.  Metrics could include different stand structures, successional stages, vegetative communities, and/or different stages of recovery from treatment or disturbance.  Use of such metrics should be paired with informed expectations about fire behavior implications, which can be informed by research.  Which metrics of variability are most </w:t>
+        <w:t xml:space="preserve">Variability could be thought in fairly broad terms not directly related to fuels, and still be useful to for wildfire risk mitigation.  Metrics could include different stand structures, successional stages, vegetative communities, and/or different stages of recovery from treatment or disturbance.  Use of such metrics should be paired with informed expectations about fire behavior implications, which can be informed by research.  Which metrics of variability are most </w:t>
       </w:r>
       <w:r>
         <w:rPr>
@@ -5503,51 +4825,15 @@
           <w:szCs w:val="24"/>
         </w:rPr>
         <w:lastRenderedPageBreak/>
-        <w:t xml:space="preserve">useful will depend on local ecological context, and which goals other than fire management are most important to the </w:t>
-      </w:r>
-      <w:proofErr w:type="gramStart"/>
-      <w:r>
-        <w:rPr>
-          <w:rFonts w:ascii="Times New Roman" w:hAnsi="Times New Roman" w:cs="Times New Roman"/>
-          <w:sz w:val="24"/>
-          <w:szCs w:val="24"/>
-        </w:rPr>
-        <w:t>landowner.</w:t>
-      </w:r>
-      <w:proofErr w:type="gramEnd"/>
-      <w:r>
-        <w:rPr>
-          <w:rFonts w:ascii="Times New Roman" w:hAnsi="Times New Roman" w:cs="Times New Roman"/>
-          <w:sz w:val="24"/>
-          <w:szCs w:val="24"/>
-        </w:rPr>
-        <w:t xml:space="preserve">  Managers will likely need to </w:t>
-      </w:r>
-      <w:r>
-        <w:rPr>
-          <w:rFonts w:ascii="Times New Roman" w:hAnsi="Times New Roman" w:cs="Times New Roman"/>
-          <w:sz w:val="24"/>
-          <w:szCs w:val="24"/>
-        </w:rPr>
-        <w:t xml:space="preserve">use broad metrics to understand fuel load and variability in the areas under their jurisdictions while relying on researchers to help inform expectations about the </w:t>
-      </w:r>
-      <w:proofErr w:type="gramStart"/>
-      <w:r>
-        <w:rPr>
-          <w:rFonts w:ascii="Times New Roman" w:hAnsi="Times New Roman" w:cs="Times New Roman"/>
-          <w:sz w:val="24"/>
-          <w:szCs w:val="24"/>
-        </w:rPr>
-        <w:t>fuels</w:t>
-      </w:r>
-      <w:proofErr w:type="gramEnd"/>
-      <w:r>
-        <w:rPr>
-          <w:rFonts w:ascii="Times New Roman" w:hAnsi="Times New Roman" w:cs="Times New Roman"/>
-          <w:sz w:val="24"/>
-          <w:szCs w:val="24"/>
-        </w:rPr>
-        <w:t xml:space="preserve"> implications, because collecting adequate data on fuels from many stands over a large area would be prohibitively expensive.  </w:t>
+        <w:t xml:space="preserve">useful will depend on local ecological context, and which goals other than fire management are most important to the landowner.  Managers will likely need to </w:t>
+      </w:r>
+      <w:r>
+        <w:rPr>
+          <w:rFonts w:ascii="Times New Roman" w:hAnsi="Times New Roman" w:cs="Times New Roman"/>
+          <w:sz w:val="24"/>
+          <w:szCs w:val="24"/>
+        </w:rPr>
+        <w:t xml:space="preserve">use broad metrics to understand fuel load and variability in the areas under their jurisdictions while relying on researchers to help inform expectations about the fuels implications, because collecting adequate data on fuels from many stands over a large area would be prohibitively expensive.  </w:t>
       </w:r>
     </w:p>
     <w:p>
@@ -5734,25 +5020,7 @@
           <w:sz w:val="24"/>
           <w:szCs w:val="24"/>
         </w:rPr>
-        <w:t xml:space="preserve">59 managers and fire researchers across multiple government agencies, universities, tribes, and nonprofits.  </w:t>
-      </w:r>
-      <w:proofErr w:type="gramStart"/>
-      <w:r>
-        <w:rPr>
-          <w:rFonts w:ascii="Times New Roman" w:hAnsi="Times New Roman" w:cs="Times New Roman"/>
-          <w:sz w:val="24"/>
-          <w:szCs w:val="24"/>
-        </w:rPr>
-        <w:t>In order for</w:t>
-      </w:r>
-      <w:proofErr w:type="gramEnd"/>
-      <w:r>
-        <w:rPr>
-          <w:rFonts w:ascii="Times New Roman" w:hAnsi="Times New Roman" w:cs="Times New Roman"/>
-          <w:sz w:val="24"/>
-          <w:szCs w:val="24"/>
-        </w:rPr>
-        <w:t xml:space="preserve"> us to use a dataset in this report, the dataset needed to:</w:t>
+        <w:t>59 managers and fire researchers across multiple government agencies, universities, tribes, and nonprofits.  In order for us to use a dataset in this report, the dataset needed to:</w:t>
       </w:r>
     </w:p>
     <w:p>
@@ -5859,15 +5127,7 @@
           <w:sz w:val="24"/>
           <w:szCs w:val="24"/>
         </w:rPr>
-        <w:t>Out of more than 20 datasets we learned about in this manner, we found three datasets that we could use to address the goals of this report.</w:t>
-      </w:r>
-      <w:r>
-        <w:rPr>
-          <w:rFonts w:ascii="Times New Roman" w:hAnsi="Times New Roman" w:cs="Times New Roman"/>
-          <w:sz w:val="24"/>
-          <w:szCs w:val="24"/>
-        </w:rPr>
-        <w:t xml:space="preserve">  </w:t>
+        <w:t xml:space="preserve">Out of more than 20 datasets we learned about in this manner, we found three datasets that we could use to address the goals of this report.  </w:t>
       </w:r>
     </w:p>
     <w:p>
@@ -6000,25 +5260,7 @@
           <w:sz w:val="24"/>
           <w:szCs w:val="24"/>
         </w:rPr>
-        <w:t xml:space="preserve"> we collected field data to augment the Colville </w:t>
-      </w:r>
-      <w:proofErr w:type="spellStart"/>
-      <w:r>
-        <w:rPr>
-          <w:rFonts w:ascii="Times New Roman" w:hAnsi="Times New Roman" w:cs="Times New Roman"/>
-          <w:sz w:val="24"/>
-          <w:szCs w:val="24"/>
-        </w:rPr>
-        <w:t>Chronosquence</w:t>
-      </w:r>
-      <w:proofErr w:type="spellEnd"/>
-      <w:r>
-        <w:rPr>
-          <w:rFonts w:ascii="Times New Roman" w:hAnsi="Times New Roman" w:cs="Times New Roman"/>
-          <w:sz w:val="24"/>
-          <w:szCs w:val="24"/>
-        </w:rPr>
-        <w:t xml:space="preserve"> and Mission Creek datasets. </w:t>
+        <w:t xml:space="preserve"> we collected field data to augment the Colville Chronosquence and Mission Creek datasets. </w:t>
       </w:r>
     </w:p>
     <w:p>
@@ -6054,25 +5296,7 @@
           <w:sz w:val="24"/>
           <w:szCs w:val="24"/>
         </w:rPr>
-        <w:t xml:space="preserve">, we aggregated data from these Washington datasets along with published data from other dry forest datasets around the western US, into scatterplots comparing key fuels variables against time since treatment.  We chose to look at a few key fuels and stand structure variables that are commonly reported in fire ecology studies.  Some important variables such as shrub composition, cover, and biomass are often unreported in fuels studies and/or published in separate accounts; </w:t>
-      </w:r>
-      <w:proofErr w:type="gramStart"/>
-      <w:r>
-        <w:rPr>
-          <w:rFonts w:ascii="Times New Roman" w:hAnsi="Times New Roman" w:cs="Times New Roman"/>
-          <w:sz w:val="24"/>
-          <w:szCs w:val="24"/>
-        </w:rPr>
-        <w:t>therefore</w:t>
-      </w:r>
-      <w:proofErr w:type="gramEnd"/>
-      <w:r>
-        <w:rPr>
-          <w:rFonts w:ascii="Times New Roman" w:hAnsi="Times New Roman" w:cs="Times New Roman"/>
-          <w:sz w:val="24"/>
-          <w:szCs w:val="24"/>
-        </w:rPr>
-        <w:t xml:space="preserve"> we did not include them in the current report.  We also did not include modelled fire behavior because of different model parameterization in different</w:t>
+        <w:t>, we aggregated data from these Washington datasets along with published data from other dry forest datasets around the western US, into scatterplots comparing key fuels variables against time since treatment.  We chose to look at a few key fuels and stand structure variables that are commonly reported in fire ecology studies.  Some important variables such as shrub composition, cover, and biomass are often unreported in fuels studies and/or published in separate accounts; therefore we did not include them in the current report.  We also did not include modelled fire behavior because of different model parameterization in different</w:t>
       </w:r>
       <w:r>
         <w:rPr>
@@ -6241,6 +5465,476 @@
           <w:szCs w:val="24"/>
         </w:rPr>
       </w:pPr>
+      <w:r>
+        <w:rPr>
+          <w:rFonts w:ascii="Times New Roman" w:hAnsi="Times New Roman" w:cs="Times New Roman"/>
+          <w:sz w:val="24"/>
+          <w:szCs w:val="24"/>
+        </w:rPr>
+        <w:t xml:space="preserve">Example screenshots of graphs below, they still need some work: I need to get the Washington data into FVS FFE to get canopy base height and bulk density in the standard way, and I’ve </w:t>
+      </w:r>
+      <w:r>
+        <w:rPr>
+          <w:rFonts w:ascii="Times New Roman" w:hAnsi="Times New Roman" w:cs="Times New Roman"/>
+          <w:sz w:val="24"/>
+          <w:szCs w:val="24"/>
+        </w:rPr>
+        <w:lastRenderedPageBreak/>
+        <w:t>found I have to manually input the treatment combination and year for the NPS data because of some errors and ambiguities in their column coding those variables.</w:t>
+      </w:r>
+    </w:p>
+    <w:p>
+      <w:pPr>
+        <w:spacing w:after="0" w:line="360" w:lineRule="auto"/>
+        <w:rPr>
+          <w:rFonts w:ascii="Times New Roman" w:hAnsi="Times New Roman" w:cs="Times New Roman"/>
+          <w:sz w:val="24"/>
+          <w:szCs w:val="24"/>
+        </w:rPr>
+      </w:pPr>
+    </w:p>
+    <w:p>
+      <w:pPr>
+        <w:spacing w:after="0" w:line="360" w:lineRule="auto"/>
+        <w:rPr>
+          <w:rFonts w:ascii="Times New Roman" w:hAnsi="Times New Roman" w:cs="Times New Roman"/>
+          <w:sz w:val="24"/>
+          <w:szCs w:val="24"/>
+        </w:rPr>
+      </w:pPr>
+      <w:r>
+        <w:rPr>
+          <w:rFonts w:ascii="Times New Roman" w:hAnsi="Times New Roman" w:cs="Times New Roman"/>
+          <w:sz w:val="24"/>
+          <w:szCs w:val="24"/>
+        </w:rPr>
+        <w:t xml:space="preserve">I settled relatively complex graphs, largely because I think that some of the value of our report is in conveying the complexity of the question at hand, to help emphasize that we still have a long way to go.  But if you would like to see this simplified or edited in any way, we can certainly do that. </w:t>
+      </w:r>
+    </w:p>
+    <w:p>
+      <w:pPr>
+        <w:spacing w:after="0" w:line="360" w:lineRule="auto"/>
+        <w:rPr>
+          <w:rFonts w:ascii="Times New Roman" w:hAnsi="Times New Roman" w:cs="Times New Roman"/>
+          <w:sz w:val="24"/>
+          <w:szCs w:val="24"/>
+        </w:rPr>
+      </w:pPr>
+    </w:p>
+    <w:p>
+      <w:pPr>
+        <w:spacing w:after="0" w:line="360" w:lineRule="auto"/>
+        <w:rPr>
+          <w:rFonts w:ascii="Times New Roman" w:hAnsi="Times New Roman" w:cs="Times New Roman"/>
+          <w:sz w:val="24"/>
+          <w:szCs w:val="24"/>
+        </w:rPr>
+      </w:pPr>
+      <w:r>
+        <w:rPr>
+          <w:noProof/>
+        </w:rPr>
+        <w:drawing>
+          <wp:inline distT="0" distB="0" distL="0" distR="0" wp14:anchorId="292A08C5" wp14:editId="1A1945FC">
+            <wp:extent cx="5029200" cy="3136141"/>
+            <wp:effectExtent l="0" t="0" r="0" b="7620"/>
+            <wp:docPr id="5" name="Picture 5"/>
+            <wp:cNvGraphicFramePr>
+              <a:graphicFrameLocks xmlns:a="http://schemas.openxmlformats.org/drawingml/2006/main" noChangeAspect="1"/>
+            </wp:cNvGraphicFramePr>
+            <a:graphic xmlns:a="http://schemas.openxmlformats.org/drawingml/2006/main">
+              <a:graphicData uri="http://schemas.openxmlformats.org/drawingml/2006/picture">
+                <pic:pic xmlns:pic="http://schemas.openxmlformats.org/drawingml/2006/picture">
+                  <pic:nvPicPr>
+                    <pic:cNvPr id="1" name=""/>
+                    <pic:cNvPicPr/>
+                  </pic:nvPicPr>
+                  <pic:blipFill>
+                    <a:blip r:embed="rId7"/>
+                    <a:stretch>
+                      <a:fillRect/>
+                    </a:stretch>
+                  </pic:blipFill>
+                  <pic:spPr>
+                    <a:xfrm>
+                      <a:off x="0" y="0"/>
+                      <a:ext cx="5032188" cy="3138004"/>
+                    </a:xfrm>
+                    <a:prstGeom prst="rect">
+                      <a:avLst/>
+                    </a:prstGeom>
+                  </pic:spPr>
+                </pic:pic>
+              </a:graphicData>
+            </a:graphic>
+          </wp:inline>
+        </w:drawing>
+      </w:r>
+    </w:p>
+    <w:p>
+      <w:pPr>
+        <w:spacing w:after="0" w:line="360" w:lineRule="auto"/>
+        <w:rPr>
+          <w:rFonts w:ascii="Times New Roman" w:hAnsi="Times New Roman" w:cs="Times New Roman"/>
+          <w:sz w:val="24"/>
+          <w:szCs w:val="24"/>
+        </w:rPr>
+      </w:pPr>
+    </w:p>
+    <w:p>
+      <w:pPr>
+        <w:spacing w:after="0" w:line="360" w:lineRule="auto"/>
+        <w:rPr>
+          <w:rFonts w:ascii="Times New Roman" w:hAnsi="Times New Roman" w:cs="Times New Roman"/>
+          <w:sz w:val="24"/>
+          <w:szCs w:val="24"/>
+        </w:rPr>
+      </w:pPr>
+      <w:r>
+        <w:lastRenderedPageBreak/>
+        <w:drawing>
+          <wp:inline distT="0" distB="0" distL="0" distR="0" wp14:anchorId="38B3906D" wp14:editId="236896A9">
+            <wp:extent cx="5731108" cy="3528060"/>
+            <wp:effectExtent l="0" t="0" r="3175" b="0"/>
+            <wp:docPr id="6" name="Picture 6"/>
+            <wp:cNvGraphicFramePr>
+              <a:graphicFrameLocks xmlns:a="http://schemas.openxmlformats.org/drawingml/2006/main" noChangeAspect="1"/>
+            </wp:cNvGraphicFramePr>
+            <a:graphic xmlns:a="http://schemas.openxmlformats.org/drawingml/2006/main">
+              <a:graphicData uri="http://schemas.openxmlformats.org/drawingml/2006/picture">
+                <pic:pic xmlns:pic="http://schemas.openxmlformats.org/drawingml/2006/picture">
+                  <pic:nvPicPr>
+                    <pic:cNvPr id="1" name=""/>
+                    <pic:cNvPicPr/>
+                  </pic:nvPicPr>
+                  <pic:blipFill>
+                    <a:blip r:embed="rId8"/>
+                    <a:stretch>
+                      <a:fillRect/>
+                    </a:stretch>
+                  </pic:blipFill>
+                  <pic:spPr>
+                    <a:xfrm>
+                      <a:off x="0" y="0"/>
+                      <a:ext cx="5733821" cy="3529730"/>
+                    </a:xfrm>
+                    <a:prstGeom prst="rect">
+                      <a:avLst/>
+                    </a:prstGeom>
+                  </pic:spPr>
+                </pic:pic>
+              </a:graphicData>
+            </a:graphic>
+          </wp:inline>
+        </w:drawing>
+      </w:r>
+    </w:p>
+    <w:p>
+      <w:pPr>
+        <w:spacing w:after="0" w:line="360" w:lineRule="auto"/>
+        <w:rPr>
+          <w:rFonts w:ascii="Times New Roman" w:hAnsi="Times New Roman" w:cs="Times New Roman"/>
+          <w:sz w:val="24"/>
+          <w:szCs w:val="24"/>
+        </w:rPr>
+      </w:pPr>
+      <w:r>
+        <w:drawing>
+          <wp:inline distT="0" distB="0" distL="0" distR="0" wp14:anchorId="0DE3EBEA" wp14:editId="7BDE36E3">
+            <wp:extent cx="5924550" cy="3695700"/>
+            <wp:effectExtent l="0" t="0" r="0" b="0"/>
+            <wp:docPr id="7" name="Picture 7"/>
+            <wp:cNvGraphicFramePr>
+              <a:graphicFrameLocks xmlns:a="http://schemas.openxmlformats.org/drawingml/2006/main" noChangeAspect="1"/>
+            </wp:cNvGraphicFramePr>
+            <a:graphic xmlns:a="http://schemas.openxmlformats.org/drawingml/2006/main">
+              <a:graphicData uri="http://schemas.openxmlformats.org/drawingml/2006/picture">
+                <pic:pic xmlns:pic="http://schemas.openxmlformats.org/drawingml/2006/picture">
+                  <pic:nvPicPr>
+                    <pic:cNvPr id="1" name=""/>
+                    <pic:cNvPicPr/>
+                  </pic:nvPicPr>
+                  <pic:blipFill>
+                    <a:blip r:embed="rId9"/>
+                    <a:stretch>
+                      <a:fillRect/>
+                    </a:stretch>
+                  </pic:blipFill>
+                  <pic:spPr>
+                    <a:xfrm>
+                      <a:off x="0" y="0"/>
+                      <a:ext cx="5924550" cy="3695700"/>
+                    </a:xfrm>
+                    <a:prstGeom prst="rect">
+                      <a:avLst/>
+                    </a:prstGeom>
+                  </pic:spPr>
+                </pic:pic>
+              </a:graphicData>
+            </a:graphic>
+          </wp:inline>
+        </w:drawing>
+      </w:r>
+    </w:p>
+    <w:p>
+      <w:pPr>
+        <w:spacing w:after="0" w:line="360" w:lineRule="auto"/>
+        <w:rPr>
+          <w:rFonts w:ascii="Times New Roman" w:hAnsi="Times New Roman" w:cs="Times New Roman"/>
+          <w:sz w:val="24"/>
+          <w:szCs w:val="24"/>
+        </w:rPr>
+      </w:pPr>
+    </w:p>
+    <w:p>
+      <w:pPr>
+        <w:spacing w:after="0" w:line="360" w:lineRule="auto"/>
+        <w:rPr>
+          <w:rFonts w:ascii="Times New Roman" w:hAnsi="Times New Roman" w:cs="Times New Roman"/>
+          <w:sz w:val="24"/>
+          <w:szCs w:val="24"/>
+        </w:rPr>
+      </w:pPr>
+    </w:p>
+    <w:p>
+      <w:pPr>
+        <w:spacing w:after="0" w:line="360" w:lineRule="auto"/>
+        <w:rPr>
+          <w:rFonts w:ascii="Times New Roman" w:hAnsi="Times New Roman" w:cs="Times New Roman"/>
+          <w:sz w:val="24"/>
+          <w:szCs w:val="24"/>
+        </w:rPr>
+      </w:pPr>
+    </w:p>
+    <w:p>
+      <w:pPr>
+        <w:spacing w:after="0" w:line="360" w:lineRule="auto"/>
+        <w:rPr>
+          <w:rFonts w:ascii="Times New Roman" w:hAnsi="Times New Roman" w:cs="Times New Roman"/>
+          <w:sz w:val="24"/>
+          <w:szCs w:val="24"/>
+        </w:rPr>
+      </w:pPr>
+      <w:r>
+        <w:lastRenderedPageBreak/>
+        <w:drawing>
+          <wp:inline distT="0" distB="0" distL="0" distR="0" wp14:anchorId="6DA5E396" wp14:editId="3A3260EB">
+            <wp:extent cx="5943600" cy="3686175"/>
+            <wp:effectExtent l="0" t="0" r="0" b="9525"/>
+            <wp:docPr id="8" name="Picture 8"/>
+            <wp:cNvGraphicFramePr>
+              <a:graphicFrameLocks xmlns:a="http://schemas.openxmlformats.org/drawingml/2006/main" noChangeAspect="1"/>
+            </wp:cNvGraphicFramePr>
+            <a:graphic xmlns:a="http://schemas.openxmlformats.org/drawingml/2006/main">
+              <a:graphicData uri="http://schemas.openxmlformats.org/drawingml/2006/picture">
+                <pic:pic xmlns:pic="http://schemas.openxmlformats.org/drawingml/2006/picture">
+                  <pic:nvPicPr>
+                    <pic:cNvPr id="1" name=""/>
+                    <pic:cNvPicPr/>
+                  </pic:nvPicPr>
+                  <pic:blipFill>
+                    <a:blip r:embed="rId10"/>
+                    <a:stretch>
+                      <a:fillRect/>
+                    </a:stretch>
+                  </pic:blipFill>
+                  <pic:spPr>
+                    <a:xfrm>
+                      <a:off x="0" y="0"/>
+                      <a:ext cx="5943600" cy="3686175"/>
+                    </a:xfrm>
+                    <a:prstGeom prst="rect">
+                      <a:avLst/>
+                    </a:prstGeom>
+                  </pic:spPr>
+                </pic:pic>
+              </a:graphicData>
+            </a:graphic>
+          </wp:inline>
+        </w:drawing>
+      </w:r>
+    </w:p>
+    <w:p>
+      <w:pPr>
+        <w:spacing w:after="0" w:line="360" w:lineRule="auto"/>
+        <w:rPr>
+          <w:rFonts w:ascii="Times New Roman" w:hAnsi="Times New Roman" w:cs="Times New Roman"/>
+          <w:sz w:val="24"/>
+          <w:szCs w:val="24"/>
+        </w:rPr>
+      </w:pPr>
+    </w:p>
+    <w:p>
+      <w:pPr>
+        <w:spacing w:after="0" w:line="360" w:lineRule="auto"/>
+        <w:rPr>
+          <w:rFonts w:ascii="Times New Roman" w:hAnsi="Times New Roman" w:cs="Times New Roman"/>
+          <w:sz w:val="24"/>
+          <w:szCs w:val="24"/>
+        </w:rPr>
+      </w:pPr>
+      <w:r>
+        <w:drawing>
+          <wp:inline distT="0" distB="0" distL="0" distR="0" wp14:anchorId="698C4DBA" wp14:editId="22140659">
+            <wp:extent cx="5943600" cy="3655695"/>
+            <wp:effectExtent l="0" t="0" r="0" b="1905"/>
+            <wp:docPr id="9" name="Picture 9"/>
+            <wp:cNvGraphicFramePr>
+              <a:graphicFrameLocks xmlns:a="http://schemas.openxmlformats.org/drawingml/2006/main" noChangeAspect="1"/>
+            </wp:cNvGraphicFramePr>
+            <a:graphic xmlns:a="http://schemas.openxmlformats.org/drawingml/2006/main">
+              <a:graphicData uri="http://schemas.openxmlformats.org/drawingml/2006/picture">
+                <pic:pic xmlns:pic="http://schemas.openxmlformats.org/drawingml/2006/picture">
+                  <pic:nvPicPr>
+                    <pic:cNvPr id="1" name=""/>
+                    <pic:cNvPicPr/>
+                  </pic:nvPicPr>
+                  <pic:blipFill>
+                    <a:blip r:embed="rId11"/>
+                    <a:stretch>
+                      <a:fillRect/>
+                    </a:stretch>
+                  </pic:blipFill>
+                  <pic:spPr>
+                    <a:xfrm>
+                      <a:off x="0" y="0"/>
+                      <a:ext cx="5943600" cy="3655695"/>
+                    </a:xfrm>
+                    <a:prstGeom prst="rect">
+                      <a:avLst/>
+                    </a:prstGeom>
+                  </pic:spPr>
+                </pic:pic>
+              </a:graphicData>
+            </a:graphic>
+          </wp:inline>
+        </w:drawing>
+      </w:r>
+    </w:p>
+    <w:p>
+      <w:pPr>
+        <w:spacing w:after="0" w:line="360" w:lineRule="auto"/>
+        <w:rPr>
+          <w:rFonts w:ascii="Times New Roman" w:hAnsi="Times New Roman" w:cs="Times New Roman"/>
+          <w:sz w:val="24"/>
+          <w:szCs w:val="24"/>
+        </w:rPr>
+      </w:pPr>
+    </w:p>
+    <w:p>
+      <w:pPr>
+        <w:spacing w:after="0" w:line="360" w:lineRule="auto"/>
+        <w:rPr>
+          <w:rFonts w:ascii="Times New Roman" w:hAnsi="Times New Roman" w:cs="Times New Roman"/>
+          <w:sz w:val="24"/>
+          <w:szCs w:val="24"/>
+        </w:rPr>
+      </w:pPr>
+    </w:p>
+    <w:p>
+      <w:pPr>
+        <w:spacing w:after="0" w:line="360" w:lineRule="auto"/>
+        <w:rPr>
+          <w:rFonts w:ascii="Times New Roman" w:hAnsi="Times New Roman" w:cs="Times New Roman"/>
+          <w:sz w:val="24"/>
+          <w:szCs w:val="24"/>
+        </w:rPr>
+      </w:pPr>
+      <w:r>
+        <w:lastRenderedPageBreak/>
+        <w:drawing>
+          <wp:inline distT="0" distB="0" distL="0" distR="0" wp14:anchorId="2EBCACAF" wp14:editId="3BFCB5D0">
+            <wp:extent cx="5943600" cy="3672205"/>
+            <wp:effectExtent l="0" t="0" r="0" b="4445"/>
+            <wp:docPr id="10" name="Picture 10"/>
+            <wp:cNvGraphicFramePr>
+              <a:graphicFrameLocks xmlns:a="http://schemas.openxmlformats.org/drawingml/2006/main" noChangeAspect="1"/>
+            </wp:cNvGraphicFramePr>
+            <a:graphic xmlns:a="http://schemas.openxmlformats.org/drawingml/2006/main">
+              <a:graphicData uri="http://schemas.openxmlformats.org/drawingml/2006/picture">
+                <pic:pic xmlns:pic="http://schemas.openxmlformats.org/drawingml/2006/picture">
+                  <pic:nvPicPr>
+                    <pic:cNvPr id="1" name=""/>
+                    <pic:cNvPicPr/>
+                  </pic:nvPicPr>
+                  <pic:blipFill>
+                    <a:blip r:embed="rId12"/>
+                    <a:stretch>
+                      <a:fillRect/>
+                    </a:stretch>
+                  </pic:blipFill>
+                  <pic:spPr>
+                    <a:xfrm>
+                      <a:off x="0" y="0"/>
+                      <a:ext cx="5943600" cy="3672205"/>
+                    </a:xfrm>
+                    <a:prstGeom prst="rect">
+                      <a:avLst/>
+                    </a:prstGeom>
+                  </pic:spPr>
+                </pic:pic>
+              </a:graphicData>
+            </a:graphic>
+          </wp:inline>
+        </w:drawing>
+      </w:r>
+    </w:p>
+    <w:p>
+      <w:pPr>
+        <w:spacing w:after="0" w:line="360" w:lineRule="auto"/>
+        <w:rPr>
+          <w:rFonts w:ascii="Times New Roman" w:hAnsi="Times New Roman" w:cs="Times New Roman"/>
+          <w:sz w:val="24"/>
+          <w:szCs w:val="24"/>
+        </w:rPr>
+      </w:pPr>
+    </w:p>
+    <w:p>
+      <w:pPr>
+        <w:spacing w:after="0" w:line="360" w:lineRule="auto"/>
+        <w:rPr>
+          <w:rFonts w:ascii="Times New Roman" w:hAnsi="Times New Roman" w:cs="Times New Roman"/>
+          <w:sz w:val="24"/>
+          <w:szCs w:val="24"/>
+        </w:rPr>
+      </w:pPr>
+      <w:r>
+        <w:drawing>
+          <wp:inline distT="0" distB="0" distL="0" distR="0" wp14:anchorId="5DDF4800" wp14:editId="59DA12FF">
+            <wp:extent cx="5934075" cy="3676650"/>
+            <wp:effectExtent l="0" t="0" r="9525" b="0"/>
+            <wp:docPr id="11" name="Picture 11"/>
+            <wp:cNvGraphicFramePr>
+              <a:graphicFrameLocks xmlns:a="http://schemas.openxmlformats.org/drawingml/2006/main" noChangeAspect="1"/>
+            </wp:cNvGraphicFramePr>
+            <a:graphic xmlns:a="http://schemas.openxmlformats.org/drawingml/2006/main">
+              <a:graphicData uri="http://schemas.openxmlformats.org/drawingml/2006/picture">
+                <pic:pic xmlns:pic="http://schemas.openxmlformats.org/drawingml/2006/picture">
+                  <pic:nvPicPr>
+                    <pic:cNvPr id="1" name=""/>
+                    <pic:cNvPicPr/>
+                  </pic:nvPicPr>
+                  <pic:blipFill>
+                    <a:blip r:embed="rId13"/>
+                    <a:stretch>
+                      <a:fillRect/>
+                    </a:stretch>
+                  </pic:blipFill>
+                  <pic:spPr>
+                    <a:xfrm>
+                      <a:off x="0" y="0"/>
+                      <a:ext cx="5934075" cy="3676650"/>
+                    </a:xfrm>
+                    <a:prstGeom prst="rect">
+                      <a:avLst/>
+                    </a:prstGeom>
+                  </pic:spPr>
+                </pic:pic>
+              </a:graphicData>
+            </a:graphic>
+          </wp:inline>
+        </w:drawing>
+      </w:r>
     </w:p>
     <w:p>
       <w:pPr>

</xml_diff>

<commit_message>
Expanded methods section and the methods appendix.
</commit_message>
<xml_diff>
--- a/Fuels Treatment Longevity Report.docx
+++ b/Fuels Treatment Longevity Report.docx
@@ -117,6 +117,7 @@
           <w:szCs w:val="24"/>
         </w:rPr>
       </w:pPr>
+      <w:commentRangeStart w:id="0"/>
       <w:r>
         <w:rPr>
           <w:rFonts w:ascii="Times New Roman" w:hAnsi="Times New Roman" w:cs="Times New Roman"/>
@@ -127,6 +128,13 @@
         </w:rPr>
         <w:t>Introduction</w:t>
       </w:r>
+      <w:commentRangeEnd w:id="0"/>
+      <w:r>
+        <w:rPr>
+          <w:rStyle w:val="CommentReference"/>
+        </w:rPr>
+        <w:commentReference w:id="0"/>
+      </w:r>
     </w:p>
     <w:p>
       <w:pPr>
@@ -137,13 +145,29 @@
           <w:szCs w:val="24"/>
         </w:rPr>
       </w:pPr>
-      <w:r>
-        <w:rPr>
-          <w:rFonts w:ascii="Times New Roman" w:hAnsi="Times New Roman" w:cs="Times New Roman"/>
-          <w:sz w:val="24"/>
-          <w:szCs w:val="24"/>
-        </w:rPr>
-        <w:t xml:space="preserve">Forest managers and scientists of western dry forests widely </w:t>
+      <w:commentRangeStart w:id="1"/>
+      <w:r>
+        <w:rPr>
+          <w:rFonts w:ascii="Times New Roman" w:hAnsi="Times New Roman" w:cs="Times New Roman"/>
+          <w:sz w:val="24"/>
+          <w:szCs w:val="24"/>
+        </w:rPr>
+        <w:t>Forest</w:t>
+      </w:r>
+      <w:commentRangeEnd w:id="1"/>
+      <w:r>
+        <w:rPr>
+          <w:rStyle w:val="CommentReference"/>
+        </w:rPr>
+        <w:commentReference w:id="1"/>
+      </w:r>
+      <w:r>
+        <w:rPr>
+          <w:rFonts w:ascii="Times New Roman" w:hAnsi="Times New Roman" w:cs="Times New Roman"/>
+          <w:sz w:val="24"/>
+          <w:szCs w:val="24"/>
+        </w:rPr>
+        <w:t xml:space="preserve"> managers and scientists of western dry forests widely </w:t>
       </w:r>
       <w:r>
         <w:rPr>
@@ -159,7 +183,31 @@
           <w:sz w:val="24"/>
           <w:szCs w:val="24"/>
         </w:rPr>
-        <w:t xml:space="preserve"> an increase in the pace and scale of fuels and restoration treatments such as thinning and prescribed burning, to mitigate the negative effects of fire suppression (cite).  </w:t>
+        <w:t xml:space="preserve"> an increase in the pace and scale of fuels and restoration treatments such as thinning and prescribed burning, </w:t>
+      </w:r>
+      <w:commentRangeStart w:id="2"/>
+      <w:r>
+        <w:rPr>
+          <w:rFonts w:ascii="Times New Roman" w:hAnsi="Times New Roman" w:cs="Times New Roman"/>
+          <w:sz w:val="24"/>
+          <w:szCs w:val="24"/>
+        </w:rPr>
+        <w:t>to mitigate the negative effects of fire suppression</w:t>
+      </w:r>
+      <w:commentRangeEnd w:id="2"/>
+      <w:r>
+        <w:rPr>
+          <w:rStyle w:val="CommentReference"/>
+        </w:rPr>
+        <w:commentReference w:id="2"/>
+      </w:r>
+      <w:r>
+        <w:rPr>
+          <w:rFonts w:ascii="Times New Roman" w:hAnsi="Times New Roman" w:cs="Times New Roman"/>
+          <w:sz w:val="24"/>
+          <w:szCs w:val="24"/>
+        </w:rPr>
+        <w:t xml:space="preserve">.  </w:t>
       </w:r>
       <w:r>
         <w:rPr>
@@ -238,15 +286,15 @@
           <w:sz w:val="24"/>
           <w:szCs w:val="24"/>
         </w:rPr>
-        <w:t xml:space="preserve"> and economic assets</w:t>
-      </w:r>
-      <w:r>
-        <w:rPr>
-          <w:rFonts w:ascii="Times New Roman" w:hAnsi="Times New Roman" w:cs="Times New Roman"/>
-          <w:sz w:val="24"/>
-          <w:szCs w:val="24"/>
-        </w:rPr>
-        <w:t xml:space="preserve"> (cite)</w:t>
+        <w:t xml:space="preserve"> and economic asset</w:t>
+      </w:r>
+      <w:r>
+        <w:rPr>
+          <w:rFonts w:ascii="Times New Roman" w:hAnsi="Times New Roman" w:cs="Times New Roman"/>
+          <w:sz w:val="24"/>
+          <w:szCs w:val="24"/>
+        </w:rPr>
+        <w:t>s</w:t>
       </w:r>
       <w:r>
         <w:rPr>
@@ -293,14 +341,6 @@
           <w:sz w:val="24"/>
           <w:szCs w:val="24"/>
         </w:rPr>
-        <w:t xml:space="preserve"> (cite)</w:t>
-      </w:r>
-      <w:r>
-        <w:rPr>
-          <w:rFonts w:ascii="Times New Roman" w:hAnsi="Times New Roman" w:cs="Times New Roman"/>
-          <w:sz w:val="24"/>
-          <w:szCs w:val="24"/>
-        </w:rPr>
         <w:t xml:space="preserve">. </w:t>
       </w:r>
     </w:p>
@@ -364,14 +404,6 @@
           <w:sz w:val="24"/>
           <w:szCs w:val="24"/>
         </w:rPr>
-        <w:t xml:space="preserve"> (cite)</w:t>
-      </w:r>
-      <w:r>
-        <w:rPr>
-          <w:rFonts w:ascii="Times New Roman" w:hAnsi="Times New Roman" w:cs="Times New Roman"/>
-          <w:sz w:val="24"/>
-          <w:szCs w:val="24"/>
-        </w:rPr>
         <w:t xml:space="preserve">. </w:t>
       </w:r>
     </w:p>
@@ -403,7 +435,7 @@
           <w:sz w:val="24"/>
           <w:szCs w:val="24"/>
         </w:rPr>
-        <w:t>timulating understory plant diversity (cite)</w:t>
+        <w:t>timulating understory plant diversity</w:t>
       </w:r>
       <w:r>
         <w:rPr>
@@ -434,7 +466,7 @@
           <w:sz w:val="24"/>
           <w:szCs w:val="24"/>
         </w:rPr>
-        <w:t>Improving habitat for open forest animal species (cite).</w:t>
+        <w:t>Improving habitat for open forest animal species.</w:t>
       </w:r>
     </w:p>
     <w:p>
@@ -465,23 +497,7 @@
           <w:sz w:val="24"/>
           <w:szCs w:val="24"/>
         </w:rPr>
-        <w:t>timulating tree growth for timber</w:t>
-      </w:r>
-      <w:r>
-        <w:rPr>
-          <w:rFonts w:ascii="Times New Roman" w:hAnsi="Times New Roman" w:cs="Times New Roman"/>
-          <w:sz w:val="24"/>
-          <w:szCs w:val="24"/>
-        </w:rPr>
-        <w:t xml:space="preserve"> (cite)</w:t>
-      </w:r>
-      <w:r>
-        <w:rPr>
-          <w:rFonts w:ascii="Times New Roman" w:hAnsi="Times New Roman" w:cs="Times New Roman"/>
-          <w:sz w:val="24"/>
-          <w:szCs w:val="24"/>
-        </w:rPr>
-        <w:t>.</w:t>
+        <w:t>timulating tree growth for timber.</w:t>
       </w:r>
       <w:r>
         <w:rPr>
@@ -648,6 +664,7 @@
           <w:szCs w:val="24"/>
         </w:rPr>
       </w:pPr>
+      <w:commentRangeStart w:id="3"/>
       <w:r>
         <w:rPr>
           <w:rFonts w:ascii="Times New Roman" w:hAnsi="Times New Roman" w:cs="Times New Roman"/>
@@ -671,6 +688,13 @@
           <w:szCs w:val="24"/>
         </w:rPr>
         <w:t>.</w:t>
+      </w:r>
+      <w:commentRangeEnd w:id="3"/>
+      <w:r>
+        <w:rPr>
+          <w:rStyle w:val="CommentReference"/>
+        </w:rPr>
+        <w:commentReference w:id="3"/>
       </w:r>
     </w:p>
     <w:p>
@@ -1939,6 +1963,7 @@
           <w:szCs w:val="24"/>
         </w:rPr>
       </w:pPr>
+      <w:commentRangeStart w:id="4"/>
       <w:r>
         <w:rPr>
           <w:rFonts w:ascii="Times New Roman" w:hAnsi="Times New Roman" w:cs="Times New Roman"/>
@@ -1949,6 +1974,13 @@
         </w:rPr>
         <w:t>Statistical significance</w:t>
       </w:r>
+      <w:commentRangeEnd w:id="4"/>
+      <w:r>
+        <w:rPr>
+          <w:rStyle w:val="CommentReference"/>
+        </w:rPr>
+        <w:commentReference w:id="4"/>
+      </w:r>
     </w:p>
     <w:p>
       <w:pPr>
@@ -1977,7 +2009,25 @@
           <w:sz w:val="24"/>
           <w:szCs w:val="24"/>
         </w:rPr>
-        <w:t>Most studies of fuels treatment longevity fail to find statistically significant differences between different types of treatments or between pretreatment and longterm sample periods for most fuels metrics, but this does not necessarily mean t</w:t>
+        <w:t xml:space="preserve">Most studies of fuels treatment longevity fail to find statistically significant differences between different types of treatments or between pretreatment and </w:t>
+      </w:r>
+      <w:proofErr w:type="spellStart"/>
+      <w:r>
+        <w:rPr>
+          <w:rFonts w:ascii="Times New Roman" w:hAnsi="Times New Roman" w:cs="Times New Roman"/>
+          <w:sz w:val="24"/>
+          <w:szCs w:val="24"/>
+        </w:rPr>
+        <w:t>longterm</w:t>
+      </w:r>
+      <w:proofErr w:type="spellEnd"/>
+      <w:r>
+        <w:rPr>
+          <w:rFonts w:ascii="Times New Roman" w:hAnsi="Times New Roman" w:cs="Times New Roman"/>
+          <w:sz w:val="24"/>
+          <w:szCs w:val="24"/>
+        </w:rPr>
+        <w:t xml:space="preserve"> sample periods for most fuels metrics, but this does not necessarily mean t</w:t>
       </w:r>
       <w:r>
         <w:rPr>
@@ -2158,7 +2208,31 @@
           <w:sz w:val="24"/>
           <w:szCs w:val="24"/>
         </w:rPr>
-        <w:t xml:space="preserve">Statistical significance is an important tool that helps managers and researchers account for uncertainty in sampling, but in the context of fuels treatment longevity it needs to be used with caution and as one piece in a holistic strategy for thinking about the problem. </w:t>
+        <w:t xml:space="preserve">Statistical significance is an important tool that helps managers and researchers account for uncertainty in sampling, but in the context of fuels treatment longevity it needs to be used with caution and as one piece in a </w:t>
+      </w:r>
+      <w:commentRangeStart w:id="5"/>
+      <w:r>
+        <w:rPr>
+          <w:rFonts w:ascii="Times New Roman" w:hAnsi="Times New Roman" w:cs="Times New Roman"/>
+          <w:sz w:val="24"/>
+          <w:szCs w:val="24"/>
+        </w:rPr>
+        <w:t>holistic strategy for thinking about the problem</w:t>
+      </w:r>
+      <w:commentRangeEnd w:id="5"/>
+      <w:r>
+        <w:rPr>
+          <w:rStyle w:val="CommentReference"/>
+        </w:rPr>
+        <w:commentReference w:id="5"/>
+      </w:r>
+      <w:r>
+        <w:rPr>
+          <w:rFonts w:ascii="Times New Roman" w:hAnsi="Times New Roman" w:cs="Times New Roman"/>
+          <w:sz w:val="24"/>
+          <w:szCs w:val="24"/>
+        </w:rPr>
+        <w:t xml:space="preserve">. </w:t>
       </w:r>
     </w:p>
     <w:p>
@@ -2497,7 +2571,7 @@
                     </pic:cNvPicPr>
                   </pic:nvPicPr>
                   <pic:blipFill>
-                    <a:blip r:embed="rId6" cstate="print">
+                    <a:blip r:embed="rId10" cstate="print">
                       <a:extLst>
                         <a:ext uri="{28A0092B-C50C-407E-A947-70E740481C1C}">
                           <a14:useLocalDpi xmlns:a14="http://schemas.microsoft.com/office/drawing/2010/main" val="0"/>
@@ -2700,7 +2774,31 @@
           <w:sz w:val="24"/>
           <w:szCs w:val="24"/>
         </w:rPr>
-        <w:t xml:space="preserve">, with ridgetops and drier south/west facing mountainsides sustaining lower fuel loads, so topography is good starting point for local/landscape scale planning.  In areas where high value assets coincide with productive sites, managers will likely need to treat stands often to maintain low fire hazard.  </w:t>
+        <w:t xml:space="preserve">, with ridgetops and drier south/west facing mountainsides sustaining lower fuel loads, so topography is good starting point for local/landscape scale planning.  </w:t>
+      </w:r>
+      <w:commentRangeStart w:id="6"/>
+      <w:r>
+        <w:rPr>
+          <w:rFonts w:ascii="Times New Roman" w:hAnsi="Times New Roman" w:cs="Times New Roman"/>
+          <w:sz w:val="24"/>
+          <w:szCs w:val="24"/>
+        </w:rPr>
+        <w:t>In areas where high value assets coincide with productive sites, managers will likely need to treat stands often to maintain low fire hazard</w:t>
+      </w:r>
+      <w:commentRangeEnd w:id="6"/>
+      <w:r>
+        <w:rPr>
+          <w:rStyle w:val="CommentReference"/>
+        </w:rPr>
+        <w:commentReference w:id="6"/>
+      </w:r>
+      <w:r>
+        <w:rPr>
+          <w:rFonts w:ascii="Times New Roman" w:hAnsi="Times New Roman" w:cs="Times New Roman"/>
+          <w:sz w:val="24"/>
+          <w:szCs w:val="24"/>
+        </w:rPr>
+        <w:t xml:space="preserve">.  </w:t>
       </w:r>
     </w:p>
     <w:p>
@@ -2814,7 +2912,43 @@
           <w:sz w:val="24"/>
           <w:szCs w:val="24"/>
         </w:rPr>
-        <w:t>but robust studies comparing the longterm response of different treatments are limited, and show little evidence of longterm differences caused by different treatments</w:t>
+        <w:t xml:space="preserve">but robust studies comparing the </w:t>
+      </w:r>
+      <w:proofErr w:type="spellStart"/>
+      <w:r>
+        <w:rPr>
+          <w:rFonts w:ascii="Times New Roman" w:hAnsi="Times New Roman" w:cs="Times New Roman"/>
+          <w:sz w:val="24"/>
+          <w:szCs w:val="24"/>
+        </w:rPr>
+        <w:t>longterm</w:t>
+      </w:r>
+      <w:proofErr w:type="spellEnd"/>
+      <w:r>
+        <w:rPr>
+          <w:rFonts w:ascii="Times New Roman" w:hAnsi="Times New Roman" w:cs="Times New Roman"/>
+          <w:sz w:val="24"/>
+          <w:szCs w:val="24"/>
+        </w:rPr>
+        <w:t xml:space="preserve"> response of different treatments are limited, and show little evidence of </w:t>
+      </w:r>
+      <w:proofErr w:type="spellStart"/>
+      <w:r>
+        <w:rPr>
+          <w:rFonts w:ascii="Times New Roman" w:hAnsi="Times New Roman" w:cs="Times New Roman"/>
+          <w:sz w:val="24"/>
+          <w:szCs w:val="24"/>
+        </w:rPr>
+        <w:t>longterm</w:t>
+      </w:r>
+      <w:proofErr w:type="spellEnd"/>
+      <w:r>
+        <w:rPr>
+          <w:rFonts w:ascii="Times New Roman" w:hAnsi="Times New Roman" w:cs="Times New Roman"/>
+          <w:sz w:val="24"/>
+          <w:szCs w:val="24"/>
+        </w:rPr>
+        <w:t xml:space="preserve"> differences caused by different treatments</w:t>
       </w:r>
       <w:r>
         <w:rPr>
@@ -2911,7 +3045,25 @@
           <w:sz w:val="24"/>
           <w:szCs w:val="24"/>
         </w:rPr>
-        <w:t xml:space="preserve">  Burning after after thinning is often preferred where feasible, both because it most closely mimics natural processes for restoration purposes and because the fuels it consumes are those that would be most available to a wildfire.   Thinning followed by burning has the </w:t>
+        <w:t xml:space="preserve">  Burning after </w:t>
+      </w:r>
+      <w:proofErr w:type="spellStart"/>
+      <w:r>
+        <w:rPr>
+          <w:rFonts w:ascii="Times New Roman" w:hAnsi="Times New Roman" w:cs="Times New Roman"/>
+          <w:sz w:val="24"/>
+          <w:szCs w:val="24"/>
+        </w:rPr>
+        <w:t>after</w:t>
+      </w:r>
+      <w:proofErr w:type="spellEnd"/>
+      <w:r>
+        <w:rPr>
+          <w:rFonts w:ascii="Times New Roman" w:hAnsi="Times New Roman" w:cs="Times New Roman"/>
+          <w:sz w:val="24"/>
+          <w:szCs w:val="24"/>
+        </w:rPr>
+        <w:t xml:space="preserve"> thinning is often preferred where feasible, both because it most closely mimics natural processes for restoration purposes and because the fuels it consumes are those that would be most available to a wildfire.   Thinning followed by burning has the </w:t>
       </w:r>
       <w:r>
         <w:rPr>
@@ -3051,7 +3203,25 @@
           <w:sz w:val="24"/>
           <w:szCs w:val="24"/>
         </w:rPr>
-        <w:t>appear to have sustained their fuels reduction benefits into the longterm period compared to pretreatment values</w:t>
+        <w:t xml:space="preserve">appear to have sustained their fuels reduction benefits into the </w:t>
+      </w:r>
+      <w:proofErr w:type="spellStart"/>
+      <w:r>
+        <w:rPr>
+          <w:rFonts w:ascii="Times New Roman" w:hAnsi="Times New Roman" w:cs="Times New Roman"/>
+          <w:sz w:val="24"/>
+          <w:szCs w:val="24"/>
+        </w:rPr>
+        <w:t>longterm</w:t>
+      </w:r>
+      <w:proofErr w:type="spellEnd"/>
+      <w:r>
+        <w:rPr>
+          <w:rFonts w:ascii="Times New Roman" w:hAnsi="Times New Roman" w:cs="Times New Roman"/>
+          <w:sz w:val="24"/>
+          <w:szCs w:val="24"/>
+        </w:rPr>
+        <w:t xml:space="preserve"> period compared to pretreatment values</w:t>
       </w:r>
       <w:r>
         <w:rPr>
@@ -3264,15 +3434,51 @@
           <w:sz w:val="24"/>
           <w:szCs w:val="24"/>
         </w:rPr>
-        <w:t>.  So in the longrun, thinning could likely cause a lowe</w:t>
-      </w:r>
-      <w:r>
-        <w:rPr>
-          <w:rFonts w:ascii="Times New Roman" w:hAnsi="Times New Roman" w:cs="Times New Roman"/>
-          <w:sz w:val="24"/>
-          <w:szCs w:val="24"/>
-        </w:rPr>
-        <w:t xml:space="preserve">r rate of litterfall and twigfall to the surface accompanying lower crown fire hazard.  </w:t>
+        <w:t xml:space="preserve">.  So in the </w:t>
+      </w:r>
+      <w:proofErr w:type="spellStart"/>
+      <w:r>
+        <w:rPr>
+          <w:rFonts w:ascii="Times New Roman" w:hAnsi="Times New Roman" w:cs="Times New Roman"/>
+          <w:sz w:val="24"/>
+          <w:szCs w:val="24"/>
+        </w:rPr>
+        <w:t>longrun</w:t>
+      </w:r>
+      <w:proofErr w:type="spellEnd"/>
+      <w:r>
+        <w:rPr>
+          <w:rFonts w:ascii="Times New Roman" w:hAnsi="Times New Roman" w:cs="Times New Roman"/>
+          <w:sz w:val="24"/>
+          <w:szCs w:val="24"/>
+        </w:rPr>
+        <w:t>, thinning could likely cause a lowe</w:t>
+      </w:r>
+      <w:r>
+        <w:rPr>
+          <w:rFonts w:ascii="Times New Roman" w:hAnsi="Times New Roman" w:cs="Times New Roman"/>
+          <w:sz w:val="24"/>
+          <w:szCs w:val="24"/>
+        </w:rPr>
+        <w:t xml:space="preserve">r rate of litterfall and </w:t>
+      </w:r>
+      <w:proofErr w:type="spellStart"/>
+      <w:r>
+        <w:rPr>
+          <w:rFonts w:ascii="Times New Roman" w:hAnsi="Times New Roman" w:cs="Times New Roman"/>
+          <w:sz w:val="24"/>
+          <w:szCs w:val="24"/>
+        </w:rPr>
+        <w:t>twigfall</w:t>
+      </w:r>
+      <w:proofErr w:type="spellEnd"/>
+      <w:r>
+        <w:rPr>
+          <w:rFonts w:ascii="Times New Roman" w:hAnsi="Times New Roman" w:cs="Times New Roman"/>
+          <w:sz w:val="24"/>
+          <w:szCs w:val="24"/>
+        </w:rPr>
+        <w:t xml:space="preserve"> to the surface accompanying lower crown fire hazard.  </w:t>
       </w:r>
       <w:r>
         <w:rPr>
@@ -3532,35 +3738,87 @@
           <w:sz w:val="24"/>
           <w:szCs w:val="24"/>
         </w:rPr>
-        <w:t xml:space="preserve">In the longterm, burn-only units may not sustain the same level of benefit as thin-only units.  Prescribed burns that leave more canopy fuels intact may leave a higher risk of crown fire in the long run, as well as leaving more litter and twig material to drop to the ground and become surface fuels, in the absence of repeat treatment.  </w:t>
-      </w:r>
-    </w:p>
-    <w:p>
-      <w:pPr>
-        <w:spacing w:after="0" w:line="360" w:lineRule="auto"/>
-        <w:rPr>
-          <w:rFonts w:ascii="Times New Roman" w:hAnsi="Times New Roman" w:cs="Times New Roman"/>
-          <w:sz w:val="24"/>
-          <w:szCs w:val="24"/>
-        </w:rPr>
-      </w:pPr>
-    </w:p>
-    <w:p>
-      <w:pPr>
-        <w:spacing w:after="0" w:line="360" w:lineRule="auto"/>
-        <w:rPr>
-          <w:rFonts w:ascii="Times New Roman" w:hAnsi="Times New Roman" w:cs="Times New Roman"/>
-          <w:sz w:val="24"/>
-          <w:szCs w:val="24"/>
-        </w:rPr>
-      </w:pPr>
-      <w:r>
-        <w:rPr>
-          <w:rFonts w:ascii="Times New Roman" w:hAnsi="Times New Roman" w:cs="Times New Roman"/>
-          <w:sz w:val="24"/>
-          <w:szCs w:val="24"/>
-        </w:rPr>
-        <w:t>It is important to consider the possibility of thinning alone as a viable longterm strategy</w:t>
+        <w:t xml:space="preserve">In the </w:t>
+      </w:r>
+      <w:proofErr w:type="spellStart"/>
+      <w:r>
+        <w:rPr>
+          <w:rFonts w:ascii="Times New Roman" w:hAnsi="Times New Roman" w:cs="Times New Roman"/>
+          <w:sz w:val="24"/>
+          <w:szCs w:val="24"/>
+        </w:rPr>
+        <w:t>longterm</w:t>
+      </w:r>
+      <w:proofErr w:type="spellEnd"/>
+      <w:r>
+        <w:rPr>
+          <w:rFonts w:ascii="Times New Roman" w:hAnsi="Times New Roman" w:cs="Times New Roman"/>
+          <w:sz w:val="24"/>
+          <w:szCs w:val="24"/>
+        </w:rPr>
+        <w:t xml:space="preserve">, burn-only units may not sustain the same level of benefit as thin-only units.  Prescribed burns that leave more canopy fuels intact may leave a higher risk of crown fire in the long run, as well as leaving more litter and twig material to drop to the ground and become surface fuels, in the absence of repeat treatment.  </w:t>
+      </w:r>
+    </w:p>
+    <w:p>
+      <w:pPr>
+        <w:spacing w:after="0" w:line="360" w:lineRule="auto"/>
+        <w:rPr>
+          <w:rFonts w:ascii="Times New Roman" w:hAnsi="Times New Roman" w:cs="Times New Roman"/>
+          <w:sz w:val="24"/>
+          <w:szCs w:val="24"/>
+        </w:rPr>
+      </w:pPr>
+    </w:p>
+    <w:p>
+      <w:pPr>
+        <w:spacing w:after="0" w:line="360" w:lineRule="auto"/>
+        <w:rPr>
+          <w:rFonts w:ascii="Times New Roman" w:hAnsi="Times New Roman" w:cs="Times New Roman"/>
+          <w:sz w:val="24"/>
+          <w:szCs w:val="24"/>
+        </w:rPr>
+      </w:pPr>
+      <w:commentRangeStart w:id="7"/>
+      <w:r>
+        <w:rPr>
+          <w:rFonts w:ascii="Times New Roman" w:hAnsi="Times New Roman" w:cs="Times New Roman"/>
+          <w:sz w:val="24"/>
+          <w:szCs w:val="24"/>
+        </w:rPr>
+        <w:t xml:space="preserve">It is important to consider the possibility of thinning alone </w:t>
+      </w:r>
+      <w:commentRangeEnd w:id="7"/>
+      <w:r>
+        <w:rPr>
+          <w:rStyle w:val="CommentReference"/>
+        </w:rPr>
+        <w:commentReference w:id="7"/>
+      </w:r>
+      <w:r>
+        <w:rPr>
+          <w:rFonts w:ascii="Times New Roman" w:hAnsi="Times New Roman" w:cs="Times New Roman"/>
+          <w:sz w:val="24"/>
+          <w:szCs w:val="24"/>
+        </w:rPr>
+        <w:t xml:space="preserve">as a viable </w:t>
+      </w:r>
+      <w:proofErr w:type="spellStart"/>
+      <w:r>
+        <w:rPr>
+          <w:rFonts w:ascii="Times New Roman" w:hAnsi="Times New Roman" w:cs="Times New Roman"/>
+          <w:sz w:val="24"/>
+          <w:szCs w:val="24"/>
+        </w:rPr>
+        <w:t>longterm</w:t>
+      </w:r>
+      <w:proofErr w:type="spellEnd"/>
+      <w:r>
+        <w:rPr>
+          <w:rFonts w:ascii="Times New Roman" w:hAnsi="Times New Roman" w:cs="Times New Roman"/>
+          <w:sz w:val="24"/>
+          <w:szCs w:val="24"/>
+        </w:rPr>
+        <w:t xml:space="preserve"> strategy</w:t>
       </w:r>
       <w:r>
         <w:rPr>
@@ -3628,15 +3886,33 @@
           <w:sz w:val="24"/>
           <w:szCs w:val="24"/>
         </w:rPr>
-        <w:t>In addition to surface and canopy fuel dynamics, the l</w:t>
-      </w:r>
-      <w:r>
-        <w:rPr>
-          <w:rFonts w:ascii="Times New Roman" w:hAnsi="Times New Roman" w:cs="Times New Roman"/>
-          <w:sz w:val="24"/>
-          <w:szCs w:val="24"/>
-        </w:rPr>
-        <w:t xml:space="preserve">ongterm effects of different treatment types </w:t>
+        <w:t xml:space="preserve">In addition to surface and canopy fuel dynamics, the </w:t>
+      </w:r>
+      <w:proofErr w:type="spellStart"/>
+      <w:r>
+        <w:rPr>
+          <w:rFonts w:ascii="Times New Roman" w:hAnsi="Times New Roman" w:cs="Times New Roman"/>
+          <w:sz w:val="24"/>
+          <w:szCs w:val="24"/>
+        </w:rPr>
+        <w:t>l</w:t>
+      </w:r>
+      <w:r>
+        <w:rPr>
+          <w:rFonts w:ascii="Times New Roman" w:hAnsi="Times New Roman" w:cs="Times New Roman"/>
+          <w:sz w:val="24"/>
+          <w:szCs w:val="24"/>
+        </w:rPr>
+        <w:t>ongterm</w:t>
+      </w:r>
+      <w:proofErr w:type="spellEnd"/>
+      <w:r>
+        <w:rPr>
+          <w:rFonts w:ascii="Times New Roman" w:hAnsi="Times New Roman" w:cs="Times New Roman"/>
+          <w:sz w:val="24"/>
+          <w:szCs w:val="24"/>
+        </w:rPr>
+        <w:t xml:space="preserve"> effects of different treatment types </w:t>
       </w:r>
       <w:r>
         <w:rPr>
@@ -3781,7 +4057,16 @@
           <w:sz w:val="24"/>
           <w:szCs w:val="24"/>
         </w:rPr>
-        <w:t xml:space="preserve"> may result in more ladder fuels and live surface fuels in the long</w:t>
+        <w:t xml:space="preserve"> may result in more ladder fuels and live surface fuels in the </w:t>
+      </w:r>
+      <w:proofErr w:type="spellStart"/>
+      <w:r>
+        <w:rPr>
+          <w:rFonts w:ascii="Times New Roman" w:hAnsi="Times New Roman" w:cs="Times New Roman"/>
+          <w:sz w:val="24"/>
+          <w:szCs w:val="24"/>
+        </w:rPr>
+        <w:t>long</w:t>
       </w:r>
       <w:r>
         <w:rPr>
@@ -3791,6 +4076,7 @@
         </w:rPr>
         <w:t>term</w:t>
       </w:r>
+      <w:proofErr w:type="spellEnd"/>
       <w:r>
         <w:rPr>
           <w:rFonts w:ascii="Times New Roman" w:hAnsi="Times New Roman" w:cs="Times New Roman"/>
@@ -4020,7 +4306,25 @@
           <w:szCs w:val="24"/>
         </w:rPr>
         <w:lastRenderedPageBreak/>
-        <w:t xml:space="preserve">stimulate heavy germination of trees and shrubs that can reduce fuels treatment effectiveness in the longrun, in the absence of subsequent treatment.  </w:t>
+        <w:t xml:space="preserve">stimulate heavy germination of trees and shrubs that can reduce fuels treatment effectiveness in the </w:t>
+      </w:r>
+      <w:proofErr w:type="spellStart"/>
+      <w:r>
+        <w:rPr>
+          <w:rFonts w:ascii="Times New Roman" w:hAnsi="Times New Roman" w:cs="Times New Roman"/>
+          <w:sz w:val="24"/>
+          <w:szCs w:val="24"/>
+        </w:rPr>
+        <w:t>longrun</w:t>
+      </w:r>
+      <w:proofErr w:type="spellEnd"/>
+      <w:r>
+        <w:rPr>
+          <w:rFonts w:ascii="Times New Roman" w:hAnsi="Times New Roman" w:cs="Times New Roman"/>
+          <w:sz w:val="24"/>
+          <w:szCs w:val="24"/>
+        </w:rPr>
+        <w:t xml:space="preserve">, in the absence of subsequent treatment.  </w:t>
       </w:r>
       <w:r>
         <w:rPr>
@@ -4236,7 +4540,25 @@
           <w:sz w:val="24"/>
           <w:szCs w:val="24"/>
         </w:rPr>
-        <w:t xml:space="preserve"> for the longterm across large landscapes, rather</w:t>
+        <w:t xml:space="preserve"> for the </w:t>
+      </w:r>
+      <w:proofErr w:type="spellStart"/>
+      <w:r>
+        <w:rPr>
+          <w:rFonts w:ascii="Times New Roman" w:hAnsi="Times New Roman" w:cs="Times New Roman"/>
+          <w:sz w:val="24"/>
+          <w:szCs w:val="24"/>
+        </w:rPr>
+        <w:t>longterm</w:t>
+      </w:r>
+      <w:proofErr w:type="spellEnd"/>
+      <w:r>
+        <w:rPr>
+          <w:rFonts w:ascii="Times New Roman" w:hAnsi="Times New Roman" w:cs="Times New Roman"/>
+          <w:sz w:val="24"/>
+          <w:szCs w:val="24"/>
+        </w:rPr>
+        <w:t xml:space="preserve"> across large landscapes, rather</w:t>
       </w:r>
       <w:r>
         <w:rPr>
@@ -4353,7 +4675,61 @@
           <w:sz w:val="24"/>
           <w:szCs w:val="24"/>
         </w:rPr>
-        <w:t>times.  As a simplified example of creating variability at the stand level, some stands could be thinned with the expectation that thinning will increase surface fire risk in the short term while decreasing overall fire risk in the longterm, and other stands could be more intensively thinned and burned at the same time to decrease fire risk in the shortterm but increase fire risk in the longterm.  Whether</w:t>
+        <w:t xml:space="preserve">times.  As a simplified example of creating variability at the stand level, some stands could be thinned with the expectation that thinning will increase surface fire risk in the short term while decreasing overall fire risk in the </w:t>
+      </w:r>
+      <w:proofErr w:type="spellStart"/>
+      <w:r>
+        <w:rPr>
+          <w:rFonts w:ascii="Times New Roman" w:hAnsi="Times New Roman" w:cs="Times New Roman"/>
+          <w:sz w:val="24"/>
+          <w:szCs w:val="24"/>
+        </w:rPr>
+        <w:t>longterm</w:t>
+      </w:r>
+      <w:proofErr w:type="spellEnd"/>
+      <w:r>
+        <w:rPr>
+          <w:rFonts w:ascii="Times New Roman" w:hAnsi="Times New Roman" w:cs="Times New Roman"/>
+          <w:sz w:val="24"/>
+          <w:szCs w:val="24"/>
+        </w:rPr>
+        <w:t xml:space="preserve">, and other stands could be more intensively thinned and burned at the same time to decrease fire risk in the </w:t>
+      </w:r>
+      <w:proofErr w:type="spellStart"/>
+      <w:r>
+        <w:rPr>
+          <w:rFonts w:ascii="Times New Roman" w:hAnsi="Times New Roman" w:cs="Times New Roman"/>
+          <w:sz w:val="24"/>
+          <w:szCs w:val="24"/>
+        </w:rPr>
+        <w:t>shortterm</w:t>
+      </w:r>
+      <w:proofErr w:type="spellEnd"/>
+      <w:r>
+        <w:rPr>
+          <w:rFonts w:ascii="Times New Roman" w:hAnsi="Times New Roman" w:cs="Times New Roman"/>
+          <w:sz w:val="24"/>
+          <w:szCs w:val="24"/>
+        </w:rPr>
+        <w:t xml:space="preserve"> but increase fire risk in the </w:t>
+      </w:r>
+      <w:proofErr w:type="spellStart"/>
+      <w:r>
+        <w:rPr>
+          <w:rFonts w:ascii="Times New Roman" w:hAnsi="Times New Roman" w:cs="Times New Roman"/>
+          <w:sz w:val="24"/>
+          <w:szCs w:val="24"/>
+        </w:rPr>
+        <w:t>longterm</w:t>
+      </w:r>
+      <w:proofErr w:type="spellEnd"/>
+      <w:r>
+        <w:rPr>
+          <w:rFonts w:ascii="Times New Roman" w:hAnsi="Times New Roman" w:cs="Times New Roman"/>
+          <w:sz w:val="24"/>
+          <w:szCs w:val="24"/>
+        </w:rPr>
+        <w:t>.  Whether</w:t>
       </w:r>
       <w:r>
         <w:rPr>
@@ -4567,7 +4943,25 @@
           <w:sz w:val="24"/>
           <w:szCs w:val="24"/>
         </w:rPr>
-        <w:t xml:space="preserve">From an ecological perspective, our literature review has indicated that there is not enough information about fuels treatment longevity to accurately anticipate the longterm effects of any given fuels treatment on potential wildfire risk.  Changing ecological </w:t>
+        <w:t xml:space="preserve">From an ecological perspective, our literature review has indicated that there is not enough information about fuels treatment longevity to accurately anticipate the </w:t>
+      </w:r>
+      <w:proofErr w:type="spellStart"/>
+      <w:r>
+        <w:rPr>
+          <w:rFonts w:ascii="Times New Roman" w:hAnsi="Times New Roman" w:cs="Times New Roman"/>
+          <w:sz w:val="24"/>
+          <w:szCs w:val="24"/>
+        </w:rPr>
+        <w:t>longterm</w:t>
+      </w:r>
+      <w:proofErr w:type="spellEnd"/>
+      <w:r>
+        <w:rPr>
+          <w:rFonts w:ascii="Times New Roman" w:hAnsi="Times New Roman" w:cs="Times New Roman"/>
+          <w:sz w:val="24"/>
+          <w:szCs w:val="24"/>
+        </w:rPr>
+        <w:t xml:space="preserve"> effects of any given fuels treatment on potential wildfire risk.  Changing ecological </w:t>
       </w:r>
       <w:r>
         <w:rPr>
@@ -4659,7 +5053,25 @@
           <w:sz w:val="24"/>
           <w:szCs w:val="24"/>
         </w:rPr>
-        <w:t xml:space="preserve">section and the discussion below, we discuss the longterm outcomes we believe are most likely based on a range of factors.  But </w:t>
+        <w:t xml:space="preserve">section and the discussion below, we discuss the </w:t>
+      </w:r>
+      <w:proofErr w:type="spellStart"/>
+      <w:r>
+        <w:rPr>
+          <w:rFonts w:ascii="Times New Roman" w:hAnsi="Times New Roman" w:cs="Times New Roman"/>
+          <w:sz w:val="24"/>
+          <w:szCs w:val="24"/>
+        </w:rPr>
+        <w:t>longterm</w:t>
+      </w:r>
+      <w:proofErr w:type="spellEnd"/>
+      <w:r>
+        <w:rPr>
+          <w:rFonts w:ascii="Times New Roman" w:hAnsi="Times New Roman" w:cs="Times New Roman"/>
+          <w:sz w:val="24"/>
+          <w:szCs w:val="24"/>
+        </w:rPr>
+        <w:t xml:space="preserve"> outcomes we believe are most likely based on a range of factors.  But </w:t>
       </w:r>
       <w:r>
         <w:rPr>
@@ -4780,7 +5192,43 @@
           <w:sz w:val="24"/>
           <w:szCs w:val="24"/>
         </w:rPr>
-        <w:t>An example from our review is that that maximizing fuels treatment benefits in the short term may result in relatively continuous fuelbeds in the longterm, if rate of retreatment is lower than expected</w:t>
+        <w:t xml:space="preserve">An example from our review is that that maximizing fuels treatment benefits in the short term may result in relatively continuous </w:t>
+      </w:r>
+      <w:proofErr w:type="spellStart"/>
+      <w:r>
+        <w:rPr>
+          <w:rFonts w:ascii="Times New Roman" w:hAnsi="Times New Roman" w:cs="Times New Roman"/>
+          <w:sz w:val="24"/>
+          <w:szCs w:val="24"/>
+        </w:rPr>
+        <w:t>fuelbeds</w:t>
+      </w:r>
+      <w:proofErr w:type="spellEnd"/>
+      <w:r>
+        <w:rPr>
+          <w:rFonts w:ascii="Times New Roman" w:hAnsi="Times New Roman" w:cs="Times New Roman"/>
+          <w:sz w:val="24"/>
+          <w:szCs w:val="24"/>
+        </w:rPr>
+        <w:t xml:space="preserve"> in the </w:t>
+      </w:r>
+      <w:proofErr w:type="spellStart"/>
+      <w:r>
+        <w:rPr>
+          <w:rFonts w:ascii="Times New Roman" w:hAnsi="Times New Roman" w:cs="Times New Roman"/>
+          <w:sz w:val="24"/>
+          <w:szCs w:val="24"/>
+        </w:rPr>
+        <w:t>longterm</w:t>
+      </w:r>
+      <w:proofErr w:type="spellEnd"/>
+      <w:r>
+        <w:rPr>
+          <w:rFonts w:ascii="Times New Roman" w:hAnsi="Times New Roman" w:cs="Times New Roman"/>
+          <w:sz w:val="24"/>
+          <w:szCs w:val="24"/>
+        </w:rPr>
+        <w:t>, if rate of retreatment is lower than expected</w:t>
       </w:r>
       <w:r>
         <w:rPr>
@@ -4857,6 +5305,7 @@
           <w:szCs w:val="24"/>
         </w:rPr>
       </w:pPr>
+      <w:commentRangeStart w:id="8"/>
       <w:r>
         <w:rPr>
           <w:rFonts w:ascii="Times New Roman" w:hAnsi="Times New Roman" w:cs="Times New Roman"/>
@@ -4876,6 +5325,13 @@
           <w:szCs w:val="24"/>
         </w:rPr>
         <w:t>Data on Treatment Longevity</w:t>
+      </w:r>
+      <w:commentRangeEnd w:id="8"/>
+      <w:r>
+        <w:rPr>
+          <w:rStyle w:val="CommentReference"/>
+        </w:rPr>
+        <w:commentReference w:id="8"/>
       </w:r>
     </w:p>
     <w:p>
@@ -5020,7 +5476,39 @@
           <w:sz w:val="24"/>
           <w:szCs w:val="24"/>
         </w:rPr>
-        <w:t>59 managers and fire researchers across multiple government agencies, universities, tribes, and nonprofits.  In order for us to use a dataset in this report, the dataset needed to:</w:t>
+        <w:t>5</w:t>
+      </w:r>
+      <w:r>
+        <w:rPr>
+          <w:rFonts w:ascii="Times New Roman" w:hAnsi="Times New Roman" w:cs="Times New Roman"/>
+          <w:sz w:val="24"/>
+          <w:szCs w:val="24"/>
+        </w:rPr>
+        <w:t>4</w:t>
+      </w:r>
+      <w:r>
+        <w:rPr>
+          <w:rFonts w:ascii="Times New Roman" w:hAnsi="Times New Roman" w:cs="Times New Roman"/>
+          <w:sz w:val="24"/>
+          <w:szCs w:val="24"/>
+        </w:rPr>
+        <w:t xml:space="preserve"> managers and fire researchers across multiple government agencies, universities, tribes, and nonprofits.  </w:t>
+      </w:r>
+      <w:r>
+        <w:rPr>
+          <w:rFonts w:ascii="Times New Roman" w:hAnsi="Times New Roman" w:cs="Times New Roman"/>
+          <w:sz w:val="24"/>
+          <w:szCs w:val="24"/>
+        </w:rPr>
+        <w:t>For</w:t>
+      </w:r>
+      <w:r>
+        <w:rPr>
+          <w:rFonts w:ascii="Times New Roman" w:hAnsi="Times New Roman" w:cs="Times New Roman"/>
+          <w:sz w:val="24"/>
+          <w:szCs w:val="24"/>
+        </w:rPr>
+        <w:t xml:space="preserve"> us to use a dataset in this report, the dataset needed to:</w:t>
       </w:r>
     </w:p>
     <w:p>
@@ -5160,16 +5648,138 @@
           <w:sz w:val="24"/>
           <w:szCs w:val="24"/>
         </w:rPr>
+        <w:t>The ‘Colville Chronosequence’,  a dataset for which the Colville National Forest sampled different stands at different times since treatments to look for t</w:t>
+      </w:r>
+      <w:r>
+        <w:rPr>
+          <w:rFonts w:ascii="Times New Roman" w:hAnsi="Times New Roman" w:cs="Times New Roman"/>
+          <w:sz w:val="24"/>
+          <w:szCs w:val="24"/>
+        </w:rPr>
+        <w:t>ime-since-treatment</w:t>
+      </w:r>
+      <w:r>
+        <w:rPr>
+          <w:rFonts w:ascii="Times New Roman" w:hAnsi="Times New Roman" w:cs="Times New Roman"/>
+          <w:sz w:val="24"/>
+          <w:szCs w:val="24"/>
+        </w:rPr>
+        <w:t xml:space="preserve"> trends in fuels and vegetation</w:t>
+      </w:r>
+      <w:r>
+        <w:rPr>
+          <w:rFonts w:ascii="Times New Roman" w:hAnsi="Times New Roman" w:cs="Times New Roman"/>
+          <w:sz w:val="24"/>
+          <w:szCs w:val="24"/>
+        </w:rPr>
+        <w:t xml:space="preserve">.  Most study stands were thin plus burn treatments, so we focused </w:t>
+      </w:r>
+      <w:r>
+        <w:rPr>
+          <w:rFonts w:ascii="Times New Roman" w:hAnsi="Times New Roman" w:cs="Times New Roman"/>
+          <w:sz w:val="24"/>
+          <w:szCs w:val="24"/>
+        </w:rPr>
         <w:lastRenderedPageBreak/>
-        <w:t>The ‘Colville Chronosequence’,  a dataset for which the Colville National Forest sampled different stands at different times since treatments to look for temporal trends in fuels and vegetation</w:t>
-      </w:r>
-      <w:r>
-        <w:rPr>
-          <w:rFonts w:ascii="Times New Roman" w:hAnsi="Times New Roman" w:cs="Times New Roman"/>
-          <w:sz w:val="24"/>
-          <w:szCs w:val="24"/>
-        </w:rPr>
-        <w:t xml:space="preserve">, for which we focused on thinning plus burning treatments. </w:t>
+        <w:t>only on this treatment type</w:t>
+      </w:r>
+      <w:r>
+        <w:rPr>
+          <w:rFonts w:ascii="Times New Roman" w:hAnsi="Times New Roman" w:cs="Times New Roman"/>
+          <w:sz w:val="24"/>
+          <w:szCs w:val="24"/>
+        </w:rPr>
+        <w:t xml:space="preserve">. </w:t>
+      </w:r>
+      <w:r>
+        <w:rPr>
+          <w:rFonts w:ascii="Times New Roman" w:hAnsi="Times New Roman" w:cs="Times New Roman"/>
+          <w:sz w:val="24"/>
+          <w:szCs w:val="24"/>
+        </w:rPr>
+        <w:t xml:space="preserve">This dataset was the best suited for looking at time since treatment, </w:t>
+      </w:r>
+      <w:r>
+        <w:rPr>
+          <w:rFonts w:ascii="Times New Roman" w:hAnsi="Times New Roman" w:cs="Times New Roman"/>
+          <w:sz w:val="24"/>
+          <w:szCs w:val="24"/>
+        </w:rPr>
+        <w:t>because</w:t>
+      </w:r>
+      <w:r>
+        <w:rPr>
+          <w:rFonts w:ascii="Times New Roman" w:hAnsi="Times New Roman" w:cs="Times New Roman"/>
+          <w:sz w:val="24"/>
+          <w:szCs w:val="24"/>
+        </w:rPr>
+        <w:t xml:space="preserve"> many points in time were represented</w:t>
+      </w:r>
+      <w:r>
+        <w:rPr>
+          <w:rFonts w:ascii="Times New Roman" w:hAnsi="Times New Roman" w:cs="Times New Roman"/>
+          <w:sz w:val="24"/>
+          <w:szCs w:val="24"/>
+        </w:rPr>
+        <w:t>.</w:t>
+      </w:r>
+      <w:r>
+        <w:rPr>
+          <w:rFonts w:ascii="Times New Roman" w:hAnsi="Times New Roman" w:cs="Times New Roman"/>
+          <w:sz w:val="24"/>
+          <w:szCs w:val="24"/>
+        </w:rPr>
+        <w:t xml:space="preserve"> </w:t>
+      </w:r>
+      <w:r>
+        <w:rPr>
+          <w:rFonts w:ascii="Times New Roman" w:hAnsi="Times New Roman" w:cs="Times New Roman"/>
+          <w:sz w:val="24"/>
+          <w:szCs w:val="24"/>
+        </w:rPr>
+        <w:t xml:space="preserve"> B</w:t>
+      </w:r>
+      <w:r>
+        <w:rPr>
+          <w:rFonts w:ascii="Times New Roman" w:hAnsi="Times New Roman" w:cs="Times New Roman"/>
+          <w:sz w:val="24"/>
+          <w:szCs w:val="24"/>
+        </w:rPr>
+        <w:t xml:space="preserve">ut </w:t>
+      </w:r>
+      <w:proofErr w:type="spellStart"/>
+      <w:r>
+        <w:rPr>
+          <w:rFonts w:ascii="Times New Roman" w:hAnsi="Times New Roman" w:cs="Times New Roman"/>
+          <w:sz w:val="24"/>
+          <w:szCs w:val="24"/>
+        </w:rPr>
+        <w:t>chronosequence</w:t>
+      </w:r>
+      <w:proofErr w:type="spellEnd"/>
+      <w:r>
+        <w:rPr>
+          <w:rFonts w:ascii="Times New Roman" w:hAnsi="Times New Roman" w:cs="Times New Roman"/>
+          <w:sz w:val="24"/>
+          <w:szCs w:val="24"/>
+        </w:rPr>
+        <w:t xml:space="preserve"> </w:t>
+      </w:r>
+      <w:r>
+        <w:rPr>
+          <w:rFonts w:ascii="Times New Roman" w:hAnsi="Times New Roman" w:cs="Times New Roman"/>
+          <w:sz w:val="24"/>
+          <w:szCs w:val="24"/>
+        </w:rPr>
+        <w:t>stud</w:t>
+      </w:r>
+      <w:r>
+        <w:rPr>
+          <w:rFonts w:ascii="Times New Roman" w:hAnsi="Times New Roman" w:cs="Times New Roman"/>
+          <w:sz w:val="24"/>
+          <w:szCs w:val="24"/>
+        </w:rPr>
+        <w:t>ies need to be used with caution, because it is possible to confuse spatial variation for variation in time.</w:t>
       </w:r>
     </w:p>
     <w:p>
@@ -5194,6 +5804,96 @@
         </w:rPr>
         <w:t xml:space="preserve">The ‘Mission Creek’ site of the Fire and Fire Surrogates study, an experimental comparison of burning, thinning, thinning plus burning, and control units, which was being resampled about 15 years after treatment. </w:t>
       </w:r>
+      <w:r>
+        <w:rPr>
+          <w:rFonts w:ascii="Times New Roman" w:hAnsi="Times New Roman" w:cs="Times New Roman"/>
+          <w:sz w:val="24"/>
+          <w:szCs w:val="24"/>
+        </w:rPr>
+        <w:t xml:space="preserve"> This dataset was the best suited for comparing </w:t>
+      </w:r>
+      <w:proofErr w:type="spellStart"/>
+      <w:r>
+        <w:rPr>
+          <w:rFonts w:ascii="Times New Roman" w:hAnsi="Times New Roman" w:cs="Times New Roman"/>
+          <w:sz w:val="24"/>
+          <w:szCs w:val="24"/>
+        </w:rPr>
+        <w:t>longterm</w:t>
+      </w:r>
+      <w:proofErr w:type="spellEnd"/>
+      <w:r>
+        <w:rPr>
+          <w:rFonts w:ascii="Times New Roman" w:hAnsi="Times New Roman" w:cs="Times New Roman"/>
+          <w:sz w:val="24"/>
+          <w:szCs w:val="24"/>
+        </w:rPr>
+        <w:t xml:space="preserve"> effects of different treatments, but </w:t>
+      </w:r>
+      <w:r>
+        <w:rPr>
+          <w:rFonts w:ascii="Times New Roman" w:hAnsi="Times New Roman" w:cs="Times New Roman"/>
+          <w:sz w:val="24"/>
+          <w:szCs w:val="24"/>
+        </w:rPr>
+        <w:t>will fail to detect</w:t>
+      </w:r>
+      <w:r>
+        <w:rPr>
+          <w:rFonts w:ascii="Times New Roman" w:hAnsi="Times New Roman" w:cs="Times New Roman"/>
+          <w:sz w:val="24"/>
+          <w:szCs w:val="24"/>
+        </w:rPr>
+        <w:t xml:space="preserve"> </w:t>
+      </w:r>
+      <w:r>
+        <w:rPr>
+          <w:rFonts w:ascii="Times New Roman" w:hAnsi="Times New Roman" w:cs="Times New Roman"/>
+          <w:sz w:val="24"/>
+          <w:szCs w:val="24"/>
+        </w:rPr>
+        <w:t xml:space="preserve">any </w:t>
+      </w:r>
+      <w:r>
+        <w:rPr>
+          <w:rFonts w:ascii="Times New Roman" w:hAnsi="Times New Roman" w:cs="Times New Roman"/>
+          <w:sz w:val="24"/>
+          <w:szCs w:val="24"/>
+        </w:rPr>
+        <w:t xml:space="preserve">important </w:t>
+      </w:r>
+      <w:r>
+        <w:rPr>
+          <w:rFonts w:ascii="Times New Roman" w:hAnsi="Times New Roman" w:cs="Times New Roman"/>
+          <w:sz w:val="24"/>
+          <w:szCs w:val="24"/>
+        </w:rPr>
+        <w:t>thresholds in fuel accumulation with time</w:t>
+      </w:r>
+      <w:r>
+        <w:rPr>
+          <w:rFonts w:ascii="Times New Roman" w:hAnsi="Times New Roman" w:cs="Times New Roman"/>
+          <w:sz w:val="24"/>
+          <w:szCs w:val="24"/>
+        </w:rPr>
+        <w:t xml:space="preserve"> because the ‘long-term’ period was only represented by one </w:t>
+      </w:r>
+      <w:r>
+        <w:rPr>
+          <w:rFonts w:ascii="Times New Roman" w:hAnsi="Times New Roman" w:cs="Times New Roman"/>
+          <w:sz w:val="24"/>
+          <w:szCs w:val="24"/>
+        </w:rPr>
+        <w:t>temporal ‘snapshot’</w:t>
+      </w:r>
+      <w:r>
+        <w:rPr>
+          <w:rFonts w:ascii="Times New Roman" w:hAnsi="Times New Roman" w:cs="Times New Roman"/>
+          <w:sz w:val="24"/>
+          <w:szCs w:val="24"/>
+        </w:rPr>
+        <w:t xml:space="preserve">.  </w:t>
+      </w:r>
     </w:p>
     <w:p>
       <w:pPr>
@@ -5225,6 +5925,46 @@
         </w:rPr>
         <w:t xml:space="preserve"> treatment monitoring program at the North Cascades and Lake Roosevelt National Recreation areas, for which we focused on thinning and burning units.  </w:t>
       </w:r>
+      <w:r>
+        <w:rPr>
+          <w:rFonts w:ascii="Times New Roman" w:hAnsi="Times New Roman" w:cs="Times New Roman"/>
+          <w:sz w:val="24"/>
+          <w:szCs w:val="24"/>
+        </w:rPr>
+        <w:t>Because of frequent retreatments, this dataset was best suited for looking at interactions of different combinations of treatments</w:t>
+      </w:r>
+      <w:r>
+        <w:rPr>
+          <w:rFonts w:ascii="Times New Roman" w:hAnsi="Times New Roman" w:cs="Times New Roman"/>
+          <w:sz w:val="24"/>
+          <w:szCs w:val="24"/>
+        </w:rPr>
+        <w:t xml:space="preserve"> with high temporal resolution</w:t>
+      </w:r>
+      <w:r>
+        <w:rPr>
+          <w:rFonts w:ascii="Times New Roman" w:hAnsi="Times New Roman" w:cs="Times New Roman"/>
+          <w:sz w:val="24"/>
+          <w:szCs w:val="24"/>
+        </w:rPr>
+        <w:t xml:space="preserve">, </w:t>
+      </w:r>
+      <w:r>
+        <w:rPr>
+          <w:rFonts w:ascii="Times New Roman" w:hAnsi="Times New Roman" w:cs="Times New Roman"/>
+          <w:sz w:val="24"/>
+          <w:szCs w:val="24"/>
+        </w:rPr>
+        <w:t xml:space="preserve">but only </w:t>
+      </w:r>
+      <w:r>
+        <w:rPr>
+          <w:rFonts w:ascii="Times New Roman" w:hAnsi="Times New Roman" w:cs="Times New Roman"/>
+          <w:sz w:val="24"/>
+          <w:szCs w:val="24"/>
+        </w:rPr>
+        <w:t>had only a few plots that have been monitored for more than five years following treatment.</w:t>
+      </w:r>
     </w:p>
     <w:p>
       <w:pPr>
@@ -5260,7 +6000,39 @@
           <w:sz w:val="24"/>
           <w:szCs w:val="24"/>
         </w:rPr>
-        <w:t xml:space="preserve"> we collected field data to augment the Colville Chronosquence and Mission Creek datasets. </w:t>
+        <w:t xml:space="preserve"> we collected field data to augment the Colville Chronos</w:t>
+      </w:r>
+      <w:r>
+        <w:rPr>
+          <w:rFonts w:ascii="Times New Roman" w:hAnsi="Times New Roman" w:cs="Times New Roman"/>
+          <w:sz w:val="24"/>
+          <w:szCs w:val="24"/>
+        </w:rPr>
+        <w:t>e</w:t>
+      </w:r>
+      <w:r>
+        <w:rPr>
+          <w:rFonts w:ascii="Times New Roman" w:hAnsi="Times New Roman" w:cs="Times New Roman"/>
+          <w:sz w:val="24"/>
+          <w:szCs w:val="24"/>
+        </w:rPr>
+        <w:t>quence and Mission Creek datasets</w:t>
+      </w:r>
+      <w:r>
+        <w:rPr>
+          <w:rFonts w:ascii="Times New Roman" w:hAnsi="Times New Roman" w:cs="Times New Roman"/>
+          <w:sz w:val="24"/>
+          <w:szCs w:val="24"/>
+        </w:rPr>
+        <w:t xml:space="preserve">, which best addressed our questions of interest </w:t>
+      </w:r>
+      <w:r>
+        <w:rPr>
+          <w:rFonts w:ascii="Times New Roman" w:hAnsi="Times New Roman" w:cs="Times New Roman"/>
+          <w:sz w:val="24"/>
+          <w:szCs w:val="24"/>
+        </w:rPr>
+        <w:t xml:space="preserve">and which would benefit from a larger sample size increasing statistical power. </w:t>
       </w:r>
     </w:p>
     <w:p>
@@ -5296,7 +6068,165 @@
           <w:sz w:val="24"/>
           <w:szCs w:val="24"/>
         </w:rPr>
-        <w:t>, we aggregated data from these Washington datasets along with published data from other dry forest datasets around the western US, into scatterplots comparing key fuels variables against time since treatment.  We chose to look at a few key fuels and stand structure variables that are commonly reported in fire ecology studies.  Some important variables such as shrub composition, cover, and biomass are often unreported in fuels studies and/or published in separate accounts; therefore we did not include them in the current report.  We also did not include modelled fire behavior because of different model parameterization in different</w:t>
+        <w:t xml:space="preserve">, we aggregated data from these Washington datasets along with published data from other dry forest datasets around the western US, into </w:t>
+      </w:r>
+      <w:r>
+        <w:rPr>
+          <w:rFonts w:ascii="Times New Roman" w:hAnsi="Times New Roman" w:cs="Times New Roman"/>
+          <w:sz w:val="24"/>
+          <w:szCs w:val="24"/>
+        </w:rPr>
+        <w:t>‘</w:t>
+      </w:r>
+      <w:proofErr w:type="spellStart"/>
+      <w:r>
+        <w:rPr>
+          <w:rFonts w:ascii="Times New Roman" w:hAnsi="Times New Roman" w:cs="Times New Roman"/>
+          <w:sz w:val="24"/>
+          <w:szCs w:val="24"/>
+        </w:rPr>
+        <w:t>metaanalytical</w:t>
+      </w:r>
+      <w:proofErr w:type="spellEnd"/>
+      <w:r>
+        <w:rPr>
+          <w:rFonts w:ascii="Times New Roman" w:hAnsi="Times New Roman" w:cs="Times New Roman"/>
+          <w:sz w:val="24"/>
+          <w:szCs w:val="24"/>
+        </w:rPr>
+        <w:t xml:space="preserve">’ </w:t>
+      </w:r>
+      <w:r>
+        <w:rPr>
+          <w:rFonts w:ascii="Times New Roman" w:hAnsi="Times New Roman" w:cs="Times New Roman"/>
+          <w:sz w:val="24"/>
+          <w:szCs w:val="24"/>
+        </w:rPr>
+        <w:t>scatterplots comparing key fuels variables against time since treatment.</w:t>
+      </w:r>
+      <w:r>
+        <w:rPr>
+          <w:rFonts w:ascii="Times New Roman" w:hAnsi="Times New Roman" w:cs="Times New Roman"/>
+          <w:sz w:val="24"/>
+          <w:szCs w:val="24"/>
+        </w:rPr>
+        <w:t xml:space="preserve">  </w:t>
+      </w:r>
+      <w:r>
+        <w:rPr>
+          <w:rFonts w:ascii="Times New Roman" w:hAnsi="Times New Roman" w:cs="Times New Roman"/>
+          <w:sz w:val="24"/>
+          <w:szCs w:val="24"/>
+        </w:rPr>
+        <w:t>For the purposes of this report, we limited the scope of studies to be included in our metanalytical graphs, to fuels-based studies of dry, frequent forest types relevant to eastern Washington (ponderosa pine/yellow pines or dry mixed conifer).</w:t>
+      </w:r>
+      <w:r>
+        <w:rPr>
+          <w:rFonts w:ascii="Times New Roman" w:hAnsi="Times New Roman" w:cs="Times New Roman"/>
+          <w:sz w:val="24"/>
+          <w:szCs w:val="24"/>
+        </w:rPr>
+        <w:t xml:space="preserve"> </w:t>
+      </w:r>
+      <w:r>
+        <w:rPr>
+          <w:rFonts w:ascii="Times New Roman" w:hAnsi="Times New Roman" w:cs="Times New Roman"/>
+          <w:sz w:val="24"/>
+          <w:szCs w:val="24"/>
+        </w:rPr>
+        <w:t xml:space="preserve"> Studies had to include information on surface fuels at least five years after a treatment.  We did not include analyses of natural disturbances like wildfire or beetle outbreaks</w:t>
+      </w:r>
+      <w:r>
+        <w:rPr>
+          <w:rFonts w:ascii="Times New Roman" w:hAnsi="Times New Roman" w:cs="Times New Roman"/>
+          <w:sz w:val="24"/>
+          <w:szCs w:val="24"/>
+        </w:rPr>
+        <w:t xml:space="preserve">, </w:t>
+      </w:r>
+      <w:r>
+        <w:rPr>
+          <w:rFonts w:ascii="Times New Roman" w:hAnsi="Times New Roman" w:cs="Times New Roman"/>
+          <w:sz w:val="24"/>
+          <w:szCs w:val="24"/>
+        </w:rPr>
+        <w:t xml:space="preserve">or retrospective studies of treatment performance in real wildfires, </w:t>
+      </w:r>
+      <w:r>
+        <w:rPr>
+          <w:rFonts w:ascii="Times New Roman" w:hAnsi="Times New Roman" w:cs="Times New Roman"/>
+          <w:sz w:val="24"/>
+          <w:szCs w:val="24"/>
+        </w:rPr>
+        <w:t xml:space="preserve">because they were beyond the scope of </w:t>
+      </w:r>
+      <w:r>
+        <w:rPr>
+          <w:rFonts w:ascii="Times New Roman" w:hAnsi="Times New Roman" w:cs="Times New Roman"/>
+          <w:sz w:val="24"/>
+          <w:szCs w:val="24"/>
+        </w:rPr>
+        <w:t>phase one and two</w:t>
+      </w:r>
+      <w:r>
+        <w:rPr>
+          <w:rFonts w:ascii="Times New Roman" w:hAnsi="Times New Roman" w:cs="Times New Roman"/>
+          <w:sz w:val="24"/>
+          <w:szCs w:val="24"/>
+        </w:rPr>
+        <w:t xml:space="preserve">.  </w:t>
+      </w:r>
+      <w:r>
+        <w:rPr>
+          <w:rFonts w:ascii="Times New Roman" w:hAnsi="Times New Roman" w:cs="Times New Roman"/>
+          <w:sz w:val="24"/>
+          <w:szCs w:val="24"/>
+        </w:rPr>
+        <w:t>We have plans to</w:t>
+      </w:r>
+      <w:r>
+        <w:rPr>
+          <w:rFonts w:ascii="Times New Roman" w:hAnsi="Times New Roman" w:cs="Times New Roman"/>
+          <w:sz w:val="24"/>
+          <w:szCs w:val="24"/>
+        </w:rPr>
+        <w:t xml:space="preserve"> incorporate some of these additional opportunities into our future work on treatment longevity</w:t>
+      </w:r>
+      <w:r>
+        <w:rPr>
+          <w:rFonts w:ascii="Times New Roman" w:hAnsi="Times New Roman" w:cs="Times New Roman"/>
+          <w:sz w:val="24"/>
+          <w:szCs w:val="24"/>
+        </w:rPr>
+        <w:t xml:space="preserve">.  </w:t>
+      </w:r>
+    </w:p>
+    <w:p>
+      <w:pPr>
+        <w:spacing w:after="0" w:line="360" w:lineRule="auto"/>
+        <w:rPr>
+          <w:rFonts w:ascii="Times New Roman" w:hAnsi="Times New Roman" w:cs="Times New Roman"/>
+          <w:sz w:val="24"/>
+          <w:szCs w:val="24"/>
+        </w:rPr>
+      </w:pPr>
+    </w:p>
+    <w:p>
+      <w:pPr>
+        <w:spacing w:after="0" w:line="360" w:lineRule="auto"/>
+        <w:rPr>
+          <w:rFonts w:ascii="Times New Roman" w:hAnsi="Times New Roman" w:cs="Times New Roman"/>
+          <w:sz w:val="24"/>
+          <w:szCs w:val="24"/>
+        </w:rPr>
+      </w:pPr>
+      <w:r>
+        <w:rPr>
+          <w:rFonts w:ascii="Times New Roman" w:hAnsi="Times New Roman" w:cs="Times New Roman"/>
+          <w:sz w:val="24"/>
+          <w:szCs w:val="24"/>
+        </w:rPr>
+        <w:t>We chose to look at a few key fuels and stand structure variables that are commonly reported in fire ecology studies.  Some important variables such as shrub composition, cover, and biomass are often unreported in fuels studies and/or published in separate accounts; therefore we did not include them in the current report.  We also did not include modelled fire behavior because of different model parameterization in different</w:t>
       </w:r>
       <w:r>
         <w:rPr>
@@ -5445,81 +6375,90 @@
           <w:szCs w:val="24"/>
         </w:rPr>
       </w:pPr>
-    </w:p>
-    <w:p>
-      <w:pPr>
-        <w:spacing w:after="0" w:line="360" w:lineRule="auto"/>
-        <w:rPr>
-          <w:rFonts w:ascii="Times New Roman" w:hAnsi="Times New Roman" w:cs="Times New Roman"/>
-          <w:sz w:val="24"/>
-          <w:szCs w:val="24"/>
-        </w:rPr>
-      </w:pPr>
-    </w:p>
-    <w:p>
-      <w:pPr>
-        <w:spacing w:after="0" w:line="360" w:lineRule="auto"/>
-        <w:rPr>
-          <w:rFonts w:ascii="Times New Roman" w:hAnsi="Times New Roman" w:cs="Times New Roman"/>
-          <w:sz w:val="24"/>
-          <w:szCs w:val="24"/>
-        </w:rPr>
-      </w:pPr>
-      <w:r>
-        <w:rPr>
-          <w:rFonts w:ascii="Times New Roman" w:hAnsi="Times New Roman" w:cs="Times New Roman"/>
-          <w:sz w:val="24"/>
-          <w:szCs w:val="24"/>
-        </w:rPr>
-        <w:t xml:space="preserve">Example screenshots of graphs below, they still need some work: I need to get the Washington data into FVS FFE to get canopy base height and bulk density in the standard way, and I’ve </w:t>
-      </w:r>
-      <w:r>
-        <w:rPr>
-          <w:rFonts w:ascii="Times New Roman" w:hAnsi="Times New Roman" w:cs="Times New Roman"/>
-          <w:sz w:val="24"/>
-          <w:szCs w:val="24"/>
-        </w:rPr>
-        <w:lastRenderedPageBreak/>
-        <w:t>found I have to manually input the treatment combination and year for the NPS data because of some errors and ambiguities in their column coding those variables.</w:t>
-      </w:r>
-    </w:p>
-    <w:p>
-      <w:pPr>
-        <w:spacing w:after="0" w:line="360" w:lineRule="auto"/>
-        <w:rPr>
-          <w:rFonts w:ascii="Times New Roman" w:hAnsi="Times New Roman" w:cs="Times New Roman"/>
-          <w:sz w:val="24"/>
-          <w:szCs w:val="24"/>
-        </w:rPr>
-      </w:pPr>
-    </w:p>
-    <w:p>
-      <w:pPr>
-        <w:spacing w:after="0" w:line="360" w:lineRule="auto"/>
-        <w:rPr>
-          <w:rFonts w:ascii="Times New Roman" w:hAnsi="Times New Roman" w:cs="Times New Roman"/>
-          <w:sz w:val="24"/>
-          <w:szCs w:val="24"/>
-        </w:rPr>
-      </w:pPr>
-      <w:r>
-        <w:rPr>
-          <w:rFonts w:ascii="Times New Roman" w:hAnsi="Times New Roman" w:cs="Times New Roman"/>
-          <w:sz w:val="24"/>
-          <w:szCs w:val="24"/>
-        </w:rPr>
-        <w:t xml:space="preserve">I settled relatively complex graphs, largely because I think that some of the value of our report is in conveying the complexity of the question at hand, to help emphasize that we still have a long way to go.  But if you would like to see this simplified or edited in any way, we can certainly do that. </w:t>
-      </w:r>
-    </w:p>
-    <w:p>
-      <w:pPr>
-        <w:spacing w:after="0" w:line="360" w:lineRule="auto"/>
-        <w:rPr>
-          <w:rFonts w:ascii="Times New Roman" w:hAnsi="Times New Roman" w:cs="Times New Roman"/>
-          <w:sz w:val="24"/>
-          <w:szCs w:val="24"/>
-        </w:rPr>
-      </w:pPr>
+      <w:r>
+        <w:rPr>
+          <w:rFonts w:ascii="Times New Roman" w:hAnsi="Times New Roman" w:cs="Times New Roman"/>
+          <w:sz w:val="24"/>
+          <w:szCs w:val="24"/>
+        </w:rPr>
+        <w:t xml:space="preserve">Our metanalytical graphs are best approached as a tool for generating hypotheses and exposing research gaps in treatment longevity, and not as a means for drawing solid conclusions.  There are many confounding factors that </w:t>
+      </w:r>
+      <w:r>
+        <w:rPr>
+          <w:rFonts w:ascii="Times New Roman" w:hAnsi="Times New Roman" w:cs="Times New Roman"/>
+          <w:sz w:val="24"/>
+          <w:szCs w:val="24"/>
+        </w:rPr>
+        <w:t xml:space="preserve">could lead to erroneous conclusions, including differences in region, forest type, sample size, sample protocol, and details of treatments between studies.  We have chosen to present graphs with a complicated scheme of panels, shapes, and colors, </w:t>
+      </w:r>
+      <w:r>
+        <w:rPr>
+          <w:rFonts w:ascii="Times New Roman" w:hAnsi="Times New Roman" w:cs="Times New Roman"/>
+          <w:sz w:val="24"/>
+          <w:szCs w:val="24"/>
+        </w:rPr>
+        <w:t>largely</w:t>
+      </w:r>
+      <w:r>
+        <w:rPr>
+          <w:rFonts w:ascii="Times New Roman" w:hAnsi="Times New Roman" w:cs="Times New Roman"/>
+          <w:sz w:val="24"/>
+          <w:szCs w:val="24"/>
+        </w:rPr>
+        <w:t xml:space="preserve"> to convey the message that this body of this type of knowledge on fuels treatment longevity has complexities that make it difficult to synthesize into clear messages</w:t>
+      </w:r>
+      <w:r>
+        <w:rPr>
+          <w:rFonts w:ascii="Times New Roman" w:hAnsi="Times New Roman" w:cs="Times New Roman"/>
+          <w:sz w:val="24"/>
+          <w:szCs w:val="24"/>
+        </w:rPr>
+        <w:t>, and also to inform the hypotheses we formul</w:t>
+      </w:r>
+      <w:r>
+        <w:rPr>
+          <w:rFonts w:ascii="Times New Roman" w:hAnsi="Times New Roman" w:cs="Times New Roman"/>
+          <w:sz w:val="24"/>
+          <w:szCs w:val="24"/>
+        </w:rPr>
+        <w:t xml:space="preserve">ate.  Because of the many potentially confounding factors, any of these hypotheses we draw from the meta-analytical portion of our work will need to be tested empirically before they are treated as fact.  </w:t>
+      </w:r>
+      <w:r>
+        <w:rPr>
+          <w:rFonts w:ascii="Times New Roman" w:hAnsi="Times New Roman" w:cs="Times New Roman"/>
+          <w:sz w:val="24"/>
+          <w:szCs w:val="24"/>
+        </w:rPr>
+        <w:t xml:space="preserve"> </w:t>
+      </w:r>
+    </w:p>
+    <w:p>
+      <w:pPr>
+        <w:spacing w:after="0" w:line="360" w:lineRule="auto"/>
+        <w:rPr>
+          <w:rFonts w:ascii="Times New Roman" w:hAnsi="Times New Roman" w:cs="Times New Roman"/>
+          <w:sz w:val="24"/>
+          <w:szCs w:val="24"/>
+        </w:rPr>
+      </w:pPr>
+    </w:p>
+    <w:p>
+      <w:pPr>
+        <w:spacing w:after="0" w:line="360" w:lineRule="auto"/>
+        <w:rPr>
+          <w:rFonts w:ascii="Times New Roman" w:hAnsi="Times New Roman" w:cs="Times New Roman"/>
+          <w:sz w:val="24"/>
+          <w:szCs w:val="24"/>
+        </w:rPr>
+      </w:pPr>
+      <w:r>
+        <w:rPr>
+          <w:rFonts w:ascii="Times New Roman" w:hAnsi="Times New Roman" w:cs="Times New Roman"/>
+          <w:sz w:val="24"/>
+          <w:szCs w:val="24"/>
+        </w:rPr>
+        <w:t>Our graphs are below:</w:t>
+      </w:r>
     </w:p>
     <w:p>
       <w:pPr>
@@ -5534,251 +6473,12 @@
         <w:rPr>
           <w:noProof/>
         </w:rPr>
-        <w:drawing>
-          <wp:inline distT="0" distB="0" distL="0" distR="0" wp14:anchorId="292A08C5" wp14:editId="1A1945FC">
-            <wp:extent cx="5029200" cy="3136141"/>
-            <wp:effectExtent l="0" t="0" r="0" b="7620"/>
-            <wp:docPr id="5" name="Picture 5"/>
-            <wp:cNvGraphicFramePr>
-              <a:graphicFrameLocks xmlns:a="http://schemas.openxmlformats.org/drawingml/2006/main" noChangeAspect="1"/>
-            </wp:cNvGraphicFramePr>
-            <a:graphic xmlns:a="http://schemas.openxmlformats.org/drawingml/2006/main">
-              <a:graphicData uri="http://schemas.openxmlformats.org/drawingml/2006/picture">
-                <pic:pic xmlns:pic="http://schemas.openxmlformats.org/drawingml/2006/picture">
-                  <pic:nvPicPr>
-                    <pic:cNvPr id="1" name=""/>
-                    <pic:cNvPicPr/>
-                  </pic:nvPicPr>
-                  <pic:blipFill>
-                    <a:blip r:embed="rId7"/>
-                    <a:stretch>
-                      <a:fillRect/>
-                    </a:stretch>
-                  </pic:blipFill>
-                  <pic:spPr>
-                    <a:xfrm>
-                      <a:off x="0" y="0"/>
-                      <a:ext cx="5032188" cy="3138004"/>
-                    </a:xfrm>
-                    <a:prstGeom prst="rect">
-                      <a:avLst/>
-                    </a:prstGeom>
-                  </pic:spPr>
-                </pic:pic>
-              </a:graphicData>
-            </a:graphic>
-          </wp:inline>
-        </w:drawing>
-      </w:r>
-    </w:p>
-    <w:p>
-      <w:pPr>
-        <w:spacing w:after="0" w:line="360" w:lineRule="auto"/>
-        <w:rPr>
-          <w:rFonts w:ascii="Times New Roman" w:hAnsi="Times New Roman" w:cs="Times New Roman"/>
-          <w:sz w:val="24"/>
-          <w:szCs w:val="24"/>
-        </w:rPr>
-      </w:pPr>
-    </w:p>
-    <w:p>
-      <w:pPr>
-        <w:spacing w:after="0" w:line="360" w:lineRule="auto"/>
-        <w:rPr>
-          <w:rFonts w:ascii="Times New Roman" w:hAnsi="Times New Roman" w:cs="Times New Roman"/>
-          <w:sz w:val="24"/>
-          <w:szCs w:val="24"/>
-        </w:rPr>
-      </w:pPr>
-      <w:r>
         <w:lastRenderedPageBreak/>
         <w:drawing>
-          <wp:inline distT="0" distB="0" distL="0" distR="0" wp14:anchorId="38B3906D" wp14:editId="236896A9">
-            <wp:extent cx="5731108" cy="3528060"/>
-            <wp:effectExtent l="0" t="0" r="3175" b="0"/>
-            <wp:docPr id="6" name="Picture 6"/>
-            <wp:cNvGraphicFramePr>
-              <a:graphicFrameLocks xmlns:a="http://schemas.openxmlformats.org/drawingml/2006/main" noChangeAspect="1"/>
-            </wp:cNvGraphicFramePr>
-            <a:graphic xmlns:a="http://schemas.openxmlformats.org/drawingml/2006/main">
-              <a:graphicData uri="http://schemas.openxmlformats.org/drawingml/2006/picture">
-                <pic:pic xmlns:pic="http://schemas.openxmlformats.org/drawingml/2006/picture">
-                  <pic:nvPicPr>
-                    <pic:cNvPr id="1" name=""/>
-                    <pic:cNvPicPr/>
-                  </pic:nvPicPr>
-                  <pic:blipFill>
-                    <a:blip r:embed="rId8"/>
-                    <a:stretch>
-                      <a:fillRect/>
-                    </a:stretch>
-                  </pic:blipFill>
-                  <pic:spPr>
-                    <a:xfrm>
-                      <a:off x="0" y="0"/>
-                      <a:ext cx="5733821" cy="3529730"/>
-                    </a:xfrm>
-                    <a:prstGeom prst="rect">
-                      <a:avLst/>
-                    </a:prstGeom>
-                  </pic:spPr>
-                </pic:pic>
-              </a:graphicData>
-            </a:graphic>
-          </wp:inline>
-        </w:drawing>
-      </w:r>
-    </w:p>
-    <w:p>
-      <w:pPr>
-        <w:spacing w:after="0" w:line="360" w:lineRule="auto"/>
-        <w:rPr>
-          <w:rFonts w:ascii="Times New Roman" w:hAnsi="Times New Roman" w:cs="Times New Roman"/>
-          <w:sz w:val="24"/>
-          <w:szCs w:val="24"/>
-        </w:rPr>
-      </w:pPr>
-      <w:r>
-        <w:drawing>
-          <wp:inline distT="0" distB="0" distL="0" distR="0" wp14:anchorId="0DE3EBEA" wp14:editId="7BDE36E3">
-            <wp:extent cx="5924550" cy="3695700"/>
+          <wp:inline distT="0" distB="0" distL="0" distR="0" wp14:anchorId="292A08C5" wp14:editId="1B645EC8">
+            <wp:extent cx="5963183" cy="3718560"/>
             <wp:effectExtent l="0" t="0" r="0" b="0"/>
-            <wp:docPr id="7" name="Picture 7"/>
-            <wp:cNvGraphicFramePr>
-              <a:graphicFrameLocks xmlns:a="http://schemas.openxmlformats.org/drawingml/2006/main" noChangeAspect="1"/>
-            </wp:cNvGraphicFramePr>
-            <a:graphic xmlns:a="http://schemas.openxmlformats.org/drawingml/2006/main">
-              <a:graphicData uri="http://schemas.openxmlformats.org/drawingml/2006/picture">
-                <pic:pic xmlns:pic="http://schemas.openxmlformats.org/drawingml/2006/picture">
-                  <pic:nvPicPr>
-                    <pic:cNvPr id="1" name=""/>
-                    <pic:cNvPicPr/>
-                  </pic:nvPicPr>
-                  <pic:blipFill>
-                    <a:blip r:embed="rId9"/>
-                    <a:stretch>
-                      <a:fillRect/>
-                    </a:stretch>
-                  </pic:blipFill>
-                  <pic:spPr>
-                    <a:xfrm>
-                      <a:off x="0" y="0"/>
-                      <a:ext cx="5924550" cy="3695700"/>
-                    </a:xfrm>
-                    <a:prstGeom prst="rect">
-                      <a:avLst/>
-                    </a:prstGeom>
-                  </pic:spPr>
-                </pic:pic>
-              </a:graphicData>
-            </a:graphic>
-          </wp:inline>
-        </w:drawing>
-      </w:r>
-    </w:p>
-    <w:p>
-      <w:pPr>
-        <w:spacing w:after="0" w:line="360" w:lineRule="auto"/>
-        <w:rPr>
-          <w:rFonts w:ascii="Times New Roman" w:hAnsi="Times New Roman" w:cs="Times New Roman"/>
-          <w:sz w:val="24"/>
-          <w:szCs w:val="24"/>
-        </w:rPr>
-      </w:pPr>
-    </w:p>
-    <w:p>
-      <w:pPr>
-        <w:spacing w:after="0" w:line="360" w:lineRule="auto"/>
-        <w:rPr>
-          <w:rFonts w:ascii="Times New Roman" w:hAnsi="Times New Roman" w:cs="Times New Roman"/>
-          <w:sz w:val="24"/>
-          <w:szCs w:val="24"/>
-        </w:rPr>
-      </w:pPr>
-    </w:p>
-    <w:p>
-      <w:pPr>
-        <w:spacing w:after="0" w:line="360" w:lineRule="auto"/>
-        <w:rPr>
-          <w:rFonts w:ascii="Times New Roman" w:hAnsi="Times New Roman" w:cs="Times New Roman"/>
-          <w:sz w:val="24"/>
-          <w:szCs w:val="24"/>
-        </w:rPr>
-      </w:pPr>
-    </w:p>
-    <w:p>
-      <w:pPr>
-        <w:spacing w:after="0" w:line="360" w:lineRule="auto"/>
-        <w:rPr>
-          <w:rFonts w:ascii="Times New Roman" w:hAnsi="Times New Roman" w:cs="Times New Roman"/>
-          <w:sz w:val="24"/>
-          <w:szCs w:val="24"/>
-        </w:rPr>
-      </w:pPr>
-      <w:r>
-        <w:lastRenderedPageBreak/>
-        <w:drawing>
-          <wp:inline distT="0" distB="0" distL="0" distR="0" wp14:anchorId="6DA5E396" wp14:editId="3A3260EB">
-            <wp:extent cx="5943600" cy="3686175"/>
-            <wp:effectExtent l="0" t="0" r="0" b="9525"/>
-            <wp:docPr id="8" name="Picture 8"/>
-            <wp:cNvGraphicFramePr>
-              <a:graphicFrameLocks xmlns:a="http://schemas.openxmlformats.org/drawingml/2006/main" noChangeAspect="1"/>
-            </wp:cNvGraphicFramePr>
-            <a:graphic xmlns:a="http://schemas.openxmlformats.org/drawingml/2006/main">
-              <a:graphicData uri="http://schemas.openxmlformats.org/drawingml/2006/picture">
-                <pic:pic xmlns:pic="http://schemas.openxmlformats.org/drawingml/2006/picture">
-                  <pic:nvPicPr>
-                    <pic:cNvPr id="1" name=""/>
-                    <pic:cNvPicPr/>
-                  </pic:nvPicPr>
-                  <pic:blipFill>
-                    <a:blip r:embed="rId10"/>
-                    <a:stretch>
-                      <a:fillRect/>
-                    </a:stretch>
-                  </pic:blipFill>
-                  <pic:spPr>
-                    <a:xfrm>
-                      <a:off x="0" y="0"/>
-                      <a:ext cx="5943600" cy="3686175"/>
-                    </a:xfrm>
-                    <a:prstGeom prst="rect">
-                      <a:avLst/>
-                    </a:prstGeom>
-                  </pic:spPr>
-                </pic:pic>
-              </a:graphicData>
-            </a:graphic>
-          </wp:inline>
-        </w:drawing>
-      </w:r>
-    </w:p>
-    <w:p>
-      <w:pPr>
-        <w:spacing w:after="0" w:line="360" w:lineRule="auto"/>
-        <w:rPr>
-          <w:rFonts w:ascii="Times New Roman" w:hAnsi="Times New Roman" w:cs="Times New Roman"/>
-          <w:sz w:val="24"/>
-          <w:szCs w:val="24"/>
-        </w:rPr>
-      </w:pPr>
-    </w:p>
-    <w:p>
-      <w:pPr>
-        <w:spacing w:after="0" w:line="360" w:lineRule="auto"/>
-        <w:rPr>
-          <w:rFonts w:ascii="Times New Roman" w:hAnsi="Times New Roman" w:cs="Times New Roman"/>
-          <w:sz w:val="24"/>
-          <w:szCs w:val="24"/>
-        </w:rPr>
-      </w:pPr>
-      <w:r>
-        <w:drawing>
-          <wp:inline distT="0" distB="0" distL="0" distR="0" wp14:anchorId="698C4DBA" wp14:editId="22140659">
-            <wp:extent cx="5943600" cy="3655695"/>
-            <wp:effectExtent l="0" t="0" r="0" b="1905"/>
-            <wp:docPr id="9" name="Picture 9"/>
+            <wp:docPr id="5" name="Picture 5"/>
             <wp:cNvGraphicFramePr>
               <a:graphicFrameLocks xmlns:a="http://schemas.openxmlformats.org/drawingml/2006/main" noChangeAspect="1"/>
             </wp:cNvGraphicFramePr>
@@ -5798,7 +6498,7 @@
                   <pic:spPr>
                     <a:xfrm>
                       <a:off x="0" y="0"/>
-                      <a:ext cx="5943600" cy="3655695"/>
+                      <a:ext cx="5973794" cy="3725177"/>
                     </a:xfrm>
                     <a:prstGeom prst="rect">
                       <a:avLst/>
@@ -5830,23 +6530,15 @@
           <w:szCs w:val="24"/>
         </w:rPr>
       </w:pPr>
-    </w:p>
-    <w:p>
-      <w:pPr>
-        <w:spacing w:after="0" w:line="360" w:lineRule="auto"/>
-        <w:rPr>
-          <w:rFonts w:ascii="Times New Roman" w:hAnsi="Times New Roman" w:cs="Times New Roman"/>
-          <w:sz w:val="24"/>
-          <w:szCs w:val="24"/>
-        </w:rPr>
-      </w:pPr>
-      <w:r>
-        <w:lastRenderedPageBreak/>
+      <w:r>
+        <w:rPr>
+          <w:noProof/>
+        </w:rPr>
         <w:drawing>
-          <wp:inline distT="0" distB="0" distL="0" distR="0" wp14:anchorId="2EBCACAF" wp14:editId="3BFCB5D0">
-            <wp:extent cx="5943600" cy="3672205"/>
-            <wp:effectExtent l="0" t="0" r="0" b="4445"/>
-            <wp:docPr id="10" name="Picture 10"/>
+          <wp:inline distT="0" distB="0" distL="0" distR="0" wp14:anchorId="38B3906D" wp14:editId="236896A9">
+            <wp:extent cx="5731108" cy="3528060"/>
+            <wp:effectExtent l="0" t="0" r="3175" b="0"/>
+            <wp:docPr id="6" name="Picture 6"/>
             <wp:cNvGraphicFramePr>
               <a:graphicFrameLocks xmlns:a="http://schemas.openxmlformats.org/drawingml/2006/main" noChangeAspect="1"/>
             </wp:cNvGraphicFramePr>
@@ -5866,7 +6558,7 @@
                   <pic:spPr>
                     <a:xfrm>
                       <a:off x="0" y="0"/>
-                      <a:ext cx="5943600" cy="3672205"/>
+                      <a:ext cx="5733821" cy="3529730"/>
                     </a:xfrm>
                     <a:prstGeom prst="rect">
                       <a:avLst/>
@@ -5888,22 +6580,16 @@
           <w:szCs w:val="24"/>
         </w:rPr>
       </w:pPr>
-    </w:p>
-    <w:p>
-      <w:pPr>
-        <w:spacing w:after="0" w:line="360" w:lineRule="auto"/>
-        <w:rPr>
-          <w:rFonts w:ascii="Times New Roman" w:hAnsi="Times New Roman" w:cs="Times New Roman"/>
-          <w:sz w:val="24"/>
-          <w:szCs w:val="24"/>
-        </w:rPr>
-      </w:pPr>
-      <w:r>
+      <w:r>
+        <w:rPr>
+          <w:noProof/>
+        </w:rPr>
+        <w:lastRenderedPageBreak/>
         <w:drawing>
-          <wp:inline distT="0" distB="0" distL="0" distR="0" wp14:anchorId="5DDF4800" wp14:editId="59DA12FF">
-            <wp:extent cx="5934075" cy="3676650"/>
-            <wp:effectExtent l="0" t="0" r="9525" b="0"/>
-            <wp:docPr id="11" name="Picture 11"/>
+          <wp:inline distT="0" distB="0" distL="0" distR="0" wp14:anchorId="0DE3EBEA" wp14:editId="7BDE36E3">
+            <wp:extent cx="5924550" cy="3695700"/>
+            <wp:effectExtent l="0" t="0" r="0" b="0"/>
+            <wp:docPr id="7" name="Picture 7"/>
             <wp:cNvGraphicFramePr>
               <a:graphicFrameLocks xmlns:a="http://schemas.openxmlformats.org/drawingml/2006/main" noChangeAspect="1"/>
             </wp:cNvGraphicFramePr>
@@ -5923,6 +6609,278 @@
                   <pic:spPr>
                     <a:xfrm>
                       <a:off x="0" y="0"/>
+                      <a:ext cx="5924550" cy="3695700"/>
+                    </a:xfrm>
+                    <a:prstGeom prst="rect">
+                      <a:avLst/>
+                    </a:prstGeom>
+                  </pic:spPr>
+                </pic:pic>
+              </a:graphicData>
+            </a:graphic>
+          </wp:inline>
+        </w:drawing>
+      </w:r>
+    </w:p>
+    <w:p>
+      <w:pPr>
+        <w:spacing w:after="0" w:line="360" w:lineRule="auto"/>
+        <w:rPr>
+          <w:rFonts w:ascii="Times New Roman" w:hAnsi="Times New Roman" w:cs="Times New Roman"/>
+          <w:sz w:val="24"/>
+          <w:szCs w:val="24"/>
+        </w:rPr>
+      </w:pPr>
+    </w:p>
+    <w:p>
+      <w:pPr>
+        <w:spacing w:after="0" w:line="360" w:lineRule="auto"/>
+        <w:rPr>
+          <w:rFonts w:ascii="Times New Roman" w:hAnsi="Times New Roman" w:cs="Times New Roman"/>
+          <w:sz w:val="24"/>
+          <w:szCs w:val="24"/>
+        </w:rPr>
+      </w:pPr>
+    </w:p>
+    <w:p>
+      <w:pPr>
+        <w:spacing w:after="0" w:line="360" w:lineRule="auto"/>
+        <w:rPr>
+          <w:rFonts w:ascii="Times New Roman" w:hAnsi="Times New Roman" w:cs="Times New Roman"/>
+          <w:sz w:val="24"/>
+          <w:szCs w:val="24"/>
+        </w:rPr>
+      </w:pPr>
+    </w:p>
+    <w:p>
+      <w:pPr>
+        <w:spacing w:after="0" w:line="360" w:lineRule="auto"/>
+        <w:rPr>
+          <w:rFonts w:ascii="Times New Roman" w:hAnsi="Times New Roman" w:cs="Times New Roman"/>
+          <w:sz w:val="24"/>
+          <w:szCs w:val="24"/>
+        </w:rPr>
+      </w:pPr>
+      <w:r>
+        <w:rPr>
+          <w:noProof/>
+        </w:rPr>
+        <w:lastRenderedPageBreak/>
+        <w:drawing>
+          <wp:inline distT="0" distB="0" distL="0" distR="0" wp14:anchorId="6DA5E396" wp14:editId="3A3260EB">
+            <wp:extent cx="5943600" cy="3686175"/>
+            <wp:effectExtent l="0" t="0" r="0" b="9525"/>
+            <wp:docPr id="8" name="Picture 8"/>
+            <wp:cNvGraphicFramePr>
+              <a:graphicFrameLocks xmlns:a="http://schemas.openxmlformats.org/drawingml/2006/main" noChangeAspect="1"/>
+            </wp:cNvGraphicFramePr>
+            <a:graphic xmlns:a="http://schemas.openxmlformats.org/drawingml/2006/main">
+              <a:graphicData uri="http://schemas.openxmlformats.org/drawingml/2006/picture">
+                <pic:pic xmlns:pic="http://schemas.openxmlformats.org/drawingml/2006/picture">
+                  <pic:nvPicPr>
+                    <pic:cNvPr id="1" name=""/>
+                    <pic:cNvPicPr/>
+                  </pic:nvPicPr>
+                  <pic:blipFill>
+                    <a:blip r:embed="rId14"/>
+                    <a:stretch>
+                      <a:fillRect/>
+                    </a:stretch>
+                  </pic:blipFill>
+                  <pic:spPr>
+                    <a:xfrm>
+                      <a:off x="0" y="0"/>
+                      <a:ext cx="5943600" cy="3686175"/>
+                    </a:xfrm>
+                    <a:prstGeom prst="rect">
+                      <a:avLst/>
+                    </a:prstGeom>
+                  </pic:spPr>
+                </pic:pic>
+              </a:graphicData>
+            </a:graphic>
+          </wp:inline>
+        </w:drawing>
+      </w:r>
+    </w:p>
+    <w:p>
+      <w:pPr>
+        <w:spacing w:after="0" w:line="360" w:lineRule="auto"/>
+        <w:rPr>
+          <w:rFonts w:ascii="Times New Roman" w:hAnsi="Times New Roman" w:cs="Times New Roman"/>
+          <w:sz w:val="24"/>
+          <w:szCs w:val="24"/>
+        </w:rPr>
+      </w:pPr>
+    </w:p>
+    <w:p>
+      <w:pPr>
+        <w:spacing w:after="0" w:line="360" w:lineRule="auto"/>
+        <w:rPr>
+          <w:rFonts w:ascii="Times New Roman" w:hAnsi="Times New Roman" w:cs="Times New Roman"/>
+          <w:sz w:val="24"/>
+          <w:szCs w:val="24"/>
+        </w:rPr>
+      </w:pPr>
+      <w:r>
+        <w:rPr>
+          <w:noProof/>
+        </w:rPr>
+        <w:drawing>
+          <wp:inline distT="0" distB="0" distL="0" distR="0" wp14:anchorId="698C4DBA" wp14:editId="22140659">
+            <wp:extent cx="5943600" cy="3655695"/>
+            <wp:effectExtent l="0" t="0" r="0" b="1905"/>
+            <wp:docPr id="9" name="Picture 9"/>
+            <wp:cNvGraphicFramePr>
+              <a:graphicFrameLocks xmlns:a="http://schemas.openxmlformats.org/drawingml/2006/main" noChangeAspect="1"/>
+            </wp:cNvGraphicFramePr>
+            <a:graphic xmlns:a="http://schemas.openxmlformats.org/drawingml/2006/main">
+              <a:graphicData uri="http://schemas.openxmlformats.org/drawingml/2006/picture">
+                <pic:pic xmlns:pic="http://schemas.openxmlformats.org/drawingml/2006/picture">
+                  <pic:nvPicPr>
+                    <pic:cNvPr id="1" name=""/>
+                    <pic:cNvPicPr/>
+                  </pic:nvPicPr>
+                  <pic:blipFill>
+                    <a:blip r:embed="rId15"/>
+                    <a:stretch>
+                      <a:fillRect/>
+                    </a:stretch>
+                  </pic:blipFill>
+                  <pic:spPr>
+                    <a:xfrm>
+                      <a:off x="0" y="0"/>
+                      <a:ext cx="5943600" cy="3655695"/>
+                    </a:xfrm>
+                    <a:prstGeom prst="rect">
+                      <a:avLst/>
+                    </a:prstGeom>
+                  </pic:spPr>
+                </pic:pic>
+              </a:graphicData>
+            </a:graphic>
+          </wp:inline>
+        </w:drawing>
+      </w:r>
+    </w:p>
+    <w:p>
+      <w:pPr>
+        <w:spacing w:after="0" w:line="360" w:lineRule="auto"/>
+        <w:rPr>
+          <w:rFonts w:ascii="Times New Roman" w:hAnsi="Times New Roman" w:cs="Times New Roman"/>
+          <w:sz w:val="24"/>
+          <w:szCs w:val="24"/>
+        </w:rPr>
+      </w:pPr>
+    </w:p>
+    <w:p>
+      <w:pPr>
+        <w:spacing w:after="0" w:line="360" w:lineRule="auto"/>
+        <w:rPr>
+          <w:rFonts w:ascii="Times New Roman" w:hAnsi="Times New Roman" w:cs="Times New Roman"/>
+          <w:sz w:val="24"/>
+          <w:szCs w:val="24"/>
+        </w:rPr>
+      </w:pPr>
+    </w:p>
+    <w:p>
+      <w:pPr>
+        <w:spacing w:after="0" w:line="360" w:lineRule="auto"/>
+        <w:rPr>
+          <w:rFonts w:ascii="Times New Roman" w:hAnsi="Times New Roman" w:cs="Times New Roman"/>
+          <w:sz w:val="24"/>
+          <w:szCs w:val="24"/>
+        </w:rPr>
+      </w:pPr>
+      <w:r>
+        <w:rPr>
+          <w:noProof/>
+        </w:rPr>
+        <w:lastRenderedPageBreak/>
+        <w:drawing>
+          <wp:inline distT="0" distB="0" distL="0" distR="0" wp14:anchorId="2EBCACAF" wp14:editId="3BFCB5D0">
+            <wp:extent cx="5943600" cy="3672205"/>
+            <wp:effectExtent l="0" t="0" r="0" b="4445"/>
+            <wp:docPr id="10" name="Picture 10"/>
+            <wp:cNvGraphicFramePr>
+              <a:graphicFrameLocks xmlns:a="http://schemas.openxmlformats.org/drawingml/2006/main" noChangeAspect="1"/>
+            </wp:cNvGraphicFramePr>
+            <a:graphic xmlns:a="http://schemas.openxmlformats.org/drawingml/2006/main">
+              <a:graphicData uri="http://schemas.openxmlformats.org/drawingml/2006/picture">
+                <pic:pic xmlns:pic="http://schemas.openxmlformats.org/drawingml/2006/picture">
+                  <pic:nvPicPr>
+                    <pic:cNvPr id="1" name=""/>
+                    <pic:cNvPicPr/>
+                  </pic:nvPicPr>
+                  <pic:blipFill>
+                    <a:blip r:embed="rId16"/>
+                    <a:stretch>
+                      <a:fillRect/>
+                    </a:stretch>
+                  </pic:blipFill>
+                  <pic:spPr>
+                    <a:xfrm>
+                      <a:off x="0" y="0"/>
+                      <a:ext cx="5943600" cy="3672205"/>
+                    </a:xfrm>
+                    <a:prstGeom prst="rect">
+                      <a:avLst/>
+                    </a:prstGeom>
+                  </pic:spPr>
+                </pic:pic>
+              </a:graphicData>
+            </a:graphic>
+          </wp:inline>
+        </w:drawing>
+      </w:r>
+    </w:p>
+    <w:p>
+      <w:pPr>
+        <w:spacing w:after="0" w:line="360" w:lineRule="auto"/>
+        <w:rPr>
+          <w:rFonts w:ascii="Times New Roman" w:hAnsi="Times New Roman" w:cs="Times New Roman"/>
+          <w:sz w:val="24"/>
+          <w:szCs w:val="24"/>
+        </w:rPr>
+      </w:pPr>
+    </w:p>
+    <w:p>
+      <w:pPr>
+        <w:spacing w:after="0" w:line="360" w:lineRule="auto"/>
+        <w:rPr>
+          <w:rFonts w:ascii="Times New Roman" w:hAnsi="Times New Roman" w:cs="Times New Roman"/>
+          <w:sz w:val="24"/>
+          <w:szCs w:val="24"/>
+        </w:rPr>
+      </w:pPr>
+      <w:r>
+        <w:rPr>
+          <w:noProof/>
+        </w:rPr>
+        <w:drawing>
+          <wp:inline distT="0" distB="0" distL="0" distR="0" wp14:anchorId="5DDF4800" wp14:editId="59DA12FF">
+            <wp:extent cx="5934075" cy="3676650"/>
+            <wp:effectExtent l="0" t="0" r="9525" b="0"/>
+            <wp:docPr id="11" name="Picture 11"/>
+            <wp:cNvGraphicFramePr>
+              <a:graphicFrameLocks xmlns:a="http://schemas.openxmlformats.org/drawingml/2006/main" noChangeAspect="1"/>
+            </wp:cNvGraphicFramePr>
+            <a:graphic xmlns:a="http://schemas.openxmlformats.org/drawingml/2006/main">
+              <a:graphicData uri="http://schemas.openxmlformats.org/drawingml/2006/picture">
+                <pic:pic xmlns:pic="http://schemas.openxmlformats.org/drawingml/2006/picture">
+                  <pic:nvPicPr>
+                    <pic:cNvPr id="1" name=""/>
+                    <pic:cNvPicPr/>
+                  </pic:nvPicPr>
+                  <pic:blipFill>
+                    <a:blip r:embed="rId17"/>
+                    <a:stretch>
+                      <a:fillRect/>
+                    </a:stretch>
+                  </pic:blipFill>
+                  <pic:spPr>
+                    <a:xfrm>
+                      <a:off x="0" y="0"/>
                       <a:ext cx="5934075" cy="3676650"/>
                     </a:xfrm>
                     <a:prstGeom prst="rect">
@@ -5948,9 +6906,1412 @@
     </w:p>
     <w:p>
       <w:pPr>
-        <w:spacing w:after="0" w:line="360" w:lineRule="auto"/>
-        <w:rPr>
-          <w:rFonts w:ascii="Times New Roman" w:hAnsi="Times New Roman" w:cs="Times New Roman"/>
+        <w:jc w:val="center"/>
+        <w:rPr>
+          <w:rFonts w:ascii="Times New Roman" w:hAnsi="Times New Roman" w:cs="Times New Roman"/>
+          <w:sz w:val="24"/>
+          <w:szCs w:val="24"/>
+        </w:rPr>
+      </w:pPr>
+    </w:p>
+    <w:p>
+      <w:pPr>
+        <w:rPr>
+          <w:rFonts w:ascii="Times New Roman" w:hAnsi="Times New Roman" w:cs="Times New Roman"/>
+          <w:b/>
+          <w:bCs/>
+          <w:sz w:val="24"/>
+          <w:szCs w:val="24"/>
+        </w:rPr>
+      </w:pPr>
+      <w:r>
+        <w:rPr>
+          <w:rFonts w:ascii="Times New Roman" w:hAnsi="Times New Roman" w:cs="Times New Roman"/>
+          <w:b/>
+          <w:bCs/>
+          <w:sz w:val="24"/>
+          <w:szCs w:val="24"/>
+        </w:rPr>
+        <w:lastRenderedPageBreak/>
+        <w:t>Results and Discussion</w:t>
+      </w:r>
+    </w:p>
+    <w:p>
+      <w:pPr>
+        <w:pStyle w:val="ListParagraph"/>
+        <w:numPr>
+          <w:ilvl w:val="0"/>
+          <w:numId w:val="8"/>
+        </w:numPr>
+        <w:rPr>
+          <w:rFonts w:ascii="Times New Roman" w:hAnsi="Times New Roman" w:cs="Times New Roman"/>
+          <w:sz w:val="24"/>
+          <w:szCs w:val="24"/>
+        </w:rPr>
+      </w:pPr>
+      <w:r>
+        <w:rPr>
+          <w:rFonts w:ascii="Times New Roman" w:hAnsi="Times New Roman" w:cs="Times New Roman"/>
+          <w:sz w:val="24"/>
+          <w:szCs w:val="24"/>
+        </w:rPr>
+        <w:t>Complexity of data: need more research before any solid conclusions can be drawn</w:t>
+      </w:r>
+    </w:p>
+    <w:p>
+      <w:pPr>
+        <w:pStyle w:val="ListParagraph"/>
+        <w:numPr>
+          <w:ilvl w:val="1"/>
+          <w:numId w:val="8"/>
+        </w:numPr>
+        <w:rPr>
+          <w:rFonts w:ascii="Times New Roman" w:hAnsi="Times New Roman" w:cs="Times New Roman"/>
+          <w:sz w:val="24"/>
+          <w:szCs w:val="24"/>
+        </w:rPr>
+      </w:pPr>
+      <w:r>
+        <w:rPr>
+          <w:rFonts w:ascii="Times New Roman" w:hAnsi="Times New Roman" w:cs="Times New Roman"/>
+          <w:sz w:val="24"/>
+          <w:szCs w:val="24"/>
+        </w:rPr>
+        <w:t xml:space="preserve">Our explanations should be treated as hypotheses, not solid conclusions. </w:t>
+      </w:r>
+    </w:p>
+    <w:p>
+      <w:pPr>
+        <w:pStyle w:val="ListParagraph"/>
+        <w:numPr>
+          <w:ilvl w:val="0"/>
+          <w:numId w:val="8"/>
+        </w:numPr>
+        <w:rPr>
+          <w:rFonts w:ascii="Times New Roman" w:hAnsi="Times New Roman" w:cs="Times New Roman"/>
+          <w:sz w:val="24"/>
+          <w:szCs w:val="24"/>
+        </w:rPr>
+      </w:pPr>
+      <w:r>
+        <w:rPr>
+          <w:rFonts w:ascii="Times New Roman" w:hAnsi="Times New Roman" w:cs="Times New Roman"/>
+          <w:sz w:val="24"/>
+          <w:szCs w:val="24"/>
+        </w:rPr>
+        <w:t>Ponderosa pine forests seem to have lower fuel loads than mixed conifer.</w:t>
+      </w:r>
+    </w:p>
+    <w:p>
+      <w:pPr>
+        <w:pStyle w:val="ListParagraph"/>
+        <w:numPr>
+          <w:ilvl w:val="1"/>
+          <w:numId w:val="8"/>
+        </w:numPr>
+        <w:rPr>
+          <w:rFonts w:ascii="Times New Roman" w:hAnsi="Times New Roman" w:cs="Times New Roman"/>
+          <w:sz w:val="24"/>
+          <w:szCs w:val="24"/>
+        </w:rPr>
+      </w:pPr>
+      <w:r>
+        <w:rPr>
+          <w:rFonts w:ascii="Times New Roman" w:hAnsi="Times New Roman" w:cs="Times New Roman"/>
+          <w:sz w:val="24"/>
+          <w:szCs w:val="24"/>
+        </w:rPr>
+        <w:t xml:space="preserve">There could be issues with applying same </w:t>
+      </w:r>
+      <w:proofErr w:type="spellStart"/>
+      <w:r>
+        <w:rPr>
+          <w:rFonts w:ascii="Times New Roman" w:hAnsi="Times New Roman" w:cs="Times New Roman"/>
+          <w:sz w:val="24"/>
+          <w:szCs w:val="24"/>
+        </w:rPr>
+        <w:t>allometrics</w:t>
+      </w:r>
+      <w:proofErr w:type="spellEnd"/>
+      <w:r>
+        <w:rPr>
+          <w:rFonts w:ascii="Times New Roman" w:hAnsi="Times New Roman" w:cs="Times New Roman"/>
+          <w:sz w:val="24"/>
+          <w:szCs w:val="24"/>
+        </w:rPr>
+        <w:t xml:space="preserve"> to different forest types, though.</w:t>
+      </w:r>
+    </w:p>
+    <w:p>
+      <w:pPr>
+        <w:pStyle w:val="ListParagraph"/>
+        <w:numPr>
+          <w:ilvl w:val="0"/>
+          <w:numId w:val="8"/>
+        </w:numPr>
+        <w:rPr>
+          <w:rFonts w:ascii="Times New Roman" w:hAnsi="Times New Roman" w:cs="Times New Roman"/>
+          <w:sz w:val="24"/>
+          <w:szCs w:val="24"/>
+        </w:rPr>
+      </w:pPr>
+      <w:r>
+        <w:rPr>
+          <w:rFonts w:ascii="Times New Roman" w:hAnsi="Times New Roman" w:cs="Times New Roman"/>
+          <w:sz w:val="24"/>
+          <w:szCs w:val="24"/>
+        </w:rPr>
+        <w:t xml:space="preserve">Sierra Nevada separated because it appears to have more productive forests, and there also is a research bias towards mixed conifer forest there. </w:t>
+      </w:r>
+    </w:p>
+    <w:p>
+      <w:pPr>
+        <w:pStyle w:val="ListParagraph"/>
+        <w:numPr>
+          <w:ilvl w:val="0"/>
+          <w:numId w:val="8"/>
+        </w:numPr>
+        <w:rPr>
+          <w:rFonts w:ascii="Times New Roman" w:hAnsi="Times New Roman" w:cs="Times New Roman"/>
+          <w:sz w:val="24"/>
+          <w:szCs w:val="24"/>
+        </w:rPr>
+      </w:pPr>
+      <w:r>
+        <w:rPr>
+          <w:rFonts w:ascii="Times New Roman" w:hAnsi="Times New Roman" w:cs="Times New Roman"/>
+          <w:sz w:val="24"/>
+          <w:szCs w:val="24"/>
+        </w:rPr>
+        <w:t xml:space="preserve">Some variables reported more than others, at least in the types of studies we used. </w:t>
+      </w:r>
+    </w:p>
+    <w:p>
+      <w:pPr>
+        <w:pStyle w:val="ListParagraph"/>
+        <w:numPr>
+          <w:ilvl w:val="0"/>
+          <w:numId w:val="8"/>
+        </w:numPr>
+        <w:rPr>
+          <w:rFonts w:ascii="Times New Roman" w:hAnsi="Times New Roman" w:cs="Times New Roman"/>
+          <w:sz w:val="24"/>
+          <w:szCs w:val="24"/>
+        </w:rPr>
+      </w:pPr>
+      <w:r>
+        <w:rPr>
+          <w:rFonts w:ascii="Times New Roman" w:hAnsi="Times New Roman" w:cs="Times New Roman"/>
+          <w:sz w:val="24"/>
+          <w:szCs w:val="24"/>
+        </w:rPr>
+        <w:t xml:space="preserve">Washington datasets we’ve worked with mostly represent thinburn, more research on other treatments is needed. </w:t>
+      </w:r>
+    </w:p>
+    <w:p>
+      <w:pPr>
+        <w:rPr>
+          <w:rFonts w:ascii="Times New Roman" w:hAnsi="Times New Roman" w:cs="Times New Roman"/>
+          <w:b/>
+          <w:bCs/>
+          <w:sz w:val="24"/>
+          <w:szCs w:val="24"/>
+        </w:rPr>
+      </w:pPr>
+      <w:r>
+        <w:rPr>
+          <w:rFonts w:ascii="Times New Roman" w:hAnsi="Times New Roman" w:cs="Times New Roman"/>
+          <w:b/>
+          <w:bCs/>
+          <w:sz w:val="24"/>
+          <w:szCs w:val="24"/>
+        </w:rPr>
+        <w:t>Recommendations</w:t>
+      </w:r>
+      <w:r>
+        <w:rPr>
+          <w:rFonts w:ascii="Times New Roman" w:hAnsi="Times New Roman" w:cs="Times New Roman"/>
+          <w:b/>
+          <w:bCs/>
+          <w:sz w:val="24"/>
+          <w:szCs w:val="24"/>
+        </w:rPr>
+        <w:t xml:space="preserve"> and future steps</w:t>
+      </w:r>
+    </w:p>
+    <w:p>
+      <w:pPr>
+        <w:pStyle w:val="ListParagraph"/>
+        <w:numPr>
+          <w:ilvl w:val="0"/>
+          <w:numId w:val="9"/>
+        </w:numPr>
+        <w:rPr>
+          <w:rFonts w:ascii="Times New Roman" w:hAnsi="Times New Roman" w:cs="Times New Roman"/>
+          <w:sz w:val="24"/>
+          <w:szCs w:val="24"/>
+        </w:rPr>
+      </w:pPr>
+      <w:r>
+        <w:rPr>
+          <w:rFonts w:ascii="Times New Roman" w:hAnsi="Times New Roman" w:cs="Times New Roman"/>
+          <w:sz w:val="24"/>
+          <w:szCs w:val="24"/>
+        </w:rPr>
+        <w:t xml:space="preserve">May move the variability section down here and expand on it.  </w:t>
+      </w:r>
+    </w:p>
+    <w:p>
+      <w:pPr>
+        <w:pStyle w:val="ListParagraph"/>
+        <w:numPr>
+          <w:ilvl w:val="1"/>
+          <w:numId w:val="9"/>
+        </w:numPr>
+        <w:rPr>
+          <w:rFonts w:ascii="Times New Roman" w:hAnsi="Times New Roman" w:cs="Times New Roman"/>
+          <w:sz w:val="24"/>
+          <w:szCs w:val="24"/>
+        </w:rPr>
+      </w:pPr>
+      <w:r>
+        <w:rPr>
+          <w:rFonts w:ascii="Times New Roman" w:hAnsi="Times New Roman" w:cs="Times New Roman"/>
+          <w:sz w:val="24"/>
+          <w:szCs w:val="24"/>
+        </w:rPr>
+        <w:t>Employ a range of treatment types at any given time</w:t>
+      </w:r>
+      <w:r>
+        <w:rPr>
+          <w:rFonts w:ascii="Times New Roman" w:hAnsi="Times New Roman" w:cs="Times New Roman"/>
+          <w:sz w:val="24"/>
+          <w:szCs w:val="24"/>
+        </w:rPr>
+        <w:t xml:space="preserve">, </w:t>
+      </w:r>
+      <w:r>
+        <w:rPr>
+          <w:rFonts w:ascii="Times New Roman" w:hAnsi="Times New Roman" w:cs="Times New Roman"/>
+          <w:sz w:val="24"/>
+          <w:szCs w:val="24"/>
+        </w:rPr>
+        <w:t xml:space="preserve">to ‘set the clock’ differently in different stands. </w:t>
+      </w:r>
+    </w:p>
+    <w:p>
+      <w:pPr>
+        <w:pStyle w:val="ListParagraph"/>
+        <w:numPr>
+          <w:ilvl w:val="1"/>
+          <w:numId w:val="9"/>
+        </w:numPr>
+        <w:rPr>
+          <w:rFonts w:ascii="Times New Roman" w:hAnsi="Times New Roman" w:cs="Times New Roman"/>
+          <w:sz w:val="24"/>
+          <w:szCs w:val="24"/>
+        </w:rPr>
+      </w:pPr>
+      <w:r>
+        <w:rPr>
+          <w:rFonts w:ascii="Times New Roman" w:hAnsi="Times New Roman" w:cs="Times New Roman"/>
+          <w:sz w:val="24"/>
+          <w:szCs w:val="24"/>
+        </w:rPr>
+        <w:t xml:space="preserve">Try to create structure heterogeneity in stands where it is feasible. </w:t>
+      </w:r>
+    </w:p>
+    <w:p>
+      <w:pPr>
+        <w:pStyle w:val="ListParagraph"/>
+        <w:numPr>
+          <w:ilvl w:val="1"/>
+          <w:numId w:val="9"/>
+        </w:numPr>
+        <w:rPr>
+          <w:rFonts w:ascii="Times New Roman" w:hAnsi="Times New Roman" w:cs="Times New Roman"/>
+          <w:sz w:val="24"/>
+          <w:szCs w:val="24"/>
+        </w:rPr>
+      </w:pPr>
+      <w:r>
+        <w:rPr>
+          <w:rFonts w:ascii="Times New Roman" w:hAnsi="Times New Roman" w:cs="Times New Roman"/>
+          <w:sz w:val="24"/>
+          <w:szCs w:val="24"/>
+        </w:rPr>
+        <w:t xml:space="preserve">Local and/or traditional knowledge is essential for good treatment rotation planning, in combination with scientific research which tends to focus more on generalities. </w:t>
+      </w:r>
+    </w:p>
+    <w:p>
+      <w:pPr>
+        <w:pStyle w:val="ListParagraph"/>
+        <w:numPr>
+          <w:ilvl w:val="0"/>
+          <w:numId w:val="9"/>
+        </w:numPr>
+        <w:rPr>
+          <w:rFonts w:ascii="Times New Roman" w:hAnsi="Times New Roman" w:cs="Times New Roman"/>
+          <w:sz w:val="24"/>
+          <w:szCs w:val="24"/>
+        </w:rPr>
+      </w:pPr>
+      <w:r>
+        <w:rPr>
+          <w:rFonts w:ascii="Times New Roman" w:hAnsi="Times New Roman" w:cs="Times New Roman"/>
+          <w:sz w:val="24"/>
+          <w:szCs w:val="24"/>
+        </w:rPr>
+        <w:t>Our future work:</w:t>
+      </w:r>
+    </w:p>
+    <w:p>
+      <w:pPr>
+        <w:pStyle w:val="ListParagraph"/>
+        <w:numPr>
+          <w:ilvl w:val="1"/>
+          <w:numId w:val="9"/>
+        </w:numPr>
+        <w:rPr>
+          <w:rFonts w:ascii="Times New Roman" w:hAnsi="Times New Roman" w:cs="Times New Roman"/>
+          <w:sz w:val="24"/>
+          <w:szCs w:val="24"/>
+        </w:rPr>
+      </w:pPr>
+      <w:r>
+        <w:rPr>
+          <w:rFonts w:ascii="Times New Roman" w:hAnsi="Times New Roman" w:cs="Times New Roman"/>
+          <w:sz w:val="24"/>
+          <w:szCs w:val="24"/>
+        </w:rPr>
+        <w:t xml:space="preserve">Do more detailed analyses of the Washington datasets. </w:t>
+      </w:r>
+    </w:p>
+    <w:p>
+      <w:pPr>
+        <w:pStyle w:val="ListParagraph"/>
+        <w:numPr>
+          <w:ilvl w:val="1"/>
+          <w:numId w:val="9"/>
+        </w:numPr>
+        <w:rPr>
+          <w:rFonts w:ascii="Times New Roman" w:hAnsi="Times New Roman" w:cs="Times New Roman"/>
+          <w:sz w:val="24"/>
+          <w:szCs w:val="24"/>
+        </w:rPr>
+      </w:pPr>
+      <w:r>
+        <w:rPr>
+          <w:rFonts w:ascii="Times New Roman" w:hAnsi="Times New Roman" w:cs="Times New Roman"/>
+          <w:sz w:val="24"/>
+          <w:szCs w:val="24"/>
+        </w:rPr>
+        <w:t xml:space="preserve">Add more treatments and variables to our synthesis work.  </w:t>
+      </w:r>
+    </w:p>
+    <w:p>
+      <w:pPr>
+        <w:pStyle w:val="ListParagraph"/>
+        <w:numPr>
+          <w:ilvl w:val="0"/>
+          <w:numId w:val="9"/>
+        </w:numPr>
+        <w:rPr>
+          <w:rFonts w:ascii="Times New Roman" w:hAnsi="Times New Roman" w:cs="Times New Roman"/>
+          <w:sz w:val="24"/>
+          <w:szCs w:val="24"/>
+        </w:rPr>
+      </w:pPr>
+      <w:r>
+        <w:rPr>
+          <w:rFonts w:ascii="Times New Roman" w:hAnsi="Times New Roman" w:cs="Times New Roman"/>
+          <w:sz w:val="24"/>
+          <w:szCs w:val="24"/>
+        </w:rPr>
+        <w:t>Scientific needs:</w:t>
+      </w:r>
+    </w:p>
+    <w:p>
+      <w:pPr>
+        <w:pStyle w:val="ListParagraph"/>
+        <w:numPr>
+          <w:ilvl w:val="1"/>
+          <w:numId w:val="9"/>
+        </w:numPr>
+        <w:rPr>
+          <w:rFonts w:ascii="Times New Roman" w:hAnsi="Times New Roman" w:cs="Times New Roman"/>
+          <w:sz w:val="24"/>
+          <w:szCs w:val="24"/>
+        </w:rPr>
+      </w:pPr>
+      <w:r>
+        <w:rPr>
+          <w:rFonts w:ascii="Times New Roman" w:hAnsi="Times New Roman" w:cs="Times New Roman"/>
+          <w:sz w:val="24"/>
+          <w:szCs w:val="24"/>
+        </w:rPr>
+        <w:t xml:space="preserve">The treatment intensity/longevity tradeoff is a likely hypothesis with big management implications, so incorporating treatment intensity into studies would be very useful. </w:t>
+      </w:r>
+    </w:p>
+    <w:p>
+      <w:pPr>
+        <w:pStyle w:val="ListParagraph"/>
+        <w:numPr>
+          <w:ilvl w:val="1"/>
+          <w:numId w:val="9"/>
+        </w:numPr>
+        <w:rPr>
+          <w:rFonts w:ascii="Times New Roman" w:hAnsi="Times New Roman" w:cs="Times New Roman"/>
+          <w:sz w:val="24"/>
+          <w:szCs w:val="24"/>
+        </w:rPr>
+      </w:pPr>
+      <w:r>
+        <w:rPr>
+          <w:rFonts w:ascii="Times New Roman" w:hAnsi="Times New Roman" w:cs="Times New Roman"/>
+          <w:sz w:val="24"/>
+          <w:szCs w:val="24"/>
+        </w:rPr>
+        <w:t xml:space="preserve">More representation of everything: treatments, comparisons of treatments, times (longer), regions, forest types.  </w:t>
+      </w:r>
+    </w:p>
+    <w:p>
+      <w:pPr>
+        <w:pStyle w:val="ListParagraph"/>
+        <w:numPr>
+          <w:ilvl w:val="1"/>
+          <w:numId w:val="9"/>
+        </w:numPr>
+        <w:rPr>
+          <w:rFonts w:ascii="Times New Roman" w:hAnsi="Times New Roman" w:cs="Times New Roman"/>
+          <w:sz w:val="24"/>
+          <w:szCs w:val="24"/>
+        </w:rPr>
+      </w:pPr>
+      <w:r>
+        <w:rPr>
+          <w:rFonts w:ascii="Times New Roman" w:hAnsi="Times New Roman" w:cs="Times New Roman"/>
+          <w:sz w:val="24"/>
+          <w:szCs w:val="24"/>
+        </w:rPr>
+        <w:t xml:space="preserve">Monitoring with relatively fine temporal resolution may be critical to uncovering nonlinear fuels dynamics, which the current body of published knowledge is poorly equipped to address.  </w:t>
+      </w:r>
+    </w:p>
+    <w:p>
+      <w:pPr>
+        <w:rPr>
+          <w:rFonts w:ascii="Times New Roman" w:hAnsi="Times New Roman" w:cs="Times New Roman"/>
+          <w:sz w:val="24"/>
+          <w:szCs w:val="24"/>
+        </w:rPr>
+      </w:pPr>
+    </w:p>
+    <w:p>
+      <w:pPr>
+        <w:rPr>
+          <w:rFonts w:ascii="Times New Roman" w:hAnsi="Times New Roman" w:cs="Times New Roman"/>
+          <w:b/>
+          <w:bCs/>
+          <w:sz w:val="24"/>
+          <w:szCs w:val="24"/>
+        </w:rPr>
+      </w:pPr>
+      <w:r>
+        <w:rPr>
+          <w:rFonts w:ascii="Times New Roman" w:hAnsi="Times New Roman" w:cs="Times New Roman"/>
+          <w:b/>
+          <w:bCs/>
+          <w:sz w:val="24"/>
+          <w:szCs w:val="24"/>
+        </w:rPr>
+        <w:t xml:space="preserve">Appendix One: Detailed information about Phase 1 – 3 of the DNR Treatment Longevity Project. </w:t>
+      </w:r>
+    </w:p>
+    <w:p>
+      <w:pPr>
+        <w:rPr>
+          <w:rFonts w:ascii="Times New Roman" w:hAnsi="Times New Roman" w:cs="Times New Roman"/>
+          <w:sz w:val="24"/>
+          <w:szCs w:val="24"/>
+        </w:rPr>
+      </w:pPr>
+      <w:r>
+        <w:rPr>
+          <w:rFonts w:ascii="Times New Roman" w:hAnsi="Times New Roman" w:cs="Times New Roman"/>
+          <w:i/>
+          <w:iCs/>
+          <w:sz w:val="24"/>
+          <w:szCs w:val="24"/>
+        </w:rPr>
+        <w:t>Phase One</w:t>
+      </w:r>
+    </w:p>
+    <w:p>
+      <w:pPr>
+        <w:spacing w:line="360" w:lineRule="auto"/>
+        <w:rPr>
+          <w:rFonts w:ascii="Times New Roman" w:hAnsi="Times New Roman" w:cs="Times New Roman"/>
+          <w:sz w:val="24"/>
+          <w:szCs w:val="24"/>
+        </w:rPr>
+      </w:pPr>
+      <w:r>
+        <w:rPr>
+          <w:rFonts w:ascii="Times New Roman" w:hAnsi="Times New Roman" w:cs="Times New Roman"/>
+          <w:sz w:val="24"/>
+          <w:szCs w:val="24"/>
+        </w:rPr>
+        <w:t xml:space="preserve">In the winter and spring of 2020, Don Radcliffe of the University of Washington (UW) compiled a list of fuels treatment studies in Washington State with monumented plots to explore study options for his PhD dissertation.  He collaborated with Derek Churchill (Washington Department </w:t>
+      </w:r>
+      <w:r>
+        <w:rPr>
+          <w:rFonts w:ascii="Times New Roman" w:hAnsi="Times New Roman" w:cs="Times New Roman"/>
+          <w:sz w:val="24"/>
+          <w:szCs w:val="24"/>
+        </w:rPr>
+        <w:lastRenderedPageBreak/>
+        <w:t xml:space="preserve">of Natural Resources [DNR]), Brian Harvey (UW, Don’s PhD adviser), Kate Williams (DNR), Jon Bakker (UW), Ernesto Alvarado (UW), and Dave W. Peterson (USFS), who helped him contact 54 fire ecologists who have worked in Washington, 37 of whom responded.  The project, named the Washington Treatment Longevity </w:t>
+      </w:r>
+      <w:r>
+        <w:rPr>
+          <w:rFonts w:ascii="Times New Roman" w:hAnsi="Times New Roman" w:cs="Times New Roman"/>
+          <w:sz w:val="24"/>
+          <w:szCs w:val="24"/>
+        </w:rPr>
+        <w:t>P</w:t>
+      </w:r>
+      <w:r>
+        <w:rPr>
+          <w:rFonts w:ascii="Times New Roman" w:hAnsi="Times New Roman" w:cs="Times New Roman"/>
+          <w:sz w:val="24"/>
+          <w:szCs w:val="24"/>
+        </w:rPr>
+        <w:t>roject (WTL</w:t>
+      </w:r>
+      <w:r>
+        <w:rPr>
+          <w:rFonts w:ascii="Times New Roman" w:hAnsi="Times New Roman" w:cs="Times New Roman"/>
+          <w:sz w:val="24"/>
+          <w:szCs w:val="24"/>
+        </w:rPr>
+        <w:t>P</w:t>
+      </w:r>
+      <w:r>
+        <w:rPr>
+          <w:rFonts w:ascii="Times New Roman" w:hAnsi="Times New Roman" w:cs="Times New Roman"/>
+          <w:sz w:val="24"/>
+          <w:szCs w:val="24"/>
+        </w:rPr>
+        <w:t xml:space="preserve">), was funded by the Washington State legislature. The intent was to inform the DNR 20 Year Forest Health Strategic Plan.  The team’s immediate goal was to find datasets with pretreatment data, that could be resampled in the summer of 2020 to gain information on the long-term effects (10+ years) of fuels treatments.  They were interested in several response variables, including fuels, shrubs, merchantable timber, and/or tree regeneration.  However, fuels data was a prerequisite to being included in the list.  The datasets most relevant to these goals included the Mission Creek Fire and Fire Surrogates Study, the National Park Service Fire Effects Monitoring Project, the Colville National Forest Collaborative Forest Landscape Restoration Project, the DNR Forest Resiliency Burn Pilot, and the </w:t>
+      </w:r>
+      <w:proofErr w:type="spellStart"/>
+      <w:r>
+        <w:rPr>
+          <w:rFonts w:ascii="Times New Roman" w:hAnsi="Times New Roman" w:cs="Times New Roman"/>
+          <w:sz w:val="24"/>
+          <w:szCs w:val="24"/>
+        </w:rPr>
+        <w:t>Sinlahekin</w:t>
+      </w:r>
+      <w:proofErr w:type="spellEnd"/>
+      <w:r>
+        <w:rPr>
+          <w:rFonts w:ascii="Times New Roman" w:hAnsi="Times New Roman" w:cs="Times New Roman"/>
+          <w:sz w:val="24"/>
+          <w:szCs w:val="24"/>
+        </w:rPr>
+        <w:t xml:space="preserve"> Fuels Monitoring Project.  </w:t>
+      </w:r>
+    </w:p>
+    <w:p>
+      <w:pPr>
+        <w:spacing w:line="360" w:lineRule="auto"/>
+        <w:rPr>
+          <w:rFonts w:ascii="Times New Roman" w:hAnsi="Times New Roman" w:cs="Times New Roman"/>
+          <w:sz w:val="24"/>
+          <w:szCs w:val="24"/>
+        </w:rPr>
+      </w:pPr>
+      <w:r>
+        <w:rPr>
+          <w:rFonts w:ascii="Times New Roman" w:hAnsi="Times New Roman" w:cs="Times New Roman"/>
+          <w:sz w:val="24"/>
+          <w:szCs w:val="24"/>
+        </w:rPr>
+        <w:t xml:space="preserve">The Mission Creek Fire and Fire Surrogates Study (FFS) is a long-term interdisciplinary experiment testing the effects of thinning, broadcast burning, and thinning plus burning on a range of response variables.  It’s located in the Wenatchee Mountains near Leavenworth.  12 units were established in the early 2000’s and treated in 2002-2006, three each of control, thinning, burning, and thinning plus burning.  Pretreatment sampling took place in 2000, and posttreatment data was collected partially in 2004 and partially in 2006.  In 2012, the Poison Creek wildfire burned two of the control units, one burn, and one thin unit.  In 2019, Don led a crew that sampled fuels in the 8 units that had not been burned in a wildfire.  They only resampled plots for which a plot monument was relocated (137).  After preliminary statistical analysis and exploration of datasets that could address long term effects of fuels treatments, the Washington Fuels Treatment Longevity Team decided that the FFS merited sampling of the plots for which a physical monument could not be found, and the plots that burned in the 2012 wildfire.  This will give Don needed statistical power to explore dynamics of fuels loadings and heterogeneity in different treatments 15-20 years after treatment, and to </w:t>
+      </w:r>
+      <w:r>
+        <w:rPr>
+          <w:rFonts w:ascii="Times New Roman" w:hAnsi="Times New Roman" w:cs="Times New Roman"/>
+          <w:sz w:val="24"/>
+          <w:szCs w:val="24"/>
+        </w:rPr>
+        <w:t>compare the effects of</w:t>
+      </w:r>
+      <w:r>
+        <w:rPr>
+          <w:rFonts w:ascii="Times New Roman" w:hAnsi="Times New Roman" w:cs="Times New Roman"/>
+          <w:sz w:val="24"/>
+          <w:szCs w:val="24"/>
+        </w:rPr>
+        <w:t xml:space="preserve"> treatments </w:t>
+      </w:r>
+      <w:r>
+        <w:rPr>
+          <w:rFonts w:ascii="Times New Roman" w:hAnsi="Times New Roman" w:cs="Times New Roman"/>
+          <w:sz w:val="24"/>
+          <w:szCs w:val="24"/>
+        </w:rPr>
+        <w:t xml:space="preserve">to the effects of </w:t>
+      </w:r>
+      <w:r>
+        <w:rPr>
+          <w:rFonts w:ascii="Times New Roman" w:hAnsi="Times New Roman" w:cs="Times New Roman"/>
+          <w:sz w:val="24"/>
+          <w:szCs w:val="24"/>
+        </w:rPr>
+        <w:t xml:space="preserve">wildfire.  Don, Brian, </w:t>
+      </w:r>
+      <w:r>
+        <w:rPr>
+          <w:rFonts w:ascii="Times New Roman" w:hAnsi="Times New Roman" w:cs="Times New Roman"/>
+          <w:sz w:val="24"/>
+          <w:szCs w:val="24"/>
+        </w:rPr>
+        <w:t xml:space="preserve">Derek, </w:t>
+      </w:r>
+      <w:r>
+        <w:rPr>
+          <w:rFonts w:ascii="Times New Roman" w:hAnsi="Times New Roman" w:cs="Times New Roman"/>
+          <w:sz w:val="24"/>
+          <w:szCs w:val="24"/>
+        </w:rPr>
+        <w:t>Jon</w:t>
+      </w:r>
+      <w:r>
+        <w:rPr>
+          <w:rFonts w:ascii="Times New Roman" w:hAnsi="Times New Roman" w:cs="Times New Roman"/>
+          <w:sz w:val="24"/>
+          <w:szCs w:val="24"/>
+        </w:rPr>
+        <w:t>, Dave, and Ernesto</w:t>
+      </w:r>
+      <w:r>
+        <w:rPr>
+          <w:rFonts w:ascii="Times New Roman" w:hAnsi="Times New Roman" w:cs="Times New Roman"/>
+          <w:sz w:val="24"/>
+          <w:szCs w:val="24"/>
+        </w:rPr>
+        <w:t xml:space="preserve"> are collaborating on analyzing the data and producing a publication as a part of Don’s dissertation work.  Other short</w:t>
+      </w:r>
+      <w:r>
+        <w:rPr>
+          <w:rFonts w:ascii="Times New Roman" w:hAnsi="Times New Roman" w:cs="Times New Roman"/>
+          <w:sz w:val="24"/>
+          <w:szCs w:val="24"/>
+        </w:rPr>
+        <w:t>-</w:t>
+      </w:r>
+      <w:r>
+        <w:rPr>
+          <w:rFonts w:ascii="Times New Roman" w:hAnsi="Times New Roman" w:cs="Times New Roman"/>
+          <w:sz w:val="24"/>
+          <w:szCs w:val="24"/>
+        </w:rPr>
+        <w:t xml:space="preserve">term data that could be leveraged to explore long term responses include sampling of trees, birds, small mammals, and soil.  Understory vegetation was analyzed and published by a team </w:t>
+      </w:r>
+      <w:r>
+        <w:rPr>
+          <w:rFonts w:ascii="Times New Roman" w:hAnsi="Times New Roman" w:cs="Times New Roman"/>
+          <w:sz w:val="24"/>
+          <w:szCs w:val="24"/>
+        </w:rPr>
+        <w:lastRenderedPageBreak/>
+        <w:t xml:space="preserve">including Jon, and the same team </w:t>
+      </w:r>
+      <w:r>
+        <w:rPr>
+          <w:rFonts w:ascii="Times New Roman" w:hAnsi="Times New Roman" w:cs="Times New Roman"/>
+          <w:sz w:val="24"/>
+          <w:szCs w:val="24"/>
+        </w:rPr>
+        <w:t>has produced</w:t>
+      </w:r>
+      <w:r>
+        <w:rPr>
+          <w:rFonts w:ascii="Times New Roman" w:hAnsi="Times New Roman" w:cs="Times New Roman"/>
+          <w:sz w:val="24"/>
+          <w:szCs w:val="24"/>
+        </w:rPr>
+        <w:t xml:space="preserve"> a publication on tree regeneration.  Additionally, the Washington LiDAR portal indicates that LiDAR flights have been conducted over the entirety of the study area, a portion in 2015 and a portion in 2017.</w:t>
+      </w:r>
+    </w:p>
+    <w:p>
+      <w:pPr>
+        <w:spacing w:line="360" w:lineRule="auto"/>
+        <w:rPr>
+          <w:rFonts w:ascii="Times New Roman" w:hAnsi="Times New Roman" w:cs="Times New Roman"/>
+          <w:sz w:val="24"/>
+          <w:szCs w:val="24"/>
+        </w:rPr>
+      </w:pPr>
+      <w:r>
+        <w:rPr>
+          <w:rFonts w:ascii="Times New Roman" w:hAnsi="Times New Roman" w:cs="Times New Roman"/>
+          <w:sz w:val="24"/>
+          <w:szCs w:val="24"/>
+        </w:rPr>
+        <w:t>The National Park Service Fire Effects Monitoring project (NPS</w:t>
+      </w:r>
+      <w:r>
+        <w:rPr>
+          <w:rFonts w:ascii="Times New Roman" w:hAnsi="Times New Roman" w:cs="Times New Roman"/>
+          <w:sz w:val="24"/>
+          <w:szCs w:val="24"/>
+        </w:rPr>
+        <w:t>FX</w:t>
+      </w:r>
+      <w:r>
+        <w:rPr>
+          <w:rFonts w:ascii="Times New Roman" w:hAnsi="Times New Roman" w:cs="Times New Roman"/>
+          <w:sz w:val="24"/>
+          <w:szCs w:val="24"/>
+        </w:rPr>
+        <w:t xml:space="preserve">) includes monitoring of various combinations of thinning, broadcast burning, and pile burning dating back to 1996, on 155 monumented plots.  There are two sites, the </w:t>
+      </w:r>
+      <w:proofErr w:type="spellStart"/>
+      <w:r>
+        <w:rPr>
+          <w:rFonts w:ascii="Times New Roman" w:hAnsi="Times New Roman" w:cs="Times New Roman"/>
+          <w:sz w:val="24"/>
+          <w:szCs w:val="24"/>
+        </w:rPr>
+        <w:t>Stehekin</w:t>
+      </w:r>
+      <w:proofErr w:type="spellEnd"/>
+      <w:r>
+        <w:rPr>
+          <w:rFonts w:ascii="Times New Roman" w:hAnsi="Times New Roman" w:cs="Times New Roman"/>
+          <w:sz w:val="24"/>
+          <w:szCs w:val="24"/>
+        </w:rPr>
+        <w:t xml:space="preserve"> area of North Cascades National Park, and the Lake Roosevelt National Recreation Area.  Karen Kopper, Fire Ecologist with the National Park Service (NPS), was the team’s main contact for this dataset.  The NPS employs a seasonal crew that spends a portion of each summer sampling a subset of the plots.  They resample plots 0, 1, 2, 5, 10, and 15 years after the most recent treatment.   In total, there have been more than 600 plot reads.  The project started with a very small number of monitoring plots, and has added new plots in new units nearly every year since inception.  Don, Karen, and Brian have agreed to collaborate on analyzing the data and producing a publication, as a part of Don’s dissertation work.  No WTL</w:t>
+      </w:r>
+      <w:r>
+        <w:rPr>
+          <w:rFonts w:ascii="Times New Roman" w:hAnsi="Times New Roman" w:cs="Times New Roman"/>
+          <w:sz w:val="24"/>
+          <w:szCs w:val="24"/>
+        </w:rPr>
+        <w:t>P</w:t>
+      </w:r>
+      <w:r>
+        <w:rPr>
+          <w:rFonts w:ascii="Times New Roman" w:hAnsi="Times New Roman" w:cs="Times New Roman"/>
+          <w:sz w:val="24"/>
+          <w:szCs w:val="24"/>
+        </w:rPr>
+        <w:t xml:space="preserve"> team fieldwork will be required.   The main question of interest will be how the rate of fuels accumulation varies with different treatment and retreatment combinations.  There is data to produce publications on other response variables, including dynamics of trees, shrubs, and herbaceous vegetation.</w:t>
+      </w:r>
+    </w:p>
+    <w:p>
+      <w:pPr>
+        <w:spacing w:line="360" w:lineRule="auto"/>
+        <w:rPr>
+          <w:rFonts w:ascii="Times New Roman" w:hAnsi="Times New Roman" w:cs="Times New Roman"/>
+          <w:sz w:val="24"/>
+          <w:szCs w:val="24"/>
+        </w:rPr>
+      </w:pPr>
+      <w:r>
+        <w:rPr>
+          <w:rFonts w:ascii="Times New Roman" w:hAnsi="Times New Roman" w:cs="Times New Roman"/>
+          <w:sz w:val="24"/>
+          <w:szCs w:val="24"/>
+        </w:rPr>
+        <w:t xml:space="preserve">The Colville National Forest Collaborative Forest Landscape Restoration Project (CFLRP) included monitoring of about 150 plots in 2013, including pretreatment reads in two project areas (East Wedge and Walker), and a ‘past treatments’ </w:t>
+      </w:r>
+      <w:proofErr w:type="spellStart"/>
+      <w:r>
+        <w:rPr>
+          <w:rFonts w:ascii="Times New Roman" w:hAnsi="Times New Roman" w:cs="Times New Roman"/>
+          <w:sz w:val="24"/>
+          <w:szCs w:val="24"/>
+        </w:rPr>
+        <w:t>chronosequence</w:t>
+      </w:r>
+      <w:proofErr w:type="spellEnd"/>
+      <w:r>
+        <w:rPr>
+          <w:rFonts w:ascii="Times New Roman" w:hAnsi="Times New Roman" w:cs="Times New Roman"/>
+          <w:sz w:val="24"/>
+          <w:szCs w:val="24"/>
+        </w:rPr>
+        <w:t xml:space="preserve"> study of commercial thinning, shelterwood cuts, and </w:t>
+      </w:r>
+      <w:proofErr w:type="spellStart"/>
+      <w:r>
+        <w:rPr>
+          <w:rFonts w:ascii="Times New Roman" w:hAnsi="Times New Roman" w:cs="Times New Roman"/>
+          <w:sz w:val="24"/>
+          <w:szCs w:val="24"/>
+        </w:rPr>
+        <w:t>clearcuts</w:t>
+      </w:r>
+      <w:proofErr w:type="spellEnd"/>
+      <w:r>
+        <w:rPr>
+          <w:rFonts w:ascii="Times New Roman" w:hAnsi="Times New Roman" w:cs="Times New Roman"/>
+          <w:sz w:val="24"/>
+          <w:szCs w:val="24"/>
+        </w:rPr>
+        <w:t xml:space="preserve">, some of which were burned at various numbers of years after the timber sale.  The past treatments portion of the study included units treated up to 20 years prior to sampling.  The main contact for information on the monitoring data is Jason Clark, who led the field crews in 2013.  He is currently at the University of Alaska – Fairbanks.  The two main collaborators currently working on the Colville National Forest are Monique Wynecoop, </w:t>
+      </w:r>
+      <w:r>
+        <w:rPr>
+          <w:rFonts w:ascii="Times New Roman" w:hAnsi="Times New Roman" w:cs="Times New Roman"/>
+          <w:sz w:val="24"/>
+          <w:szCs w:val="24"/>
+        </w:rPr>
+        <w:t>f</w:t>
+      </w:r>
+      <w:r>
+        <w:rPr>
+          <w:rFonts w:ascii="Times New Roman" w:hAnsi="Times New Roman" w:cs="Times New Roman"/>
+          <w:sz w:val="24"/>
+          <w:szCs w:val="24"/>
+        </w:rPr>
+        <w:t xml:space="preserve">ire </w:t>
+      </w:r>
+      <w:r>
+        <w:rPr>
+          <w:rFonts w:ascii="Times New Roman" w:hAnsi="Times New Roman" w:cs="Times New Roman"/>
+          <w:sz w:val="24"/>
+          <w:szCs w:val="24"/>
+        </w:rPr>
+        <w:t>e</w:t>
+      </w:r>
+      <w:r>
+        <w:rPr>
+          <w:rFonts w:ascii="Times New Roman" w:hAnsi="Times New Roman" w:cs="Times New Roman"/>
+          <w:sz w:val="24"/>
+          <w:szCs w:val="24"/>
+        </w:rPr>
+        <w:t xml:space="preserve">cologist, and Eric Pfeifer, forester.  After reviewing the potential </w:t>
+      </w:r>
+      <w:proofErr w:type="spellStart"/>
+      <w:r>
+        <w:rPr>
+          <w:rFonts w:ascii="Times New Roman" w:hAnsi="Times New Roman" w:cs="Times New Roman"/>
+          <w:sz w:val="24"/>
+          <w:szCs w:val="24"/>
+        </w:rPr>
+        <w:t>datasources</w:t>
+      </w:r>
+      <w:proofErr w:type="spellEnd"/>
+      <w:r>
+        <w:rPr>
+          <w:rFonts w:ascii="Times New Roman" w:hAnsi="Times New Roman" w:cs="Times New Roman"/>
+          <w:sz w:val="24"/>
+          <w:szCs w:val="24"/>
+        </w:rPr>
+        <w:t xml:space="preserve"> for study of long term fuels treatment effects, the WFTL team decided that building off of the CFLRP past treatments project to develop a </w:t>
+      </w:r>
+      <w:proofErr w:type="spellStart"/>
+      <w:r>
+        <w:rPr>
+          <w:rFonts w:ascii="Times New Roman" w:hAnsi="Times New Roman" w:cs="Times New Roman"/>
+          <w:sz w:val="24"/>
+          <w:szCs w:val="24"/>
+        </w:rPr>
+        <w:t>chronosequence</w:t>
+      </w:r>
+      <w:proofErr w:type="spellEnd"/>
+      <w:r>
+        <w:rPr>
+          <w:rFonts w:ascii="Times New Roman" w:hAnsi="Times New Roman" w:cs="Times New Roman"/>
+          <w:sz w:val="24"/>
+          <w:szCs w:val="24"/>
+        </w:rPr>
+        <w:t xml:space="preserve"> was the most valuable use of field resources after the FFS study, for </w:t>
+      </w:r>
+      <w:r>
+        <w:rPr>
+          <w:rFonts w:ascii="Times New Roman" w:hAnsi="Times New Roman" w:cs="Times New Roman"/>
+          <w:sz w:val="24"/>
+          <w:szCs w:val="24"/>
+        </w:rPr>
+        <w:t>isolating the effect of time si</w:t>
+      </w:r>
+      <w:r>
+        <w:rPr>
+          <w:rFonts w:ascii="Times New Roman" w:hAnsi="Times New Roman" w:cs="Times New Roman"/>
+          <w:sz w:val="24"/>
+          <w:szCs w:val="24"/>
+        </w:rPr>
+        <w:t>ngle</w:t>
+      </w:r>
+      <w:r>
+        <w:rPr>
+          <w:rFonts w:ascii="Times New Roman" w:hAnsi="Times New Roman" w:cs="Times New Roman"/>
+          <w:sz w:val="24"/>
+          <w:szCs w:val="24"/>
+        </w:rPr>
+        <w:t xml:space="preserve"> combination of</w:t>
+      </w:r>
+      <w:r>
+        <w:rPr>
+          <w:rFonts w:ascii="Times New Roman" w:hAnsi="Times New Roman" w:cs="Times New Roman"/>
+          <w:sz w:val="24"/>
+          <w:szCs w:val="24"/>
+        </w:rPr>
+        <w:t xml:space="preserve"> treatment</w:t>
+      </w:r>
+      <w:r>
+        <w:rPr>
+          <w:rFonts w:ascii="Times New Roman" w:hAnsi="Times New Roman" w:cs="Times New Roman"/>
+          <w:sz w:val="24"/>
+          <w:szCs w:val="24"/>
+        </w:rPr>
+        <w:t>s</w:t>
+      </w:r>
+      <w:r>
+        <w:rPr>
+          <w:rFonts w:ascii="Times New Roman" w:hAnsi="Times New Roman" w:cs="Times New Roman"/>
+          <w:sz w:val="24"/>
+          <w:szCs w:val="24"/>
+        </w:rPr>
+        <w:t xml:space="preserve">.  Thinning and burning was the </w:t>
+      </w:r>
+      <w:r>
+        <w:rPr>
+          <w:rFonts w:ascii="Times New Roman" w:hAnsi="Times New Roman" w:cs="Times New Roman"/>
+          <w:sz w:val="24"/>
+          <w:szCs w:val="24"/>
+        </w:rPr>
+        <w:t xml:space="preserve">most common type of treatment from the 2013 </w:t>
+      </w:r>
+      <w:proofErr w:type="spellStart"/>
+      <w:r>
+        <w:rPr>
+          <w:rFonts w:ascii="Times New Roman" w:hAnsi="Times New Roman" w:cs="Times New Roman"/>
+          <w:sz w:val="24"/>
+          <w:szCs w:val="24"/>
+        </w:rPr>
+        <w:t>chronosequence</w:t>
+      </w:r>
+      <w:proofErr w:type="spellEnd"/>
+      <w:r>
+        <w:rPr>
+          <w:rFonts w:ascii="Times New Roman" w:hAnsi="Times New Roman" w:cs="Times New Roman"/>
+          <w:sz w:val="24"/>
+          <w:szCs w:val="24"/>
+        </w:rPr>
+        <w:t xml:space="preserve"> study, and it</w:t>
+      </w:r>
+      <w:r>
+        <w:rPr>
+          <w:rFonts w:ascii="Times New Roman" w:hAnsi="Times New Roman" w:cs="Times New Roman"/>
+          <w:sz w:val="24"/>
+          <w:szCs w:val="24"/>
+        </w:rPr>
+        <w:t xml:space="preserve"> is </w:t>
+      </w:r>
+      <w:r>
+        <w:rPr>
+          <w:rFonts w:ascii="Times New Roman" w:hAnsi="Times New Roman" w:cs="Times New Roman"/>
+          <w:sz w:val="24"/>
+          <w:szCs w:val="24"/>
+        </w:rPr>
+        <w:lastRenderedPageBreak/>
+        <w:t xml:space="preserve">considered the most effective treatment type and is widely implemented.  The ‘thinning’ treatment type is commercial thinning, and can include shelterwood initiation cuts.  </w:t>
+      </w:r>
+      <w:r>
+        <w:rPr>
+          <w:rFonts w:ascii="Times New Roman" w:hAnsi="Times New Roman" w:cs="Times New Roman"/>
+          <w:sz w:val="24"/>
+          <w:szCs w:val="24"/>
+        </w:rPr>
+        <w:t>Burning includes both broadcast burning and jackpot burning units.</w:t>
+      </w:r>
+      <w:r>
+        <w:rPr>
+          <w:rFonts w:ascii="Times New Roman" w:hAnsi="Times New Roman" w:cs="Times New Roman"/>
+          <w:sz w:val="24"/>
+          <w:szCs w:val="24"/>
+        </w:rPr>
+        <w:t xml:space="preserve">  Don conducted a GIS analysis of the western portion of the Colville National Forest to identify potential study sites.  He used the Forest Service FACTS database to identify units that were thinned and burned from 2000-2013, in units located in potential vegetation types of dry ponderosa pine or dry mixed conifer, excluding units burned in wildfire</w:t>
+      </w:r>
+      <w:r>
+        <w:rPr>
+          <w:rFonts w:ascii="Times New Roman" w:hAnsi="Times New Roman" w:cs="Times New Roman"/>
+          <w:sz w:val="24"/>
+          <w:szCs w:val="24"/>
+        </w:rPr>
+        <w:t>s</w:t>
+      </w:r>
+      <w:r>
+        <w:rPr>
+          <w:rFonts w:ascii="Times New Roman" w:hAnsi="Times New Roman" w:cs="Times New Roman"/>
+          <w:sz w:val="24"/>
+          <w:szCs w:val="24"/>
+        </w:rPr>
+        <w:t xml:space="preserve"> since 1984 and excluding units that have been retreated since 2013.  Potential sample units were so narrowly defined in order to isolate the effect of time to the extent possible.  </w:t>
+      </w:r>
+    </w:p>
+    <w:p>
+      <w:pPr>
+        <w:spacing w:line="360" w:lineRule="auto"/>
+        <w:rPr>
+          <w:rFonts w:ascii="Times New Roman" w:hAnsi="Times New Roman" w:cs="Times New Roman"/>
+          <w:sz w:val="24"/>
+          <w:szCs w:val="24"/>
+        </w:rPr>
+      </w:pPr>
+      <w:r>
+        <w:rPr>
+          <w:rFonts w:ascii="Times New Roman" w:hAnsi="Times New Roman" w:cs="Times New Roman"/>
+          <w:sz w:val="24"/>
+          <w:szCs w:val="24"/>
+        </w:rPr>
+        <w:t xml:space="preserve">The Forest Resiliency Burn Pilot (FRBP) was a study of prescribed burning effects conducted by the Washington DNR in 2016 and 2017.  It includes pre and post treatment data from 140 monumented plots in 7 prescribed fires conducted in various locations of central and eastern Washington.  Response variables included fuel loads, fuel consumption, tagged trees, and vegetation response.  Jim Cronan at the Pacific Wildland Fire Sciences lab is the main contact.  The WFTL team decided not to resample FRBP plots because the time between sample periods would not be large enough to address questions of fuels treatment longevity.  However, the dataset is exceptionally well organized and resampling the plots in the future should hold scientific value.  </w:t>
+      </w:r>
+    </w:p>
+    <w:p>
+      <w:pPr>
+        <w:spacing w:line="360" w:lineRule="auto"/>
+        <w:rPr>
+          <w:rFonts w:ascii="Times New Roman" w:hAnsi="Times New Roman" w:cs="Times New Roman"/>
+          <w:sz w:val="24"/>
+          <w:szCs w:val="24"/>
+        </w:rPr>
+      </w:pPr>
+      <w:r>
+        <w:rPr>
+          <w:rFonts w:ascii="Times New Roman" w:hAnsi="Times New Roman" w:cs="Times New Roman"/>
+          <w:sz w:val="24"/>
+          <w:szCs w:val="24"/>
+        </w:rPr>
+        <w:t xml:space="preserve">The </w:t>
+      </w:r>
+      <w:proofErr w:type="spellStart"/>
+      <w:r>
+        <w:rPr>
+          <w:rFonts w:ascii="Times New Roman" w:hAnsi="Times New Roman" w:cs="Times New Roman"/>
+          <w:sz w:val="24"/>
+          <w:szCs w:val="24"/>
+        </w:rPr>
+        <w:t>Sinlahekin</w:t>
+      </w:r>
+      <w:proofErr w:type="spellEnd"/>
+      <w:r>
+        <w:rPr>
+          <w:rFonts w:ascii="Times New Roman" w:hAnsi="Times New Roman" w:cs="Times New Roman"/>
+          <w:sz w:val="24"/>
+          <w:szCs w:val="24"/>
+        </w:rPr>
+        <w:t xml:space="preserve"> Fuels Monitoring Project (SFMP) included data on surface fuels only, collected on at least 145 plots in 2011, prior to thinning and burning treatments in 2011 and 2012.  Dale Swedberg, former manager of the </w:t>
+      </w:r>
+      <w:proofErr w:type="spellStart"/>
+      <w:r>
+        <w:rPr>
+          <w:rFonts w:ascii="Times New Roman" w:hAnsi="Times New Roman" w:cs="Times New Roman"/>
+          <w:sz w:val="24"/>
+          <w:szCs w:val="24"/>
+        </w:rPr>
+        <w:t>Sinlahekin</w:t>
+      </w:r>
+      <w:proofErr w:type="spellEnd"/>
+      <w:r>
+        <w:rPr>
+          <w:rFonts w:ascii="Times New Roman" w:hAnsi="Times New Roman" w:cs="Times New Roman"/>
+          <w:sz w:val="24"/>
+          <w:szCs w:val="24"/>
+        </w:rPr>
+        <w:t xml:space="preserve"> Natural Area (SNA), led the funding and sampling efforts.  Additionally, Justin Haug, a more recent manager of the SNA, was a major source of information on more recent management activities.  About 12 plots burned in the 2015 Okanagan Complex, and about 124 have been retreated in prescribed burns in 2017-2019.  Because of these recent disturbances and management interventions, and because of the lack of short term post-treatment data, the WFTL team decided not to resample the plots at the SFMP.  However, resampling these plots would help address questions about areas that have been treated twice.  Additional data collection efforts involving fuels treatment effects include 2011 monitoring of small mammals, led by Dale Swedberg, and 2008 and 2018 monitoring of stand structure conducted by Dylan Fisher of Evergreen State College.   </w:t>
+      </w:r>
+    </w:p>
+    <w:p>
+      <w:pPr>
+        <w:spacing w:line="360" w:lineRule="auto"/>
+        <w:rPr>
+          <w:rFonts w:ascii="Times New Roman" w:hAnsi="Times New Roman" w:cs="Times New Roman"/>
+          <w:i/>
+          <w:iCs/>
+          <w:sz w:val="24"/>
+          <w:szCs w:val="24"/>
+        </w:rPr>
+      </w:pPr>
+      <w:r>
+        <w:rPr>
+          <w:rFonts w:ascii="Times New Roman" w:hAnsi="Times New Roman" w:cs="Times New Roman"/>
+          <w:i/>
+          <w:iCs/>
+          <w:sz w:val="24"/>
+          <w:szCs w:val="24"/>
+        </w:rPr>
+        <w:lastRenderedPageBreak/>
+        <w:t>Phase Two</w:t>
+      </w:r>
+    </w:p>
+    <w:p>
+      <w:pPr>
+        <w:spacing w:line="360" w:lineRule="auto"/>
+        <w:rPr>
+          <w:rFonts w:ascii="Times New Roman" w:hAnsi="Times New Roman" w:cs="Times New Roman"/>
+          <w:sz w:val="24"/>
+          <w:szCs w:val="24"/>
+        </w:rPr>
+      </w:pPr>
+      <w:r>
+        <w:rPr>
+          <w:rFonts w:ascii="Times New Roman" w:hAnsi="Times New Roman" w:cs="Times New Roman"/>
+          <w:sz w:val="24"/>
+          <w:szCs w:val="24"/>
+        </w:rPr>
+        <w:t>In summer of 2020, Don led the field crew that sampled additional plots for the Mission Creek and Colville Chronosequence projects</w:t>
+      </w:r>
+      <w:r>
+        <w:rPr>
+          <w:rFonts w:ascii="Times New Roman" w:hAnsi="Times New Roman" w:cs="Times New Roman"/>
+          <w:sz w:val="24"/>
+          <w:szCs w:val="24"/>
+        </w:rPr>
+        <w:t xml:space="preserve">.  At Mission Creek the 2020 team sampled 112 plots </w:t>
+      </w:r>
+      <w:r>
+        <w:rPr>
+          <w:rFonts w:ascii="Times New Roman" w:hAnsi="Times New Roman" w:cs="Times New Roman"/>
+          <w:sz w:val="24"/>
+          <w:szCs w:val="24"/>
+        </w:rPr>
+        <w:t>including</w:t>
+      </w:r>
+      <w:r>
+        <w:rPr>
+          <w:rFonts w:ascii="Times New Roman" w:hAnsi="Times New Roman" w:cs="Times New Roman"/>
+          <w:sz w:val="24"/>
+          <w:szCs w:val="24"/>
+        </w:rPr>
+        <w:t xml:space="preserve"> </w:t>
+      </w:r>
+      <w:r>
+        <w:rPr>
+          <w:rFonts w:ascii="Times New Roman" w:hAnsi="Times New Roman" w:cs="Times New Roman"/>
+          <w:sz w:val="24"/>
+          <w:szCs w:val="24"/>
+        </w:rPr>
+        <w:t xml:space="preserve">25 thinburn plots, 24 thin plots, 21 burn plots, 5 control plots, and 35 low severity wildfire plots, which were added to the 137 plots sampled in 2019.  At the Colville National Forest Don’s crew in conjunction with a DNR crew led by Sam </w:t>
+      </w:r>
+      <w:proofErr w:type="spellStart"/>
+      <w:r>
+        <w:rPr>
+          <w:rFonts w:ascii="Times New Roman" w:hAnsi="Times New Roman" w:cs="Times New Roman"/>
+          <w:sz w:val="24"/>
+          <w:szCs w:val="24"/>
+        </w:rPr>
+        <w:t>Tharpgeorge</w:t>
+      </w:r>
+      <w:proofErr w:type="spellEnd"/>
+      <w:r>
+        <w:rPr>
+          <w:rFonts w:ascii="Times New Roman" w:hAnsi="Times New Roman" w:cs="Times New Roman"/>
+          <w:sz w:val="24"/>
+          <w:szCs w:val="24"/>
+        </w:rPr>
+        <w:t xml:space="preserve"> (currently </w:t>
+      </w:r>
+      <w:r>
+        <w:rPr>
+          <w:rFonts w:ascii="Times New Roman" w:hAnsi="Times New Roman" w:cs="Times New Roman"/>
+          <w:sz w:val="24"/>
+          <w:szCs w:val="24"/>
+        </w:rPr>
+        <w:t xml:space="preserve">at Resilient Forestry LLC) collected 54 plots from thinburn units in dry forest types, using the same FIREMON protocol as the 2013 and 2014 crews.  </w:t>
+      </w:r>
+    </w:p>
+    <w:p>
+      <w:pPr>
+        <w:spacing w:line="360" w:lineRule="auto"/>
+        <w:rPr>
+          <w:rFonts w:ascii="Times New Roman" w:hAnsi="Times New Roman" w:cs="Times New Roman"/>
+          <w:sz w:val="24"/>
+          <w:szCs w:val="24"/>
+        </w:rPr>
+      </w:pPr>
+      <w:r>
+        <w:rPr>
+          <w:rFonts w:ascii="Times New Roman" w:hAnsi="Times New Roman" w:cs="Times New Roman"/>
+          <w:i/>
+          <w:iCs/>
+          <w:sz w:val="24"/>
+          <w:szCs w:val="24"/>
+        </w:rPr>
+        <w:t>Phase Three</w:t>
+      </w:r>
+    </w:p>
+    <w:p>
+      <w:pPr>
+        <w:spacing w:line="360" w:lineRule="auto"/>
+        <w:rPr>
+          <w:rFonts w:ascii="Times New Roman" w:hAnsi="Times New Roman" w:cs="Times New Roman"/>
+          <w:sz w:val="24"/>
+          <w:szCs w:val="24"/>
+        </w:rPr>
+      </w:pPr>
+      <w:r>
+        <w:rPr>
+          <w:rFonts w:ascii="Times New Roman" w:hAnsi="Times New Roman" w:cs="Times New Roman"/>
+          <w:sz w:val="24"/>
+          <w:szCs w:val="24"/>
+        </w:rPr>
+        <w:t xml:space="preserve">Data from the summer 2020 field season and Mission Creek data from 2019 were entered and quality controlled by crewmembers under the supervision of Don.  Data from past field seasons on the Colville Chronosequence and NPS Fire Effects projects were provided by the main contacts at each location, sometimes in raw and sometimes in summarized form.  Don processed, merged, summarized, and graphed the three Washington datasets using the statistical program R. </w:t>
+      </w:r>
+      <w:r>
+        <w:rPr>
+          <w:rFonts w:ascii="Times New Roman" w:hAnsi="Times New Roman" w:cs="Times New Roman"/>
+          <w:sz w:val="24"/>
+          <w:szCs w:val="24"/>
+        </w:rPr>
+        <w:t xml:space="preserve"> These datasets were included in the meta-analytical graphs within this report, and the WTLP team has plans to conduct more detailed analyses of all three datasets in the future, to leverage the unique strengths of each.  </w:t>
+      </w:r>
+    </w:p>
+    <w:p>
+      <w:pPr>
+        <w:spacing w:line="360" w:lineRule="auto"/>
+        <w:rPr>
+          <w:rFonts w:ascii="Times New Roman" w:hAnsi="Times New Roman" w:cs="Times New Roman"/>
+          <w:sz w:val="24"/>
+          <w:szCs w:val="24"/>
+        </w:rPr>
+      </w:pPr>
+      <w:r>
+        <w:rPr>
+          <w:rFonts w:ascii="Times New Roman" w:hAnsi="Times New Roman" w:cs="Times New Roman"/>
+          <w:sz w:val="24"/>
+          <w:szCs w:val="24"/>
+        </w:rPr>
+        <w:t xml:space="preserve">In addition to the data from the </w:t>
+      </w:r>
+      <w:r>
+        <w:rPr>
+          <w:rFonts w:ascii="Times New Roman" w:hAnsi="Times New Roman" w:cs="Times New Roman"/>
+          <w:sz w:val="24"/>
+          <w:szCs w:val="24"/>
+        </w:rPr>
+        <w:t>Washington datasets, Don gathered data from published reports of fuels treatment longevity from across the interior west</w:t>
+      </w:r>
+      <w:r>
+        <w:rPr>
+          <w:rFonts w:ascii="Times New Roman" w:hAnsi="Times New Roman" w:cs="Times New Roman"/>
+          <w:sz w:val="24"/>
+          <w:szCs w:val="24"/>
+        </w:rPr>
+        <w:t xml:space="preserve"> to help form the metanalytical graphs</w:t>
+      </w:r>
+      <w:r>
+        <w:rPr>
+          <w:rFonts w:ascii="Times New Roman" w:hAnsi="Times New Roman" w:cs="Times New Roman"/>
+          <w:sz w:val="24"/>
+          <w:szCs w:val="24"/>
+        </w:rPr>
+        <w:t>.    The data were either taken directly from</w:t>
+      </w:r>
+      <w:r>
+        <w:rPr>
+          <w:rFonts w:ascii="Times New Roman" w:hAnsi="Times New Roman" w:cs="Times New Roman"/>
+          <w:sz w:val="24"/>
+          <w:szCs w:val="24"/>
+        </w:rPr>
+        <w:t xml:space="preserve"> published</w:t>
+      </w:r>
+      <w:r>
+        <w:rPr>
+          <w:rFonts w:ascii="Times New Roman" w:hAnsi="Times New Roman" w:cs="Times New Roman"/>
+          <w:sz w:val="24"/>
+          <w:szCs w:val="24"/>
+        </w:rPr>
+        <w:t xml:space="preserve"> tables, or by using </w:t>
+      </w:r>
+      <w:proofErr w:type="spellStart"/>
+      <w:r>
+        <w:rPr>
+          <w:rFonts w:ascii="Times New Roman" w:hAnsi="Times New Roman" w:cs="Times New Roman"/>
+          <w:sz w:val="24"/>
+          <w:szCs w:val="24"/>
+        </w:rPr>
+        <w:t>webplotdigitizer</w:t>
+      </w:r>
+      <w:proofErr w:type="spellEnd"/>
+      <w:r>
+        <w:rPr>
+          <w:rFonts w:ascii="Times New Roman" w:hAnsi="Times New Roman" w:cs="Times New Roman"/>
+          <w:sz w:val="24"/>
+          <w:szCs w:val="24"/>
+        </w:rPr>
+        <w:t xml:space="preserve"> to extract numerical values from</w:t>
+      </w:r>
+      <w:r>
+        <w:rPr>
+          <w:rFonts w:ascii="Times New Roman" w:hAnsi="Times New Roman" w:cs="Times New Roman"/>
+          <w:sz w:val="24"/>
+          <w:szCs w:val="24"/>
+        </w:rPr>
+        <w:t xml:space="preserve"> published</w:t>
+      </w:r>
+      <w:r>
+        <w:rPr>
+          <w:rFonts w:ascii="Times New Roman" w:hAnsi="Times New Roman" w:cs="Times New Roman"/>
+          <w:sz w:val="24"/>
+          <w:szCs w:val="24"/>
+        </w:rPr>
+        <w:t xml:space="preserve"> graphs.  Data were either provided as treatment-level averages in comparative studies, usually summarizing the results from multiple plots within multiple replicate unit into one average value, or as averages within a given time-band, in which case Don used the center of the time band as the time point to assign as the x-axis value on the meta-analytical graphs. </w:t>
+      </w:r>
+    </w:p>
+    <w:p>
+      <w:pPr>
+        <w:spacing w:line="360" w:lineRule="auto"/>
+        <w:rPr>
+          <w:rFonts w:ascii="Times New Roman" w:hAnsi="Times New Roman" w:cs="Times New Roman"/>
+          <w:sz w:val="24"/>
+          <w:szCs w:val="24"/>
+        </w:rPr>
+      </w:pPr>
+    </w:p>
+    <w:p>
+      <w:pPr>
+        <w:spacing w:line="360" w:lineRule="auto"/>
+        <w:rPr>
+          <w:rFonts w:ascii="Times New Roman" w:hAnsi="Times New Roman" w:cs="Times New Roman"/>
+          <w:sz w:val="24"/>
+          <w:szCs w:val="24"/>
+        </w:rPr>
+      </w:pPr>
+    </w:p>
+    <w:p>
+      <w:pPr>
+        <w:rPr>
+          <w:rFonts w:ascii="Times New Roman" w:hAnsi="Times New Roman" w:cs="Times New Roman"/>
+          <w:sz w:val="24"/>
+          <w:szCs w:val="24"/>
+        </w:rPr>
+      </w:pPr>
+    </w:p>
+    <w:p>
+      <w:pPr>
+        <w:rPr>
+          <w:rFonts w:ascii="Times New Roman" w:hAnsi="Times New Roman" w:cs="Times New Roman"/>
+          <w:sz w:val="24"/>
+          <w:szCs w:val="24"/>
+        </w:rPr>
+      </w:pPr>
+    </w:p>
+    <w:p>
+      <w:pPr>
+        <w:rPr>
+          <w:rFonts w:ascii="Times New Roman" w:hAnsi="Times New Roman" w:cs="Times New Roman"/>
+          <w:b/>
+          <w:bCs/>
           <w:sz w:val="24"/>
           <w:szCs w:val="24"/>
         </w:rPr>
@@ -5964,6 +8325,227 @@
     </w:sectPr>
   </w:body>
 </w:document>
+</file>
+
+<file path=word/comments.xml><?xml version="1.0" encoding="utf-8"?>
+<w:comments xmlns:wpc="http://schemas.microsoft.com/office/word/2010/wordprocessingCanvas" xmlns:cx="http://schemas.microsoft.com/office/drawing/2014/chartex" xmlns:cx1="http://schemas.microsoft.com/office/drawing/2015/9/8/chartex" xmlns:cx2="http://schemas.microsoft.com/office/drawing/2015/10/21/chartex" xmlns:cx3="http://schemas.microsoft.com/office/drawing/2016/5/9/chartex" xmlns:cx4="http://schemas.microsoft.com/office/drawing/2016/5/10/chartex" xmlns:cx5="http://schemas.microsoft.com/office/drawing/2016/5/11/chartex" xmlns:cx6="http://schemas.microsoft.com/office/drawing/2016/5/12/chartex" xmlns:cx7="http://schemas.microsoft.com/office/drawing/2016/5/13/chartex" xmlns:cx8="http://schemas.microsoft.com/office/drawing/2016/5/14/chartex" xmlns:mc="http://schemas.openxmlformats.org/markup-compatibility/2006" xmlns:aink="http://schemas.microsoft.com/office/drawing/2016/ink" xmlns:am3d="http://schemas.microsoft.com/office/drawing/2017/model3d" xmlns:o="urn:schemas-microsoft-com:office:office" xmlns:r="http://schemas.openxmlformats.org/officeDocument/2006/relationships" xmlns:m="http://schemas.openxmlformats.org/officeDocument/2006/math" xmlns:v="urn:schemas-microsoft-com:vml" xmlns:wp14="http://schemas.microsoft.com/office/word/2010/wordprocessingDrawing" xmlns:wp="http://schemas.openxmlformats.org/drawingml/2006/wordprocessingDrawing" xmlns:w10="urn:schemas-microsoft-com:office:word" xmlns:w="http://schemas.openxmlformats.org/wordprocessingml/2006/main" xmlns:w14="http://schemas.microsoft.com/office/word/2010/wordml" xmlns:w15="http://schemas.microsoft.com/office/word/2012/wordml" xmlns:w16cex="http://schemas.microsoft.com/office/word/2018/wordml/cex" xmlns:w16cid="http://schemas.microsoft.com/office/word/2016/wordml/cid" xmlns:w16="http://schemas.microsoft.com/office/word/2018/wordml" xmlns:w16sdtdh="http://schemas.microsoft.com/office/word/2020/wordml/sdtdatahash" xmlns:w16se="http://schemas.microsoft.com/office/word/2015/wordml/symex" xmlns:wpg="http://schemas.microsoft.com/office/word/2010/wordprocessingGroup" xmlns:wpi="http://schemas.microsoft.com/office/word/2010/wordprocessingInk" xmlns:wne="http://schemas.microsoft.com/office/word/2006/wordml" xmlns:wps="http://schemas.microsoft.com/office/word/2010/wordprocessingShape" mc:Ignorable="w14 w15 w16se w16cid w16 w16cex w16sdtdh wp14">
+  <w:comment w:id="0" w:author="dradclif" w:date="2021-06-21T15:21:00Z" w:initials="d">
+    <w:p>
+      <w:pPr>
+        <w:pStyle w:val="CommentText"/>
+      </w:pPr>
+      <w:r>
+        <w:rPr>
+          <w:rStyle w:val="CommentReference"/>
+        </w:rPr>
+        <w:annotationRef/>
+      </w:r>
+      <w:r>
+        <w:t xml:space="preserve">Looking for mostly an ideas review here, we can worry about more copyediting type review after this has been drafted another time.  Also looking for any jargon-y words, which I’m trying to avoid as much as possible.   </w:t>
+      </w:r>
+    </w:p>
+  </w:comment>
+  <w:comment w:id="1" w:author="dradclif" w:date="2021-06-21T15:20:00Z" w:initials="d">
+    <w:p>
+      <w:pPr>
+        <w:pStyle w:val="CommentText"/>
+      </w:pPr>
+      <w:r>
+        <w:rPr>
+          <w:rStyle w:val="CommentReference"/>
+        </w:rPr>
+        <w:annotationRef/>
+      </w:r>
+      <w:r>
+        <w:t xml:space="preserve">Citations to be added after this section has had a chance to be whittled down as necessary. </w:t>
+      </w:r>
+    </w:p>
+  </w:comment>
+  <w:comment w:id="2" w:author="dradclif" w:date="2021-06-21T15:25:00Z" w:initials="d">
+    <w:p>
+      <w:pPr>
+        <w:pStyle w:val="CommentText"/>
+      </w:pPr>
+      <w:r>
+        <w:rPr>
+          <w:rStyle w:val="CommentReference"/>
+        </w:rPr>
+        <w:annotationRef/>
+      </w:r>
+      <w:r>
+        <w:t xml:space="preserve">If we need more details on fire suppression/dry forests/historical fire regimes, I think we could write it into a sidebar or box kind of section, instead of trying to integrate it into the main text. </w:t>
+      </w:r>
+    </w:p>
+    <w:p>
+      <w:pPr>
+        <w:pStyle w:val="CommentText"/>
+      </w:pPr>
+    </w:p>
+    <w:p>
+      <w:pPr>
+        <w:pStyle w:val="CommentText"/>
+      </w:pPr>
+      <w:r>
+        <w:t xml:space="preserve">Similarly, I think we could do sidebars for definitions of things like ‘canopy’ or ‘risk’, that may need clarification but would be distracting to focus too much on.  We can do the same for scientific names, which probably aren’t necessary for most readers of this report.  </w:t>
+      </w:r>
+    </w:p>
+  </w:comment>
+  <w:comment w:id="3" w:author="dradclif" w:date="2021-06-21T15:30:00Z" w:initials="d">
+    <w:p>
+      <w:pPr>
+        <w:pStyle w:val="CommentText"/>
+      </w:pPr>
+      <w:r>
+        <w:rPr>
+          <w:rStyle w:val="CommentReference"/>
+        </w:rPr>
+        <w:annotationRef/>
+      </w:r>
+      <w:r>
+        <w:t>Should we expand on the maintenance vs restoration treatment idea?</w:t>
+      </w:r>
+    </w:p>
+  </w:comment>
+  <w:comment w:id="4" w:author="dradclif" w:date="2021-06-21T15:15:00Z" w:initials="d">
+    <w:p>
+      <w:pPr>
+        <w:pStyle w:val="CommentText"/>
+      </w:pPr>
+      <w:r>
+        <w:rPr>
+          <w:rStyle w:val="CommentReference"/>
+        </w:rPr>
+        <w:annotationRef/>
+      </w:r>
+      <w:r>
+        <w:t xml:space="preserve">I’m not sure if this is something valuable here, but I think it has particular relevance to fuels treatment longevity because pretty much all the </w:t>
+      </w:r>
+      <w:proofErr w:type="spellStart"/>
+      <w:r>
+        <w:t>longterm</w:t>
+      </w:r>
+      <w:proofErr w:type="spellEnd"/>
+      <w:r>
+        <w:t xml:space="preserve"> papers out there say that ‘there’s no difference between treatments’ when they don’t have significance and mostly stop at that, even</w:t>
+      </w:r>
+      <w:r>
+        <w:t xml:space="preserve"> in permanent plot studies and even</w:t>
+      </w:r>
+      <w:r>
+        <w:t xml:space="preserve"> when the effect size still looks pretty big.  We could end up with some serious underestimation of longevity as a result</w:t>
+      </w:r>
+      <w:r>
+        <w:t>.</w:t>
+      </w:r>
+    </w:p>
+  </w:comment>
+  <w:comment w:id="5" w:author="dradclif" w:date="2021-06-21T15:19:00Z" w:initials="d">
+    <w:p>
+      <w:pPr>
+        <w:pStyle w:val="CommentText"/>
+      </w:pPr>
+      <w:r>
+        <w:rPr>
+          <w:rStyle w:val="CommentReference"/>
+        </w:rPr>
+        <w:annotationRef/>
+      </w:r>
+      <w:r>
+        <w:t xml:space="preserve">I need to flesh out the ‘what to do about it’ part more. </w:t>
+      </w:r>
+    </w:p>
+  </w:comment>
+  <w:comment w:id="6" w:author="dradclif" w:date="2021-06-21T15:23:00Z" w:initials="d">
+    <w:p>
+      <w:pPr>
+        <w:pStyle w:val="CommentText"/>
+      </w:pPr>
+      <w:r>
+        <w:rPr>
+          <w:rStyle w:val="CommentReference"/>
+        </w:rPr>
+        <w:annotationRef/>
+      </w:r>
+      <w:r>
+        <w:t>Probably going to expand a bit here, but a lot of the interesting discussion about productivity revolves around productivity/management interactions, so some of the productivity material is in other sections and this is meant as a short introduction to productivity.</w:t>
+      </w:r>
+    </w:p>
+  </w:comment>
+  <w:comment w:id="7" w:author="dradclif" w:date="2021-06-21T15:32:00Z" w:initials="d">
+    <w:p>
+      <w:pPr>
+        <w:pStyle w:val="CommentText"/>
+      </w:pPr>
+      <w:r>
+        <w:rPr>
+          <w:rStyle w:val="CommentReference"/>
+        </w:rPr>
+        <w:annotationRef/>
+      </w:r>
+      <w:r>
+        <w:t>And in practice, it usually covers a lot more landscape, although I don’t know a citation for that statement.</w:t>
+      </w:r>
+    </w:p>
+  </w:comment>
+  <w:comment w:id="8" w:author="dradclif" w:date="2021-06-21T15:33:00Z" w:initials="d">
+    <w:p>
+      <w:pPr>
+        <w:pStyle w:val="CommentText"/>
+      </w:pPr>
+      <w:r>
+        <w:rPr>
+          <w:rStyle w:val="CommentReference"/>
+        </w:rPr>
+        <w:annotationRef/>
+      </w:r>
+      <w:r>
+        <w:t xml:space="preserve">This whole section needs some filling out but I tried to give enough of it for a decent idea of the approach. </w:t>
+      </w:r>
+    </w:p>
+  </w:comment>
+</w:comments>
+</file>
+
+<file path=word/commentsExtended.xml><?xml version="1.0" encoding="utf-8"?>
+<w15:commentsEx xmlns:wpc="http://schemas.microsoft.com/office/word/2010/wordprocessingCanvas" xmlns:cx="http://schemas.microsoft.com/office/drawing/2014/chartex" xmlns:cx1="http://schemas.microsoft.com/office/drawing/2015/9/8/chartex" xmlns:cx2="http://schemas.microsoft.com/office/drawing/2015/10/21/chartex" xmlns:cx3="http://schemas.microsoft.com/office/drawing/2016/5/9/chartex" xmlns:cx4="http://schemas.microsoft.com/office/drawing/2016/5/10/chartex" xmlns:cx5="http://schemas.microsoft.com/office/drawing/2016/5/11/chartex" xmlns:cx6="http://schemas.microsoft.com/office/drawing/2016/5/12/chartex" xmlns:cx7="http://schemas.microsoft.com/office/drawing/2016/5/13/chartex" xmlns:cx8="http://schemas.microsoft.com/office/drawing/2016/5/14/chartex" xmlns:mc="http://schemas.openxmlformats.org/markup-compatibility/2006" xmlns:aink="http://schemas.microsoft.com/office/drawing/2016/ink" xmlns:am3d="http://schemas.microsoft.com/office/drawing/2017/model3d" xmlns:o="urn:schemas-microsoft-com:office:office" xmlns:r="http://schemas.openxmlformats.org/officeDocument/2006/relationships" xmlns:m="http://schemas.openxmlformats.org/officeDocument/2006/math" xmlns:v="urn:schemas-microsoft-com:vml" xmlns:wp14="http://schemas.microsoft.com/office/word/2010/wordprocessingDrawing" xmlns:wp="http://schemas.openxmlformats.org/drawingml/2006/wordprocessingDrawing" xmlns:w10="urn:schemas-microsoft-com:office:word" xmlns:w="http://schemas.openxmlformats.org/wordprocessingml/2006/main" xmlns:w14="http://schemas.microsoft.com/office/word/2010/wordml" xmlns:w15="http://schemas.microsoft.com/office/word/2012/wordml" xmlns:w16cex="http://schemas.microsoft.com/office/word/2018/wordml/cex" xmlns:w16cid="http://schemas.microsoft.com/office/word/2016/wordml/cid" xmlns:w16="http://schemas.microsoft.com/office/word/2018/wordml" xmlns:w16sdtdh="http://schemas.microsoft.com/office/word/2020/wordml/sdtdatahash" xmlns:w16se="http://schemas.microsoft.com/office/word/2015/wordml/symex" xmlns:wpg="http://schemas.microsoft.com/office/word/2010/wordprocessingGroup" xmlns:wpi="http://schemas.microsoft.com/office/word/2010/wordprocessingInk" xmlns:wne="http://schemas.microsoft.com/office/word/2006/wordml" xmlns:wps="http://schemas.microsoft.com/office/word/2010/wordprocessingShape" mc:Ignorable="w14 w15 w16se w16cid w16 w16cex w16sdtdh wp14">
+  <w15:commentEx w15:paraId="7ECAD328" w15:done="0"/>
+  <w15:commentEx w15:paraId="702B437A" w15:done="0"/>
+  <w15:commentEx w15:paraId="3837EB84" w15:done="0"/>
+  <w15:commentEx w15:paraId="761F68DD" w15:done="0"/>
+  <w15:commentEx w15:paraId="682E53D7" w15:done="0"/>
+  <w15:commentEx w15:paraId="33ED9C3D" w15:done="0"/>
+  <w15:commentEx w15:paraId="47D64982" w15:done="0"/>
+  <w15:commentEx w15:paraId="5B068616" w15:done="0"/>
+  <w15:commentEx w15:paraId="555A9D78" w15:done="0"/>
+</w15:commentsEx>
+</file>
+
+<file path=word/commentsExtensible.xml><?xml version="1.0" encoding="utf-8"?>
+<w16cex:commentsExtensible xmlns:wpc="http://schemas.microsoft.com/office/word/2010/wordprocessingCanvas" xmlns:cx="http://schemas.microsoft.com/office/drawing/2014/chartex" xmlns:cx1="http://schemas.microsoft.com/office/drawing/2015/9/8/chartex" xmlns:cx2="http://schemas.microsoft.com/office/drawing/2015/10/21/chartex" xmlns:cx3="http://schemas.microsoft.com/office/drawing/2016/5/9/chartex" xmlns:cx4="http://schemas.microsoft.com/office/drawing/2016/5/10/chartex" xmlns:cx5="http://schemas.microsoft.com/office/drawing/2016/5/11/chartex" xmlns:cx6="http://schemas.microsoft.com/office/drawing/2016/5/12/chartex" xmlns:cx7="http://schemas.microsoft.com/office/drawing/2016/5/13/chartex" xmlns:cx8="http://schemas.microsoft.com/office/drawing/2016/5/14/chartex" xmlns:mc="http://schemas.openxmlformats.org/markup-compatibility/2006" xmlns:aink="http://schemas.microsoft.com/office/drawing/2016/ink" xmlns:am3d="http://schemas.microsoft.com/office/drawing/2017/model3d" xmlns:o="urn:schemas-microsoft-com:office:office" xmlns:r="http://schemas.openxmlformats.org/officeDocument/2006/relationships" xmlns:m="http://schemas.openxmlformats.org/officeDocument/2006/math" xmlns:v="urn:schemas-microsoft-com:vml" xmlns:wp14="http://schemas.microsoft.com/office/word/2010/wordprocessingDrawing" xmlns:wp="http://schemas.openxmlformats.org/drawingml/2006/wordprocessingDrawing" xmlns:w10="urn:schemas-microsoft-com:office:word" xmlns:w="http://schemas.openxmlformats.org/wordprocessingml/2006/main" xmlns:w14="http://schemas.microsoft.com/office/word/2010/wordml" xmlns:w15="http://schemas.microsoft.com/office/word/2012/wordml" xmlns:w16cex="http://schemas.microsoft.com/office/word/2018/wordml/cex" xmlns:w16cid="http://schemas.microsoft.com/office/word/2016/wordml/cid" xmlns:w16="http://schemas.microsoft.com/office/word/2018/wordml" xmlns:w16sdtdh="http://schemas.microsoft.com/office/word/2020/wordml/sdtdatahash" xmlns:w16se="http://schemas.microsoft.com/office/word/2015/wordml/symex" xmlns:wpg="http://schemas.microsoft.com/office/word/2010/wordprocessingGroup" xmlns:wpi="http://schemas.microsoft.com/office/word/2010/wordprocessingInk" xmlns:wne="http://schemas.microsoft.com/office/word/2006/wordml" xmlns:wps="http://schemas.microsoft.com/office/word/2010/wordprocessingShape" mc:Ignorable="w14 w15 w16se w16cid w16 w16cex w16sdtdh wp14">
+  <w16cex:commentExtensible w16cex:durableId="247B2D14" w16cex:dateUtc="2021-06-21T22:21:00Z"/>
+  <w16cex:commentExtensible w16cex:durableId="247B2CBC" w16cex:dateUtc="2021-06-21T22:20:00Z"/>
+  <w16cex:commentExtensible w16cex:durableId="247B2E06" w16cex:dateUtc="2021-06-21T22:25:00Z"/>
+  <w16cex:commentExtensible w16cex:durableId="247B2EFC" w16cex:dateUtc="2021-06-21T22:30:00Z"/>
+  <w16cex:commentExtensible w16cex:durableId="247B2BAC" w16cex:dateUtc="2021-06-21T22:15:00Z"/>
+  <w16cex:commentExtensible w16cex:durableId="247B2C7A" w16cex:dateUtc="2021-06-21T22:19:00Z"/>
+  <w16cex:commentExtensible w16cex:durableId="247B2D80" w16cex:dateUtc="2021-06-21T22:23:00Z"/>
+  <w16cex:commentExtensible w16cex:durableId="247B2F93" w16cex:dateUtc="2021-06-21T22:32:00Z"/>
+  <w16cex:commentExtensible w16cex:durableId="247B2FDE" w16cex:dateUtc="2021-06-21T22:33:00Z"/>
+</w16cex:commentsExtensible>
+</file>
+
+<file path=word/commentsIds.xml><?xml version="1.0" encoding="utf-8"?>
+<w16cid:commentsIds xmlns:wpc="http://schemas.microsoft.com/office/word/2010/wordprocessingCanvas" xmlns:cx="http://schemas.microsoft.com/office/drawing/2014/chartex" xmlns:cx1="http://schemas.microsoft.com/office/drawing/2015/9/8/chartex" xmlns:cx2="http://schemas.microsoft.com/office/drawing/2015/10/21/chartex" xmlns:cx3="http://schemas.microsoft.com/office/drawing/2016/5/9/chartex" xmlns:cx4="http://schemas.microsoft.com/office/drawing/2016/5/10/chartex" xmlns:cx5="http://schemas.microsoft.com/office/drawing/2016/5/11/chartex" xmlns:cx6="http://schemas.microsoft.com/office/drawing/2016/5/12/chartex" xmlns:cx7="http://schemas.microsoft.com/office/drawing/2016/5/13/chartex" xmlns:cx8="http://schemas.microsoft.com/office/drawing/2016/5/14/chartex" xmlns:mc="http://schemas.openxmlformats.org/markup-compatibility/2006" xmlns:aink="http://schemas.microsoft.com/office/drawing/2016/ink" xmlns:am3d="http://schemas.microsoft.com/office/drawing/2017/model3d" xmlns:o="urn:schemas-microsoft-com:office:office" xmlns:r="http://schemas.openxmlformats.org/officeDocument/2006/relationships" xmlns:m="http://schemas.openxmlformats.org/officeDocument/2006/math" xmlns:v="urn:schemas-microsoft-com:vml" xmlns:wp14="http://schemas.microsoft.com/office/word/2010/wordprocessingDrawing" xmlns:wp="http://schemas.openxmlformats.org/drawingml/2006/wordprocessingDrawing" xmlns:w10="urn:schemas-microsoft-com:office:word" xmlns:w="http://schemas.openxmlformats.org/wordprocessingml/2006/main" xmlns:w14="http://schemas.microsoft.com/office/word/2010/wordml" xmlns:w15="http://schemas.microsoft.com/office/word/2012/wordml" xmlns:w16cex="http://schemas.microsoft.com/office/word/2018/wordml/cex" xmlns:w16cid="http://schemas.microsoft.com/office/word/2016/wordml/cid" xmlns:w16="http://schemas.microsoft.com/office/word/2018/wordml" xmlns:w16sdtdh="http://schemas.microsoft.com/office/word/2020/wordml/sdtdatahash" xmlns:w16se="http://schemas.microsoft.com/office/word/2015/wordml/symex" xmlns:wpg="http://schemas.microsoft.com/office/word/2010/wordprocessingGroup" xmlns:wpi="http://schemas.microsoft.com/office/word/2010/wordprocessingInk" xmlns:wne="http://schemas.microsoft.com/office/word/2006/wordml" xmlns:wps="http://schemas.microsoft.com/office/word/2010/wordprocessingShape" mc:Ignorable="w14 w15 w16se w16cid w16 w16cex w16sdtdh wp14">
+  <w16cid:commentId w16cid:paraId="7ECAD328" w16cid:durableId="247B2D14"/>
+  <w16cid:commentId w16cid:paraId="702B437A" w16cid:durableId="247B2CBC"/>
+  <w16cid:commentId w16cid:paraId="3837EB84" w16cid:durableId="247B2E06"/>
+  <w16cid:commentId w16cid:paraId="761F68DD" w16cid:durableId="247B2EFC"/>
+  <w16cid:commentId w16cid:paraId="682E53D7" w16cid:durableId="247B2BAC"/>
+  <w16cid:commentId w16cid:paraId="33ED9C3D" w16cid:durableId="247B2C7A"/>
+  <w16cid:commentId w16cid:paraId="47D64982" w16cid:durableId="247B2D80"/>
+  <w16cid:commentId w16cid:paraId="5B068616" w16cid:durableId="247B2F93"/>
+  <w16cid:commentId w16cid:paraId="555A9D78" w16cid:durableId="247B2FDE"/>
+</w16cid:commentsIds>
 </file>
 
 <file path=word/numbering.xml><?xml version="1.0" encoding="utf-8"?>
@@ -6421,6 +9003,119 @@
     </w:lvl>
   </w:abstractNum>
   <w:abstractNum w:abstractNumId="4" w15:restartNumberingAfterBreak="0">
+    <w:nsid w:val="3EE467C1"/>
+    <w:multiLevelType w:val="hybridMultilevel"/>
+    <w:tmpl w:val="4D9CF2E0"/>
+    <w:lvl w:ilvl="0" w:tplc="04090001">
+      <w:start w:val="1"/>
+      <w:numFmt w:val="bullet"/>
+      <w:lvlText w:val=""/>
+      <w:lvlJc w:val="left"/>
+      <w:pPr>
+        <w:ind w:left="720" w:hanging="360"/>
+      </w:pPr>
+      <w:rPr>
+        <w:rFonts w:ascii="Symbol" w:hAnsi="Symbol" w:hint="default"/>
+      </w:rPr>
+    </w:lvl>
+    <w:lvl w:ilvl="1" w:tplc="04090003">
+      <w:start w:val="1"/>
+      <w:numFmt w:val="bullet"/>
+      <w:lvlText w:val="o"/>
+      <w:lvlJc w:val="left"/>
+      <w:pPr>
+        <w:ind w:left="1440" w:hanging="360"/>
+      </w:pPr>
+      <w:rPr>
+        <w:rFonts w:ascii="Courier New" w:hAnsi="Courier New" w:cs="Courier New" w:hint="default"/>
+      </w:rPr>
+    </w:lvl>
+    <w:lvl w:ilvl="2" w:tplc="04090005" w:tentative="1">
+      <w:start w:val="1"/>
+      <w:numFmt w:val="bullet"/>
+      <w:lvlText w:val=""/>
+      <w:lvlJc w:val="left"/>
+      <w:pPr>
+        <w:ind w:left="2160" w:hanging="360"/>
+      </w:pPr>
+      <w:rPr>
+        <w:rFonts w:ascii="Wingdings" w:hAnsi="Wingdings" w:hint="default"/>
+      </w:rPr>
+    </w:lvl>
+    <w:lvl w:ilvl="3" w:tplc="04090001" w:tentative="1">
+      <w:start w:val="1"/>
+      <w:numFmt w:val="bullet"/>
+      <w:lvlText w:val=""/>
+      <w:lvlJc w:val="left"/>
+      <w:pPr>
+        <w:ind w:left="2880" w:hanging="360"/>
+      </w:pPr>
+      <w:rPr>
+        <w:rFonts w:ascii="Symbol" w:hAnsi="Symbol" w:hint="default"/>
+      </w:rPr>
+    </w:lvl>
+    <w:lvl w:ilvl="4" w:tplc="04090003" w:tentative="1">
+      <w:start w:val="1"/>
+      <w:numFmt w:val="bullet"/>
+      <w:lvlText w:val="o"/>
+      <w:lvlJc w:val="left"/>
+      <w:pPr>
+        <w:ind w:left="3600" w:hanging="360"/>
+      </w:pPr>
+      <w:rPr>
+        <w:rFonts w:ascii="Courier New" w:hAnsi="Courier New" w:cs="Courier New" w:hint="default"/>
+      </w:rPr>
+    </w:lvl>
+    <w:lvl w:ilvl="5" w:tplc="04090005" w:tentative="1">
+      <w:start w:val="1"/>
+      <w:numFmt w:val="bullet"/>
+      <w:lvlText w:val=""/>
+      <w:lvlJc w:val="left"/>
+      <w:pPr>
+        <w:ind w:left="4320" w:hanging="360"/>
+      </w:pPr>
+      <w:rPr>
+        <w:rFonts w:ascii="Wingdings" w:hAnsi="Wingdings" w:hint="default"/>
+      </w:rPr>
+    </w:lvl>
+    <w:lvl w:ilvl="6" w:tplc="04090001" w:tentative="1">
+      <w:start w:val="1"/>
+      <w:numFmt w:val="bullet"/>
+      <w:lvlText w:val=""/>
+      <w:lvlJc w:val="left"/>
+      <w:pPr>
+        <w:ind w:left="5040" w:hanging="360"/>
+      </w:pPr>
+      <w:rPr>
+        <w:rFonts w:ascii="Symbol" w:hAnsi="Symbol" w:hint="default"/>
+      </w:rPr>
+    </w:lvl>
+    <w:lvl w:ilvl="7" w:tplc="04090003" w:tentative="1">
+      <w:start w:val="1"/>
+      <w:numFmt w:val="bullet"/>
+      <w:lvlText w:val="o"/>
+      <w:lvlJc w:val="left"/>
+      <w:pPr>
+        <w:ind w:left="5760" w:hanging="360"/>
+      </w:pPr>
+      <w:rPr>
+        <w:rFonts w:ascii="Courier New" w:hAnsi="Courier New" w:cs="Courier New" w:hint="default"/>
+      </w:rPr>
+    </w:lvl>
+    <w:lvl w:ilvl="8" w:tplc="04090005" w:tentative="1">
+      <w:start w:val="1"/>
+      <w:numFmt w:val="bullet"/>
+      <w:lvlText w:val=""/>
+      <w:lvlJc w:val="left"/>
+      <w:pPr>
+        <w:ind w:left="6480" w:hanging="360"/>
+      </w:pPr>
+      <w:rPr>
+        <w:rFonts w:ascii="Wingdings" w:hAnsi="Wingdings" w:hint="default"/>
+      </w:rPr>
+    </w:lvl>
+  </w:abstractNum>
+  <w:abstractNum w:abstractNumId="5" w15:restartNumberingAfterBreak="0">
     <w:nsid w:val="5CA86515"/>
     <w:multiLevelType w:val="hybridMultilevel"/>
     <w:tmpl w:val="659A383E"/>
@@ -6533,7 +9228,120 @@
       </w:rPr>
     </w:lvl>
   </w:abstractNum>
-  <w:abstractNum w:abstractNumId="5" w15:restartNumberingAfterBreak="0">
+  <w:abstractNum w:abstractNumId="6" w15:restartNumberingAfterBreak="0">
+    <w:nsid w:val="600C016D"/>
+    <w:multiLevelType w:val="hybridMultilevel"/>
+    <w:tmpl w:val="CC9C1448"/>
+    <w:lvl w:ilvl="0" w:tplc="04090001">
+      <w:start w:val="1"/>
+      <w:numFmt w:val="bullet"/>
+      <w:lvlText w:val=""/>
+      <w:lvlJc w:val="left"/>
+      <w:pPr>
+        <w:ind w:left="720" w:hanging="360"/>
+      </w:pPr>
+      <w:rPr>
+        <w:rFonts w:ascii="Symbol" w:hAnsi="Symbol" w:hint="default"/>
+      </w:rPr>
+    </w:lvl>
+    <w:lvl w:ilvl="1" w:tplc="04090003">
+      <w:start w:val="1"/>
+      <w:numFmt w:val="bullet"/>
+      <w:lvlText w:val="o"/>
+      <w:lvlJc w:val="left"/>
+      <w:pPr>
+        <w:ind w:left="1440" w:hanging="360"/>
+      </w:pPr>
+      <w:rPr>
+        <w:rFonts w:ascii="Courier New" w:hAnsi="Courier New" w:cs="Courier New" w:hint="default"/>
+      </w:rPr>
+    </w:lvl>
+    <w:lvl w:ilvl="2" w:tplc="04090005" w:tentative="1">
+      <w:start w:val="1"/>
+      <w:numFmt w:val="bullet"/>
+      <w:lvlText w:val=""/>
+      <w:lvlJc w:val="left"/>
+      <w:pPr>
+        <w:ind w:left="2160" w:hanging="360"/>
+      </w:pPr>
+      <w:rPr>
+        <w:rFonts w:ascii="Wingdings" w:hAnsi="Wingdings" w:hint="default"/>
+      </w:rPr>
+    </w:lvl>
+    <w:lvl w:ilvl="3" w:tplc="04090001" w:tentative="1">
+      <w:start w:val="1"/>
+      <w:numFmt w:val="bullet"/>
+      <w:lvlText w:val=""/>
+      <w:lvlJc w:val="left"/>
+      <w:pPr>
+        <w:ind w:left="2880" w:hanging="360"/>
+      </w:pPr>
+      <w:rPr>
+        <w:rFonts w:ascii="Symbol" w:hAnsi="Symbol" w:hint="default"/>
+      </w:rPr>
+    </w:lvl>
+    <w:lvl w:ilvl="4" w:tplc="04090003" w:tentative="1">
+      <w:start w:val="1"/>
+      <w:numFmt w:val="bullet"/>
+      <w:lvlText w:val="o"/>
+      <w:lvlJc w:val="left"/>
+      <w:pPr>
+        <w:ind w:left="3600" w:hanging="360"/>
+      </w:pPr>
+      <w:rPr>
+        <w:rFonts w:ascii="Courier New" w:hAnsi="Courier New" w:cs="Courier New" w:hint="default"/>
+      </w:rPr>
+    </w:lvl>
+    <w:lvl w:ilvl="5" w:tplc="04090005" w:tentative="1">
+      <w:start w:val="1"/>
+      <w:numFmt w:val="bullet"/>
+      <w:lvlText w:val=""/>
+      <w:lvlJc w:val="left"/>
+      <w:pPr>
+        <w:ind w:left="4320" w:hanging="360"/>
+      </w:pPr>
+      <w:rPr>
+        <w:rFonts w:ascii="Wingdings" w:hAnsi="Wingdings" w:hint="default"/>
+      </w:rPr>
+    </w:lvl>
+    <w:lvl w:ilvl="6" w:tplc="04090001" w:tentative="1">
+      <w:start w:val="1"/>
+      <w:numFmt w:val="bullet"/>
+      <w:lvlText w:val=""/>
+      <w:lvlJc w:val="left"/>
+      <w:pPr>
+        <w:ind w:left="5040" w:hanging="360"/>
+      </w:pPr>
+      <w:rPr>
+        <w:rFonts w:ascii="Symbol" w:hAnsi="Symbol" w:hint="default"/>
+      </w:rPr>
+    </w:lvl>
+    <w:lvl w:ilvl="7" w:tplc="04090003" w:tentative="1">
+      <w:start w:val="1"/>
+      <w:numFmt w:val="bullet"/>
+      <w:lvlText w:val="o"/>
+      <w:lvlJc w:val="left"/>
+      <w:pPr>
+        <w:ind w:left="5760" w:hanging="360"/>
+      </w:pPr>
+      <w:rPr>
+        <w:rFonts w:ascii="Courier New" w:hAnsi="Courier New" w:cs="Courier New" w:hint="default"/>
+      </w:rPr>
+    </w:lvl>
+    <w:lvl w:ilvl="8" w:tplc="04090005" w:tentative="1">
+      <w:start w:val="1"/>
+      <w:numFmt w:val="bullet"/>
+      <w:lvlText w:val=""/>
+      <w:lvlJc w:val="left"/>
+      <w:pPr>
+        <w:ind w:left="6480" w:hanging="360"/>
+      </w:pPr>
+      <w:rPr>
+        <w:rFonts w:ascii="Wingdings" w:hAnsi="Wingdings" w:hint="default"/>
+      </w:rPr>
+    </w:lvl>
+  </w:abstractNum>
+  <w:abstractNum w:abstractNumId="7" w15:restartNumberingAfterBreak="0">
     <w:nsid w:val="71CA2177"/>
     <w:multiLevelType w:val="hybridMultilevel"/>
     <w:tmpl w:val="BBB6AAE6"/>
@@ -6646,7 +9454,7 @@
       </w:rPr>
     </w:lvl>
   </w:abstractNum>
-  <w:abstractNum w:abstractNumId="6" w15:restartNumberingAfterBreak="0">
+  <w:abstractNum w:abstractNumId="8" w15:restartNumberingAfterBreak="0">
     <w:nsid w:val="7F610FF5"/>
     <w:multiLevelType w:val="hybridMultilevel"/>
     <w:tmpl w:val="AF584C46"/>
@@ -6766,10 +9574,10 @@
     <w:abstractNumId w:val="2"/>
   </w:num>
   <w:num w:numId="3">
-    <w:abstractNumId w:val="4"/>
+    <w:abstractNumId w:val="5"/>
   </w:num>
   <w:num w:numId="4">
-    <w:abstractNumId w:val="5"/>
+    <w:abstractNumId w:val="7"/>
   </w:num>
   <w:num w:numId="5">
     <w:abstractNumId w:val="0"/>
@@ -6778,9 +9586,23 @@
     <w:abstractNumId w:val="1"/>
   </w:num>
   <w:num w:numId="7">
+    <w:abstractNumId w:val="8"/>
+  </w:num>
+  <w:num w:numId="8">
     <w:abstractNumId w:val="6"/>
   </w:num>
+  <w:num w:numId="9">
+    <w:abstractNumId w:val="4"/>
+  </w:num>
 </w:numbering>
+</file>
+
+<file path=word/people.xml><?xml version="1.0" encoding="utf-8"?>
+<w15:people xmlns:wpc="http://schemas.microsoft.com/office/word/2010/wordprocessingCanvas" xmlns:cx="http://schemas.microsoft.com/office/drawing/2014/chartex" xmlns:cx1="http://schemas.microsoft.com/office/drawing/2015/9/8/chartex" xmlns:cx2="http://schemas.microsoft.com/office/drawing/2015/10/21/chartex" xmlns:cx3="http://schemas.microsoft.com/office/drawing/2016/5/9/chartex" xmlns:cx4="http://schemas.microsoft.com/office/drawing/2016/5/10/chartex" xmlns:cx5="http://schemas.microsoft.com/office/drawing/2016/5/11/chartex" xmlns:cx6="http://schemas.microsoft.com/office/drawing/2016/5/12/chartex" xmlns:cx7="http://schemas.microsoft.com/office/drawing/2016/5/13/chartex" xmlns:cx8="http://schemas.microsoft.com/office/drawing/2016/5/14/chartex" xmlns:mc="http://schemas.openxmlformats.org/markup-compatibility/2006" xmlns:aink="http://schemas.microsoft.com/office/drawing/2016/ink" xmlns:am3d="http://schemas.microsoft.com/office/drawing/2017/model3d" xmlns:o="urn:schemas-microsoft-com:office:office" xmlns:r="http://schemas.openxmlformats.org/officeDocument/2006/relationships" xmlns:m="http://schemas.openxmlformats.org/officeDocument/2006/math" xmlns:v="urn:schemas-microsoft-com:vml" xmlns:wp14="http://schemas.microsoft.com/office/word/2010/wordprocessingDrawing" xmlns:wp="http://schemas.openxmlformats.org/drawingml/2006/wordprocessingDrawing" xmlns:w10="urn:schemas-microsoft-com:office:word" xmlns:w="http://schemas.openxmlformats.org/wordprocessingml/2006/main" xmlns:w14="http://schemas.microsoft.com/office/word/2010/wordml" xmlns:w15="http://schemas.microsoft.com/office/word/2012/wordml" xmlns:w16cex="http://schemas.microsoft.com/office/word/2018/wordml/cex" xmlns:w16cid="http://schemas.microsoft.com/office/word/2016/wordml/cid" xmlns:w16="http://schemas.microsoft.com/office/word/2018/wordml" xmlns:w16sdtdh="http://schemas.microsoft.com/office/word/2020/wordml/sdtdatahash" xmlns:w16se="http://schemas.microsoft.com/office/word/2015/wordml/symex" xmlns:wpg="http://schemas.microsoft.com/office/word/2010/wordprocessingGroup" xmlns:wpi="http://schemas.microsoft.com/office/word/2010/wordprocessingInk" xmlns:wne="http://schemas.microsoft.com/office/word/2006/wordml" xmlns:wps="http://schemas.microsoft.com/office/word/2010/wordprocessingShape" mc:Ignorable="w14 w15 w16se w16cid w16 w16cex w16sdtdh wp14">
+  <w15:person w15:author="dradclif">
+    <w15:presenceInfo w15:providerId="None" w15:userId="dradclif"/>
+  </w15:person>
+</w15:people>
 </file>
 
 <file path=word/styles.xml><?xml version="1.0" encoding="utf-8"?>
@@ -7220,6 +10042,74 @@
       <w:contextualSpacing/>
     </w:pPr>
   </w:style>
+  <w:style w:type="character" w:styleId="CommentReference">
+    <w:name w:val="annotation reference"/>
+    <w:basedOn w:val="DefaultParagraphFont"/>
+    <w:uiPriority w:val="99"/>
+    <w:semiHidden/>
+    <w:unhideWhenUsed/>
+    <w:rsid w:val="002E74A7"/>
+    <w:rPr>
+      <w:sz w:val="16"/>
+      <w:szCs w:val="16"/>
+    </w:rPr>
+  </w:style>
+  <w:style w:type="paragraph" w:styleId="CommentText">
+    <w:name w:val="annotation text"/>
+    <w:basedOn w:val="Normal"/>
+    <w:link w:val="CommentTextChar"/>
+    <w:uiPriority w:val="99"/>
+    <w:semiHidden/>
+    <w:unhideWhenUsed/>
+    <w:rsid w:val="002E74A7"/>
+    <w:pPr>
+      <w:spacing w:line="240" w:lineRule="auto"/>
+    </w:pPr>
+    <w:rPr>
+      <w:sz w:val="20"/>
+      <w:szCs w:val="20"/>
+    </w:rPr>
+  </w:style>
+  <w:style w:type="character" w:customStyle="1" w:styleId="CommentTextChar">
+    <w:name w:val="Comment Text Char"/>
+    <w:basedOn w:val="DefaultParagraphFont"/>
+    <w:link w:val="CommentText"/>
+    <w:uiPriority w:val="99"/>
+    <w:semiHidden/>
+    <w:rsid w:val="002E74A7"/>
+    <w:rPr>
+      <w:sz w:val="20"/>
+      <w:szCs w:val="20"/>
+    </w:rPr>
+  </w:style>
+  <w:style w:type="paragraph" w:styleId="CommentSubject">
+    <w:name w:val="annotation subject"/>
+    <w:basedOn w:val="CommentText"/>
+    <w:next w:val="CommentText"/>
+    <w:link w:val="CommentSubjectChar"/>
+    <w:uiPriority w:val="99"/>
+    <w:semiHidden/>
+    <w:unhideWhenUsed/>
+    <w:rsid w:val="002E74A7"/>
+    <w:rPr>
+      <w:b/>
+      <w:bCs/>
+    </w:rPr>
+  </w:style>
+  <w:style w:type="character" w:customStyle="1" w:styleId="CommentSubjectChar">
+    <w:name w:val="Comment Subject Char"/>
+    <w:basedOn w:val="CommentTextChar"/>
+    <w:link w:val="CommentSubject"/>
+    <w:uiPriority w:val="99"/>
+    <w:semiHidden/>
+    <w:rsid w:val="002E74A7"/>
+    <w:rPr>
+      <w:b/>
+      <w:bCs/>
+      <w:sz w:val="20"/>
+      <w:szCs w:val="20"/>
+    </w:rPr>
+  </w:style>
 </w:styles>
 </file>
 

</xml_diff>